<commit_message>
2 pages for doc...
</commit_message>
<xml_diff>
--- a/bakalaurs.docx
+++ b/bakalaurs.docx
@@ -65,7 +65,19 @@
         <w:rPr>
           <w:lang w:val="lv-LV"/>
         </w:rPr>
-        <w:t xml:space="preserve"> attēls, kura pikseļu krāsu vērtības tiek attēlotas uz modeļa virsmas. Tieši šī tekstūru veida ģenerēšana ir darba fokuss. Praktiskais mērķis ir, ņemot par pamatu nelielu jau gatavas tekstūras gabaliņu, spēt algoritmiski ģenerēt teorētiski neierobežotu apjomu līdzīgas tekstūras. Īpaši noderīgs šāds risinājums ir neregulārām un daļēji regulāram tekstūrām, piemēram, akmens vai koka virsmām, kur materiālā ir daudz dažādas neregularitātes un nepieciešams salīdzinoši liels tekstūras paraugs, lai izveidotu vizuāli pārliecinošu dotā materiāla virtuālo virsmu. </w:t>
+        <w:t xml:space="preserve"> attēls, kura pikseļu krāsu vērtības tiek attēlotas uz modeļa virsmas. Tieši šī tekstūru veida ģenerēšana ir darba fokuss. Praktiskais mērķis ir, ņemot par pamatu nelielu jau gatavas tekstūras gabaliņu, spēt algoritmiski ģenerēt </w:t>
+      </w:r>
+      <w:r>
+        <w:rPr>
+          <w:lang w:val="lv-LV"/>
+        </w:rPr>
+        <w:t>praktiskiem nolūkiem</w:t>
+      </w:r>
+      <w:r>
+        <w:rPr>
+          <w:lang w:val="lv-LV"/>
+        </w:rPr>
+        <w:t xml:space="preserve"> neierobežotu apjomu līdzīgas tekstūras. Īpaši noderīgs šāds risinājums ir neregulārām un daļēji regulāram tekstūrām, piemēram, akmens vai koka virsmām, kur materiālā ir daudz dažādas neregularitātes un nepieciešams salīdzinoši liels tekstūras paraugs, lai izveidotu vizuāli pārliecinošu dotā materiāla virtuālo virsmu. </w:t>
       </w:r>
     </w:p>
     <w:p>
@@ -152,6 +164,62 @@
           <w:lang w:val="lv-LV"/>
         </w:rPr>
       </w:pPr>
+      <w:r>
+        <w:rPr>
+          <w:lang w:val="lv-LV"/>
+        </w:rPr>
+        <w:t>Teksts…</w:t>
+      </w:r>
+    </w:p>
+    <w:p>
+      <w:pPr>
+        <w:pStyle w:val="Heading2"/>
+        <w:numPr>
+          <w:ilvl w:val="1"/>
+          <w:numId w:val="8"/>
+        </w:numPr>
+        <w:rPr>
+          <w:lang w:val="lv-LV"/>
+        </w:rPr>
+      </w:pPr>
+      <w:r>
+        <w:rPr>
+          <w:lang w:val="lv-LV"/>
+        </w:rPr>
+        <w:t>Problēmas apraksts</w:t>
+      </w:r>
+    </w:p>
+    <w:p>
+      <w:pPr>
+        <w:rPr>
+          <w:lang w:val="lv-LV"/>
+        </w:rPr>
+      </w:pPr>
+      <w:r>
+        <w:rPr>
+          <w:lang w:val="lv-LV"/>
+        </w:rPr>
+        <w:t xml:space="preserve">Lietderīgam tekstūru ģenerēšanas algoritmam jāspēj </w:t>
+      </w:r>
+      <w:r>
+        <w:rPr>
+          <w:lang w:val="lv-LV"/>
+        </w:rPr>
+        <w:t xml:space="preserve">pēc dota parauga </w:t>
+      </w:r>
+      <w:r>
+        <w:rPr>
+          <w:lang w:val="lv-LV"/>
+        </w:rPr>
+        <w:t xml:space="preserve">ģenerēt </w:t>
+      </w:r>
+    </w:p>
+    <w:p>
+      <w:pPr>
+        <w:rPr>
+          <w:lang w:val="lv-LV"/>
+        </w:rPr>
+      </w:pPr>
     </w:p>
     <w:p>
       <w:pPr>
@@ -168,7 +236,168 @@
         <w:rPr>
           <w:lang w:val="lv-LV"/>
         </w:rPr>
-        <w:t>PĒTĪJUMS</w:t>
+        <w:t>Neironu tīklu metodes</w:t>
+      </w:r>
+    </w:p>
+    <w:p>
+      <w:pPr>
+        <w:rPr>
+          <w:lang w:val="lv-LV"/>
+        </w:rPr>
+      </w:pPr>
+      <w:r>
+        <w:rPr>
+          <w:lang w:val="lv-LV"/>
+        </w:rPr>
+        <w:t>Izvēlētā metode – neironu tīkls – ir nelineārs statistiskais skaitļošanas modelis</w:t>
+      </w:r>
+      <w:r>
+        <w:rPr>
+          <w:lang w:val="lv-LV"/>
+        </w:rPr>
+        <w:t xml:space="preserve">, kura nolūks ir tuvināti realizēt </w:t>
+      </w:r>
+      <w:r>
+        <w:rPr>
+          <w:lang w:val="lv-LV"/>
+        </w:rPr>
+        <w:t xml:space="preserve">kādu nezināmu “melnās kastes” funkciju. </w:t>
+      </w:r>
+      <w:r>
+        <w:rPr>
+          <w:lang w:val="lv-LV"/>
+        </w:rPr>
+        <w:t xml:space="preserve">Viena no nozares </w:t>
+      </w:r>
+      <w:r>
+        <w:rPr>
+          <w:lang w:val="lv-LV"/>
+        </w:rPr>
+        <w:lastRenderedPageBreak/>
+        <w:t xml:space="preserve">pamatlicēja </w:t>
+      </w:r>
+      <w:r>
+        <w:rPr>
+          <w:lang w:val="lv-LV"/>
+        </w:rPr>
+        <w:t>Dr. Roberta Hehta-</w:t>
+      </w:r>
+      <w:proofErr w:type="spellStart"/>
+      <w:r>
+        <w:rPr>
+          <w:lang w:val="lv-LV"/>
+        </w:rPr>
+        <w:t>Nilsena</w:t>
+      </w:r>
+      <w:proofErr w:type="spellEnd"/>
+      <w:r>
+        <w:rPr>
+          <w:lang w:val="lv-LV"/>
+        </w:rPr>
+        <w:t xml:space="preserve"> vārdiem, neironu tīkls definējams kā “skaitļošanas sistēma, </w:t>
+      </w:r>
+      <w:r>
+        <w:rPr>
+          <w:lang w:val="lv-LV"/>
+        </w:rPr>
+        <w:t xml:space="preserve">kas </w:t>
+      </w:r>
+      <w:r>
+        <w:rPr>
+          <w:lang w:val="lv-LV"/>
+        </w:rPr>
+        <w:t>veidota</w:t>
+      </w:r>
+      <w:r>
+        <w:rPr>
+          <w:lang w:val="lv-LV"/>
+        </w:rPr>
+        <w:t xml:space="preserve"> no </w:t>
+      </w:r>
+      <w:r>
+        <w:rPr>
+          <w:lang w:val="lv-LV"/>
+        </w:rPr>
+        <w:t xml:space="preserve">liela skaita </w:t>
+      </w:r>
+      <w:r>
+        <w:rPr>
+          <w:lang w:val="lv-LV"/>
+        </w:rPr>
+        <w:t xml:space="preserve">vienkāršiem un savstarpēji blīvi savienotiem skaitļošanas elementiem, kas apstrādā datus, balstoties uz </w:t>
+      </w:r>
+      <w:r>
+        <w:rPr>
+          <w:lang w:val="lv-LV"/>
+        </w:rPr>
+        <w:t>to dinamiskā st</w:t>
+      </w:r>
+      <w:r>
+        <w:rPr>
+          <w:lang w:val="lv-LV"/>
+        </w:rPr>
+        <w:t>āvokļa reakciju uz ārēju ievadi”</w:t>
+      </w:r>
+      <w:sdt>
+        <w:sdtPr>
+          <w:rPr>
+            <w:lang w:val="lv-LV"/>
+          </w:rPr>
+          <w:id w:val="1325856764"/>
+          <w:citation/>
+        </w:sdtPr>
+        <w:sdtContent>
+          <w:r>
+            <w:rPr>
+              <w:lang w:val="lv-LV"/>
+            </w:rPr>
+            <w:fldChar w:fldCharType="begin"/>
+          </w:r>
+          <w:r>
+            <w:rPr>
+              <w:lang w:val="lv-LV"/>
+            </w:rPr>
+            <w:instrText xml:space="preserve"> CITATION Mau89 \l 1062 </w:instrText>
+          </w:r>
+          <w:r>
+            <w:rPr>
+              <w:lang w:val="lv-LV"/>
+            </w:rPr>
+            <w:fldChar w:fldCharType="separate"/>
+          </w:r>
+          <w:r>
+            <w:rPr>
+              <w:noProof/>
+              <w:lang w:val="lv-LV"/>
+            </w:rPr>
+            <w:t xml:space="preserve"> </w:t>
+          </w:r>
+          <w:r>
+            <w:rPr>
+              <w:noProof/>
+              <w:lang w:val="lv-LV"/>
+            </w:rPr>
+            <w:t>[1]</w:t>
+          </w:r>
+          <w:r>
+            <w:rPr>
+              <w:lang w:val="lv-LV"/>
+            </w:rPr>
+            <w:fldChar w:fldCharType="end"/>
+          </w:r>
+        </w:sdtContent>
+      </w:sdt>
+      <w:r>
+        <w:rPr>
+          <w:lang w:val="lv-LV"/>
+        </w:rPr>
+        <w:t>.</w:t>
+      </w:r>
+      <w:r>
+        <w:rPr>
+          <w:lang w:val="lv-LV"/>
+        </w:rPr>
+        <w:t xml:space="preserve"> </w:t>
       </w:r>
     </w:p>
     <w:p>
@@ -186,19 +415,14 @@
         <w:rPr>
           <w:lang w:val="lv-LV"/>
         </w:rPr>
-        <w:t xml:space="preserve"> </w:t>
-      </w:r>
-      <w:r>
-        <w:rPr>
-          <w:lang w:val="lv-LV"/>
-        </w:rPr>
-        <w:t xml:space="preserve">Izvēlētais </w:t>
-      </w:r>
-      <w:proofErr w:type="spellStart"/>
-      <w:r>
-        <w:t>risinājums</w:t>
-      </w:r>
-      <w:proofErr w:type="spellEnd"/>
+        <w:t xml:space="preserve"> Neironu tīkla </w:t>
+      </w:r>
+      <w:r>
+        <w:rPr>
+          <w:lang w:val="lv-LV"/>
+        </w:rPr>
+        <w:t>uzbūve</w:t>
+      </w:r>
     </w:p>
     <w:p>
       <w:pPr>
@@ -210,6 +434,2367 @@
         <w:rPr>
           <w:lang w:val="lv-LV"/>
         </w:rPr>
+        <w:t xml:space="preserve">Neironu tīklu veido tā </w:t>
+      </w:r>
+      <w:r>
+        <w:rPr>
+          <w:lang w:val="lv-LV"/>
+        </w:rPr>
+        <w:t>pamatvienības</w:t>
+      </w:r>
+      <w:r>
+        <w:rPr>
+          <w:lang w:val="lv-LV"/>
+        </w:rPr>
+        <w:t xml:space="preserve"> – neironi. </w:t>
+      </w:r>
+      <w:r>
+        <w:rPr>
+          <w:lang w:val="lv-LV"/>
+        </w:rPr>
+        <w:t>Tie ir salī</w:t>
+      </w:r>
+      <w:r>
+        <w:rPr>
+          <w:lang w:val="lv-LV"/>
+        </w:rPr>
+        <w:t>dzinoši vienkārši</w:t>
+      </w:r>
+      <w:r>
+        <w:rPr>
+          <w:lang w:val="lv-LV"/>
+        </w:rPr>
+        <w:t xml:space="preserve"> skaitļošanas </w:t>
+      </w:r>
+      <w:r>
+        <w:rPr>
+          <w:lang w:val="lv-LV"/>
+        </w:rPr>
+        <w:t>elementi</w:t>
+      </w:r>
+      <w:r>
+        <w:rPr>
+          <w:lang w:val="lv-LV"/>
+        </w:rPr>
+        <w:t>, kam var būt vairākas ieejas, taču tikai viena izeja</w:t>
+      </w:r>
+      <w:r>
+        <w:rPr>
+          <w:lang w:val="lv-LV"/>
+        </w:rPr>
+        <w:t>. Ieejas datu apstrādi nosaka neirona svari un nobīdes. Tās ir skaitliskas vērtības, kas, atkarībā no tīkla arhitektūras, tiek kombinētas ar ieejas datu vērtībām</w:t>
+      </w:r>
+      <w:sdt>
+        <w:sdtPr>
+          <w:rPr>
+            <w:lang w:val="lv-LV"/>
+          </w:rPr>
+          <w:id w:val="1236896163"/>
+          <w:citation/>
+        </w:sdtPr>
+        <w:sdtContent>
+          <w:r>
+            <w:rPr>
+              <w:lang w:val="lv-LV"/>
+            </w:rPr>
+            <w:fldChar w:fldCharType="begin"/>
+          </w:r>
+          <w:r>
+            <w:rPr>
+              <w:lang w:val="lv-LV"/>
+            </w:rPr>
+            <w:instrText xml:space="preserve"> CITATION Jān17 \l 1062 </w:instrText>
+          </w:r>
+          <w:r>
+            <w:rPr>
+              <w:lang w:val="lv-LV"/>
+            </w:rPr>
+            <w:fldChar w:fldCharType="separate"/>
+          </w:r>
+          <w:r>
+            <w:rPr>
+              <w:noProof/>
+              <w:lang w:val="lv-LV"/>
+            </w:rPr>
+            <w:t xml:space="preserve"> </w:t>
+          </w:r>
+          <w:r>
+            <w:rPr>
+              <w:noProof/>
+              <w:lang w:val="lv-LV"/>
+            </w:rPr>
+            <w:t>[2]</w:t>
+          </w:r>
+          <w:r>
+            <w:rPr>
+              <w:lang w:val="lv-LV"/>
+            </w:rPr>
+            <w:fldChar w:fldCharType="end"/>
+          </w:r>
+        </w:sdtContent>
+      </w:sdt>
+      <w:r>
+        <w:rPr>
+          <w:lang w:val="lv-LV"/>
+        </w:rPr>
+        <w:t>.</w:t>
+      </w:r>
+      <w:r>
+        <w:rPr>
+          <w:lang w:val="lv-LV"/>
+        </w:rPr>
+        <w:t xml:space="preserve"> Var apgalvot, ka neirons matemātiski realizē kādu </w:t>
+      </w:r>
+      <w:proofErr w:type="spellStart"/>
+      <w:r>
+        <w:rPr>
+          <w:lang w:val="lv-LV"/>
+        </w:rPr>
+        <w:t>daudzargumentu</w:t>
+      </w:r>
+      <w:proofErr w:type="spellEnd"/>
+      <w:r>
+        <w:rPr>
+          <w:lang w:val="lv-LV"/>
+        </w:rPr>
+        <w:t xml:space="preserve"> funkciju. </w:t>
+      </w:r>
+    </w:p>
+    <w:p>
+      <w:pPr>
+        <w:rPr>
+          <w:lang w:val="lv-LV"/>
+        </w:rPr>
+      </w:pPr>
+      <w:r>
+        <w:rPr>
+          <w:lang w:val="lv-LV"/>
+        </w:rPr>
+        <w:t xml:space="preserve">Kopējā neironu tīkla </w:t>
+      </w:r>
+      <w:r>
+        <w:rPr>
+          <w:lang w:val="lv-LV"/>
+        </w:rPr>
+        <w:t>struktūrā</w:t>
+      </w:r>
+      <w:r>
+        <w:rPr>
+          <w:lang w:val="lv-LV"/>
+        </w:rPr>
+        <w:t xml:space="preserve"> neironi ir izvietoti slāņos, kas veic savstarpēju datu apmaiņu. Pirmais neironu slānis </w:t>
+      </w:r>
+      <w:r>
+        <w:rPr>
+          <w:lang w:val="lv-LV"/>
+        </w:rPr>
+        <w:t xml:space="preserve">apstrādā ieejas datus, savukārt šī slāņa neironu izejas dati kalpo </w:t>
+      </w:r>
+      <w:r>
+        <w:rPr>
+          <w:lang w:val="lv-LV"/>
+        </w:rPr>
+        <w:t>kā ieejas dati</w:t>
+      </w:r>
+      <w:r>
+        <w:rPr>
+          <w:lang w:val="lv-LV"/>
+        </w:rPr>
+        <w:t xml:space="preserve"> jau nākošaja</w:t>
+      </w:r>
+      <w:r>
+        <w:rPr>
+          <w:lang w:val="lv-LV"/>
+        </w:rPr>
+        <w:t>m neironu slānim, tā turpinoties, līdz tiek iegūtas vērtības tīkla izejas slānī.</w:t>
+      </w:r>
+      <w:r>
+        <w:rPr>
+          <w:lang w:val="lv-LV"/>
+        </w:rPr>
+        <w:t xml:space="preserve"> Tīkla iekšējie slāņi, kas ne no vienas puses nav saistīti ar apkārtējo vidi, tiek dēvēti par slēptajiem slāņiem</w:t>
+      </w:r>
+      <w:sdt>
+        <w:sdtPr>
+          <w:rPr>
+            <w:lang w:val="lv-LV"/>
+          </w:rPr>
+          <w:id w:val="195666928"/>
+          <w:citation/>
+        </w:sdtPr>
+        <w:sdtContent>
+          <w:r>
+            <w:rPr>
+              <w:lang w:val="lv-LV"/>
+            </w:rPr>
+            <w:fldChar w:fldCharType="begin"/>
+          </w:r>
+          <w:r>
+            <w:rPr>
+              <w:lang w:val="lv-LV"/>
+            </w:rPr>
+            <w:instrText xml:space="preserve"> CITATION Jān17 \l 1062 </w:instrText>
+          </w:r>
+          <w:r>
+            <w:rPr>
+              <w:lang w:val="lv-LV"/>
+            </w:rPr>
+            <w:fldChar w:fldCharType="separate"/>
+          </w:r>
+          <w:r>
+            <w:rPr>
+              <w:noProof/>
+              <w:lang w:val="lv-LV"/>
+            </w:rPr>
+            <w:t xml:space="preserve"> </w:t>
+          </w:r>
+          <w:r>
+            <w:rPr>
+              <w:noProof/>
+              <w:lang w:val="lv-LV"/>
+            </w:rPr>
+            <w:t>[2]</w:t>
+          </w:r>
+          <w:r>
+            <w:rPr>
+              <w:lang w:val="lv-LV"/>
+            </w:rPr>
+            <w:fldChar w:fldCharType="end"/>
+          </w:r>
+        </w:sdtContent>
+      </w:sdt>
+      <w:r>
+        <w:rPr>
+          <w:lang w:val="lv-LV"/>
+        </w:rPr>
+        <w:t>.</w:t>
+      </w:r>
+      <w:r>
+        <w:rPr>
+          <w:lang w:val="lv-LV"/>
+        </w:rPr>
+        <w:t xml:space="preserve"> Gan tīkla izejas slāņa forma un vērtību skaits, gan </w:t>
+      </w:r>
+      <w:r>
+        <w:rPr>
+          <w:lang w:val="lv-LV"/>
+        </w:rPr>
+        <w:t>slēptajos</w:t>
+      </w:r>
+      <w:r>
+        <w:rPr>
+          <w:lang w:val="lv-LV"/>
+        </w:rPr>
+        <w:t xml:space="preserve"> slāņo</w:t>
+      </w:r>
+      <w:r>
+        <w:rPr>
+          <w:lang w:val="lv-LV"/>
+        </w:rPr>
+        <w:t>s izmantot</w:t>
+      </w:r>
+      <w:r>
+        <w:rPr>
+          <w:lang w:val="lv-LV"/>
+        </w:rPr>
+        <w:t>o vērtību skaits no iepriekšē</w:t>
+      </w:r>
+      <w:r>
+        <w:rPr>
+          <w:lang w:val="lv-LV"/>
+        </w:rPr>
+        <w:t>jo slāņu rezultātiem var variēt</w:t>
+      </w:r>
+      <w:r>
+        <w:rPr>
+          <w:lang w:val="lv-LV"/>
+        </w:rPr>
+        <w:t xml:space="preserve"> atkarībā no izvēlētās tīkla </w:t>
+      </w:r>
+      <w:r>
+        <w:rPr>
+          <w:lang w:val="lv-LV"/>
+        </w:rPr>
+        <w:t>arhitektūras.</w:t>
+      </w:r>
+      <w:r>
+        <w:rPr>
+          <w:lang w:val="lv-LV"/>
+        </w:rPr>
+        <w:t xml:space="preserve"> </w:t>
+      </w:r>
+      <w:r>
+        <w:rPr>
+          <w:lang w:val="lv-LV"/>
+        </w:rPr>
+        <w:t>Klasiskas</w:t>
+      </w:r>
+      <w:r>
+        <w:rPr>
+          <w:lang w:val="lv-LV"/>
+        </w:rPr>
+        <w:t xml:space="preserve"> arhitektūras piemērs redzams attēlā 2.1.</w:t>
+      </w:r>
+    </w:p>
+    <w:p>
+      <w:pPr>
+        <w:rPr>
+          <w:lang w:val="lv-LV"/>
+        </w:rPr>
+      </w:pPr>
+    </w:p>
+    <w:p>
+      <w:pPr>
+        <w:ind w:firstLine="0"/>
+        <w:jc w:val="center"/>
+        <w:rPr>
+          <w:lang w:val="lv-LV"/>
+        </w:rPr>
+      </w:pPr>
+      <w:r>
+        <w:rPr>
+          <w:lang w:val="lv-LV"/>
+        </w:rPr>
+        <w:drawing>
+          <wp:inline distT="0" distB="0" distL="0" distR="0" wp14:anchorId="68DAF14C" wp14:editId="50279450">
+            <wp:extent cx="4422373" cy="2400229"/>
+            <wp:effectExtent l="0" t="0" r="0" b="0"/>
+            <wp:docPr id="1" name="Picture 1"/>
+            <wp:cNvGraphicFramePr>
+              <a:graphicFrameLocks xmlns:a="http://schemas.openxmlformats.org/drawingml/2006/main" noChangeAspect="1"/>
+            </wp:cNvGraphicFramePr>
+            <a:graphic xmlns:a="http://schemas.openxmlformats.org/drawingml/2006/main">
+              <a:graphicData uri="http://schemas.openxmlformats.org/drawingml/2006/picture">
+                <pic:pic xmlns:pic="http://schemas.openxmlformats.org/drawingml/2006/picture">
+                  <pic:nvPicPr>
+                    <pic:cNvPr id="1" name=""/>
+                    <pic:cNvPicPr/>
+                  </pic:nvPicPr>
+                  <pic:blipFill>
+                    <a:blip r:embed="rId8"/>
+                    <a:stretch>
+                      <a:fillRect/>
+                    </a:stretch>
+                  </pic:blipFill>
+                  <pic:spPr>
+                    <a:xfrm>
+                      <a:off x="0" y="0"/>
+                      <a:ext cx="4447510" cy="2413872"/>
+                    </a:xfrm>
+                    <a:prstGeom prst="rect">
+                      <a:avLst/>
+                    </a:prstGeom>
+                  </pic:spPr>
+                </pic:pic>
+              </a:graphicData>
+            </a:graphic>
+          </wp:inline>
+        </w:drawing>
+      </w:r>
+    </w:p>
+    <w:p>
+      <w:pPr>
+        <w:pStyle w:val="Image"/>
+        <w:numPr>
+          <w:ilvl w:val="1"/>
+          <w:numId w:val="15"/>
+        </w:numPr>
+        <w:rPr>
+          <w:b/>
+          <w:i w:val="0"/>
+        </w:rPr>
+      </w:pPr>
+      <w:r>
+        <w:t>att.</w:t>
+      </w:r>
+      <w:r>
+        <w:t xml:space="preserve"> </w:t>
+      </w:r>
+      <w:r>
+        <w:rPr>
+          <w:b/>
+          <w:i w:val="0"/>
+        </w:rPr>
+        <w:t>Vienkārša</w:t>
+      </w:r>
+      <w:r>
+        <w:rPr>
+          <w:b/>
+          <w:i w:val="0"/>
+        </w:rPr>
+        <w:t>s</w:t>
+      </w:r>
+      <w:r>
+        <w:rPr>
+          <w:b/>
+          <w:i w:val="0"/>
+        </w:rPr>
+        <w:t xml:space="preserve"> neironu tīkla arhitektūra</w:t>
+      </w:r>
+      <w:r>
+        <w:rPr>
+          <w:b/>
+          <w:i w:val="0"/>
+        </w:rPr>
+        <w:t>s piemērs</w:t>
+      </w:r>
+      <w:r>
+        <w:rPr>
+          <w:b/>
+          <w:i w:val="0"/>
+        </w:rPr>
+        <w:t xml:space="preserve"> </w:t>
+      </w:r>
+      <w:sdt>
+        <w:sdtPr>
+          <w:rPr>
+            <w:b/>
+            <w:i w:val="0"/>
+          </w:rPr>
+          <w:id w:val="678244305"/>
+          <w:citation/>
+        </w:sdtPr>
+        <w:sdtContent>
+          <w:r>
+            <w:rPr>
+              <w:b/>
+              <w:i w:val="0"/>
+            </w:rPr>
+            <w:fldChar w:fldCharType="begin"/>
+          </w:r>
+          <w:r>
+            <w:rPr>
+              <w:i w:val="0"/>
+            </w:rPr>
+            <w:instrText xml:space="preserve"> CITATION Nie15 \l 1062 </w:instrText>
+          </w:r>
+          <w:r>
+            <w:rPr>
+              <w:b/>
+              <w:i w:val="0"/>
+            </w:rPr>
+            <w:fldChar w:fldCharType="separate"/>
+          </w:r>
+          <w:r>
+            <w:rPr>
+              <w:i w:val="0"/>
+              <w:noProof/>
+            </w:rPr>
+            <w:t>[3]</w:t>
+          </w:r>
+          <w:r>
+            <w:rPr>
+              <w:b/>
+              <w:i w:val="0"/>
+            </w:rPr>
+            <w:fldChar w:fldCharType="end"/>
+          </w:r>
+        </w:sdtContent>
+      </w:sdt>
+    </w:p>
+    <w:p>
+      <w:pPr>
+        <w:ind w:firstLine="0"/>
+        <w:rPr>
+          <w:lang w:val="sv-SE"/>
+        </w:rPr>
+      </w:pPr>
+    </w:p>
+    <w:p>
+      <w:pPr>
+        <w:ind w:firstLine="360"/>
+        <w:rPr>
+          <w:lang w:val="sv-SE"/>
+        </w:rPr>
+      </w:pPr>
+      <w:proofErr w:type="spellStart"/>
+      <w:r>
+        <w:rPr>
+          <w:lang w:val="sv-SE"/>
+        </w:rPr>
+        <w:t>Piemēra</w:t>
+      </w:r>
+      <w:proofErr w:type="spellEnd"/>
+      <w:r>
+        <w:rPr>
+          <w:lang w:val="sv-SE"/>
+        </w:rPr>
+        <w:t xml:space="preserve"> </w:t>
+      </w:r>
+      <w:proofErr w:type="spellStart"/>
+      <w:r>
+        <w:rPr>
+          <w:lang w:val="sv-SE"/>
+        </w:rPr>
+        <w:t>arhitektūras</w:t>
+      </w:r>
+      <w:proofErr w:type="spellEnd"/>
+      <w:r>
+        <w:rPr>
+          <w:lang w:val="sv-SE"/>
+        </w:rPr>
+        <w:t xml:space="preserve"> </w:t>
+      </w:r>
+      <w:proofErr w:type="spellStart"/>
+      <w:r>
+        <w:rPr>
+          <w:lang w:val="sv-SE"/>
+        </w:rPr>
+        <w:t>gadījumā</w:t>
+      </w:r>
+      <w:proofErr w:type="spellEnd"/>
+      <w:r>
+        <w:rPr>
+          <w:lang w:val="sv-SE"/>
+        </w:rPr>
+        <w:t xml:space="preserve"> </w:t>
+      </w:r>
+      <w:proofErr w:type="spellStart"/>
+      <w:r>
+        <w:rPr>
+          <w:lang w:val="sv-SE"/>
+        </w:rPr>
+        <w:t>redzamais</w:t>
+      </w:r>
+      <w:proofErr w:type="spellEnd"/>
+      <w:r>
+        <w:rPr>
+          <w:lang w:val="sv-SE"/>
+        </w:rPr>
+        <w:t xml:space="preserve"> </w:t>
+      </w:r>
+      <w:proofErr w:type="spellStart"/>
+      <w:r>
+        <w:rPr>
+          <w:lang w:val="sv-SE"/>
+        </w:rPr>
+        <w:t>tīkls</w:t>
+      </w:r>
+      <w:proofErr w:type="spellEnd"/>
+      <w:r>
+        <w:rPr>
+          <w:lang w:val="sv-SE"/>
+        </w:rPr>
+        <w:t xml:space="preserve"> </w:t>
+      </w:r>
+      <w:proofErr w:type="spellStart"/>
+      <w:r>
+        <w:rPr>
+          <w:lang w:val="sv-SE"/>
+        </w:rPr>
+        <w:t>ir</w:t>
+      </w:r>
+      <w:proofErr w:type="spellEnd"/>
+      <w:r>
+        <w:rPr>
+          <w:lang w:val="sv-SE"/>
+        </w:rPr>
+        <w:t xml:space="preserve"> </w:t>
+      </w:r>
+      <w:proofErr w:type="spellStart"/>
+      <w:r>
+        <w:rPr>
+          <w:lang w:val="sv-SE"/>
+        </w:rPr>
+        <w:t>vienkāršs</w:t>
+      </w:r>
+      <w:proofErr w:type="spellEnd"/>
+      <w:r>
+        <w:rPr>
+          <w:lang w:val="sv-SE"/>
+        </w:rPr>
+        <w:t xml:space="preserve"> </w:t>
+      </w:r>
+      <w:proofErr w:type="spellStart"/>
+      <w:r>
+        <w:rPr>
+          <w:lang w:val="sv-SE"/>
+        </w:rPr>
+        <w:t>daudzslāņu</w:t>
+      </w:r>
+      <w:proofErr w:type="spellEnd"/>
+      <w:r>
+        <w:rPr>
+          <w:lang w:val="sv-SE"/>
+        </w:rPr>
+        <w:t xml:space="preserve"> </w:t>
+      </w:r>
+      <w:proofErr w:type="spellStart"/>
+      <w:r>
+        <w:rPr>
+          <w:lang w:val="sv-SE"/>
+        </w:rPr>
+        <w:t>perceptrons</w:t>
+      </w:r>
+      <w:proofErr w:type="spellEnd"/>
+      <w:r>
+        <w:rPr>
+          <w:lang w:val="sv-SE"/>
+        </w:rPr>
+        <w:t xml:space="preserve">, kas </w:t>
+      </w:r>
+      <w:proofErr w:type="spellStart"/>
+      <w:r>
+        <w:rPr>
+          <w:lang w:val="sv-SE"/>
+        </w:rPr>
+        <w:t>nozīmē</w:t>
+      </w:r>
+      <w:proofErr w:type="spellEnd"/>
+      <w:r>
+        <w:rPr>
+          <w:lang w:val="sv-SE"/>
+        </w:rPr>
+        <w:t xml:space="preserve">, ka tas </w:t>
+      </w:r>
+      <w:proofErr w:type="spellStart"/>
+      <w:r>
+        <w:rPr>
+          <w:lang w:val="sv-SE"/>
+        </w:rPr>
+        <w:t>sa</w:t>
+      </w:r>
+      <w:r>
+        <w:rPr>
+          <w:lang w:val="sv-SE"/>
+        </w:rPr>
+        <w:t>stāv</w:t>
+      </w:r>
+      <w:proofErr w:type="spellEnd"/>
+      <w:r>
+        <w:rPr>
+          <w:lang w:val="sv-SE"/>
+        </w:rPr>
+        <w:t xml:space="preserve"> no </w:t>
+      </w:r>
+      <w:proofErr w:type="spellStart"/>
+      <w:r>
+        <w:rPr>
+          <w:lang w:val="sv-SE"/>
+        </w:rPr>
+        <w:t>pilnsaistes</w:t>
+      </w:r>
+      <w:proofErr w:type="spellEnd"/>
+      <w:r>
+        <w:rPr>
+          <w:lang w:val="sv-SE"/>
+        </w:rPr>
+        <w:t xml:space="preserve"> </w:t>
+      </w:r>
+      <w:proofErr w:type="spellStart"/>
+      <w:r>
+        <w:rPr>
+          <w:lang w:val="sv-SE"/>
+        </w:rPr>
+        <w:t>slāņiem</w:t>
+      </w:r>
+      <w:proofErr w:type="spellEnd"/>
+      <w:r>
+        <w:rPr>
+          <w:lang w:val="sv-SE"/>
+        </w:rPr>
+        <w:t xml:space="preserve">, </w:t>
+      </w:r>
+      <w:proofErr w:type="spellStart"/>
+      <w:r>
+        <w:rPr>
+          <w:lang w:val="sv-SE"/>
+        </w:rPr>
+        <w:t>t.i</w:t>
+      </w:r>
+      <w:proofErr w:type="spellEnd"/>
+      <w:r>
+        <w:rPr>
+          <w:lang w:val="sv-SE"/>
+        </w:rPr>
+        <w:t xml:space="preserve">., </w:t>
+      </w:r>
+      <w:proofErr w:type="spellStart"/>
+      <w:r>
+        <w:rPr>
+          <w:lang w:val="sv-SE"/>
+        </w:rPr>
+        <w:t>katra</w:t>
+      </w:r>
+      <w:proofErr w:type="spellEnd"/>
+      <w:r>
+        <w:rPr>
+          <w:lang w:val="sv-SE"/>
+        </w:rPr>
+        <w:t xml:space="preserve"> </w:t>
+      </w:r>
+      <w:proofErr w:type="spellStart"/>
+      <w:r>
+        <w:rPr>
+          <w:lang w:val="sv-SE"/>
+        </w:rPr>
+        <w:t>nākošā</w:t>
+      </w:r>
+      <w:proofErr w:type="spellEnd"/>
+      <w:r>
+        <w:rPr>
+          <w:lang w:val="sv-SE"/>
+        </w:rPr>
+        <w:t xml:space="preserve"> </w:t>
+      </w:r>
+      <w:proofErr w:type="spellStart"/>
+      <w:r>
+        <w:rPr>
+          <w:lang w:val="sv-SE"/>
+        </w:rPr>
+        <w:t>slāņa</w:t>
+      </w:r>
+      <w:proofErr w:type="spellEnd"/>
+      <w:r>
+        <w:rPr>
+          <w:lang w:val="sv-SE"/>
+        </w:rPr>
+        <w:t xml:space="preserve"> </w:t>
+      </w:r>
+      <w:proofErr w:type="spellStart"/>
+      <w:r>
+        <w:rPr>
+          <w:lang w:val="sv-SE"/>
+        </w:rPr>
+        <w:t>neironi</w:t>
+      </w:r>
+      <w:proofErr w:type="spellEnd"/>
+      <w:r>
+        <w:rPr>
+          <w:lang w:val="sv-SE"/>
+        </w:rPr>
+        <w:t xml:space="preserve"> </w:t>
+      </w:r>
+      <w:proofErr w:type="spellStart"/>
+      <w:r>
+        <w:rPr>
+          <w:lang w:val="sv-SE"/>
+        </w:rPr>
+        <w:t>ieejā</w:t>
+      </w:r>
+      <w:proofErr w:type="spellEnd"/>
+      <w:r>
+        <w:rPr>
+          <w:lang w:val="sv-SE"/>
+        </w:rPr>
+        <w:t xml:space="preserve"> </w:t>
+      </w:r>
+      <w:proofErr w:type="spellStart"/>
+      <w:r>
+        <w:rPr>
+          <w:lang w:val="sv-SE"/>
+        </w:rPr>
+        <w:t>izmanto</w:t>
+      </w:r>
+      <w:proofErr w:type="spellEnd"/>
+      <w:r>
+        <w:rPr>
+          <w:lang w:val="sv-SE"/>
+        </w:rPr>
+        <w:t xml:space="preserve"> </w:t>
+      </w:r>
+      <w:proofErr w:type="spellStart"/>
+      <w:r>
+        <w:rPr>
+          <w:lang w:val="sv-SE"/>
+        </w:rPr>
+        <w:t>visu</w:t>
+      </w:r>
+      <w:proofErr w:type="spellEnd"/>
+      <w:r>
+        <w:rPr>
+          <w:lang w:val="sv-SE"/>
+        </w:rPr>
+        <w:t xml:space="preserve"> </w:t>
+      </w:r>
+      <w:proofErr w:type="spellStart"/>
+      <w:r>
+        <w:rPr>
+          <w:lang w:val="sv-SE"/>
+        </w:rPr>
+        <w:t>iepriekšējā</w:t>
+      </w:r>
+      <w:proofErr w:type="spellEnd"/>
+      <w:r>
+        <w:rPr>
+          <w:lang w:val="sv-SE"/>
+        </w:rPr>
+        <w:t xml:space="preserve"> </w:t>
+      </w:r>
+      <w:proofErr w:type="spellStart"/>
+      <w:r>
+        <w:rPr>
+          <w:lang w:val="sv-SE"/>
+        </w:rPr>
+        <w:t>slāņā</w:t>
+      </w:r>
+      <w:proofErr w:type="spellEnd"/>
+      <w:r>
+        <w:rPr>
+          <w:lang w:val="sv-SE"/>
+        </w:rPr>
+        <w:t xml:space="preserve"> </w:t>
+      </w:r>
+      <w:proofErr w:type="spellStart"/>
+      <w:r>
+        <w:rPr>
+          <w:lang w:val="sv-SE"/>
+        </w:rPr>
+        <w:t>rezultā</w:t>
+      </w:r>
+      <w:r>
+        <w:rPr>
+          <w:lang w:val="sv-SE"/>
+        </w:rPr>
+        <w:t>tu</w:t>
+      </w:r>
+      <w:proofErr w:type="spellEnd"/>
+      <w:r>
+        <w:rPr>
+          <w:lang w:val="sv-SE"/>
+        </w:rPr>
+        <w:t xml:space="preserve"> </w:t>
+      </w:r>
+      <w:proofErr w:type="spellStart"/>
+      <w:r>
+        <w:rPr>
+          <w:lang w:val="sv-SE"/>
+        </w:rPr>
+        <w:t>kopu</w:t>
+      </w:r>
+      <w:proofErr w:type="spellEnd"/>
+      <w:r>
+        <w:rPr>
+          <w:lang w:val="sv-SE"/>
+        </w:rPr>
+        <w:t xml:space="preserve">. </w:t>
+      </w:r>
+      <w:proofErr w:type="spellStart"/>
+      <w:r>
+        <w:rPr>
+          <w:lang w:val="sv-SE"/>
+        </w:rPr>
+        <w:t>Šādi</w:t>
+      </w:r>
+      <w:proofErr w:type="spellEnd"/>
+      <w:r>
+        <w:rPr>
+          <w:lang w:val="sv-SE"/>
+        </w:rPr>
+        <w:t xml:space="preserve"> </w:t>
+      </w:r>
+      <w:proofErr w:type="spellStart"/>
+      <w:r>
+        <w:rPr>
+          <w:lang w:val="sv-SE"/>
+        </w:rPr>
+        <w:t>slāņi</w:t>
+      </w:r>
+      <w:proofErr w:type="spellEnd"/>
+      <w:r>
+        <w:rPr>
+          <w:lang w:val="sv-SE"/>
+        </w:rPr>
+        <w:t xml:space="preserve"> </w:t>
+      </w:r>
+      <w:proofErr w:type="spellStart"/>
+      <w:r>
+        <w:rPr>
+          <w:lang w:val="sv-SE"/>
+        </w:rPr>
+        <w:t>praksē</w:t>
+      </w:r>
+      <w:proofErr w:type="spellEnd"/>
+      <w:r>
+        <w:rPr>
+          <w:lang w:val="sv-SE"/>
+        </w:rPr>
+        <w:t xml:space="preserve"> </w:t>
+      </w:r>
+      <w:proofErr w:type="spellStart"/>
+      <w:r>
+        <w:rPr>
+          <w:lang w:val="sv-SE"/>
+        </w:rPr>
+        <w:t>tiek</w:t>
+      </w:r>
+      <w:proofErr w:type="spellEnd"/>
+      <w:r>
+        <w:rPr>
+          <w:lang w:val="sv-SE"/>
+        </w:rPr>
+        <w:t xml:space="preserve"> </w:t>
+      </w:r>
+      <w:proofErr w:type="spellStart"/>
+      <w:r>
+        <w:rPr>
+          <w:lang w:val="sv-SE"/>
+        </w:rPr>
+        <w:t>lietoti</w:t>
+      </w:r>
+      <w:proofErr w:type="spellEnd"/>
+      <w:r>
+        <w:rPr>
+          <w:lang w:val="sv-SE"/>
+        </w:rPr>
+        <w:t xml:space="preserve">, </w:t>
+      </w:r>
+      <w:proofErr w:type="spellStart"/>
+      <w:r>
+        <w:rPr>
+          <w:lang w:val="sv-SE"/>
+        </w:rPr>
+        <w:t>taču</w:t>
+      </w:r>
+      <w:proofErr w:type="spellEnd"/>
+      <w:r>
+        <w:rPr>
+          <w:lang w:val="sv-SE"/>
+        </w:rPr>
+        <w:t xml:space="preserve"> </w:t>
+      </w:r>
+      <w:proofErr w:type="spellStart"/>
+      <w:r>
+        <w:rPr>
+          <w:lang w:val="sv-SE"/>
+        </w:rPr>
+        <w:t>ir</w:t>
+      </w:r>
+      <w:proofErr w:type="spellEnd"/>
+      <w:r>
+        <w:rPr>
+          <w:lang w:val="sv-SE"/>
+        </w:rPr>
+        <w:t xml:space="preserve"> </w:t>
+      </w:r>
+      <w:proofErr w:type="spellStart"/>
+      <w:r>
+        <w:rPr>
+          <w:lang w:val="sv-SE"/>
+        </w:rPr>
+        <w:t>gadījumi</w:t>
+      </w:r>
+      <w:proofErr w:type="spellEnd"/>
+      <w:r>
+        <w:rPr>
+          <w:lang w:val="sv-SE"/>
+        </w:rPr>
+        <w:t xml:space="preserve">, </w:t>
+      </w:r>
+      <w:proofErr w:type="spellStart"/>
+      <w:r>
+        <w:rPr>
+          <w:lang w:val="sv-SE"/>
+        </w:rPr>
+        <w:t>kad</w:t>
+      </w:r>
+      <w:proofErr w:type="spellEnd"/>
+      <w:r>
+        <w:rPr>
+          <w:lang w:val="sv-SE"/>
+        </w:rPr>
+        <w:t xml:space="preserve"> </w:t>
+      </w:r>
+      <w:proofErr w:type="spellStart"/>
+      <w:r>
+        <w:rPr>
+          <w:lang w:val="sv-SE"/>
+        </w:rPr>
+        <w:t>tie</w:t>
+      </w:r>
+      <w:proofErr w:type="spellEnd"/>
+      <w:r>
+        <w:rPr>
+          <w:lang w:val="sv-SE"/>
+        </w:rPr>
+        <w:t xml:space="preserve"> nav </w:t>
+      </w:r>
+      <w:proofErr w:type="spellStart"/>
+      <w:r>
+        <w:rPr>
+          <w:lang w:val="sv-SE"/>
+        </w:rPr>
+        <w:t>piemēroti</w:t>
+      </w:r>
+      <w:proofErr w:type="spellEnd"/>
+      <w:r>
+        <w:rPr>
+          <w:lang w:val="sv-SE"/>
+        </w:rPr>
+        <w:t xml:space="preserve"> to </w:t>
+      </w:r>
+      <w:proofErr w:type="spellStart"/>
+      <w:r>
+        <w:rPr>
+          <w:lang w:val="sv-SE"/>
+        </w:rPr>
+        <w:t>radītā</w:t>
+      </w:r>
+      <w:proofErr w:type="spellEnd"/>
+      <w:r>
+        <w:rPr>
+          <w:lang w:val="sv-SE"/>
+        </w:rPr>
+        <w:t xml:space="preserve"> </w:t>
+      </w:r>
+      <w:proofErr w:type="spellStart"/>
+      <w:r>
+        <w:rPr>
+          <w:lang w:val="sv-SE"/>
+        </w:rPr>
+        <w:t>lielā</w:t>
+      </w:r>
+      <w:proofErr w:type="spellEnd"/>
+      <w:r>
+        <w:rPr>
+          <w:lang w:val="sv-SE"/>
+        </w:rPr>
+        <w:t xml:space="preserve"> </w:t>
+      </w:r>
+      <w:proofErr w:type="spellStart"/>
+      <w:r>
+        <w:rPr>
+          <w:lang w:val="sv-SE"/>
+        </w:rPr>
+        <w:t>datu</w:t>
+      </w:r>
+      <w:proofErr w:type="spellEnd"/>
+      <w:r>
+        <w:rPr>
+          <w:lang w:val="sv-SE"/>
+        </w:rPr>
+        <w:t xml:space="preserve"> </w:t>
+      </w:r>
+      <w:proofErr w:type="spellStart"/>
+      <w:r>
+        <w:rPr>
+          <w:lang w:val="sv-SE"/>
+        </w:rPr>
+        <w:t>apjoma</w:t>
+      </w:r>
+      <w:proofErr w:type="spellEnd"/>
+      <w:r>
+        <w:rPr>
+          <w:lang w:val="sv-SE"/>
+        </w:rPr>
+        <w:t xml:space="preserve"> </w:t>
+      </w:r>
+      <w:proofErr w:type="spellStart"/>
+      <w:r>
+        <w:rPr>
+          <w:lang w:val="sv-SE"/>
+        </w:rPr>
+        <w:t>dēļ</w:t>
+      </w:r>
+      <w:proofErr w:type="spellEnd"/>
+      <w:r>
+        <w:rPr>
+          <w:lang w:val="sv-SE"/>
+        </w:rPr>
+        <w:t>, jo</w:t>
+      </w:r>
+      <w:r>
+        <w:rPr>
+          <w:lang w:val="sv-SE"/>
+        </w:rPr>
+        <w:t xml:space="preserve"> </w:t>
+      </w:r>
+      <w:proofErr w:type="spellStart"/>
+      <w:r>
+        <w:rPr>
+          <w:lang w:val="sv-SE"/>
+        </w:rPr>
+        <w:t>k</w:t>
+      </w:r>
+      <w:r>
+        <w:rPr>
+          <w:lang w:val="sv-SE"/>
+        </w:rPr>
+        <w:t>atrai</w:t>
+      </w:r>
+      <w:proofErr w:type="spellEnd"/>
+      <w:r>
+        <w:rPr>
+          <w:lang w:val="sv-SE"/>
+        </w:rPr>
+        <w:t xml:space="preserve"> </w:t>
+      </w:r>
+      <w:proofErr w:type="spellStart"/>
+      <w:r>
+        <w:rPr>
+          <w:lang w:val="sv-SE"/>
+        </w:rPr>
+        <w:t>neirona</w:t>
+      </w:r>
+      <w:proofErr w:type="spellEnd"/>
+      <w:r>
+        <w:rPr>
+          <w:lang w:val="sv-SE"/>
+        </w:rPr>
+        <w:t xml:space="preserve"> </w:t>
+      </w:r>
+      <w:proofErr w:type="spellStart"/>
+      <w:r>
+        <w:rPr>
+          <w:lang w:val="sv-SE"/>
+        </w:rPr>
+        <w:t>ieejai</w:t>
+      </w:r>
+      <w:proofErr w:type="spellEnd"/>
+      <w:r>
+        <w:rPr>
+          <w:lang w:val="sv-SE"/>
+        </w:rPr>
+        <w:t xml:space="preserve"> </w:t>
+      </w:r>
+      <w:proofErr w:type="spellStart"/>
+      <w:r>
+        <w:rPr>
+          <w:lang w:val="sv-SE"/>
+        </w:rPr>
+        <w:t>tiek</w:t>
+      </w:r>
+      <w:proofErr w:type="spellEnd"/>
+      <w:r>
+        <w:rPr>
+          <w:lang w:val="sv-SE"/>
+        </w:rPr>
+        <w:t xml:space="preserve"> </w:t>
+      </w:r>
+      <w:proofErr w:type="spellStart"/>
+      <w:r>
+        <w:rPr>
+          <w:lang w:val="sv-SE"/>
+        </w:rPr>
+        <w:t>pielietots</w:t>
+      </w:r>
+      <w:proofErr w:type="spellEnd"/>
+      <w:r>
+        <w:rPr>
+          <w:lang w:val="sv-SE"/>
+        </w:rPr>
+        <w:t xml:space="preserve"> svara </w:t>
+      </w:r>
+      <w:proofErr w:type="spellStart"/>
+      <w:r>
+        <w:rPr>
+          <w:lang w:val="sv-SE"/>
+        </w:rPr>
+        <w:t>mainīgais</w:t>
+      </w:r>
+      <w:proofErr w:type="spellEnd"/>
+      <w:r>
+        <w:rPr>
+          <w:lang w:val="sv-SE"/>
+        </w:rPr>
+        <w:t xml:space="preserve">. </w:t>
+      </w:r>
+      <w:proofErr w:type="spellStart"/>
+      <w:r>
+        <w:rPr>
+          <w:lang w:val="sv-SE"/>
+        </w:rPr>
+        <w:t>Šāds</w:t>
+      </w:r>
+      <w:proofErr w:type="spellEnd"/>
+      <w:r>
+        <w:rPr>
+          <w:lang w:val="sv-SE"/>
+        </w:rPr>
+        <w:t xml:space="preserve"> </w:t>
+      </w:r>
+      <w:proofErr w:type="spellStart"/>
+      <w:r>
+        <w:rPr>
+          <w:lang w:val="sv-SE"/>
+        </w:rPr>
+        <w:t>gadījums</w:t>
+      </w:r>
+      <w:proofErr w:type="spellEnd"/>
+      <w:r>
+        <w:rPr>
+          <w:lang w:val="sv-SE"/>
+        </w:rPr>
+        <w:t xml:space="preserve"> </w:t>
+      </w:r>
+      <w:proofErr w:type="spellStart"/>
+      <w:r>
+        <w:rPr>
+          <w:lang w:val="sv-SE"/>
+        </w:rPr>
+        <w:t>ir</w:t>
+      </w:r>
+      <w:proofErr w:type="spellEnd"/>
+      <w:r>
+        <w:rPr>
+          <w:lang w:val="sv-SE"/>
+        </w:rPr>
+        <w:t xml:space="preserve"> </w:t>
+      </w:r>
+      <w:proofErr w:type="spellStart"/>
+      <w:r>
+        <w:rPr>
+          <w:lang w:val="sv-SE"/>
+        </w:rPr>
+        <w:t>arī</w:t>
+      </w:r>
+      <w:proofErr w:type="spellEnd"/>
+      <w:r>
+        <w:rPr>
+          <w:lang w:val="sv-SE"/>
+        </w:rPr>
+        <w:t xml:space="preserve"> </w:t>
+      </w:r>
+      <w:proofErr w:type="spellStart"/>
+      <w:r>
+        <w:rPr>
+          <w:lang w:val="sv-SE"/>
+        </w:rPr>
+        <w:t>darbā</w:t>
+      </w:r>
+      <w:proofErr w:type="spellEnd"/>
+      <w:r>
+        <w:rPr>
+          <w:lang w:val="sv-SE"/>
+        </w:rPr>
+        <w:t xml:space="preserve"> </w:t>
+      </w:r>
+      <w:proofErr w:type="spellStart"/>
+      <w:r>
+        <w:rPr>
+          <w:lang w:val="sv-SE"/>
+        </w:rPr>
+        <w:t>apskatītā</w:t>
+      </w:r>
+      <w:proofErr w:type="spellEnd"/>
+      <w:r>
+        <w:rPr>
+          <w:lang w:val="sv-SE"/>
+        </w:rPr>
+        <w:t xml:space="preserve"> </w:t>
+      </w:r>
+      <w:proofErr w:type="spellStart"/>
+      <w:r>
+        <w:rPr>
+          <w:lang w:val="sv-SE"/>
+        </w:rPr>
+        <w:t>tekstūru</w:t>
+      </w:r>
+      <w:proofErr w:type="spellEnd"/>
+      <w:r>
+        <w:rPr>
+          <w:lang w:val="sv-SE"/>
+        </w:rPr>
+        <w:t xml:space="preserve"> </w:t>
+      </w:r>
+      <w:proofErr w:type="spellStart"/>
+      <w:r>
+        <w:rPr>
+          <w:lang w:val="sv-SE"/>
+        </w:rPr>
+        <w:t>ģenerēšana</w:t>
+      </w:r>
+      <w:proofErr w:type="spellEnd"/>
+      <w:r>
+        <w:rPr>
+          <w:lang w:val="sv-SE"/>
+        </w:rPr>
+        <w:t xml:space="preserve">, kas </w:t>
+      </w:r>
+      <w:proofErr w:type="spellStart"/>
+      <w:r>
+        <w:rPr>
+          <w:lang w:val="sv-SE"/>
+        </w:rPr>
+        <w:t>pēc</w:t>
+      </w:r>
+      <w:proofErr w:type="spellEnd"/>
+      <w:r>
+        <w:rPr>
+          <w:lang w:val="sv-SE"/>
+        </w:rPr>
+        <w:t xml:space="preserve"> </w:t>
+      </w:r>
+      <w:proofErr w:type="spellStart"/>
+      <w:r>
+        <w:rPr>
+          <w:lang w:val="sv-SE"/>
+        </w:rPr>
+        <w:t>būtības</w:t>
+      </w:r>
+      <w:proofErr w:type="spellEnd"/>
+      <w:r>
+        <w:rPr>
+          <w:lang w:val="sv-SE"/>
+        </w:rPr>
+        <w:t xml:space="preserve"> </w:t>
+      </w:r>
+      <w:proofErr w:type="spellStart"/>
+      <w:r>
+        <w:rPr>
+          <w:lang w:val="sv-SE"/>
+        </w:rPr>
+        <w:t>ir</w:t>
+      </w:r>
+      <w:proofErr w:type="spellEnd"/>
+      <w:r>
+        <w:rPr>
+          <w:lang w:val="sv-SE"/>
+        </w:rPr>
+        <w:t xml:space="preserve"> </w:t>
+      </w:r>
+      <w:proofErr w:type="spellStart"/>
+      <w:r>
+        <w:rPr>
+          <w:lang w:val="sv-SE"/>
+        </w:rPr>
+        <w:t>attēlu</w:t>
+      </w:r>
+      <w:proofErr w:type="spellEnd"/>
+      <w:r>
+        <w:rPr>
+          <w:lang w:val="sv-SE"/>
+        </w:rPr>
+        <w:t xml:space="preserve"> </w:t>
+      </w:r>
+      <w:proofErr w:type="spellStart"/>
+      <w:r>
+        <w:rPr>
+          <w:lang w:val="sv-SE"/>
+        </w:rPr>
+        <w:t>apstrādes</w:t>
+      </w:r>
+      <w:proofErr w:type="spellEnd"/>
+      <w:r>
+        <w:rPr>
+          <w:lang w:val="sv-SE"/>
+        </w:rPr>
+        <w:t xml:space="preserve"> </w:t>
+      </w:r>
+      <w:proofErr w:type="spellStart"/>
+      <w:r>
+        <w:rPr>
+          <w:lang w:val="sv-SE"/>
+        </w:rPr>
+        <w:t>problēma</w:t>
+      </w:r>
+      <w:proofErr w:type="spellEnd"/>
+      <w:r>
+        <w:rPr>
+          <w:lang w:val="sv-SE"/>
+        </w:rPr>
+        <w:t xml:space="preserve"> </w:t>
+      </w:r>
+      <w:proofErr w:type="spellStart"/>
+      <w:r>
+        <w:rPr>
+          <w:lang w:val="sv-SE"/>
+        </w:rPr>
+        <w:t>un</w:t>
+      </w:r>
+      <w:proofErr w:type="spellEnd"/>
+      <w:r>
+        <w:rPr>
+          <w:lang w:val="sv-SE"/>
+        </w:rPr>
+        <w:t xml:space="preserve"> </w:t>
+      </w:r>
+      <w:proofErr w:type="spellStart"/>
+      <w:r>
+        <w:rPr>
+          <w:lang w:val="sv-SE"/>
+        </w:rPr>
+        <w:t>strādā</w:t>
+      </w:r>
+      <w:proofErr w:type="spellEnd"/>
+      <w:r>
+        <w:rPr>
+          <w:lang w:val="sv-SE"/>
+        </w:rPr>
+        <w:t xml:space="preserve"> ar </w:t>
+      </w:r>
+      <w:proofErr w:type="spellStart"/>
+      <w:r>
+        <w:rPr>
+          <w:lang w:val="sv-SE"/>
+        </w:rPr>
+        <w:t>lielu</w:t>
+      </w:r>
+      <w:proofErr w:type="spellEnd"/>
+      <w:r>
+        <w:rPr>
+          <w:lang w:val="sv-SE"/>
+        </w:rPr>
+        <w:t xml:space="preserve"> </w:t>
+      </w:r>
+      <w:proofErr w:type="spellStart"/>
+      <w:r>
+        <w:rPr>
+          <w:lang w:val="sv-SE"/>
+        </w:rPr>
+        <w:t>datu</w:t>
+      </w:r>
+      <w:proofErr w:type="spellEnd"/>
+      <w:r>
+        <w:rPr>
+          <w:lang w:val="sv-SE"/>
+        </w:rPr>
+        <w:t xml:space="preserve"> </w:t>
+      </w:r>
+      <w:proofErr w:type="spellStart"/>
+      <w:r>
+        <w:rPr>
+          <w:lang w:val="sv-SE"/>
+        </w:rPr>
+        <w:t>apjomu</w:t>
+      </w:r>
+      <w:proofErr w:type="spellEnd"/>
+      <w:r>
+        <w:rPr>
+          <w:lang w:val="sv-SE"/>
+        </w:rPr>
+        <w:t xml:space="preserve">. </w:t>
+      </w:r>
+      <w:proofErr w:type="spellStart"/>
+      <w:r>
+        <w:rPr>
+          <w:lang w:val="sv-SE"/>
+        </w:rPr>
+        <w:t>Vislabāk</w:t>
+      </w:r>
+      <w:proofErr w:type="spellEnd"/>
+      <w:r>
+        <w:rPr>
+          <w:lang w:val="sv-SE"/>
+        </w:rPr>
+        <w:t xml:space="preserve"> to var </w:t>
+      </w:r>
+      <w:proofErr w:type="spellStart"/>
+      <w:r>
+        <w:rPr>
+          <w:lang w:val="sv-SE"/>
+        </w:rPr>
+        <w:t>redzēt</w:t>
+      </w:r>
+      <w:proofErr w:type="spellEnd"/>
+      <w:r>
+        <w:rPr>
+          <w:lang w:val="sv-SE"/>
+        </w:rPr>
+        <w:t xml:space="preserve"> </w:t>
+      </w:r>
+      <w:proofErr w:type="spellStart"/>
+      <w:r>
+        <w:rPr>
+          <w:lang w:val="sv-SE"/>
+        </w:rPr>
+        <w:t>skaitliskos</w:t>
+      </w:r>
+      <w:proofErr w:type="spellEnd"/>
+      <w:r>
+        <w:rPr>
+          <w:lang w:val="sv-SE"/>
+        </w:rPr>
+        <w:t xml:space="preserve"> </w:t>
+      </w:r>
+      <w:proofErr w:type="spellStart"/>
+      <w:r>
+        <w:rPr>
+          <w:lang w:val="sv-SE"/>
+        </w:rPr>
+        <w:t>piemēros</w:t>
+      </w:r>
+      <w:proofErr w:type="spellEnd"/>
+      <w:r>
+        <w:rPr>
+          <w:lang w:val="sv-SE"/>
+        </w:rPr>
+        <w:t xml:space="preserve">. </w:t>
+      </w:r>
+      <w:proofErr w:type="spellStart"/>
+      <w:r>
+        <w:rPr>
+          <w:lang w:val="sv-SE"/>
+        </w:rPr>
+        <w:t>Klasiskā</w:t>
+      </w:r>
+      <w:proofErr w:type="spellEnd"/>
+      <w:r>
+        <w:rPr>
+          <w:lang w:val="sv-SE"/>
+        </w:rPr>
+        <w:t xml:space="preserve"> </w:t>
+      </w:r>
+      <w:proofErr w:type="spellStart"/>
+      <w:r>
+        <w:rPr>
+          <w:lang w:val="sv-SE"/>
+        </w:rPr>
+        <w:t>attēlu</w:t>
+      </w:r>
+      <w:proofErr w:type="spellEnd"/>
+      <w:r>
+        <w:rPr>
+          <w:lang w:val="sv-SE"/>
+        </w:rPr>
+        <w:t xml:space="preserve"> </w:t>
+      </w:r>
+      <w:proofErr w:type="spellStart"/>
+      <w:r>
+        <w:rPr>
+          <w:lang w:val="sv-SE"/>
+        </w:rPr>
+        <w:t>apstrādes</w:t>
+      </w:r>
+      <w:proofErr w:type="spellEnd"/>
+      <w:r>
+        <w:rPr>
+          <w:lang w:val="sv-SE"/>
+        </w:rPr>
+        <w:t xml:space="preserve"> </w:t>
+      </w:r>
+      <w:proofErr w:type="spellStart"/>
+      <w:r>
+        <w:rPr>
+          <w:lang w:val="sv-SE"/>
+        </w:rPr>
+        <w:t>problēmā</w:t>
+      </w:r>
+      <w:proofErr w:type="spellEnd"/>
+      <w:r>
+        <w:rPr>
+          <w:lang w:val="sv-SE"/>
+        </w:rPr>
+        <w:t xml:space="preserve">, </w:t>
+      </w:r>
+      <w:proofErr w:type="spellStart"/>
+      <w:r>
+        <w:rPr>
+          <w:lang w:val="sv-SE"/>
+        </w:rPr>
+        <w:t>piemēram</w:t>
+      </w:r>
+      <w:proofErr w:type="spellEnd"/>
+      <w:r>
+        <w:rPr>
+          <w:lang w:val="sv-SE"/>
+        </w:rPr>
+        <w:t xml:space="preserve">, </w:t>
+      </w:r>
+      <w:proofErr w:type="spellStart"/>
+      <w:r>
+        <w:rPr>
+          <w:lang w:val="sv-SE"/>
+        </w:rPr>
+        <w:t>attēlu</w:t>
+      </w:r>
+      <w:proofErr w:type="spellEnd"/>
+      <w:r>
+        <w:rPr>
+          <w:lang w:val="sv-SE"/>
+        </w:rPr>
+        <w:t xml:space="preserve"> </w:t>
+      </w:r>
+      <w:proofErr w:type="spellStart"/>
+      <w:r>
+        <w:rPr>
+          <w:lang w:val="sv-SE"/>
+        </w:rPr>
+        <w:t>atpazīšanā</w:t>
+      </w:r>
+      <w:proofErr w:type="spellEnd"/>
+      <w:r>
+        <w:rPr>
+          <w:lang w:val="sv-SE"/>
+        </w:rPr>
+        <w:t xml:space="preserve">, </w:t>
+      </w:r>
+      <w:proofErr w:type="spellStart"/>
+      <w:r>
+        <w:rPr>
+          <w:lang w:val="sv-SE"/>
+        </w:rPr>
+        <w:t>ieejas</w:t>
+      </w:r>
+      <w:proofErr w:type="spellEnd"/>
+      <w:r>
+        <w:rPr>
+          <w:lang w:val="sv-SE"/>
+        </w:rPr>
+        <w:t xml:space="preserve"> </w:t>
+      </w:r>
+      <w:proofErr w:type="spellStart"/>
+      <w:r>
+        <w:rPr>
+          <w:lang w:val="sv-SE"/>
+        </w:rPr>
+        <w:t>slānī</w:t>
+      </w:r>
+      <w:proofErr w:type="spellEnd"/>
+      <w:r>
+        <w:rPr>
+          <w:lang w:val="sv-SE"/>
+        </w:rPr>
+        <w:t xml:space="preserve"> </w:t>
+      </w:r>
+      <w:proofErr w:type="spellStart"/>
+      <w:r>
+        <w:rPr>
+          <w:lang w:val="sv-SE"/>
+        </w:rPr>
+        <w:t>būtu</w:t>
+      </w:r>
+      <w:proofErr w:type="spellEnd"/>
+      <w:r>
+        <w:rPr>
+          <w:lang w:val="sv-SE"/>
+        </w:rPr>
+        <w:t xml:space="preserve"> </w:t>
+      </w:r>
+      <w:proofErr w:type="spellStart"/>
+      <w:r>
+        <w:rPr>
+          <w:lang w:val="sv-SE"/>
+        </w:rPr>
+        <w:t>pilns</w:t>
+      </w:r>
+      <w:proofErr w:type="spellEnd"/>
+      <w:r>
+        <w:rPr>
+          <w:lang w:val="sv-SE"/>
+        </w:rPr>
+        <w:t xml:space="preserve"> </w:t>
+      </w:r>
+      <w:proofErr w:type="spellStart"/>
+      <w:r>
+        <w:rPr>
+          <w:lang w:val="sv-SE"/>
+        </w:rPr>
+        <w:t>attēls</w:t>
+      </w:r>
+      <w:proofErr w:type="spellEnd"/>
+      <w:r>
+        <w:rPr>
+          <w:lang w:val="sv-SE"/>
+        </w:rPr>
+        <w:t xml:space="preserve">. Ja </w:t>
+      </w:r>
+      <w:r>
+        <w:rPr>
+          <w:lang w:val="sv-SE"/>
+        </w:rPr>
+        <w:t>tas</w:t>
+      </w:r>
+      <w:r>
+        <w:rPr>
+          <w:lang w:val="sv-SE"/>
+        </w:rPr>
+        <w:t xml:space="preserve"> </w:t>
+      </w:r>
+      <w:proofErr w:type="spellStart"/>
+      <w:r>
+        <w:rPr>
+          <w:lang w:val="sv-SE"/>
+        </w:rPr>
+        <w:t>ir</w:t>
+      </w:r>
+      <w:proofErr w:type="spellEnd"/>
+      <w:r>
+        <w:rPr>
+          <w:lang w:val="sv-SE"/>
+        </w:rPr>
+        <w:t xml:space="preserve">, </w:t>
+      </w:r>
+      <w:proofErr w:type="spellStart"/>
+      <w:r>
+        <w:rPr>
+          <w:lang w:val="sv-SE"/>
+        </w:rPr>
+        <w:t>piemēram</w:t>
+      </w:r>
+      <w:proofErr w:type="spellEnd"/>
+      <w:r>
+        <w:rPr>
+          <w:lang w:val="sv-SE"/>
+        </w:rPr>
+        <w:t xml:space="preserve">, 320x320 </w:t>
+      </w:r>
+      <w:proofErr w:type="spellStart"/>
+      <w:r>
+        <w:rPr>
+          <w:lang w:val="sv-SE"/>
+        </w:rPr>
+        <w:t>pikseļu</w:t>
+      </w:r>
+      <w:proofErr w:type="spellEnd"/>
+      <w:r>
+        <w:rPr>
+          <w:lang w:val="sv-SE"/>
+        </w:rPr>
+        <w:t xml:space="preserve"> </w:t>
+      </w:r>
+      <w:proofErr w:type="spellStart"/>
+      <w:r>
+        <w:rPr>
+          <w:lang w:val="sv-SE"/>
+        </w:rPr>
+        <w:t>attēls</w:t>
+      </w:r>
+      <w:proofErr w:type="spellEnd"/>
+      <w:r>
+        <w:rPr>
+          <w:lang w:val="sv-SE"/>
+        </w:rPr>
+        <w:t xml:space="preserve"> ar 3 </w:t>
+      </w:r>
+      <w:proofErr w:type="spellStart"/>
+      <w:r>
+        <w:rPr>
+          <w:lang w:val="sv-SE"/>
+        </w:rPr>
+        <w:t>kanālu</w:t>
+      </w:r>
+      <w:proofErr w:type="spellEnd"/>
+      <w:r>
+        <w:rPr>
+          <w:lang w:val="sv-SE"/>
+        </w:rPr>
+        <w:t xml:space="preserve"> RGB </w:t>
+      </w:r>
+      <w:proofErr w:type="spellStart"/>
+      <w:r>
+        <w:rPr>
+          <w:lang w:val="sv-SE"/>
+        </w:rPr>
+        <w:t>krāsu</w:t>
+      </w:r>
+      <w:proofErr w:type="spellEnd"/>
+      <w:r>
+        <w:rPr>
+          <w:lang w:val="sv-SE"/>
+        </w:rPr>
+        <w:t xml:space="preserve"> </w:t>
+      </w:r>
+      <w:proofErr w:type="spellStart"/>
+      <w:r>
+        <w:rPr>
+          <w:lang w:val="sv-SE"/>
+        </w:rPr>
+        <w:t>telpas</w:t>
+      </w:r>
+      <w:proofErr w:type="spellEnd"/>
+      <w:r>
+        <w:rPr>
+          <w:lang w:val="sv-SE"/>
+        </w:rPr>
+        <w:t xml:space="preserve"> </w:t>
+      </w:r>
+      <w:proofErr w:type="spellStart"/>
+      <w:r>
+        <w:rPr>
+          <w:lang w:val="sv-SE"/>
+        </w:rPr>
+        <w:t>informāciju</w:t>
+      </w:r>
+      <w:proofErr w:type="spellEnd"/>
+      <w:r>
+        <w:rPr>
+          <w:lang w:val="sv-SE"/>
+        </w:rPr>
+        <w:t xml:space="preserve">, </w:t>
+      </w:r>
+      <w:proofErr w:type="spellStart"/>
+      <w:r>
+        <w:rPr>
+          <w:lang w:val="sv-SE"/>
+        </w:rPr>
+        <w:t>kopā</w:t>
+      </w:r>
+      <w:proofErr w:type="spellEnd"/>
+      <w:r>
+        <w:rPr>
+          <w:lang w:val="sv-SE"/>
+        </w:rPr>
+        <w:t xml:space="preserve"> </w:t>
+      </w:r>
+      <w:proofErr w:type="spellStart"/>
+      <w:r>
+        <w:rPr>
+          <w:lang w:val="sv-SE"/>
+        </w:rPr>
+        <w:t>tās</w:t>
+      </w:r>
+      <w:proofErr w:type="spellEnd"/>
+      <w:r>
+        <w:rPr>
+          <w:lang w:val="sv-SE"/>
+        </w:rPr>
+        <w:t xml:space="preserve"> </w:t>
+      </w:r>
+      <w:proofErr w:type="spellStart"/>
+      <w:r>
+        <w:rPr>
+          <w:lang w:val="sv-SE"/>
+        </w:rPr>
+        <w:t>ir</w:t>
+      </w:r>
+      <w:proofErr w:type="spellEnd"/>
+      <w:r>
+        <w:rPr>
+          <w:lang w:val="sv-SE"/>
+        </w:rPr>
+        <w:t xml:space="preserve"> </w:t>
+      </w:r>
+      <w:proofErr w:type="gramStart"/>
+      <w:r>
+        <w:rPr>
+          <w:lang w:val="sv-SE"/>
+        </w:rPr>
+        <w:t>307200</w:t>
+      </w:r>
+      <w:proofErr w:type="gramEnd"/>
+      <w:r>
+        <w:rPr>
+          <w:lang w:val="sv-SE"/>
+        </w:rPr>
+        <w:t xml:space="preserve"> </w:t>
+      </w:r>
+      <w:proofErr w:type="spellStart"/>
+      <w:r>
+        <w:rPr>
+          <w:lang w:val="sv-SE"/>
+        </w:rPr>
+        <w:t>ieejas</w:t>
+      </w:r>
+      <w:proofErr w:type="spellEnd"/>
+      <w:r>
+        <w:rPr>
+          <w:lang w:val="sv-SE"/>
+        </w:rPr>
+        <w:t xml:space="preserve"> </w:t>
+      </w:r>
+      <w:proofErr w:type="spellStart"/>
+      <w:r>
+        <w:rPr>
+          <w:lang w:val="sv-SE"/>
+        </w:rPr>
+        <w:t>vērtības</w:t>
+      </w:r>
+      <w:proofErr w:type="spellEnd"/>
+      <w:r>
+        <w:rPr>
+          <w:lang w:val="sv-SE"/>
+        </w:rPr>
+        <w:t>.</w:t>
+      </w:r>
+      <w:r>
+        <w:rPr>
+          <w:lang w:val="sv-SE"/>
+        </w:rPr>
+        <w:t xml:space="preserve"> </w:t>
+      </w:r>
+      <w:proofErr w:type="spellStart"/>
+      <w:r>
+        <w:rPr>
+          <w:lang w:val="sv-SE"/>
+        </w:rPr>
+        <w:t>Kā</w:t>
+      </w:r>
+      <w:proofErr w:type="spellEnd"/>
+      <w:r>
+        <w:rPr>
+          <w:lang w:val="sv-SE"/>
+        </w:rPr>
+        <w:t xml:space="preserve"> </w:t>
+      </w:r>
+      <w:proofErr w:type="spellStart"/>
+      <w:r>
+        <w:rPr>
+          <w:lang w:val="sv-SE"/>
+        </w:rPr>
+        <w:t>redzams</w:t>
+      </w:r>
+      <w:proofErr w:type="spellEnd"/>
+      <w:r>
+        <w:rPr>
+          <w:lang w:val="sv-SE"/>
+        </w:rPr>
+        <w:t xml:space="preserve"> </w:t>
+      </w:r>
+      <w:proofErr w:type="spellStart"/>
+      <w:r>
+        <w:rPr>
+          <w:lang w:val="sv-SE"/>
+        </w:rPr>
+        <w:t>attēlā</w:t>
+      </w:r>
+      <w:proofErr w:type="spellEnd"/>
+      <w:r>
+        <w:rPr>
+          <w:lang w:val="sv-SE"/>
+        </w:rPr>
+        <w:t xml:space="preserve"> 2.2, </w:t>
+      </w:r>
+      <w:proofErr w:type="spellStart"/>
+      <w:r>
+        <w:rPr>
+          <w:lang w:val="sv-SE"/>
+        </w:rPr>
+        <w:t>katrai</w:t>
+      </w:r>
+      <w:proofErr w:type="spellEnd"/>
+      <w:r>
+        <w:rPr>
+          <w:lang w:val="sv-SE"/>
+        </w:rPr>
+        <w:t xml:space="preserve"> </w:t>
+      </w:r>
+      <w:proofErr w:type="spellStart"/>
+      <w:r>
+        <w:rPr>
+          <w:lang w:val="sv-SE"/>
+        </w:rPr>
+        <w:t>ieejas</w:t>
+      </w:r>
+      <w:proofErr w:type="spellEnd"/>
+      <w:r>
+        <w:rPr>
+          <w:lang w:val="sv-SE"/>
+        </w:rPr>
+        <w:t xml:space="preserve"> </w:t>
+      </w:r>
+      <w:proofErr w:type="spellStart"/>
+      <w:r>
+        <w:rPr>
+          <w:lang w:val="sv-SE"/>
+        </w:rPr>
+        <w:t>vērtībai</w:t>
+      </w:r>
+      <w:proofErr w:type="spellEnd"/>
+      <w:r>
+        <w:rPr>
+          <w:lang w:val="sv-SE"/>
+        </w:rPr>
+        <w:t xml:space="preserve"> </w:t>
+      </w:r>
+      <w:r>
+        <w:rPr>
+          <w:b/>
+          <w:i/>
+          <w:lang w:val="sv-SE"/>
+        </w:rPr>
+        <w:t>x</w:t>
+      </w:r>
+      <w:r>
+        <w:rPr>
+          <w:b/>
+          <w:i/>
+          <w:vertAlign w:val="subscript"/>
+          <w:lang w:val="sv-SE"/>
+        </w:rPr>
+        <w:t xml:space="preserve">1 </w:t>
+      </w:r>
+      <w:proofErr w:type="spellStart"/>
+      <w:r>
+        <w:rPr>
+          <w:lang w:val="sv-SE"/>
+        </w:rPr>
+        <w:t>līdz</w:t>
+      </w:r>
+      <w:proofErr w:type="spellEnd"/>
+      <w:r>
+        <w:rPr>
+          <w:lang w:val="sv-SE"/>
+        </w:rPr>
+        <w:t xml:space="preserve"> </w:t>
+      </w:r>
+      <w:proofErr w:type="spellStart"/>
+      <w:r>
+        <w:rPr>
+          <w:b/>
+          <w:i/>
+          <w:lang w:val="sv-SE"/>
+        </w:rPr>
+        <w:t>x</w:t>
+      </w:r>
+      <w:r>
+        <w:rPr>
+          <w:b/>
+          <w:i/>
+          <w:vertAlign w:val="subscript"/>
+          <w:lang w:val="sv-SE"/>
+        </w:rPr>
+        <w:t>n</w:t>
+      </w:r>
+      <w:proofErr w:type="spellEnd"/>
+      <w:r>
+        <w:rPr>
+          <w:b/>
+          <w:i/>
+          <w:vertAlign w:val="subscript"/>
+          <w:lang w:val="sv-SE"/>
+        </w:rPr>
+        <w:t xml:space="preserve"> </w:t>
+      </w:r>
+      <w:r>
+        <w:rPr>
+          <w:lang w:val="sv-SE"/>
+        </w:rPr>
+        <w:t xml:space="preserve">(kur n = </w:t>
+      </w:r>
+      <w:proofErr w:type="gramStart"/>
+      <w:r>
+        <w:rPr>
+          <w:lang w:val="sv-SE"/>
+        </w:rPr>
+        <w:t>307200</w:t>
+      </w:r>
+      <w:proofErr w:type="gramEnd"/>
+      <w:r>
+        <w:rPr>
+          <w:lang w:val="sv-SE"/>
+        </w:rPr>
+        <w:t xml:space="preserve">), </w:t>
+      </w:r>
+      <w:proofErr w:type="spellStart"/>
+      <w:r>
+        <w:rPr>
+          <w:lang w:val="sv-SE"/>
+        </w:rPr>
+        <w:t>tiek</w:t>
+      </w:r>
+      <w:proofErr w:type="spellEnd"/>
+      <w:r>
+        <w:rPr>
+          <w:lang w:val="sv-SE"/>
+        </w:rPr>
+        <w:t xml:space="preserve"> </w:t>
+      </w:r>
+      <w:proofErr w:type="spellStart"/>
+      <w:r>
+        <w:rPr>
+          <w:lang w:val="sv-SE"/>
+        </w:rPr>
+        <w:t>piekārtots</w:t>
+      </w:r>
+      <w:proofErr w:type="spellEnd"/>
+      <w:r>
+        <w:rPr>
+          <w:lang w:val="sv-SE"/>
+        </w:rPr>
+        <w:t xml:space="preserve"> svara </w:t>
+      </w:r>
+      <w:proofErr w:type="spellStart"/>
+      <w:r>
+        <w:rPr>
+          <w:lang w:val="sv-SE"/>
+        </w:rPr>
+        <w:t>mainīgais</w:t>
+      </w:r>
+      <w:proofErr w:type="spellEnd"/>
+      <w:r>
+        <w:rPr>
+          <w:lang w:val="sv-SE"/>
+        </w:rPr>
+        <w:t xml:space="preserve"> </w:t>
+      </w:r>
+      <w:proofErr w:type="spellStart"/>
+      <w:r>
+        <w:rPr>
+          <w:b/>
+          <w:i/>
+          <w:lang w:val="sv-SE"/>
+        </w:rPr>
+        <w:t>w</w:t>
+      </w:r>
+      <w:r>
+        <w:rPr>
+          <w:b/>
+          <w:i/>
+          <w:vertAlign w:val="subscript"/>
+          <w:lang w:val="sv-SE"/>
+        </w:rPr>
+        <w:t>i</w:t>
+      </w:r>
+      <w:proofErr w:type="spellEnd"/>
+      <w:r>
+        <w:rPr>
+          <w:lang w:val="sv-SE"/>
+        </w:rPr>
+        <w:t>.</w:t>
+      </w:r>
+    </w:p>
+    <w:p>
+      <w:pPr>
+        <w:ind w:firstLine="360"/>
+        <w:rPr>
+          <w:lang w:val="sv-SE"/>
+        </w:rPr>
+      </w:pPr>
+    </w:p>
+    <w:p>
+      <w:pPr>
+        <w:ind w:firstLine="360"/>
+        <w:jc w:val="center"/>
+        <w:rPr>
+          <w:lang w:val="sv-SE"/>
+        </w:rPr>
+      </w:pPr>
+      <w:r>
+        <w:rPr>
+          <w:noProof/>
+          <w:lang w:eastAsia="en-GB"/>
+        </w:rPr>
+        <w:drawing>
+          <wp:inline distT="0" distB="0" distL="0" distR="0" wp14:anchorId="45405833" wp14:editId="4EC8CBA5">
+            <wp:extent cx="3729783" cy="2527793"/>
+            <wp:effectExtent l="0" t="0" r="4445" b="12700"/>
+            <wp:docPr id="2" name="Picture 2" descr="../neuron.pdf"/>
+            <wp:cNvGraphicFramePr>
+              <a:graphicFrameLocks xmlns:a="http://schemas.openxmlformats.org/drawingml/2006/main" noChangeAspect="1"/>
+            </wp:cNvGraphicFramePr>
+            <a:graphic xmlns:a="http://schemas.openxmlformats.org/drawingml/2006/main">
+              <a:graphicData uri="http://schemas.openxmlformats.org/drawingml/2006/picture">
+                <pic:pic xmlns:pic="http://schemas.openxmlformats.org/drawingml/2006/picture">
+                  <pic:nvPicPr>
+                    <pic:cNvPr id="0" name="Picture 1" descr="../neuron.pdf"/>
+                    <pic:cNvPicPr>
+                      <a:picLocks noChangeAspect="1" noChangeArrowheads="1"/>
+                    </pic:cNvPicPr>
+                  </pic:nvPicPr>
+                  <pic:blipFill>
+                    <a:blip r:embed="rId9">
+                      <a:extLst>
+                        <a:ext uri="{28A0092B-C50C-407E-A947-70E740481C1C}">
+                          <a14:useLocalDpi xmlns:a14="http://schemas.microsoft.com/office/drawing/2010/main" val="0"/>
+                        </a:ext>
+                      </a:extLst>
+                    </a:blip>
+                    <a:srcRect/>
+                    <a:stretch>
+                      <a:fillRect/>
+                    </a:stretch>
+                  </pic:blipFill>
+                  <pic:spPr bwMode="auto">
+                    <a:xfrm>
+                      <a:off x="0" y="0"/>
+                      <a:ext cx="3740629" cy="2535143"/>
+                    </a:xfrm>
+                    <a:prstGeom prst="rect">
+                      <a:avLst/>
+                    </a:prstGeom>
+                    <a:noFill/>
+                    <a:ln>
+                      <a:noFill/>
+                    </a:ln>
+                  </pic:spPr>
+                </pic:pic>
+              </a:graphicData>
+            </a:graphic>
+          </wp:inline>
+        </w:drawing>
+      </w:r>
+    </w:p>
+    <w:p>
+      <w:pPr>
+        <w:pStyle w:val="Image"/>
+        <w:rPr>
+          <w:b/>
+          <w:i w:val="0"/>
+        </w:rPr>
+      </w:pPr>
+      <w:r>
+        <w:t>2.2</w:t>
+      </w:r>
+      <w:r>
+        <w:t>.</w:t>
+      </w:r>
+      <w:r>
+        <w:t xml:space="preserve"> att. </w:t>
+      </w:r>
+      <w:r>
+        <w:rPr>
+          <w:b/>
+          <w:i w:val="0"/>
+        </w:rPr>
+        <w:t>Atsevišķa neirona uzbūve</w:t>
+      </w:r>
+    </w:p>
+    <w:p>
+      <w:pPr>
+        <w:ind w:firstLine="360"/>
+        <w:rPr>
+          <w:lang w:val="lv-LV"/>
+        </w:rPr>
+      </w:pPr>
+    </w:p>
+    <w:p>
+      <w:pPr>
+        <w:ind w:firstLine="360"/>
+        <w:rPr>
+          <w:lang w:val="lv-LV"/>
+        </w:rPr>
+      </w:pPr>
+      <w:r>
+        <w:rPr>
+          <w:lang w:val="lv-LV"/>
+        </w:rPr>
+        <w:t>Tas nozīmē, kā sekojošajā slānī katram neironam būs vajadzīgi arī 307200 svaru mainīgie.</w:t>
+      </w:r>
+      <w:r>
+        <w:rPr>
+          <w:lang w:val="lv-LV"/>
+        </w:rPr>
+        <w:t xml:space="preserve"> Ņemot kopā visus</w:t>
+      </w:r>
+      <w:r>
+        <w:rPr>
+          <w:lang w:val="lv-LV"/>
+        </w:rPr>
+        <w:t xml:space="preserve"> </w:t>
+      </w:r>
+      <w:r>
+        <w:rPr>
+          <w:lang w:val="lv-LV"/>
+        </w:rPr>
+        <w:t xml:space="preserve">slānī atrodamos neironus, mainīgo skaits būs vēl krietni lielāks. Tā kā šāds modelis ir neefektīvs gan no atmiņas, gan skaitļošanas viedokļa, </w:t>
+      </w:r>
+      <w:r>
+        <w:rPr>
+          <w:lang w:val="lv-LV"/>
+        </w:rPr>
+        <w:t>šajā darbā apskatītājā un arī daudzās citās attēlu apstrādes problēmās parasti izmanto citu arhitektūras veidu – konvolūciju neironu tīklus.</w:t>
+      </w:r>
+    </w:p>
+    <w:p>
+      <w:pPr>
+        <w:ind w:firstLine="360"/>
+        <w:rPr>
+          <w:lang w:val="lv-LV"/>
+        </w:rPr>
+      </w:pPr>
+      <w:bookmarkStart w:id="0" w:name="_GoBack"/>
+      <w:bookmarkEnd w:id="0"/>
+    </w:p>
+    <w:p>
+      <w:pPr>
+        <w:pStyle w:val="Heading2"/>
+        <w:numPr>
+          <w:ilvl w:val="1"/>
+          <w:numId w:val="8"/>
+        </w:numPr>
+        <w:rPr>
+          <w:lang w:val="lv-LV"/>
+        </w:rPr>
+      </w:pPr>
+      <w:r>
+        <w:rPr>
+          <w:lang w:val="lv-LV"/>
+        </w:rPr>
+        <w:t xml:space="preserve"> Neironu tīklu apmācība</w:t>
+      </w:r>
+    </w:p>
+    <w:p>
+      <w:pPr>
+        <w:rPr>
+          <w:lang w:val="lv-LV"/>
+        </w:rPr>
+      </w:pPr>
+      <w:r>
+        <w:rPr>
+          <w:lang w:val="lv-LV"/>
+        </w:rPr>
+        <w:t xml:space="preserve">Pareizā tīkla funkcionalitāte tiek iegūta </w:t>
+      </w:r>
+      <w:r>
+        <w:rPr>
+          <w:lang w:val="lv-LV"/>
+        </w:rPr>
+        <w:t xml:space="preserve">tā </w:t>
+      </w:r>
+      <w:r>
+        <w:rPr>
+          <w:lang w:val="lv-LV"/>
+        </w:rPr>
+        <w:t xml:space="preserve">apmācības rezultātā, izmantojot kādu noteiktu apmācības algoritmu. </w:t>
+      </w:r>
+      <w:r>
+        <w:rPr>
+          <w:lang w:val="lv-LV"/>
+        </w:rPr>
+        <w:t xml:space="preserve">Apmācības procesā tiek pakāpeniski mainīta individuālo tīkla elementu jeb neironu funkcionalitāte, </w:t>
+      </w:r>
+    </w:p>
+    <w:p>
+      <w:pPr>
+        <w:pStyle w:val="Heading1"/>
+        <w:numPr>
+          <w:ilvl w:val="0"/>
+          <w:numId w:val="8"/>
+        </w:numPr>
+        <w:rPr>
+          <w:lang w:val="lv-LV"/>
+        </w:rPr>
+      </w:pPr>
+      <w:r>
+        <w:rPr>
+          <w:lang w:val="lv-LV"/>
+        </w:rPr>
+        <w:t>PĒTĪJUMS</w:t>
+      </w:r>
+    </w:p>
+    <w:p>
+      <w:pPr>
+        <w:rPr>
+          <w:lang w:val="lv-LV"/>
+        </w:rPr>
+      </w:pPr>
+      <w:r>
+        <w:rPr>
+          <w:lang w:val="lv-LV"/>
+        </w:rPr>
+        <w:t>Teksts…</w:t>
+      </w:r>
+    </w:p>
+    <w:p>
+      <w:pPr>
+        <w:pStyle w:val="Heading2"/>
+        <w:numPr>
+          <w:ilvl w:val="1"/>
+          <w:numId w:val="8"/>
+        </w:numPr>
+        <w:rPr>
+          <w:lang w:val="lv-LV"/>
+        </w:rPr>
+      </w:pPr>
+      <w:r>
+        <w:rPr>
+          <w:lang w:val="lv-LV"/>
+        </w:rPr>
+        <w:t xml:space="preserve"> </w:t>
+      </w:r>
+      <w:r>
+        <w:rPr>
+          <w:lang w:val="lv-LV"/>
+        </w:rPr>
+        <w:t xml:space="preserve">Izvēlētais </w:t>
+      </w:r>
+      <w:proofErr w:type="spellStart"/>
+      <w:r>
+        <w:t>risinājums</w:t>
+      </w:r>
+      <w:proofErr w:type="spellEnd"/>
+    </w:p>
+    <w:p>
+      <w:pPr>
+        <w:rPr>
+          <w:lang w:val="lv-LV"/>
+        </w:rPr>
+      </w:pPr>
+      <w:r>
+        <w:rPr>
+          <w:lang w:val="lv-LV"/>
+        </w:rPr>
         <w:t xml:space="preserve">Problēmas risinājumam tika izveidots ģeneratīvs neironu tīkls, kas tika trenēts, izmantojot ārēju tīklu attēlu analīzei. Iespaidojoties no Leona </w:t>
       </w:r>
       <w:proofErr w:type="spellStart"/>
@@ -278,14 +2863,7 @@
         <w:rPr>
           <w:lang w:val="lv-LV"/>
         </w:rPr>
-        <w:t xml:space="preserve">izstrādātās VGG </w:t>
-      </w:r>
-      <w:r>
-        <w:rPr>
-          <w:lang w:val="lv-LV"/>
-        </w:rPr>
-        <w:lastRenderedPageBreak/>
-        <w:t>arhitektūras implementācijām</w:t>
+        <w:t>izstrādātās VGG arhitektūras implementācijām</w:t>
       </w:r>
       <w:sdt>
         <w:sdtPr>
@@ -752,19 +3330,19 @@
         </w:rPr>
         <w:t xml:space="preserve"> no paša analizējošā tīkla arhitektūras. </w:t>
       </w:r>
-      <w:commentRangeStart w:id="0"/>
+      <w:commentRangeStart w:id="1"/>
       <w:r>
         <w:rPr>
           <w:lang w:val="lv-LV"/>
         </w:rPr>
         <w:t>Lai arī ir bijuši eksperimenti ar nosacīti nejaušiem aprakstošajiem tīkliem (ievērojot specifiskus arhitektūras principus, taču izmantojot nejaušas filtru vērtības un tīklu netrenējot)</w:t>
       </w:r>
-      <w:commentRangeEnd w:id="0"/>
+      <w:commentRangeEnd w:id="1"/>
       <w:r>
         <w:rPr>
           <w:rStyle w:val="CommentReference"/>
         </w:rPr>
-        <w:commentReference w:id="0"/>
+        <w:commentReference w:id="1"/>
       </w:r>
       <w:r>
         <w:rPr>
@@ -910,14 +3488,25 @@
         </w:rPr>
       </w:sdtEndPr>
       <w:sdtContent>
-        <w:commentRangeStart w:id="1" w:displacedByCustomXml="prev"/>
         <w:commentRangeStart w:id="2" w:displacedByCustomXml="prev"/>
+        <w:commentRangeStart w:id="3" w:displacedByCustomXml="prev"/>
         <w:p>
           <w:pPr>
             <w:pStyle w:val="Heading1"/>
           </w:pPr>
           <w:r>
             <w:t>Bibliography</w:t>
+          </w:r>
+          <w:commentRangeEnd w:id="3"/>
+          <w:r>
+            <w:rPr>
+              <w:rStyle w:val="CommentReference"/>
+              <w:rFonts w:eastAsiaTheme="minorHAnsi" w:cstheme="minorBidi"/>
+              <w:b w:val="0"/>
+              <w:caps w:val="0"/>
+              <w:color w:val="auto"/>
+            </w:rPr>
+            <w:commentReference w:id="3"/>
           </w:r>
           <w:commentRangeEnd w:id="2"/>
           <w:r>
@@ -929,17 +3518,6 @@
               <w:color w:val="auto"/>
             </w:rPr>
             <w:commentReference w:id="2"/>
-          </w:r>
-          <w:commentRangeEnd w:id="1"/>
-          <w:r>
-            <w:rPr>
-              <w:rStyle w:val="CommentReference"/>
-              <w:rFonts w:eastAsiaTheme="minorHAnsi" w:cstheme="minorBidi"/>
-              <w:b w:val="0"/>
-              <w:caps w:val="0"/>
-              <w:color w:val="auto"/>
-            </w:rPr>
-            <w:commentReference w:id="1"/>
           </w:r>
         </w:p>
         <w:sdt>
@@ -983,7 +3561,7 @@
               </w:tblGrid>
               <w:tr>
                 <w:trPr>
-                  <w:divId w:val="122890606"/>
+                  <w:divId w:val="225141342"/>
                   <w:tblCellSpacing w:w="15" w:type="dxa"/>
                 </w:trPr>
                 <w:tc>
@@ -1022,14 +3600,28 @@
                       <w:rPr>
                         <w:noProof/>
                       </w:rPr>
-                      <w:t>L. A. Gatys, A. S. Ecker and M. Bethge, “Texture Synthesis Using Convolutional Neural Networks,” University of Tubingen, 2015.</w:t>
+                      <w:t xml:space="preserve">M. Caudill, “Neural Network Primer: Part I,” </w:t>
+                    </w:r>
+                    <w:r>
+                      <w:rPr>
+                        <w:i/>
+                        <w:iCs/>
+                        <w:noProof/>
+                      </w:rPr>
+                      <w:t xml:space="preserve">AI Expert, </w:t>
+                    </w:r>
+                    <w:r>
+                      <w:rPr>
+                        <w:noProof/>
+                      </w:rPr>
+                      <w:t xml:space="preserve">Feb. 1989. </w:t>
                     </w:r>
                   </w:p>
                 </w:tc>
               </w:tr>
               <w:tr>
                 <w:trPr>
-                  <w:divId w:val="122890606"/>
+                  <w:divId w:val="225141342"/>
                   <w:tblCellSpacing w:w="15" w:type="dxa"/>
                 </w:trPr>
                 <w:tc>
@@ -1068,14 +3660,14 @@
                       <w:rPr>
                         <w:noProof/>
                       </w:rPr>
-                      <w:t>ImageNet, “Large Scale Visual Recognition Challenge 2014 (ILSVRC2014),” 2014. [Online]. Available: http://www.image-net.org/challenges/LSVRC/2014/. [Accessed 9 Maijs 2017].</w:t>
+                      <w:t>J. Zuters, “Ar neironu tīkliem saistīto terminu vārdnīca,” [Online]. Available: http://home.lu.lv/~janiszu/courses/eanns/annsdictionary.pdf. [Accessed 15. Maijs 2017].</w:t>
                     </w:r>
                   </w:p>
                 </w:tc>
               </w:tr>
               <w:tr>
                 <w:trPr>
-                  <w:divId w:val="122890606"/>
+                  <w:divId w:val="225141342"/>
                   <w:tblCellSpacing w:w="15" w:type="dxa"/>
                 </w:trPr>
                 <w:tc>
@@ -1114,6 +3706,144 @@
                       <w:rPr>
                         <w:noProof/>
                       </w:rPr>
+                      <w:t xml:space="preserve">M. A. Nielsen, “Neural Networks and Deep Learning, Chapter 1,” Determination Press, 2015. </w:t>
+                    </w:r>
+                  </w:p>
+                </w:tc>
+              </w:tr>
+              <w:tr>
+                <w:trPr>
+                  <w:divId w:val="225141342"/>
+                  <w:tblCellSpacing w:w="15" w:type="dxa"/>
+                </w:trPr>
+                <w:tc>
+                  <w:tcPr>
+                    <w:tcW w:w="50" w:type="pct"/>
+                    <w:hideMark/>
+                  </w:tcPr>
+                  <w:p>
+                    <w:pPr>
+                      <w:pStyle w:val="Bibliography"/>
+                      <w:rPr>
+                        <w:noProof/>
+                      </w:rPr>
+                    </w:pPr>
+                    <w:r>
+                      <w:rPr>
+                        <w:noProof/>
+                      </w:rPr>
+                      <w:t xml:space="preserve">[4] </w:t>
+                    </w:r>
+                  </w:p>
+                </w:tc>
+                <w:tc>
+                  <w:tcPr>
+                    <w:tcW w:w="0" w:type="auto"/>
+                    <w:hideMark/>
+                  </w:tcPr>
+                  <w:p>
+                    <w:pPr>
+                      <w:pStyle w:val="Bibliography"/>
+                      <w:rPr>
+                        <w:noProof/>
+                      </w:rPr>
+                    </w:pPr>
+                    <w:r>
+                      <w:rPr>
+                        <w:noProof/>
+                      </w:rPr>
+                      <w:t>L. A. Gatys, A. S. Ecker and M. Bethge, “Texture Synthesis Using Convolutional Neural Networks,” University of Tubingen, 2015.</w:t>
+                    </w:r>
+                  </w:p>
+                </w:tc>
+              </w:tr>
+              <w:tr>
+                <w:trPr>
+                  <w:divId w:val="225141342"/>
+                  <w:tblCellSpacing w:w="15" w:type="dxa"/>
+                </w:trPr>
+                <w:tc>
+                  <w:tcPr>
+                    <w:tcW w:w="50" w:type="pct"/>
+                    <w:hideMark/>
+                  </w:tcPr>
+                  <w:p>
+                    <w:pPr>
+                      <w:pStyle w:val="Bibliography"/>
+                      <w:rPr>
+                        <w:noProof/>
+                      </w:rPr>
+                    </w:pPr>
+                    <w:r>
+                      <w:rPr>
+                        <w:noProof/>
+                      </w:rPr>
+                      <w:t xml:space="preserve">[5] </w:t>
+                    </w:r>
+                  </w:p>
+                </w:tc>
+                <w:tc>
+                  <w:tcPr>
+                    <w:tcW w:w="0" w:type="auto"/>
+                    <w:hideMark/>
+                  </w:tcPr>
+                  <w:p>
+                    <w:pPr>
+                      <w:pStyle w:val="Bibliography"/>
+                      <w:rPr>
+                        <w:noProof/>
+                      </w:rPr>
+                    </w:pPr>
+                    <w:r>
+                      <w:rPr>
+                        <w:noProof/>
+                      </w:rPr>
+                      <w:t>ImageNet, “Large Scale Visual Recognition Challenge 2014 (ILSVRC2014),” 2014. [Online]. Available: http://www.image-net.org/challenges/LSVRC/2014/. [Accessed 9 Maijs 2017].</w:t>
+                    </w:r>
+                  </w:p>
+                </w:tc>
+              </w:tr>
+              <w:tr>
+                <w:trPr>
+                  <w:divId w:val="225141342"/>
+                  <w:tblCellSpacing w:w="15" w:type="dxa"/>
+                </w:trPr>
+                <w:tc>
+                  <w:tcPr>
+                    <w:tcW w:w="50" w:type="pct"/>
+                    <w:hideMark/>
+                  </w:tcPr>
+                  <w:p>
+                    <w:pPr>
+                      <w:pStyle w:val="Bibliography"/>
+                      <w:rPr>
+                        <w:noProof/>
+                      </w:rPr>
+                    </w:pPr>
+                    <w:r>
+                      <w:rPr>
+                        <w:noProof/>
+                      </w:rPr>
+                      <w:t xml:space="preserve">[6] </w:t>
+                    </w:r>
+                  </w:p>
+                </w:tc>
+                <w:tc>
+                  <w:tcPr>
+                    <w:tcW w:w="0" w:type="auto"/>
+                    <w:hideMark/>
+                  </w:tcPr>
+                  <w:p>
+                    <w:pPr>
+                      <w:pStyle w:val="Bibliography"/>
+                      <w:rPr>
+                        <w:noProof/>
+                      </w:rPr>
+                    </w:pPr>
+                    <w:r>
+                      <w:rPr>
+                        <w:noProof/>
+                      </w:rPr>
                       <w:t>D. Ulyanov, V. Lebedev, A. Vedaldi and V. Lempitsky, “Texture Networks: Feed-forward Synthesis of Textures and Stylized Images,” Skolkovo Institute of Science and Technology, Yandex, University of Oxford, 2016.</w:t>
                     </w:r>
                   </w:p>
@@ -1122,7 +3852,7 @@
             </w:tbl>
             <w:p>
               <w:pPr>
-                <w:divId w:val="122890606"/>
+                <w:divId w:val="225141342"/>
                 <w:rPr>
                   <w:rFonts w:eastAsia="Times New Roman"/>
                   <w:noProof/>
@@ -1149,8 +3879,6 @@
           <w:lang w:val="lv-LV"/>
         </w:rPr>
       </w:pPr>
-      <w:bookmarkStart w:id="3" w:name="_GoBack"/>
-      <w:bookmarkEnd w:id="3"/>
     </w:p>
     <w:sectPr>
       <w:pgSz w:w="11900" w:h="16840"/>
@@ -1164,7 +3892,7 @@
 
 <file path=word/comments.xml><?xml version="1.0" encoding="utf-8"?>
 <w:comments xmlns:wpc="http://schemas.microsoft.com/office/word/2010/wordprocessingCanvas" xmlns:mo="http://schemas.microsoft.com/office/mac/office/2008/main" xmlns:mc="http://schemas.openxmlformats.org/markup-compatibility/2006" xmlns:mv="urn:schemas-microsoft-com:mac:vml" xmlns:o="urn:schemas-microsoft-com:office:office" xmlns:r="http://schemas.openxmlformats.org/officeDocument/2006/relationships" xmlns:m="http://schemas.openxmlformats.org/officeDocument/2006/math" xmlns:v="urn:schemas-microsoft-com:vml" xmlns:wp14="http://schemas.microsoft.com/office/word/2010/wordprocessingDrawing" xmlns:wp="http://schemas.openxmlformats.org/drawingml/2006/wordprocessingDrawing" xmlns:w10="urn:schemas-microsoft-com:office:word" xmlns:w="http://schemas.openxmlformats.org/wordprocessingml/2006/main" xmlns:w14="http://schemas.microsoft.com/office/word/2010/wordml" xmlns:w15="http://schemas.microsoft.com/office/word/2012/wordml" xmlns:wpg="http://schemas.microsoft.com/office/word/2010/wordprocessingGroup" xmlns:wpi="http://schemas.microsoft.com/office/word/2010/wordprocessingInk" xmlns:wne="http://schemas.microsoft.com/office/word/2006/wordml" xmlns:wps="http://schemas.microsoft.com/office/word/2010/wordprocessingShape" mc:Ignorable="w14 w15 wp14">
-  <w:comment w:id="0" w:author="Arturs Kurzemnieks" w:date="2017-05-09T13:47:00Z" w:initials="AK">
+  <w:comment w:id="1" w:author="Arturs Kurzemnieks" w:date="2017-05-09T13:47:00Z" w:initials="AK">
     <w:p>
       <w:pPr>
         <w:pStyle w:val="CommentText"/>
@@ -1177,47 +3905,47 @@
       </w:r>
       <w:r>
         <w:t>Extreme Style Machines</w:t>
+      </w:r>
+    </w:p>
+  </w:comment>
+  <w:comment w:id="3" w:author="Arturs Kurzemnieks" w:date="2017-05-10T13:10:00Z" w:initials="AK">
+    <w:p>
+      <w:pPr>
+        <w:pStyle w:val="CommentText"/>
+      </w:pPr>
+      <w:r>
+        <w:rPr>
+          <w:rStyle w:val="CommentReference"/>
+        </w:rPr>
+        <w:annotationRef/>
+      </w:r>
+      <w:proofErr w:type="spellStart"/>
+      <w:r>
+        <w:t>Beigās</w:t>
+      </w:r>
+      <w:proofErr w:type="spellEnd"/>
+      <w:r>
+        <w:t xml:space="preserve"> properly </w:t>
+      </w:r>
+      <w:proofErr w:type="spellStart"/>
+      <w:r>
+        <w:t>jāsaraksta</w:t>
+      </w:r>
+      <w:proofErr w:type="spellEnd"/>
+      <w:r>
+        <w:t xml:space="preserve"> un </w:t>
+      </w:r>
+      <w:proofErr w:type="spellStart"/>
+      <w:r>
+        <w:t>jāsaformatē</w:t>
+      </w:r>
+      <w:proofErr w:type="spellEnd"/>
+      <w:r>
+        <w:t>!</w:t>
       </w:r>
     </w:p>
   </w:comment>
   <w:comment w:id="2" w:author="Arturs Kurzemnieks" w:date="2017-05-10T13:10:00Z" w:initials="AK">
-    <w:p>
-      <w:pPr>
-        <w:pStyle w:val="CommentText"/>
-      </w:pPr>
-      <w:r>
-        <w:rPr>
-          <w:rStyle w:val="CommentReference"/>
-        </w:rPr>
-        <w:annotationRef/>
-      </w:r>
-      <w:proofErr w:type="spellStart"/>
-      <w:r>
-        <w:t>Beigās</w:t>
-      </w:r>
-      <w:proofErr w:type="spellEnd"/>
-      <w:r>
-        <w:t xml:space="preserve"> properly </w:t>
-      </w:r>
-      <w:proofErr w:type="spellStart"/>
-      <w:r>
-        <w:t>jāsaraksta</w:t>
-      </w:r>
-      <w:proofErr w:type="spellEnd"/>
-      <w:r>
-        <w:t xml:space="preserve"> un </w:t>
-      </w:r>
-      <w:proofErr w:type="spellStart"/>
-      <w:r>
-        <w:t>jāsaformatē</w:t>
-      </w:r>
-      <w:proofErr w:type="spellEnd"/>
-      <w:r>
-        <w:t>!</w:t>
-      </w:r>
-    </w:p>
-  </w:comment>
-  <w:comment w:id="1" w:author="Arturs Kurzemnieks" w:date="2017-05-10T13:10:00Z" w:initials="AK">
     <w:p>
       <w:pPr>
         <w:pStyle w:val="CommentText"/>
@@ -1666,6 +4394,92 @@
     </w:lvl>
   </w:abstractNum>
   <w:abstractNum w:abstractNumId="4">
+    <w:nsid w:val="1F2A577E"/>
+    <w:multiLevelType w:val="multilevel"/>
+    <w:tmpl w:val="0809001F"/>
+    <w:lvl w:ilvl="0">
+      <w:start w:val="1"/>
+      <w:numFmt w:val="decimal"/>
+      <w:lvlText w:val="%1."/>
+      <w:lvlJc w:val="left"/>
+      <w:pPr>
+        <w:ind w:left="360" w:hanging="360"/>
+      </w:pPr>
+    </w:lvl>
+    <w:lvl w:ilvl="1">
+      <w:start w:val="1"/>
+      <w:numFmt w:val="decimal"/>
+      <w:lvlText w:val="%1.%2."/>
+      <w:lvlJc w:val="left"/>
+      <w:pPr>
+        <w:ind w:left="792" w:hanging="432"/>
+      </w:pPr>
+    </w:lvl>
+    <w:lvl w:ilvl="2">
+      <w:start w:val="1"/>
+      <w:numFmt w:val="decimal"/>
+      <w:lvlText w:val="%1.%2.%3."/>
+      <w:lvlJc w:val="left"/>
+      <w:pPr>
+        <w:ind w:left="1224" w:hanging="504"/>
+      </w:pPr>
+    </w:lvl>
+    <w:lvl w:ilvl="3">
+      <w:start w:val="1"/>
+      <w:numFmt w:val="decimal"/>
+      <w:lvlText w:val="%1.%2.%3.%4."/>
+      <w:lvlJc w:val="left"/>
+      <w:pPr>
+        <w:ind w:left="1728" w:hanging="648"/>
+      </w:pPr>
+    </w:lvl>
+    <w:lvl w:ilvl="4">
+      <w:start w:val="1"/>
+      <w:numFmt w:val="decimal"/>
+      <w:lvlText w:val="%1.%2.%3.%4.%5."/>
+      <w:lvlJc w:val="left"/>
+      <w:pPr>
+        <w:ind w:left="2232" w:hanging="792"/>
+      </w:pPr>
+    </w:lvl>
+    <w:lvl w:ilvl="5">
+      <w:start w:val="1"/>
+      <w:numFmt w:val="decimal"/>
+      <w:lvlText w:val="%1.%2.%3.%4.%5.%6."/>
+      <w:lvlJc w:val="left"/>
+      <w:pPr>
+        <w:ind w:left="2736" w:hanging="936"/>
+      </w:pPr>
+    </w:lvl>
+    <w:lvl w:ilvl="6">
+      <w:start w:val="1"/>
+      <w:numFmt w:val="decimal"/>
+      <w:lvlText w:val="%1.%2.%3.%4.%5.%6.%7."/>
+      <w:lvlJc w:val="left"/>
+      <w:pPr>
+        <w:ind w:left="3240" w:hanging="1080"/>
+      </w:pPr>
+    </w:lvl>
+    <w:lvl w:ilvl="7">
+      <w:start w:val="1"/>
+      <w:numFmt w:val="decimal"/>
+      <w:lvlText w:val="%1.%2.%3.%4.%5.%6.%7.%8."/>
+      <w:lvlJc w:val="left"/>
+      <w:pPr>
+        <w:ind w:left="3744" w:hanging="1224"/>
+      </w:pPr>
+    </w:lvl>
+    <w:lvl w:ilvl="8">
+      <w:start w:val="1"/>
+      <w:numFmt w:val="decimal"/>
+      <w:lvlText w:val="%1.%2.%3.%4.%5.%6.%7.%8.%9."/>
+      <w:lvlJc w:val="left"/>
+      <w:pPr>
+        <w:ind w:left="4320" w:hanging="1440"/>
+      </w:pPr>
+    </w:lvl>
+  </w:abstractNum>
+  <w:abstractNum w:abstractNumId="5">
     <w:nsid w:val="25F3278A"/>
     <w:multiLevelType w:val="hybridMultilevel"/>
     <w:tmpl w:val="1E18C368"/>
@@ -1751,7 +4565,7 @@
       </w:pPr>
     </w:lvl>
   </w:abstractNum>
-  <w:abstractNum w:abstractNumId="5">
+  <w:abstractNum w:abstractNumId="6">
     <w:nsid w:val="2E1805C5"/>
     <w:multiLevelType w:val="multilevel"/>
     <w:tmpl w:val="0809001F"/>
@@ -1837,7 +4651,7 @@
       </w:pPr>
     </w:lvl>
   </w:abstractNum>
-  <w:abstractNum w:abstractNumId="6">
+  <w:abstractNum w:abstractNumId="7">
     <w:nsid w:val="38012EFC"/>
     <w:multiLevelType w:val="multilevel"/>
     <w:tmpl w:val="0809001F"/>
@@ -1923,13 +4737,99 @@
       </w:pPr>
     </w:lvl>
   </w:abstractNum>
-  <w:abstractNum w:abstractNumId="7">
+  <w:abstractNum w:abstractNumId="8">
+    <w:nsid w:val="49B61B6B"/>
+    <w:multiLevelType w:val="multilevel"/>
+    <w:tmpl w:val="0809001F"/>
+    <w:lvl w:ilvl="0">
+      <w:start w:val="1"/>
+      <w:numFmt w:val="decimal"/>
+      <w:lvlText w:val="%1."/>
+      <w:lvlJc w:val="left"/>
+      <w:pPr>
+        <w:ind w:left="360" w:hanging="360"/>
+      </w:pPr>
+    </w:lvl>
+    <w:lvl w:ilvl="1">
+      <w:start w:val="1"/>
+      <w:numFmt w:val="decimal"/>
+      <w:lvlText w:val="%1.%2."/>
+      <w:lvlJc w:val="left"/>
+      <w:pPr>
+        <w:ind w:left="792" w:hanging="432"/>
+      </w:pPr>
+    </w:lvl>
+    <w:lvl w:ilvl="2">
+      <w:start w:val="1"/>
+      <w:numFmt w:val="decimal"/>
+      <w:lvlText w:val="%1.%2.%3."/>
+      <w:lvlJc w:val="left"/>
+      <w:pPr>
+        <w:ind w:left="1224" w:hanging="504"/>
+      </w:pPr>
+    </w:lvl>
+    <w:lvl w:ilvl="3">
+      <w:start w:val="1"/>
+      <w:numFmt w:val="decimal"/>
+      <w:lvlText w:val="%1.%2.%3.%4."/>
+      <w:lvlJc w:val="left"/>
+      <w:pPr>
+        <w:ind w:left="1728" w:hanging="648"/>
+      </w:pPr>
+    </w:lvl>
+    <w:lvl w:ilvl="4">
+      <w:start w:val="1"/>
+      <w:numFmt w:val="decimal"/>
+      <w:lvlText w:val="%1.%2.%3.%4.%5."/>
+      <w:lvlJc w:val="left"/>
+      <w:pPr>
+        <w:ind w:left="2232" w:hanging="792"/>
+      </w:pPr>
+    </w:lvl>
+    <w:lvl w:ilvl="5">
+      <w:start w:val="1"/>
+      <w:numFmt w:val="decimal"/>
+      <w:lvlText w:val="%1.%2.%3.%4.%5.%6."/>
+      <w:lvlJc w:val="left"/>
+      <w:pPr>
+        <w:ind w:left="2736" w:hanging="936"/>
+      </w:pPr>
+    </w:lvl>
+    <w:lvl w:ilvl="6">
+      <w:start w:val="1"/>
+      <w:numFmt w:val="decimal"/>
+      <w:lvlText w:val="%1.%2.%3.%4.%5.%6.%7."/>
+      <w:lvlJc w:val="left"/>
+      <w:pPr>
+        <w:ind w:left="3240" w:hanging="1080"/>
+      </w:pPr>
+    </w:lvl>
+    <w:lvl w:ilvl="7">
+      <w:start w:val="1"/>
+      <w:numFmt w:val="decimal"/>
+      <w:lvlText w:val="%1.%2.%3.%4.%5.%6.%7.%8."/>
+      <w:lvlJc w:val="left"/>
+      <w:pPr>
+        <w:ind w:left="3744" w:hanging="1224"/>
+      </w:pPr>
+    </w:lvl>
+    <w:lvl w:ilvl="8">
+      <w:start w:val="1"/>
+      <w:numFmt w:val="decimal"/>
+      <w:lvlText w:val="%1.%2.%3.%4.%5.%6.%7.%8.%9."/>
+      <w:lvlJc w:val="left"/>
+      <w:pPr>
+        <w:ind w:left="4320" w:hanging="1440"/>
+      </w:pPr>
+    </w:lvl>
+  </w:abstractNum>
+  <w:abstractNum w:abstractNumId="9">
     <w:nsid w:val="4D6E468F"/>
     <w:multiLevelType w:val="multilevel"/>
     <w:tmpl w:val="02C0F430"/>
     <w:numStyleLink w:val="Headings"/>
   </w:abstractNum>
-  <w:abstractNum w:abstractNumId="8">
+  <w:abstractNum w:abstractNumId="10">
     <w:nsid w:val="53814871"/>
     <w:multiLevelType w:val="multilevel"/>
     <w:tmpl w:val="0809001F"/>
@@ -2015,8 +4915,311 @@
       </w:pPr>
     </w:lvl>
   </w:abstractNum>
-  <w:abstractNum w:abstractNumId="9">
+  <w:abstractNum w:abstractNumId="11">
+    <w:nsid w:val="56344405"/>
+    <w:multiLevelType w:val="multilevel"/>
+    <w:tmpl w:val="0809001F"/>
+    <w:lvl w:ilvl="0">
+      <w:start w:val="1"/>
+      <w:numFmt w:val="decimal"/>
+      <w:lvlText w:val="%1."/>
+      <w:lvlJc w:val="left"/>
+      <w:pPr>
+        <w:ind w:left="360" w:hanging="360"/>
+      </w:pPr>
+    </w:lvl>
+    <w:lvl w:ilvl="1">
+      <w:start w:val="1"/>
+      <w:numFmt w:val="decimal"/>
+      <w:lvlText w:val="%1.%2."/>
+      <w:lvlJc w:val="left"/>
+      <w:pPr>
+        <w:ind w:left="792" w:hanging="432"/>
+      </w:pPr>
+    </w:lvl>
+    <w:lvl w:ilvl="2">
+      <w:start w:val="1"/>
+      <w:numFmt w:val="decimal"/>
+      <w:lvlText w:val="%1.%2.%3."/>
+      <w:lvlJc w:val="left"/>
+      <w:pPr>
+        <w:ind w:left="1224" w:hanging="504"/>
+      </w:pPr>
+    </w:lvl>
+    <w:lvl w:ilvl="3">
+      <w:start w:val="1"/>
+      <w:numFmt w:val="decimal"/>
+      <w:lvlText w:val="%1.%2.%3.%4."/>
+      <w:lvlJc w:val="left"/>
+      <w:pPr>
+        <w:ind w:left="1728" w:hanging="648"/>
+      </w:pPr>
+    </w:lvl>
+    <w:lvl w:ilvl="4">
+      <w:start w:val="1"/>
+      <w:numFmt w:val="decimal"/>
+      <w:lvlText w:val="%1.%2.%3.%4.%5."/>
+      <w:lvlJc w:val="left"/>
+      <w:pPr>
+        <w:ind w:left="2232" w:hanging="792"/>
+      </w:pPr>
+    </w:lvl>
+    <w:lvl w:ilvl="5">
+      <w:start w:val="1"/>
+      <w:numFmt w:val="decimal"/>
+      <w:lvlText w:val="%1.%2.%3.%4.%5.%6."/>
+      <w:lvlJc w:val="left"/>
+      <w:pPr>
+        <w:ind w:left="2736" w:hanging="936"/>
+      </w:pPr>
+    </w:lvl>
+    <w:lvl w:ilvl="6">
+      <w:start w:val="1"/>
+      <w:numFmt w:val="decimal"/>
+      <w:lvlText w:val="%1.%2.%3.%4.%5.%6.%7."/>
+      <w:lvlJc w:val="left"/>
+      <w:pPr>
+        <w:ind w:left="3240" w:hanging="1080"/>
+      </w:pPr>
+    </w:lvl>
+    <w:lvl w:ilvl="7">
+      <w:start w:val="1"/>
+      <w:numFmt w:val="decimal"/>
+      <w:lvlText w:val="%1.%2.%3.%4.%5.%6.%7.%8."/>
+      <w:lvlJc w:val="left"/>
+      <w:pPr>
+        <w:ind w:left="3744" w:hanging="1224"/>
+      </w:pPr>
+    </w:lvl>
+    <w:lvl w:ilvl="8">
+      <w:start w:val="1"/>
+      <w:numFmt w:val="decimal"/>
+      <w:lvlText w:val="%1.%2.%3.%4.%5.%6.%7.%8.%9."/>
+      <w:lvlJc w:val="left"/>
+      <w:pPr>
+        <w:ind w:left="4320" w:hanging="1440"/>
+      </w:pPr>
+    </w:lvl>
+  </w:abstractNum>
+  <w:abstractNum w:abstractNumId="12">
     <w:nsid w:val="5EA51F5C"/>
+    <w:multiLevelType w:val="multilevel"/>
+    <w:tmpl w:val="0809001F"/>
+    <w:lvl w:ilvl="0">
+      <w:start w:val="1"/>
+      <w:numFmt w:val="decimal"/>
+      <w:lvlText w:val="%1."/>
+      <w:lvlJc w:val="left"/>
+      <w:pPr>
+        <w:ind w:left="360" w:hanging="360"/>
+      </w:pPr>
+    </w:lvl>
+    <w:lvl w:ilvl="1">
+      <w:start w:val="1"/>
+      <w:numFmt w:val="decimal"/>
+      <w:lvlText w:val="%1.%2."/>
+      <w:lvlJc w:val="left"/>
+      <w:pPr>
+        <w:ind w:left="792" w:hanging="432"/>
+      </w:pPr>
+    </w:lvl>
+    <w:lvl w:ilvl="2">
+      <w:start w:val="1"/>
+      <w:numFmt w:val="decimal"/>
+      <w:lvlText w:val="%1.%2.%3."/>
+      <w:lvlJc w:val="left"/>
+      <w:pPr>
+        <w:ind w:left="1224" w:hanging="504"/>
+      </w:pPr>
+    </w:lvl>
+    <w:lvl w:ilvl="3">
+      <w:start w:val="1"/>
+      <w:numFmt w:val="decimal"/>
+      <w:lvlText w:val="%1.%2.%3.%4."/>
+      <w:lvlJc w:val="left"/>
+      <w:pPr>
+        <w:ind w:left="1728" w:hanging="648"/>
+      </w:pPr>
+    </w:lvl>
+    <w:lvl w:ilvl="4">
+      <w:start w:val="1"/>
+      <w:numFmt w:val="decimal"/>
+      <w:lvlText w:val="%1.%2.%3.%4.%5."/>
+      <w:lvlJc w:val="left"/>
+      <w:pPr>
+        <w:ind w:left="2232" w:hanging="792"/>
+      </w:pPr>
+    </w:lvl>
+    <w:lvl w:ilvl="5">
+      <w:start w:val="1"/>
+      <w:numFmt w:val="decimal"/>
+      <w:lvlText w:val="%1.%2.%3.%4.%5.%6."/>
+      <w:lvlJc w:val="left"/>
+      <w:pPr>
+        <w:ind w:left="2736" w:hanging="936"/>
+      </w:pPr>
+    </w:lvl>
+    <w:lvl w:ilvl="6">
+      <w:start w:val="1"/>
+      <w:numFmt w:val="decimal"/>
+      <w:lvlText w:val="%1.%2.%3.%4.%5.%6.%7."/>
+      <w:lvlJc w:val="left"/>
+      <w:pPr>
+        <w:ind w:left="3240" w:hanging="1080"/>
+      </w:pPr>
+    </w:lvl>
+    <w:lvl w:ilvl="7">
+      <w:start w:val="1"/>
+      <w:numFmt w:val="decimal"/>
+      <w:lvlText w:val="%1.%2.%3.%4.%5.%6.%7.%8."/>
+      <w:lvlJc w:val="left"/>
+      <w:pPr>
+        <w:ind w:left="3744" w:hanging="1224"/>
+      </w:pPr>
+    </w:lvl>
+    <w:lvl w:ilvl="8">
+      <w:start w:val="1"/>
+      <w:numFmt w:val="decimal"/>
+      <w:lvlText w:val="%1.%2.%3.%4.%5.%6.%7.%8.%9."/>
+      <w:lvlJc w:val="left"/>
+      <w:pPr>
+        <w:ind w:left="4320" w:hanging="1440"/>
+      </w:pPr>
+    </w:lvl>
+  </w:abstractNum>
+  <w:abstractNum w:abstractNumId="13">
+    <w:nsid w:val="67B25EB1"/>
+    <w:multiLevelType w:val="multilevel"/>
+    <w:tmpl w:val="EF2AD5D2"/>
+    <w:lvl w:ilvl="0">
+      <w:start w:val="2"/>
+      <w:numFmt w:val="decimal"/>
+      <w:lvlText w:val="%1."/>
+      <w:lvlJc w:val="left"/>
+      <w:pPr>
+        <w:ind w:left="360" w:hanging="360"/>
+      </w:pPr>
+      <w:rPr>
+        <w:rFonts w:hint="default"/>
+        <w:b w:val="0"/>
+        <w:i/>
+      </w:rPr>
+    </w:lvl>
+    <w:lvl w:ilvl="1">
+      <w:start w:val="1"/>
+      <w:numFmt w:val="decimal"/>
+      <w:lvlText w:val="%1.%2."/>
+      <w:lvlJc w:val="left"/>
+      <w:pPr>
+        <w:ind w:left="720" w:hanging="360"/>
+      </w:pPr>
+      <w:rPr>
+        <w:rFonts w:hint="default"/>
+        <w:b w:val="0"/>
+        <w:i/>
+      </w:rPr>
+    </w:lvl>
+    <w:lvl w:ilvl="2">
+      <w:start w:val="1"/>
+      <w:numFmt w:val="decimal"/>
+      <w:lvlText w:val="%1.%2.%3."/>
+      <w:lvlJc w:val="left"/>
+      <w:pPr>
+        <w:ind w:left="1440" w:hanging="720"/>
+      </w:pPr>
+      <w:rPr>
+        <w:rFonts w:hint="default"/>
+        <w:b w:val="0"/>
+        <w:i/>
+      </w:rPr>
+    </w:lvl>
+    <w:lvl w:ilvl="3">
+      <w:start w:val="1"/>
+      <w:numFmt w:val="decimal"/>
+      <w:lvlText w:val="%1.%2.%3.%4."/>
+      <w:lvlJc w:val="left"/>
+      <w:pPr>
+        <w:ind w:left="1800" w:hanging="720"/>
+      </w:pPr>
+      <w:rPr>
+        <w:rFonts w:hint="default"/>
+        <w:b w:val="0"/>
+        <w:i/>
+      </w:rPr>
+    </w:lvl>
+    <w:lvl w:ilvl="4">
+      <w:start w:val="1"/>
+      <w:numFmt w:val="decimal"/>
+      <w:lvlText w:val="%1.%2.%3.%4.%5."/>
+      <w:lvlJc w:val="left"/>
+      <w:pPr>
+        <w:ind w:left="2520" w:hanging="1080"/>
+      </w:pPr>
+      <w:rPr>
+        <w:rFonts w:hint="default"/>
+        <w:b w:val="0"/>
+        <w:i/>
+      </w:rPr>
+    </w:lvl>
+    <w:lvl w:ilvl="5">
+      <w:start w:val="1"/>
+      <w:numFmt w:val="decimal"/>
+      <w:lvlText w:val="%1.%2.%3.%4.%5.%6."/>
+      <w:lvlJc w:val="left"/>
+      <w:pPr>
+        <w:ind w:left="2880" w:hanging="1080"/>
+      </w:pPr>
+      <w:rPr>
+        <w:rFonts w:hint="default"/>
+        <w:b w:val="0"/>
+        <w:i/>
+      </w:rPr>
+    </w:lvl>
+    <w:lvl w:ilvl="6">
+      <w:start w:val="1"/>
+      <w:numFmt w:val="decimal"/>
+      <w:lvlText w:val="%1.%2.%3.%4.%5.%6.%7."/>
+      <w:lvlJc w:val="left"/>
+      <w:pPr>
+        <w:ind w:left="3600" w:hanging="1440"/>
+      </w:pPr>
+      <w:rPr>
+        <w:rFonts w:hint="default"/>
+        <w:b w:val="0"/>
+        <w:i/>
+      </w:rPr>
+    </w:lvl>
+    <w:lvl w:ilvl="7">
+      <w:start w:val="1"/>
+      <w:numFmt w:val="decimal"/>
+      <w:lvlText w:val="%1.%2.%3.%4.%5.%6.%7.%8."/>
+      <w:lvlJc w:val="left"/>
+      <w:pPr>
+        <w:ind w:left="3960" w:hanging="1440"/>
+      </w:pPr>
+      <w:rPr>
+        <w:rFonts w:hint="default"/>
+        <w:b w:val="0"/>
+        <w:i/>
+      </w:rPr>
+    </w:lvl>
+    <w:lvl w:ilvl="8">
+      <w:start w:val="1"/>
+      <w:numFmt w:val="decimal"/>
+      <w:lvlText w:val="%1.%2.%3.%4.%5.%6.%7.%8.%9."/>
+      <w:lvlJc w:val="left"/>
+      <w:pPr>
+        <w:ind w:left="4680" w:hanging="1800"/>
+      </w:pPr>
+      <w:rPr>
+        <w:rFonts w:hint="default"/>
+        <w:b w:val="0"/>
+        <w:i/>
+      </w:rPr>
+    </w:lvl>
+  </w:abstractNum>
+  <w:abstractNum w:abstractNumId="14">
+    <w:nsid w:val="74774D96"/>
     <w:multiLevelType w:val="multilevel"/>
     <w:tmpl w:val="0809001F"/>
     <w:lvl w:ilvl="0">
@@ -2108,28 +5311,43 @@
     <w:abstractNumId w:val="3"/>
   </w:num>
   <w:num w:numId="3">
+    <w:abstractNumId w:val="7"/>
+  </w:num>
+  <w:num w:numId="4">
     <w:abstractNumId w:val="6"/>
   </w:num>
-  <w:num w:numId="4">
-    <w:abstractNumId w:val="5"/>
-  </w:num>
   <w:num w:numId="5">
-    <w:abstractNumId w:val="8"/>
+    <w:abstractNumId w:val="10"/>
   </w:num>
   <w:num w:numId="6">
     <w:abstractNumId w:val="1"/>
   </w:num>
   <w:num w:numId="7">
-    <w:abstractNumId w:val="7"/>
+    <w:abstractNumId w:val="9"/>
   </w:num>
   <w:num w:numId="8">
-    <w:abstractNumId w:val="9"/>
+    <w:abstractNumId w:val="12"/>
   </w:num>
   <w:num w:numId="9">
-    <w:abstractNumId w:val="4"/>
+    <w:abstractNumId w:val="5"/>
   </w:num>
   <w:num w:numId="10">
     <w:abstractNumId w:val="2"/>
+  </w:num>
+  <w:num w:numId="11">
+    <w:abstractNumId w:val="8"/>
+  </w:num>
+  <w:num w:numId="12">
+    <w:abstractNumId w:val="14"/>
+  </w:num>
+  <w:num w:numId="13">
+    <w:abstractNumId w:val="4"/>
+  </w:num>
+  <w:num w:numId="14">
+    <w:abstractNumId w:val="11"/>
+  </w:num>
+  <w:num w:numId="15">
+    <w:abstractNumId w:val="13"/>
   </w:num>
 </w:numbering>
 </file>
@@ -2834,6 +6052,20 @@
       <w:contextualSpacing/>
     </w:pPr>
   </w:style>
+  <w:style w:type="paragraph" w:customStyle="1" w:styleId="Image">
+    <w:name w:val="Image"/>
+    <w:basedOn w:val="Normal"/>
+    <w:qFormat/>
+    <w:rsid w:val="00F92006"/>
+    <w:pPr>
+      <w:ind w:left="360" w:firstLine="0"/>
+    </w:pPr>
+    <w:rPr>
+      <w:i/>
+      <w:sz w:val="22"/>
+      <w:lang w:val="lv-LV"/>
+    </w:rPr>
+  </w:style>
 </w:styles>
 </file>
 
@@ -3120,7 +6352,7 @@
         </b:NameList>
       </b:Author>
     </b:Author>
-    <b:RefOrder>2</b:RefOrder>
+    <b:RefOrder>5</b:RefOrder>
   </b:Source>
   <b:Source>
     <b:Tag>Leo15</b:Tag>
@@ -3149,7 +6381,7 @@
     <b:Title>Texture Synthesis Using Convolutional Neural Networks</b:Title>
     <b:Year>2015</b:Year>
     <b:Publisher>University of Tubingen</b:Publisher>
-    <b:RefOrder>1</b:RefOrder>
+    <b:RefOrder>4</b:RefOrder>
   </b:Source>
   <b:Source>
     <b:Tag>Uly16</b:Tag>
@@ -3180,13 +6412,74 @@
     <b:Title>Texture Networks: Feed-forward Synthesis of Textures and Stylized Images</b:Title>
     <b:Publisher>Skolkovo Institute of Science and Technology, Yandex, University of Oxford</b:Publisher>
     <b:Year>2016</b:Year>
+    <b:RefOrder>6</b:RefOrder>
+  </b:Source>
+  <b:Source>
+    <b:Tag>Mau89</b:Tag>
+    <b:SourceType>JournalArticle</b:SourceType>
+    <b:Guid>{16A78772-C7AA-5249-B1BC-6F19E4F5CFAA}</b:Guid>
+    <b:Title>Neural Network Primer: Part I</b:Title>
+    <b:Year>1989</b:Year>
+    <b:Author>
+      <b:Author>
+        <b:NameList>
+          <b:Person>
+            <b:Last>Caudill</b:Last>
+            <b:First>Maureen</b:First>
+          </b:Person>
+        </b:NameList>
+      </b:Author>
+    </b:Author>
+    <b:JournalName>AI Expert</b:JournalName>
+    <b:Month>Feb.</b:Month>
+    <b:RefOrder>1</b:RefOrder>
+  </b:Source>
+  <b:Source>
+    <b:Tag>Jān17</b:Tag>
+    <b:SourceType>DocumentFromInternetSite</b:SourceType>
+    <b:Guid>{E78FFF9A-BEF9-CC41-9A23-E386A7236503}</b:Guid>
+    <b:Title>Ar neironu tīkliem saistīto terminu vārdnīca</b:Title>
+    <b:Author>
+      <b:Author>
+        <b:NameList>
+          <b:Person>
+            <b:Last>Zuters</b:Last>
+            <b:First>Jānis</b:First>
+          </b:Person>
+        </b:NameList>
+      </b:Author>
+    </b:Author>
+    <b:URL>http://home.lu.lv/~janiszu/courses/eanns/annsdictionary.pdf</b:URL>
+    <b:YearAccessed>2017</b:YearAccessed>
+    <b:MonthAccessed>Maijs</b:MonthAccessed>
+    <b:DayAccessed>15.</b:DayAccessed>
+    <b:RefOrder>2</b:RefOrder>
+  </b:Source>
+  <b:Source>
+    <b:Tag>Nie15</b:Tag>
+    <b:SourceType>BookSection</b:SourceType>
+    <b:Guid>{F779ABCE-54A1-5547-A0C1-6A0ECFD17543}</b:Guid>
+    <b:Title>Neural Networks and Deep Learning, Chapter 1</b:Title>
+    <b:Year>2015</b:Year>
+    <b:Publisher>Determination Press</b:Publisher>
+    <b:Author>
+      <b:Author>
+        <b:NameList>
+          <b:Person>
+            <b:Last>Nielsen</b:Last>
+            <b:First>Michael</b:First>
+            <b:Middle>A.</b:Middle>
+          </b:Person>
+        </b:NameList>
+      </b:Author>
+    </b:Author>
     <b:RefOrder>3</b:RefOrder>
   </b:Source>
 </b:Sources>
 </file>
 
 <file path=customXml/itemProps1.xml><?xml version="1.0" encoding="utf-8"?>
-<ds:datastoreItem xmlns:ds="http://schemas.openxmlformats.org/officeDocument/2006/customXml" ds:itemID="{93F062EA-6F26-E84B-856C-1367FDB8C918}">
+<ds:datastoreItem xmlns:ds="http://schemas.openxmlformats.org/officeDocument/2006/customXml" ds:itemID="{B53B1FA9-4375-3846-9112-DE6C14C19460}">
   <ds:schemaRefs>
     <ds:schemaRef ds:uri="http://schemas.openxmlformats.org/officeDocument/2006/bibliography"/>
   </ds:schemaRefs>

</xml_diff>

<commit_message>
DOC: short desc of learning principles[D
</commit_message>
<xml_diff>
--- a/bakalaurs.docx
+++ b/bakalaurs.docx
@@ -135,10 +135,18 @@
     </w:p>
     <w:p>
       <w:pPr>
-        <w:rPr>
-          <w:lang w:val="lv-LV"/>
-        </w:rPr>
-      </w:pPr>
+        <w:spacing w:line="240" w:lineRule="auto"/>
+        <w:ind w:firstLine="0"/>
+        <w:rPr>
+          <w:lang w:val="lv-LV"/>
+        </w:rPr>
+      </w:pPr>
+      <w:r>
+        <w:rPr>
+          <w:lang w:val="lv-LV"/>
+        </w:rPr>
+        <w:br w:type="page"/>
+      </w:r>
     </w:p>
     <w:p>
       <w:pPr>
@@ -155,6 +163,7 @@
         <w:rPr>
           <w:lang w:val="lv-LV"/>
         </w:rPr>
+        <w:lastRenderedPageBreak/>
         <w:t>Tekstūru ģenerēšana</w:t>
       </w:r>
     </w:p>
@@ -255,26 +264,67 @@
         <w:rPr>
           <w:lang w:val="lv-LV"/>
         </w:rPr>
-        <w:t xml:space="preserve">, kura nolūks ir tuvināti realizēt </w:t>
-      </w:r>
-      <w:r>
-        <w:rPr>
-          <w:lang w:val="lv-LV"/>
-        </w:rPr>
-        <w:t xml:space="preserve">kādu nezināmu “melnās kastes” funkciju. </w:t>
-      </w:r>
-      <w:r>
-        <w:rPr>
-          <w:lang w:val="lv-LV"/>
-        </w:rPr>
-        <w:t xml:space="preserve">Viena no nozares </w:t>
-      </w:r>
-      <w:r>
-        <w:rPr>
-          <w:lang w:val="lv-LV"/>
-        </w:rPr>
-        <w:lastRenderedPageBreak/>
-        <w:t xml:space="preserve">pamatlicēja </w:t>
+        <w:t>,</w:t>
+      </w:r>
+      <w:r>
+        <w:rPr>
+          <w:lang w:val="lv-LV"/>
+        </w:rPr>
+        <w:t xml:space="preserve"> kas izstrādāts, iedvesmojoties no dabā sastopamajiem bioloģiskajiem neironiem, un</w:t>
+      </w:r>
+      <w:r>
+        <w:rPr>
+          <w:lang w:val="lv-LV"/>
+        </w:rPr>
+        <w:t xml:space="preserve"> kura nolūks ir tuvināti realizēt </w:t>
+      </w:r>
+      <w:r>
+        <w:rPr>
+          <w:lang w:val="lv-LV"/>
+        </w:rPr>
+        <w:t>kādu nezināmu “melnās kastes” funkciju</w:t>
+      </w:r>
+      <w:r>
+        <w:rPr>
+          <w:lang w:val="lv-LV"/>
+        </w:rPr>
+        <w:t>, zinot tikai ieejas</w:t>
+      </w:r>
+      <w:r>
+        <w:rPr>
+          <w:lang w:val="lv-LV"/>
+        </w:rPr>
+        <w:t xml:space="preserve"> un</w:t>
+      </w:r>
+      <w:r>
+        <w:rPr>
+          <w:lang w:val="lv-LV"/>
+        </w:rPr>
+        <w:t>, iespējams, arī</w:t>
+      </w:r>
+      <w:r>
+        <w:rPr>
+          <w:lang w:val="lv-LV"/>
+        </w:rPr>
+        <w:t xml:space="preserve"> vēlamos izejas</w:t>
+      </w:r>
+      <w:r>
+        <w:rPr>
+          <w:lang w:val="lv-LV"/>
+        </w:rPr>
+        <w:t xml:space="preserve"> datus</w:t>
+      </w:r>
+      <w:r>
+        <w:rPr>
+          <w:lang w:val="lv-LV"/>
+        </w:rPr>
+        <w:t xml:space="preserve">. </w:t>
+      </w:r>
+      <w:r>
+        <w:rPr>
+          <w:lang w:val="lv-LV"/>
+        </w:rPr>
+        <w:t xml:space="preserve">Viena no nozares pamatlicēja </w:t>
       </w:r>
       <w:r>
         <w:rPr>
@@ -810,34 +860,31 @@
       <w:r>
         <w:t xml:space="preserve"> </w:t>
       </w:r>
+      <w:proofErr w:type="spellStart"/>
       <w:r>
         <w:rPr>
           <w:b/>
           <w:i w:val="0"/>
         </w:rPr>
-        <w:t>Vienkārša</w:t>
-      </w:r>
+        <w:t>Daudzslāņu</w:t>
+      </w:r>
+      <w:proofErr w:type="spellEnd"/>
       <w:r>
         <w:rPr>
           <w:b/>
           <w:i w:val="0"/>
         </w:rPr>
-        <w:t>s</w:t>
-      </w:r>
+        <w:t xml:space="preserve"> </w:t>
+      </w:r>
+      <w:proofErr w:type="spellStart"/>
       <w:r>
         <w:rPr>
           <w:b/>
           <w:i w:val="0"/>
         </w:rPr>
-        <w:t xml:space="preserve"> neironu tīkla arhitektūra</w:t>
-      </w:r>
-      <w:r>
-        <w:rPr>
-          <w:b/>
-          <w:i w:val="0"/>
-        </w:rPr>
-        <w:t>s piemērs</w:t>
-      </w:r>
+        <w:t>perceptrons</w:t>
+      </w:r>
+      <w:proofErr w:type="spellEnd"/>
       <w:r>
         <w:rPr>
           <w:b/>
@@ -866,7 +913,7 @@
             <w:rPr>
               <w:i w:val="0"/>
             </w:rPr>
-            <w:instrText xml:space="preserve"> CITATION Nie15 \l 1062 </w:instrText>
+            <w:instrText xml:space="preserve">CITATION Nie15 \l 1062 </w:instrText>
           </w:r>
           <w:r>
             <w:rPr>
@@ -877,7 +924,6 @@
           </w:r>
           <w:r>
             <w:rPr>
-              <w:i w:val="0"/>
               <w:noProof/>
             </w:rPr>
             <w:t>[3]</w:t>
@@ -2673,8 +2719,1062 @@
           <w:lang w:val="lv-LV"/>
         </w:rPr>
       </w:pPr>
-      <w:bookmarkStart w:id="0" w:name="_GoBack"/>
-      <w:bookmarkEnd w:id="0"/>
+      <w:r>
+        <w:rPr>
+          <w:lang w:val="lv-LV"/>
+        </w:rPr>
+        <w:t>P</w:t>
+      </w:r>
+      <w:r>
+        <w:rPr>
+          <w:lang w:val="lv-LV"/>
+        </w:rPr>
+        <w:t xml:space="preserve">ašā neirona iekšienē ar ieejas vērtībām tiek veiktas kādas matemātiskas darbības. </w:t>
+      </w:r>
+      <w:r>
+        <w:rPr>
+          <w:lang w:val="lv-LV"/>
+        </w:rPr>
+        <w:t xml:space="preserve">Atgriežoties pie </w:t>
+      </w:r>
+      <w:proofErr w:type="spellStart"/>
+      <w:r>
+        <w:rPr>
+          <w:lang w:val="lv-LV"/>
+        </w:rPr>
+        <w:t>daudzslāņu</w:t>
+      </w:r>
+      <w:proofErr w:type="spellEnd"/>
+      <w:r>
+        <w:rPr>
+          <w:lang w:val="lv-LV"/>
+        </w:rPr>
+        <w:t xml:space="preserve"> </w:t>
+      </w:r>
+      <w:proofErr w:type="spellStart"/>
+      <w:r>
+        <w:rPr>
+          <w:lang w:val="lv-LV"/>
+        </w:rPr>
+        <w:t>perc</w:t>
+      </w:r>
+      <w:r>
+        <w:rPr>
+          <w:lang w:val="lv-LV"/>
+        </w:rPr>
+        <w:t>eptrona</w:t>
+      </w:r>
+      <w:proofErr w:type="spellEnd"/>
+      <w:r>
+        <w:rPr>
+          <w:lang w:val="lv-LV"/>
+        </w:rPr>
+        <w:t xml:space="preserve"> gadījuma, </w:t>
+      </w:r>
+      <w:r>
+        <w:rPr>
+          <w:lang w:val="lv-LV"/>
+        </w:rPr>
+        <w:t xml:space="preserve">parasti </w:t>
+      </w:r>
+      <w:r>
+        <w:rPr>
+          <w:lang w:val="lv-LV"/>
+        </w:rPr>
+        <w:t xml:space="preserve">tā </w:t>
+      </w:r>
+      <w:r>
+        <w:rPr>
+          <w:lang w:val="lv-LV"/>
+        </w:rPr>
+        <w:t xml:space="preserve">ir </w:t>
+      </w:r>
+      <w:r>
+        <w:rPr>
+          <w:lang w:val="lv-LV"/>
+        </w:rPr>
+        <w:t>summa</w:t>
+      </w:r>
+      <w:r>
+        <w:rPr>
+          <w:lang w:val="lv-LV"/>
+        </w:rPr>
+        <w:t xml:space="preserve"> visām ieejā</w:t>
+      </w:r>
+      <w:r>
+        <w:rPr>
+          <w:lang w:val="lv-LV"/>
+        </w:rPr>
+        <w:t>m</w:t>
+      </w:r>
+    </w:p>
+    <w:p>
+      <w:pPr>
+        <w:ind w:firstLine="360"/>
+        <w:rPr>
+          <w:rFonts w:eastAsiaTheme="minorEastAsia"/>
+          <w:lang w:val="lv-LV"/>
+        </w:rPr>
+      </w:pPr>
+      <m:oMathPara>
+        <m:oMathParaPr>
+          <m:jc m:val="center"/>
+        </m:oMathParaPr>
+        <m:oMath>
+          <m:nary>
+            <m:naryPr>
+              <m:chr m:val="∑"/>
+              <m:limLoc m:val="undOvr"/>
+              <m:ctrlPr>
+                <w:rPr>
+                  <w:rFonts w:ascii="Cambria Math" w:hAnsi="Cambria Math"/>
+                  <w:i/>
+                  <w:lang w:val="lv-LV"/>
+                </w:rPr>
+              </m:ctrlPr>
+            </m:naryPr>
+            <m:sub>
+              <m:r>
+                <w:rPr>
+                  <w:rFonts w:ascii="Cambria Math" w:hAnsi="Cambria Math"/>
+                  <w:lang w:val="lv-LV"/>
+                </w:rPr>
+                <m:t>i=1</m:t>
+              </m:r>
+            </m:sub>
+            <m:sup>
+              <m:r>
+                <w:rPr>
+                  <w:rFonts w:ascii="Cambria Math" w:hAnsi="Cambria Math"/>
+                  <w:lang w:val="lv-LV"/>
+                </w:rPr>
+                <m:t>n</m:t>
+              </m:r>
+            </m:sup>
+            <m:e>
+              <m:sSub>
+                <m:sSubPr>
+                  <m:ctrlPr>
+                    <w:rPr>
+                      <w:rFonts w:ascii="Cambria Math" w:hAnsi="Cambria Math"/>
+                      <w:b/>
+                      <w:i/>
+                      <w:lang w:val="lv-LV"/>
+                    </w:rPr>
+                  </m:ctrlPr>
+                </m:sSubPr>
+                <m:e>
+                  <m:r>
+                    <m:rPr>
+                      <m:sty m:val="bi"/>
+                    </m:rPr>
+                    <w:rPr>
+                      <w:rFonts w:ascii="Cambria Math" w:hAnsi="Cambria Math"/>
+                      <w:lang w:val="lv-LV"/>
+                    </w:rPr>
+                    <m:t>w</m:t>
+                  </m:r>
+                </m:e>
+                <m:sub>
+                  <m:r>
+                    <m:rPr>
+                      <m:sty m:val="bi"/>
+                    </m:rPr>
+                    <w:rPr>
+                      <w:rFonts w:ascii="Cambria Math" w:hAnsi="Cambria Math"/>
+                      <w:lang w:val="lv-LV"/>
+                    </w:rPr>
+                    <m:t>i</m:t>
+                  </m:r>
+                </m:sub>
+              </m:sSub>
+              <m:sSub>
+                <m:sSubPr>
+                  <m:ctrlPr>
+                    <w:rPr>
+                      <w:rFonts w:ascii="Cambria Math" w:hAnsi="Cambria Math"/>
+                      <w:b/>
+                      <w:i/>
+                      <w:lang w:val="lv-LV"/>
+                    </w:rPr>
+                  </m:ctrlPr>
+                </m:sSubPr>
+                <m:e>
+                  <m:r>
+                    <m:rPr>
+                      <m:sty m:val="bi"/>
+                    </m:rPr>
+                    <w:rPr>
+                      <w:rFonts w:ascii="Cambria Math" w:hAnsi="Cambria Math"/>
+                      <w:lang w:val="lv-LV"/>
+                    </w:rPr>
+                    <m:t>x</m:t>
+                  </m:r>
+                </m:e>
+                <m:sub>
+                  <m:r>
+                    <m:rPr>
+                      <m:sty m:val="bi"/>
+                    </m:rPr>
+                    <w:rPr>
+                      <w:rFonts w:ascii="Cambria Math" w:hAnsi="Cambria Math"/>
+                      <w:lang w:val="lv-LV"/>
+                    </w:rPr>
+                    <m:t>i</m:t>
+                  </m:r>
+                </m:sub>
+              </m:sSub>
+              <m:r>
+                <m:rPr>
+                  <m:sty m:val="bi"/>
+                </m:rPr>
+                <w:rPr>
+                  <w:rFonts w:ascii="Cambria Math" w:hAnsi="Cambria Math"/>
+                  <w:lang w:val="lv-LV"/>
+                </w:rPr>
+                <m:t>+b</m:t>
+              </m:r>
+              <m:r>
+                <m:rPr>
+                  <m:sty m:val="bi"/>
+                </m:rPr>
+                <w:rPr>
+                  <w:rFonts w:ascii="Cambria Math" w:hAnsi="Cambria Math"/>
+                  <w:lang w:val="lv-LV"/>
+                </w:rPr>
+                <m:t xml:space="preserve">, </m:t>
+              </m:r>
+            </m:e>
+          </m:nary>
+        </m:oMath>
+      </m:oMathPara>
+    </w:p>
+    <w:p>
+      <w:pPr>
+        <w:ind w:firstLine="0"/>
+        <w:rPr>
+          <w:lang w:val="lv-LV"/>
+        </w:rPr>
+      </w:pPr>
+      <w:r>
+        <w:rPr>
+          <w:lang w:val="lv-LV"/>
+        </w:rPr>
+        <w:t xml:space="preserve">kur </w:t>
+      </w:r>
+      <w:r>
+        <w:rPr>
+          <w:b/>
+          <w:i/>
+          <w:lang w:val="lv-LV"/>
+        </w:rPr>
+        <w:t xml:space="preserve">b </w:t>
+      </w:r>
+      <w:r>
+        <w:rPr>
+          <w:lang w:val="lv-LV"/>
+        </w:rPr>
+        <w:t xml:space="preserve">ir neirona nobīde – papildus svars, kas bieži šādās </w:t>
+      </w:r>
+      <w:proofErr w:type="spellStart"/>
+      <w:r>
+        <w:rPr>
+          <w:lang w:val="lv-LV"/>
+        </w:rPr>
+        <w:t>arhitektūrās</w:t>
+      </w:r>
+      <w:proofErr w:type="spellEnd"/>
+      <w:r>
+        <w:rPr>
+          <w:lang w:val="lv-LV"/>
+        </w:rPr>
+        <w:t xml:space="preserve"> tiek lietots, piemēram, lai būtu iespējams izejā iegūt </w:t>
+      </w:r>
+      <w:proofErr w:type="spellStart"/>
+      <w:r>
+        <w:rPr>
+          <w:lang w:val="lv-LV"/>
+        </w:rPr>
+        <w:t>nenulles</w:t>
+      </w:r>
+      <w:proofErr w:type="spellEnd"/>
+      <w:r>
+        <w:rPr>
+          <w:lang w:val="lv-LV"/>
+        </w:rPr>
+        <w:t xml:space="preserve"> vērtības, ja ieeja ir nulle vai tuvu tai.</w:t>
+      </w:r>
+    </w:p>
+    <w:p>
+      <w:pPr>
+        <w:ind w:firstLine="0"/>
+        <w:rPr>
+          <w:rFonts w:eastAsiaTheme="minorEastAsia"/>
+          <w:lang w:val="lv-LV"/>
+        </w:rPr>
+      </w:pPr>
+      <w:r>
+        <w:rPr>
+          <w:lang w:val="lv-LV"/>
+        </w:rPr>
+        <w:tab/>
+      </w:r>
+      <w:r>
+        <w:rPr>
+          <w:lang w:val="lv-LV"/>
+        </w:rPr>
+        <w:t>Neironu izejas vērtība</w:t>
+      </w:r>
+      <w:r>
+        <w:rPr>
+          <w:lang w:val="lv-LV"/>
+        </w:rPr>
+        <w:t xml:space="preserve">s parasti tiek </w:t>
+      </w:r>
+      <w:r>
+        <w:rPr>
+          <w:lang w:val="lv-LV"/>
+        </w:rPr>
+        <w:t xml:space="preserve">normalizētas izmantojot kādu </w:t>
+      </w:r>
+      <w:r>
+        <w:rPr>
+          <w:lang w:val="lv-LV"/>
+        </w:rPr>
+        <w:t>aktivizācijas</w:t>
+      </w:r>
+      <w:r>
+        <w:rPr>
+          <w:lang w:val="lv-LV"/>
+        </w:rPr>
+        <w:t xml:space="preserve"> funkciju, tādējādi izvairoties no ekstrēmiem un iegūstot gan kvalitatīvāku tīkla darbību, gan lieki neapgrūtinot tīkla apmācības procesu. Tiek izmantotas daudz un dažādas </w:t>
+      </w:r>
+      <w:r>
+        <w:rPr>
+          <w:lang w:val="lv-LV"/>
+        </w:rPr>
+        <w:t>aktivizācijas</w:t>
+      </w:r>
+      <w:r>
+        <w:rPr>
+          <w:lang w:val="lv-LV"/>
+        </w:rPr>
+        <w:t xml:space="preserve"> funkcijas, kuru izvēle atkal pamatojama tīkla arhitektūrā un pielietojumā. </w:t>
+      </w:r>
+      <w:r>
+        <w:rPr>
+          <w:lang w:val="lv-LV"/>
+        </w:rPr>
+        <w:t xml:space="preserve">Klasiskais </w:t>
+      </w:r>
+      <w:r>
+        <w:rPr>
+          <w:lang w:val="lv-LV"/>
+        </w:rPr>
+        <w:t xml:space="preserve">aktivizācijas </w:t>
+      </w:r>
+      <w:r>
+        <w:rPr>
+          <w:lang w:val="lv-LV"/>
+        </w:rPr>
+        <w:t xml:space="preserve">funkcijas piemērs, kuru izmantotu </w:t>
+      </w:r>
+      <w:proofErr w:type="spellStart"/>
+      <w:r>
+        <w:rPr>
+          <w:lang w:val="lv-LV"/>
+        </w:rPr>
+        <w:t>daudzslāņu</w:t>
+      </w:r>
+      <w:proofErr w:type="spellEnd"/>
+      <w:r>
+        <w:rPr>
+          <w:lang w:val="lv-LV"/>
+        </w:rPr>
+        <w:t xml:space="preserve"> </w:t>
+      </w:r>
+      <w:proofErr w:type="spellStart"/>
+      <w:r>
+        <w:rPr>
+          <w:lang w:val="lv-LV"/>
+        </w:rPr>
+        <w:t>perceptrona</w:t>
+      </w:r>
+      <w:proofErr w:type="spellEnd"/>
+      <w:r>
+        <w:rPr>
+          <w:lang w:val="lv-LV"/>
+        </w:rPr>
+        <w:t xml:space="preserve"> arhitektūrā, ir </w:t>
+      </w:r>
+      <w:proofErr w:type="spellStart"/>
+      <w:r>
+        <w:rPr>
+          <w:lang w:val="lv-LV"/>
+        </w:rPr>
+        <w:t>loģistiskā</w:t>
+      </w:r>
+      <w:proofErr w:type="spellEnd"/>
+      <w:r>
+        <w:rPr>
+          <w:lang w:val="lv-LV"/>
+        </w:rPr>
+        <w:t xml:space="preserve"> jeb </w:t>
+      </w:r>
+      <w:proofErr w:type="spellStart"/>
+      <w:r>
+        <w:rPr>
+          <w:lang w:val="lv-LV"/>
+        </w:rPr>
+        <w:t>sigmoīdfunkcija</w:t>
+      </w:r>
+      <w:proofErr w:type="spellEnd"/>
+      <w:r>
+        <w:rPr>
+          <w:lang w:val="lv-LV"/>
+        </w:rPr>
+        <w:t xml:space="preserve"> </w:t>
+      </w:r>
+      <m:oMath>
+        <m:r>
+          <w:rPr>
+            <w:rFonts w:ascii="Cambria Math" w:hAnsi="Cambria Math"/>
+            <w:lang w:val="lv-LV"/>
+          </w:rPr>
+          <m:t>σ</m:t>
+        </m:r>
+        <m:d>
+          <m:dPr>
+            <m:ctrlPr>
+              <w:rPr>
+                <w:rFonts w:ascii="Cambria Math" w:hAnsi="Cambria Math"/>
+                <w:i/>
+                <w:lang w:val="lv-LV"/>
+              </w:rPr>
+            </m:ctrlPr>
+          </m:dPr>
+          <m:e>
+            <m:r>
+              <w:rPr>
+                <w:rFonts w:ascii="Cambria Math" w:hAnsi="Cambria Math"/>
+                <w:lang w:val="lv-LV"/>
+              </w:rPr>
+              <m:t>x</m:t>
+            </m:r>
+          </m:e>
+        </m:d>
+        <m:r>
+          <w:rPr>
+            <w:rFonts w:ascii="Cambria Math" w:hAnsi="Cambria Math"/>
+            <w:lang w:val="lv-LV"/>
+          </w:rPr>
+          <m:t xml:space="preserve">= </m:t>
+        </m:r>
+        <m:f>
+          <m:fPr>
+            <m:ctrlPr>
+              <w:rPr>
+                <w:rFonts w:ascii="Cambria Math" w:hAnsi="Cambria Math"/>
+                <w:i/>
+                <w:lang w:val="lv-LV"/>
+              </w:rPr>
+            </m:ctrlPr>
+          </m:fPr>
+          <m:num>
+            <m:r>
+              <w:rPr>
+                <w:rFonts w:ascii="Cambria Math" w:hAnsi="Cambria Math"/>
+                <w:lang w:val="lv-LV"/>
+              </w:rPr>
+              <m:t>1</m:t>
+            </m:r>
+          </m:num>
+          <m:den>
+            <m:r>
+              <w:rPr>
+                <w:rFonts w:ascii="Cambria Math" w:hAnsi="Cambria Math"/>
+                <w:lang w:val="lv-LV"/>
+              </w:rPr>
+              <m:t>1+</m:t>
+            </m:r>
+            <m:sSup>
+              <m:sSupPr>
+                <m:ctrlPr>
+                  <w:rPr>
+                    <w:rFonts w:ascii="Cambria Math" w:hAnsi="Cambria Math"/>
+                    <w:i/>
+                    <w:lang w:val="lv-LV"/>
+                  </w:rPr>
+                </m:ctrlPr>
+              </m:sSupPr>
+              <m:e>
+                <m:r>
+                  <w:rPr>
+                    <w:rFonts w:ascii="Cambria Math" w:hAnsi="Cambria Math"/>
+                    <w:lang w:val="lv-LV"/>
+                  </w:rPr>
+                  <m:t>e</m:t>
+                </m:r>
+              </m:e>
+              <m:sup>
+                <m:r>
+                  <w:rPr>
+                    <w:rFonts w:ascii="Cambria Math" w:hAnsi="Cambria Math"/>
+                    <w:lang w:val="lv-LV"/>
+                  </w:rPr>
+                  <m:t>-x</m:t>
+                </m:r>
+              </m:sup>
+            </m:sSup>
+          </m:den>
+        </m:f>
+      </m:oMath>
+      <w:r>
+        <w:rPr>
+          <w:rFonts w:eastAsiaTheme="minorEastAsia"/>
+          <w:lang w:val="lv-LV"/>
+        </w:rPr>
+        <w:t xml:space="preserve"> , </w:t>
+      </w:r>
+      <w:r>
+        <w:rPr>
+          <w:rFonts w:eastAsiaTheme="minorEastAsia"/>
+          <w:lang w:val="lv-LV"/>
+        </w:rPr>
+        <w:t>kas ierobežo izejas vērtības intervālā no 0 līdz 1</w:t>
+      </w:r>
+      <w:r>
+        <w:rPr>
+          <w:rFonts w:eastAsiaTheme="minorEastAsia"/>
+          <w:lang w:val="lv-LV"/>
+        </w:rPr>
+        <w:t xml:space="preserve"> un </w:t>
+      </w:r>
+      <w:proofErr w:type="spellStart"/>
+      <w:r>
+        <w:rPr>
+          <w:rFonts w:eastAsiaTheme="minorEastAsia"/>
+          <w:lang w:val="lv-LV"/>
+        </w:rPr>
+        <w:t>nogludinā</w:t>
+      </w:r>
+      <w:proofErr w:type="spellEnd"/>
+      <w:r>
+        <w:rPr>
+          <w:rFonts w:eastAsiaTheme="minorEastAsia"/>
+          <w:lang w:val="lv-LV"/>
+        </w:rPr>
+        <w:t xml:space="preserve"> tās S-veida līknē, kā redzams attēlā 2.3</w:t>
+      </w:r>
+      <w:sdt>
+        <w:sdtPr>
+          <w:rPr>
+            <w:rFonts w:eastAsiaTheme="minorEastAsia"/>
+            <w:lang w:val="lv-LV"/>
+          </w:rPr>
+          <w:id w:val="-1649279629"/>
+          <w:citation/>
+        </w:sdtPr>
+        <w:sdtContent>
+          <w:r>
+            <w:rPr>
+              <w:rFonts w:eastAsiaTheme="minorEastAsia"/>
+              <w:lang w:val="lv-LV"/>
+            </w:rPr>
+            <w:fldChar w:fldCharType="begin"/>
+          </w:r>
+          <w:r>
+            <w:rPr>
+              <w:rFonts w:eastAsiaTheme="minorEastAsia"/>
+              <w:lang w:val="lv-LV"/>
+            </w:rPr>
+            <w:instrText xml:space="preserve"> CITATION And17 \l 1062 </w:instrText>
+          </w:r>
+          <w:r>
+            <w:rPr>
+              <w:rFonts w:eastAsiaTheme="minorEastAsia"/>
+              <w:lang w:val="lv-LV"/>
+            </w:rPr>
+            <w:fldChar w:fldCharType="separate"/>
+          </w:r>
+          <w:r>
+            <w:rPr>
+              <w:rFonts w:eastAsiaTheme="minorEastAsia"/>
+              <w:noProof/>
+              <w:lang w:val="lv-LV"/>
+            </w:rPr>
+            <w:t xml:space="preserve"> </w:t>
+          </w:r>
+          <w:r>
+            <w:rPr>
+              <w:rFonts w:eastAsiaTheme="minorEastAsia"/>
+              <w:noProof/>
+              <w:lang w:val="lv-LV"/>
+            </w:rPr>
+            <w:t>[4]</w:t>
+          </w:r>
+          <w:r>
+            <w:rPr>
+              <w:rFonts w:eastAsiaTheme="minorEastAsia"/>
+              <w:lang w:val="lv-LV"/>
+            </w:rPr>
+            <w:fldChar w:fldCharType="end"/>
+          </w:r>
+        </w:sdtContent>
+      </w:sdt>
+      <w:r>
+        <w:rPr>
+          <w:rFonts w:eastAsiaTheme="minorEastAsia"/>
+          <w:lang w:val="lv-LV"/>
+        </w:rPr>
+        <w:t>.</w:t>
+      </w:r>
+    </w:p>
+    <w:p>
+      <w:pPr>
+        <w:ind w:firstLine="0"/>
+        <w:rPr>
+          <w:rFonts w:eastAsiaTheme="minorEastAsia"/>
+          <w:lang w:val="lv-LV"/>
+        </w:rPr>
+      </w:pPr>
+    </w:p>
+    <w:p>
+      <w:pPr>
+        <w:ind w:firstLine="0"/>
+        <w:jc w:val="center"/>
+        <w:rPr>
+          <w:rFonts w:eastAsiaTheme="minorEastAsia"/>
+          <w:lang w:val="lv-LV"/>
+        </w:rPr>
+      </w:pPr>
+      <w:r>
+        <w:rPr>
+          <w:rFonts w:eastAsiaTheme="minorEastAsia"/>
+          <w:noProof/>
+          <w:lang w:eastAsia="en-GB"/>
+        </w:rPr>
+        <w:drawing>
+          <wp:inline distT="0" distB="0" distL="0" distR="0" wp14:anchorId="524DAEAD" wp14:editId="1E3DDFD3">
+            <wp:extent cx="3387605" cy="2295330"/>
+            <wp:effectExtent l="0" t="0" r="0" b="0"/>
+            <wp:docPr id="3" name="Picture 3" descr="../sigmoid.png"/>
+            <wp:cNvGraphicFramePr>
+              <a:graphicFrameLocks xmlns:a="http://schemas.openxmlformats.org/drawingml/2006/main" noChangeAspect="1"/>
+            </wp:cNvGraphicFramePr>
+            <a:graphic xmlns:a="http://schemas.openxmlformats.org/drawingml/2006/main">
+              <a:graphicData uri="http://schemas.openxmlformats.org/drawingml/2006/picture">
+                <pic:pic xmlns:pic="http://schemas.openxmlformats.org/drawingml/2006/picture">
+                  <pic:nvPicPr>
+                    <pic:cNvPr id="0" name="Picture 2" descr="../sigmoid.png"/>
+                    <pic:cNvPicPr>
+                      <a:picLocks noChangeAspect="1" noChangeArrowheads="1"/>
+                    </pic:cNvPicPr>
+                  </pic:nvPicPr>
+                  <pic:blipFill>
+                    <a:blip r:embed="rId10">
+                      <a:extLst>
+                        <a:ext uri="{28A0092B-C50C-407E-A947-70E740481C1C}">
+                          <a14:useLocalDpi xmlns:a14="http://schemas.microsoft.com/office/drawing/2010/main" val="0"/>
+                        </a:ext>
+                      </a:extLst>
+                    </a:blip>
+                    <a:srcRect/>
+                    <a:stretch>
+                      <a:fillRect/>
+                    </a:stretch>
+                  </pic:blipFill>
+                  <pic:spPr bwMode="auto">
+                    <a:xfrm>
+                      <a:off x="0" y="0"/>
+                      <a:ext cx="3420725" cy="2317771"/>
+                    </a:xfrm>
+                    <a:prstGeom prst="rect">
+                      <a:avLst/>
+                    </a:prstGeom>
+                    <a:noFill/>
+                    <a:ln>
+                      <a:noFill/>
+                    </a:ln>
+                  </pic:spPr>
+                </pic:pic>
+              </a:graphicData>
+            </a:graphic>
+          </wp:inline>
+        </w:drawing>
+      </w:r>
+    </w:p>
+    <w:p>
+      <w:pPr>
+        <w:pStyle w:val="Image"/>
+        <w:rPr>
+          <w:b/>
+          <w:i w:val="0"/>
+        </w:rPr>
+      </w:pPr>
+      <w:r>
+        <w:t xml:space="preserve">2.3. att. </w:t>
+      </w:r>
+      <w:proofErr w:type="spellStart"/>
+      <w:r>
+        <w:rPr>
+          <w:b/>
+          <w:i w:val="0"/>
+        </w:rPr>
+        <w:t>Sigmoīdfunkcija</w:t>
+      </w:r>
+      <w:proofErr w:type="spellEnd"/>
+    </w:p>
+    <w:p/>
+    <w:p>
+      <w:proofErr w:type="spellStart"/>
+      <w:r>
+        <w:t>Pēc</w:t>
+      </w:r>
+      <w:proofErr w:type="spellEnd"/>
+      <w:r>
+        <w:t xml:space="preserve"> </w:t>
+      </w:r>
+      <w:r>
+        <w:rPr>
+          <w:lang w:val="lv-LV"/>
+        </w:rPr>
+        <w:t xml:space="preserve">aktivizācijas </w:t>
+      </w:r>
+      <w:proofErr w:type="spellStart"/>
+      <w:r>
+        <w:t>funkcijas</w:t>
+      </w:r>
+      <w:proofErr w:type="spellEnd"/>
+      <w:r>
+        <w:t xml:space="preserve"> </w:t>
+      </w:r>
+      <w:proofErr w:type="spellStart"/>
+      <w:r>
+        <w:t>pielietošanas</w:t>
+      </w:r>
+      <w:proofErr w:type="spellEnd"/>
+      <w:r>
+        <w:t xml:space="preserve"> </w:t>
+      </w:r>
+      <w:proofErr w:type="spellStart"/>
+      <w:r>
+        <w:t>tiek</w:t>
+      </w:r>
+      <w:proofErr w:type="spellEnd"/>
+      <w:r>
+        <w:t xml:space="preserve"> </w:t>
+      </w:r>
+      <w:proofErr w:type="spellStart"/>
+      <w:r>
+        <w:t>iegūta</w:t>
+      </w:r>
+      <w:proofErr w:type="spellEnd"/>
+      <w:r>
+        <w:t xml:space="preserve"> </w:t>
+      </w:r>
+      <w:proofErr w:type="spellStart"/>
+      <w:r>
+        <w:t>neirona</w:t>
+      </w:r>
+      <w:proofErr w:type="spellEnd"/>
+      <w:r>
+        <w:t xml:space="preserve"> </w:t>
+      </w:r>
+      <w:proofErr w:type="spellStart"/>
+      <w:r>
+        <w:t>rezultējošā</w:t>
+      </w:r>
+      <w:proofErr w:type="spellEnd"/>
+      <w:r>
+        <w:t xml:space="preserve"> </w:t>
+      </w:r>
+      <w:proofErr w:type="spellStart"/>
+      <w:r>
+        <w:t>vērtība</w:t>
+      </w:r>
+      <w:proofErr w:type="spellEnd"/>
+      <w:r>
+        <w:t xml:space="preserve">, </w:t>
+      </w:r>
+      <w:proofErr w:type="spellStart"/>
+      <w:r>
+        <w:t>kas</w:t>
+      </w:r>
+      <w:proofErr w:type="spellEnd"/>
+      <w:r>
+        <w:t xml:space="preserve"> </w:t>
+      </w:r>
+      <w:proofErr w:type="spellStart"/>
+      <w:r>
+        <w:t>tālāk</w:t>
+      </w:r>
+      <w:proofErr w:type="spellEnd"/>
+      <w:r>
+        <w:t xml:space="preserve"> </w:t>
+      </w:r>
+      <w:proofErr w:type="spellStart"/>
+      <w:r>
+        <w:t>jau</w:t>
+      </w:r>
+      <w:proofErr w:type="spellEnd"/>
+      <w:r>
+        <w:t xml:space="preserve"> </w:t>
+      </w:r>
+      <w:proofErr w:type="spellStart"/>
+      <w:r>
+        <w:t>izmantojama</w:t>
+      </w:r>
+      <w:proofErr w:type="spellEnd"/>
+      <w:r>
+        <w:t xml:space="preserve"> </w:t>
+      </w:r>
+      <w:proofErr w:type="spellStart"/>
+      <w:r>
+        <w:t>kā</w:t>
+      </w:r>
+      <w:proofErr w:type="spellEnd"/>
+      <w:r>
+        <w:t xml:space="preserve"> </w:t>
+      </w:r>
+      <w:proofErr w:type="spellStart"/>
+      <w:r>
+        <w:t>ieejas</w:t>
+      </w:r>
+      <w:proofErr w:type="spellEnd"/>
+      <w:r>
+        <w:t xml:space="preserve"> </w:t>
+      </w:r>
+      <w:proofErr w:type="spellStart"/>
+      <w:r>
+        <w:t>dati</w:t>
+      </w:r>
+      <w:proofErr w:type="spellEnd"/>
+      <w:r>
+        <w:t xml:space="preserve"> </w:t>
+      </w:r>
+      <w:proofErr w:type="spellStart"/>
+      <w:r>
+        <w:t>nākošajos</w:t>
+      </w:r>
+      <w:proofErr w:type="spellEnd"/>
+      <w:r>
+        <w:t xml:space="preserve"> </w:t>
+      </w:r>
+      <w:proofErr w:type="spellStart"/>
+      <w:r>
+        <w:t>slāņos</w:t>
+      </w:r>
+      <w:proofErr w:type="spellEnd"/>
+      <w:r>
+        <w:t xml:space="preserve">. </w:t>
+      </w:r>
+      <w:proofErr w:type="spellStart"/>
+      <w:r>
+        <w:t>Atsevišķu</w:t>
+      </w:r>
+      <w:proofErr w:type="spellEnd"/>
+      <w:r>
+        <w:t xml:space="preserve"> </w:t>
+      </w:r>
+      <w:proofErr w:type="spellStart"/>
+      <w:r>
+        <w:t>neirona</w:t>
+      </w:r>
+      <w:proofErr w:type="spellEnd"/>
+      <w:r>
+        <w:t xml:space="preserve"> </w:t>
+      </w:r>
+      <w:proofErr w:type="spellStart"/>
+      <w:r>
+        <w:t>uzvedība</w:t>
+      </w:r>
+      <w:proofErr w:type="spellEnd"/>
+      <w:r>
+        <w:t xml:space="preserve"> </w:t>
+      </w:r>
+      <w:proofErr w:type="spellStart"/>
+      <w:r>
+        <w:t>pati</w:t>
+      </w:r>
+      <w:proofErr w:type="spellEnd"/>
+      <w:r>
+        <w:t xml:space="preserve"> par </w:t>
+      </w:r>
+      <w:proofErr w:type="spellStart"/>
+      <w:r>
+        <w:t>sevi</w:t>
+      </w:r>
+      <w:proofErr w:type="spellEnd"/>
+      <w:r>
+        <w:t xml:space="preserve"> </w:t>
+      </w:r>
+      <w:proofErr w:type="spellStart"/>
+      <w:r>
+        <w:t>ir</w:t>
+      </w:r>
+      <w:proofErr w:type="spellEnd"/>
+      <w:r>
+        <w:t xml:space="preserve"> </w:t>
+      </w:r>
+      <w:proofErr w:type="spellStart"/>
+      <w:r>
+        <w:t>visai</w:t>
+      </w:r>
+      <w:proofErr w:type="spellEnd"/>
+      <w:r>
+        <w:t xml:space="preserve"> </w:t>
+      </w:r>
+      <w:proofErr w:type="spellStart"/>
+      <w:r>
+        <w:t>abstrakta</w:t>
+      </w:r>
+      <w:proofErr w:type="spellEnd"/>
+      <w:r>
+        <w:t xml:space="preserve"> un </w:t>
+      </w:r>
+      <w:proofErr w:type="spellStart"/>
+      <w:r>
+        <w:t>neironu</w:t>
+      </w:r>
+      <w:proofErr w:type="spellEnd"/>
+      <w:r>
+        <w:t xml:space="preserve"> </w:t>
+      </w:r>
+      <w:proofErr w:type="spellStart"/>
+      <w:r>
+        <w:t>tīkla</w:t>
+      </w:r>
+      <w:proofErr w:type="spellEnd"/>
+      <w:r>
+        <w:t xml:space="preserve"> </w:t>
+      </w:r>
+      <w:proofErr w:type="spellStart"/>
+      <w:r>
+        <w:t>rezultātu</w:t>
+      </w:r>
+      <w:proofErr w:type="spellEnd"/>
+      <w:r>
+        <w:t xml:space="preserve"> </w:t>
+      </w:r>
+      <w:proofErr w:type="spellStart"/>
+      <w:r>
+        <w:t>nosaka</w:t>
+      </w:r>
+      <w:proofErr w:type="spellEnd"/>
+      <w:r>
+        <w:t xml:space="preserve"> </w:t>
+      </w:r>
+      <w:proofErr w:type="spellStart"/>
+      <w:r>
+        <w:t>kopējā</w:t>
+      </w:r>
+      <w:proofErr w:type="spellEnd"/>
+      <w:r>
+        <w:t xml:space="preserve"> </w:t>
+      </w:r>
+      <w:proofErr w:type="spellStart"/>
+      <w:r>
+        <w:t>neironu</w:t>
+      </w:r>
+      <w:proofErr w:type="spellEnd"/>
+      <w:r>
+        <w:t xml:space="preserve"> </w:t>
+      </w:r>
+      <w:proofErr w:type="spellStart"/>
+      <w:r>
+        <w:t>mijiedarbība</w:t>
+      </w:r>
+      <w:proofErr w:type="spellEnd"/>
+      <w:r>
+        <w:t>.</w:t>
+      </w:r>
+      <w:r>
+        <w:t xml:space="preserve"> Lai to </w:t>
+      </w:r>
+      <w:proofErr w:type="spellStart"/>
+      <w:r>
+        <w:t>ietekmētu</w:t>
+      </w:r>
+      <w:proofErr w:type="spellEnd"/>
+      <w:r>
+        <w:t xml:space="preserve">, </w:t>
+      </w:r>
+      <w:proofErr w:type="spellStart"/>
+      <w:r>
+        <w:t>tiek</w:t>
+      </w:r>
+      <w:proofErr w:type="spellEnd"/>
+      <w:r>
+        <w:t xml:space="preserve"> </w:t>
+      </w:r>
+      <w:proofErr w:type="spellStart"/>
+      <w:r>
+        <w:t>regulētas</w:t>
+      </w:r>
+      <w:proofErr w:type="spellEnd"/>
+      <w:r>
+        <w:t xml:space="preserve"> </w:t>
+      </w:r>
+      <w:proofErr w:type="spellStart"/>
+      <w:r>
+        <w:t>tīkla</w:t>
+      </w:r>
+      <w:proofErr w:type="spellEnd"/>
+      <w:r>
+        <w:t xml:space="preserve"> </w:t>
+      </w:r>
+      <w:proofErr w:type="spellStart"/>
+      <w:r>
+        <w:t>mainīgo</w:t>
+      </w:r>
+      <w:proofErr w:type="spellEnd"/>
+      <w:r>
+        <w:t xml:space="preserve"> </w:t>
+      </w:r>
+      <w:proofErr w:type="spellStart"/>
+      <w:r>
+        <w:t>vērtības</w:t>
+      </w:r>
+      <w:proofErr w:type="spellEnd"/>
+      <w:r>
+        <w:t xml:space="preserve"> – </w:t>
+      </w:r>
+      <w:proofErr w:type="spellStart"/>
+      <w:r>
+        <w:t>neironu</w:t>
+      </w:r>
+      <w:proofErr w:type="spellEnd"/>
+      <w:r>
+        <w:t xml:space="preserve"> </w:t>
+      </w:r>
+      <w:proofErr w:type="spellStart"/>
+      <w:r>
+        <w:t>ieeju</w:t>
+      </w:r>
+      <w:proofErr w:type="spellEnd"/>
+      <w:r>
+        <w:t xml:space="preserve"> </w:t>
+      </w:r>
+      <w:proofErr w:type="spellStart"/>
+      <w:r>
+        <w:t>svari</w:t>
+      </w:r>
+      <w:proofErr w:type="spellEnd"/>
+      <w:r>
+        <w:t xml:space="preserve"> un to </w:t>
+      </w:r>
+      <w:proofErr w:type="spellStart"/>
+      <w:r>
+        <w:t>nobīdes</w:t>
+      </w:r>
+      <w:proofErr w:type="spellEnd"/>
+      <w:r>
+        <w:t>.</w:t>
+      </w:r>
+      <w:r>
+        <w:t xml:space="preserve"> </w:t>
+      </w:r>
     </w:p>
     <w:p>
       <w:pPr>
@@ -2704,7 +3804,13 @@
         <w:rPr>
           <w:lang w:val="lv-LV"/>
         </w:rPr>
-        <w:t xml:space="preserve">Pareizā tīkla funkcionalitāte tiek iegūta </w:t>
+        <w:t>Vēlamā</w:t>
+      </w:r>
+      <w:r>
+        <w:rPr>
+          <w:lang w:val="lv-LV"/>
+        </w:rPr>
+        <w:t xml:space="preserve"> tīkla funkcionalitāte tiek iegūta </w:t>
       </w:r>
       <w:r>
         <w:rPr>
@@ -2722,8 +3828,459 @@
         <w:rPr>
           <w:lang w:val="lv-LV"/>
         </w:rPr>
-        <w:t xml:space="preserve">Apmācības procesā tiek pakāpeniski mainīta individuālo tīkla elementu jeb neironu funkcionalitāte, </w:t>
-      </w:r>
+        <w:t>Apmācības procesā tiek pakāpe</w:t>
+      </w:r>
+      <w:r>
+        <w:rPr>
+          <w:lang w:val="lv-LV"/>
+        </w:rPr>
+        <w:t xml:space="preserve">niski </w:t>
+      </w:r>
+      <w:r>
+        <w:rPr>
+          <w:lang w:val="lv-LV"/>
+        </w:rPr>
+        <w:t>mainīti tīkla neironu svari un nobīdes</w:t>
+      </w:r>
+      <w:r>
+        <w:rPr>
+          <w:lang w:val="lv-LV"/>
+        </w:rPr>
+        <w:t xml:space="preserve">, kā vadlīniju izmantojot tīkla rezultātu izmaiņas katra apmācības perioda jeb epohas beigās </w:t>
+      </w:r>
+      <w:sdt>
+        <w:sdtPr>
+          <w:rPr>
+            <w:lang w:val="lv-LV"/>
+          </w:rPr>
+          <w:id w:val="1408422485"/>
+          <w:citation/>
+        </w:sdtPr>
+        <w:sdtContent>
+          <w:r>
+            <w:rPr>
+              <w:lang w:val="lv-LV"/>
+            </w:rPr>
+            <w:fldChar w:fldCharType="begin"/>
+          </w:r>
+          <w:r>
+            <w:rPr>
+              <w:lang w:val="lv-LV"/>
+            </w:rPr>
+            <w:instrText xml:space="preserve"> CITATION Jān17 \l 1062 </w:instrText>
+          </w:r>
+          <w:r>
+            <w:rPr>
+              <w:lang w:val="lv-LV"/>
+            </w:rPr>
+            <w:fldChar w:fldCharType="separate"/>
+          </w:r>
+          <w:r>
+            <w:rPr>
+              <w:noProof/>
+              <w:lang w:val="lv-LV"/>
+            </w:rPr>
+            <w:t>[2]</w:t>
+          </w:r>
+          <w:r>
+            <w:rPr>
+              <w:lang w:val="lv-LV"/>
+            </w:rPr>
+            <w:fldChar w:fldCharType="end"/>
+          </w:r>
+        </w:sdtContent>
+      </w:sdt>
+      <w:r>
+        <w:rPr>
+          <w:lang w:val="lv-LV"/>
+        </w:rPr>
+        <w:t xml:space="preserve">. </w:t>
+      </w:r>
+    </w:p>
+    <w:p>
+      <w:pPr>
+        <w:rPr>
+          <w:lang w:val="lv-LV"/>
+        </w:rPr>
+      </w:pPr>
+      <w:r>
+        <w:rPr>
+          <w:lang w:val="lv-LV"/>
+        </w:rPr>
+        <w:t xml:space="preserve">Visizplatītākā pieeja neironu tīklu apmācīšanai ir pārraudzītā (no angļu val. </w:t>
+      </w:r>
+      <w:proofErr w:type="spellStart"/>
+      <w:r>
+        <w:rPr>
+          <w:i/>
+          <w:lang w:val="lv-LV"/>
+        </w:rPr>
+        <w:t>supervised</w:t>
+      </w:r>
+      <w:proofErr w:type="spellEnd"/>
+      <w:r>
+        <w:rPr>
+          <w:lang w:val="lv-LV"/>
+        </w:rPr>
+        <w:t xml:space="preserve">) </w:t>
+      </w:r>
+      <w:r>
+        <w:rPr>
+          <w:lang w:val="lv-LV"/>
+        </w:rPr>
+        <w:t>apmācīšana</w:t>
+      </w:r>
+      <w:r>
+        <w:rPr>
+          <w:lang w:val="lv-LV"/>
+        </w:rPr>
+        <w:t xml:space="preserve">, kur neironu tīkls tiek apmācīts no </w:t>
+      </w:r>
+      <w:proofErr w:type="spellStart"/>
+      <w:r>
+        <w:rPr>
+          <w:lang w:val="lv-LV"/>
+        </w:rPr>
+        <w:t>treniņdatu</w:t>
+      </w:r>
+      <w:proofErr w:type="spellEnd"/>
+      <w:r>
+        <w:rPr>
+          <w:lang w:val="lv-LV"/>
+        </w:rPr>
+        <w:t xml:space="preserve"> kopas, kam ir pieejami ne tikai ieejas dati, bet arī to pareizie izejas dati. Atkārtoti darbinot neironu tīklu uz piemēriem no </w:t>
+      </w:r>
+      <w:proofErr w:type="spellStart"/>
+      <w:r>
+        <w:rPr>
+          <w:lang w:val="lv-LV"/>
+        </w:rPr>
+        <w:t>treniņdatu</w:t>
+      </w:r>
+      <w:proofErr w:type="spellEnd"/>
+      <w:r>
+        <w:rPr>
+          <w:lang w:val="lv-LV"/>
+        </w:rPr>
+        <w:t xml:space="preserve"> kopas, salīdzinot rezultātus ar vēlamajiem un pakā</w:t>
+      </w:r>
+      <w:r>
+        <w:rPr>
+          <w:lang w:val="lv-LV"/>
+        </w:rPr>
+        <w:t>peniski regulējot tīkla mainīgo</w:t>
+      </w:r>
+      <w:r>
+        <w:rPr>
+          <w:lang w:val="lv-LV"/>
+        </w:rPr>
+        <w:t xml:space="preserve"> vērtības, tīkls tiek apmācīts modelēt sakarības starp ieejas un izejas datiem. </w:t>
+      </w:r>
+      <w:r>
+        <w:rPr>
+          <w:lang w:val="lv-LV"/>
+        </w:rPr>
+        <w:t xml:space="preserve">Pēc veiksmīga apmācības procesa tīklam jāspēj iegūt kvalitatīvus rezultātus arī uz līdzīgiem ieejas datiem, kas nav bijuši sastopami </w:t>
+      </w:r>
+      <w:proofErr w:type="spellStart"/>
+      <w:r>
+        <w:rPr>
+          <w:lang w:val="lv-LV"/>
+        </w:rPr>
+        <w:t>treniņdatu</w:t>
+      </w:r>
+      <w:proofErr w:type="spellEnd"/>
+      <w:r>
+        <w:rPr>
+          <w:lang w:val="lv-LV"/>
+        </w:rPr>
+        <w:t xml:space="preserve"> kopā.</w:t>
+      </w:r>
+    </w:p>
+    <w:p>
+      <w:pPr>
+        <w:rPr>
+          <w:lang w:val="lv-LV"/>
+        </w:rPr>
+      </w:pPr>
+      <w:r>
+        <w:rPr>
+          <w:lang w:val="lv-LV"/>
+        </w:rPr>
+        <w:t xml:space="preserve">Apmācības process nav nejaušs, </w:t>
+      </w:r>
+      <w:r>
+        <w:rPr>
+          <w:lang w:val="lv-LV"/>
+        </w:rPr>
+        <w:t>bet gan tiek balstīts matemātiskās analīzes metodē</w:t>
+      </w:r>
+      <w:r>
+        <w:rPr>
+          <w:lang w:val="lv-LV"/>
+        </w:rPr>
+        <w:t xml:space="preserve">s. </w:t>
+      </w:r>
+      <w:r>
+        <w:rPr>
+          <w:lang w:val="lv-LV"/>
+        </w:rPr>
+        <w:t xml:space="preserve">Katra neironu ieeja uztverama kā </w:t>
+      </w:r>
+      <w:proofErr w:type="spellStart"/>
+      <w:r>
+        <w:rPr>
+          <w:lang w:val="lv-LV"/>
+        </w:rPr>
+        <w:t>vienargumenta</w:t>
+      </w:r>
+      <w:proofErr w:type="spellEnd"/>
+      <w:r>
+        <w:rPr>
+          <w:lang w:val="lv-LV"/>
+        </w:rPr>
+        <w:t xml:space="preserve"> funkcija, kam iegūstams </w:t>
+      </w:r>
+      <w:proofErr w:type="spellStart"/>
+      <w:r>
+        <w:rPr>
+          <w:lang w:val="lv-LV"/>
+        </w:rPr>
+        <w:t>parciāl</w:t>
+      </w:r>
+      <w:r>
+        <w:rPr>
+          <w:lang w:val="lv-LV"/>
+        </w:rPr>
+        <w:t>atvasinājums</w:t>
+      </w:r>
+      <w:proofErr w:type="spellEnd"/>
+      <w:r>
+        <w:rPr>
+          <w:lang w:val="lv-LV"/>
+        </w:rPr>
+        <w:t xml:space="preserve"> pret izmaksu funkciju</w:t>
+      </w:r>
+      <w:r>
+        <w:rPr>
+          <w:lang w:val="lv-LV"/>
+        </w:rPr>
+        <w:t xml:space="preserve">, kas savukārt </w:t>
+      </w:r>
+      <w:r>
+        <w:rPr>
+          <w:lang w:val="lv-LV"/>
+        </w:rPr>
+        <w:t xml:space="preserve">norāda uz </w:t>
+      </w:r>
+      <w:r>
+        <w:rPr>
+          <w:lang w:val="lv-LV"/>
+        </w:rPr>
+        <w:t xml:space="preserve">tās </w:t>
+      </w:r>
+      <w:r>
+        <w:rPr>
+          <w:lang w:val="lv-LV"/>
+        </w:rPr>
+        <w:t xml:space="preserve">pieaugumu atkarībā no dotās ieejas vērtības. </w:t>
+      </w:r>
+      <w:r>
+        <w:rPr>
+          <w:lang w:val="lv-LV"/>
+        </w:rPr>
+        <w:t xml:space="preserve">No šiem </w:t>
+      </w:r>
+      <w:proofErr w:type="spellStart"/>
+      <w:r>
+        <w:rPr>
+          <w:lang w:val="lv-LV"/>
+        </w:rPr>
+        <w:t>parciālatvasinājumiem</w:t>
+      </w:r>
+      <w:proofErr w:type="spellEnd"/>
+      <w:r>
+        <w:rPr>
+          <w:lang w:val="lv-LV"/>
+        </w:rPr>
+        <w:t xml:space="preserve"> tīklam kā </w:t>
+      </w:r>
+      <w:proofErr w:type="spellStart"/>
+      <w:r>
+        <w:rPr>
+          <w:lang w:val="lv-LV"/>
+        </w:rPr>
+        <w:t>daudzargumentu</w:t>
+      </w:r>
+      <w:proofErr w:type="spellEnd"/>
+      <w:r>
+        <w:rPr>
+          <w:lang w:val="lv-LV"/>
+        </w:rPr>
+        <w:t xml:space="preserve"> funkcijai ir konstruējams funkcijas gradients – tās </w:t>
+      </w:r>
+      <w:proofErr w:type="spellStart"/>
+      <w:r>
+        <w:rPr>
+          <w:lang w:val="lv-LV"/>
+        </w:rPr>
+        <w:t>parciālatvasinājumu</w:t>
+      </w:r>
+      <w:proofErr w:type="spellEnd"/>
+      <w:r>
+        <w:rPr>
+          <w:lang w:val="lv-LV"/>
+        </w:rPr>
+        <w:t xml:space="preserve"> vektors, kas apraksta kopējo izmaksu funkcijas vērtības izmaiņu virzienu daudzdimensiju telpā</w:t>
+      </w:r>
+      <w:r>
+        <w:rPr>
+          <w:lang w:val="lv-LV"/>
+        </w:rPr>
+        <w:t xml:space="preserve">. No matemātiskā skata punkta, neironu tīkla </w:t>
+      </w:r>
+      <w:r>
+        <w:rPr>
+          <w:lang w:val="lv-LV"/>
+        </w:rPr>
+        <w:t xml:space="preserve">apmācība </w:t>
+      </w:r>
+      <w:r>
+        <w:rPr>
+          <w:lang w:val="lv-LV"/>
+        </w:rPr>
+        <w:t>ir</w:t>
+      </w:r>
+      <w:r>
+        <w:rPr>
+          <w:lang w:val="lv-LV"/>
+        </w:rPr>
+        <w:t xml:space="preserve"> tā</w:t>
+      </w:r>
+      <w:r>
+        <w:rPr>
+          <w:lang w:val="lv-LV"/>
+        </w:rPr>
+        <w:t xml:space="preserve"> izmaksu funkcijas </w:t>
+      </w:r>
+      <w:proofErr w:type="spellStart"/>
+      <w:r>
+        <w:rPr>
+          <w:lang w:val="lv-LV"/>
+        </w:rPr>
+        <w:t>minimizācija</w:t>
+      </w:r>
+      <w:proofErr w:type="spellEnd"/>
+      <w:r>
+        <w:rPr>
+          <w:lang w:val="lv-LV"/>
+        </w:rPr>
+        <w:t>,</w:t>
+      </w:r>
+      <w:r>
+        <w:rPr>
+          <w:lang w:val="lv-LV"/>
+        </w:rPr>
+        <w:t xml:space="preserve"> dodoties pretēji tās gradientam ar mērķi atrast tās globālo minimumu</w:t>
+      </w:r>
+      <w:r>
+        <w:rPr>
+          <w:lang w:val="lv-LV"/>
+        </w:rPr>
+        <w:t xml:space="preserve"> </w:t>
+      </w:r>
+      <w:sdt>
+        <w:sdtPr>
+          <w:rPr>
+            <w:lang w:val="lv-LV"/>
+          </w:rPr>
+          <w:id w:val="-394202709"/>
+          <w:citation/>
+        </w:sdtPr>
+        <w:sdtContent>
+          <w:r>
+            <w:rPr>
+              <w:lang w:val="lv-LV"/>
+            </w:rPr>
+            <w:fldChar w:fldCharType="begin"/>
+          </w:r>
+          <w:r>
+            <w:rPr>
+              <w:lang w:val="lv-LV"/>
+            </w:rPr>
+            <w:instrText xml:space="preserve"> CITATION Nie15 \l 1062 </w:instrText>
+          </w:r>
+          <w:r>
+            <w:rPr>
+              <w:lang w:val="lv-LV"/>
+            </w:rPr>
+            <w:fldChar w:fldCharType="separate"/>
+          </w:r>
+          <w:r>
+            <w:rPr>
+              <w:noProof/>
+              <w:lang w:val="lv-LV"/>
+            </w:rPr>
+            <w:t>[3]</w:t>
+          </w:r>
+          <w:r>
+            <w:rPr>
+              <w:lang w:val="lv-LV"/>
+            </w:rPr>
+            <w:fldChar w:fldCharType="end"/>
+          </w:r>
+        </w:sdtContent>
+      </w:sdt>
+      <w:sdt>
+        <w:sdtPr>
+          <w:rPr>
+            <w:lang w:val="lv-LV"/>
+          </w:rPr>
+          <w:id w:val="-332296860"/>
+          <w:citation/>
+        </w:sdtPr>
+        <w:sdtContent>
+          <w:r>
+            <w:rPr>
+              <w:lang w:val="lv-LV"/>
+            </w:rPr>
+            <w:fldChar w:fldCharType="begin"/>
+          </w:r>
+          <w:r>
+            <w:rPr>
+              <w:lang w:val="lv-LV"/>
+            </w:rPr>
+            <w:instrText xml:space="preserve"> CITATION Enc17 \l 1062 </w:instrText>
+          </w:r>
+          <w:r>
+            <w:rPr>
+              <w:lang w:val="lv-LV"/>
+            </w:rPr>
+            <w:fldChar w:fldCharType="separate"/>
+          </w:r>
+          <w:r>
+            <w:rPr>
+              <w:noProof/>
+              <w:lang w:val="lv-LV"/>
+            </w:rPr>
+            <w:t>[5]</w:t>
+          </w:r>
+          <w:r>
+            <w:rPr>
+              <w:lang w:val="lv-LV"/>
+            </w:rPr>
+            <w:fldChar w:fldCharType="end"/>
+          </w:r>
+        </w:sdtContent>
+      </w:sdt>
+      <w:r>
+        <w:rPr>
+          <w:lang w:val="lv-LV"/>
+        </w:rPr>
+        <w:t>.</w:t>
+      </w:r>
+      <w:bookmarkStart w:id="0" w:name="_GoBack"/>
+      <w:bookmarkEnd w:id="0"/>
     </w:p>
     <w:p>
       <w:pPr>
@@ -3561,7 +5118,7 @@
               </w:tblGrid>
               <w:tr>
                 <w:trPr>
-                  <w:divId w:val="225141342"/>
+                  <w:divId w:val="14045931"/>
                   <w:tblCellSpacing w:w="15" w:type="dxa"/>
                 </w:trPr>
                 <w:tc>
@@ -3621,7 +5178,7 @@
               </w:tr>
               <w:tr>
                 <w:trPr>
-                  <w:divId w:val="225141342"/>
+                  <w:divId w:val="14045931"/>
                   <w:tblCellSpacing w:w="15" w:type="dxa"/>
                 </w:trPr>
                 <w:tc>
@@ -3667,7 +5224,7 @@
               </w:tr>
               <w:tr>
                 <w:trPr>
-                  <w:divId w:val="225141342"/>
+                  <w:divId w:val="14045931"/>
                   <w:tblCellSpacing w:w="15" w:type="dxa"/>
                 </w:trPr>
                 <w:tc>
@@ -3713,7 +5270,7 @@
               </w:tr>
               <w:tr>
                 <w:trPr>
-                  <w:divId w:val="225141342"/>
+                  <w:divId w:val="14045931"/>
                   <w:tblCellSpacing w:w="15" w:type="dxa"/>
                 </w:trPr>
                 <w:tc>
@@ -3752,14 +5309,14 @@
                       <w:rPr>
                         <w:noProof/>
                       </w:rPr>
-                      <w:t>L. A. Gatys, A. S. Ecker and M. Bethge, “Texture Synthesis Using Convolutional Neural Networks,” University of Tubingen, 2015.</w:t>
+                      <w:t>A. Karpathy, “Convolutional Neural Networks for Visual Recognition, Neural Network architectures,” Stanford University, [Online]. Available: http://cs231n.github.io/neural-networks-1/. [Accessed 15 Maijs 2017].</w:t>
                     </w:r>
                   </w:p>
                 </w:tc>
               </w:tr>
               <w:tr>
                 <w:trPr>
-                  <w:divId w:val="225141342"/>
+                  <w:divId w:val="14045931"/>
                   <w:tblCellSpacing w:w="15" w:type="dxa"/>
                 </w:trPr>
                 <w:tc>
@@ -3798,14 +5355,14 @@
                       <w:rPr>
                         <w:noProof/>
                       </w:rPr>
-                      <w:t>ImageNet, “Large Scale Visual Recognition Challenge 2014 (ILSVRC2014),” 2014. [Online]. Available: http://www.image-net.org/challenges/LSVRC/2014/. [Accessed 9 Maijs 2017].</w:t>
+                      <w:t>L. A. Gatys, A. S. Ecker and M. Bethge, “Texture Synthesis Using Convolutional Neural Networks,” University of Tubingen, 2015.</w:t>
                     </w:r>
                   </w:p>
                 </w:tc>
               </w:tr>
               <w:tr>
                 <w:trPr>
-                  <w:divId w:val="225141342"/>
+                  <w:divId w:val="14045931"/>
                   <w:tblCellSpacing w:w="15" w:type="dxa"/>
                 </w:trPr>
                 <w:tc>
@@ -3844,6 +5401,52 @@
                       <w:rPr>
                         <w:noProof/>
                       </w:rPr>
+                      <w:t>ImageNet, “Large Scale Visual Recognition Challenge 2014 (ILSVRC2014),” 2014. [Online]. Available: http://www.image-net.org/challenges/LSVRC/2014/. [Accessed 9 Maijs 2017].</w:t>
+                    </w:r>
+                  </w:p>
+                </w:tc>
+              </w:tr>
+              <w:tr>
+                <w:trPr>
+                  <w:divId w:val="14045931"/>
+                  <w:tblCellSpacing w:w="15" w:type="dxa"/>
+                </w:trPr>
+                <w:tc>
+                  <w:tcPr>
+                    <w:tcW w:w="50" w:type="pct"/>
+                    <w:hideMark/>
+                  </w:tcPr>
+                  <w:p>
+                    <w:pPr>
+                      <w:pStyle w:val="Bibliography"/>
+                      <w:rPr>
+                        <w:noProof/>
+                      </w:rPr>
+                    </w:pPr>
+                    <w:r>
+                      <w:rPr>
+                        <w:noProof/>
+                      </w:rPr>
+                      <w:t xml:space="preserve">[7] </w:t>
+                    </w:r>
+                  </w:p>
+                </w:tc>
+                <w:tc>
+                  <w:tcPr>
+                    <w:tcW w:w="0" w:type="auto"/>
+                    <w:hideMark/>
+                  </w:tcPr>
+                  <w:p>
+                    <w:pPr>
+                      <w:pStyle w:val="Bibliography"/>
+                      <w:rPr>
+                        <w:noProof/>
+                      </w:rPr>
+                    </w:pPr>
+                    <w:r>
+                      <w:rPr>
+                        <w:noProof/>
+                      </w:rPr>
                       <w:t>D. Ulyanov, V. Lebedev, A. Vedaldi and V. Lempitsky, “Texture Networks: Feed-forward Synthesis of Textures and Stylized Images,” Skolkovo Institute of Science and Technology, Yandex, University of Oxford, 2016.</w:t>
                     </w:r>
                   </w:p>
@@ -3852,7 +5455,7 @@
             </w:tbl>
             <w:p>
               <w:pPr>
-                <w:divId w:val="225141342"/>
+                <w:divId w:val="14045931"/>
                 <w:rPr>
                   <w:rFonts w:eastAsia="Times New Roman"/>
                   <w:noProof/>
@@ -6066,7 +7669,550 @@
       <w:lang w:val="lv-LV"/>
     </w:rPr>
   </w:style>
+  <w:style w:type="character" w:styleId="PlaceholderText">
+    <w:name w:val="Placeholder Text"/>
+    <w:basedOn w:val="DefaultParagraphFont"/>
+    <w:uiPriority w:val="99"/>
+    <w:semiHidden/>
+    <w:rsid w:val="00317EE8"/>
+    <w:rPr>
+      <w:color w:val="808080"/>
+    </w:rPr>
+  </w:style>
 </w:styles>
+</file>
+
+<file path=word/glossary/document.xml><?xml version="1.0" encoding="utf-8"?>
+<w:glossaryDocument xmlns:wpc="http://schemas.microsoft.com/office/word/2010/wordprocessingCanvas" xmlns:mo="http://schemas.microsoft.com/office/mac/office/2008/main" xmlns:mc="http://schemas.openxmlformats.org/markup-compatibility/2006" xmlns:mv="urn:schemas-microsoft-com:mac:vml" xmlns:o="urn:schemas-microsoft-com:office:office" xmlns:r="http://schemas.openxmlformats.org/officeDocument/2006/relationships" xmlns:m="http://schemas.openxmlformats.org/officeDocument/2006/math" xmlns:v="urn:schemas-microsoft-com:vml" xmlns:wp14="http://schemas.microsoft.com/office/word/2010/wordprocessingDrawing" xmlns:wp="http://schemas.openxmlformats.org/drawingml/2006/wordprocessingDrawing" xmlns:w10="urn:schemas-microsoft-com:office:word" xmlns:w="http://schemas.openxmlformats.org/wordprocessingml/2006/main" xmlns:w14="http://schemas.microsoft.com/office/word/2010/wordml" xmlns:w15="http://schemas.microsoft.com/office/word/2012/wordml" xmlns:wpg="http://schemas.microsoft.com/office/word/2010/wordprocessingGroup" xmlns:wpi="http://schemas.microsoft.com/office/word/2010/wordprocessingInk" xmlns:wne="http://schemas.microsoft.com/office/word/2006/wordml" xmlns:wps="http://schemas.microsoft.com/office/word/2010/wordprocessingShape" mc:Ignorable="w14 w15 wp14"/>
+</file>
+
+<file path=word/glossary/fontTable.xml><?xml version="1.0" encoding="utf-8"?>
+<w:fonts xmlns:mc="http://schemas.openxmlformats.org/markup-compatibility/2006" xmlns:r="http://schemas.openxmlformats.org/officeDocument/2006/relationships" xmlns:w="http://schemas.openxmlformats.org/wordprocessingml/2006/main" xmlns:w14="http://schemas.microsoft.com/office/word/2010/wordml" xmlns:w15="http://schemas.microsoft.com/office/word/2012/wordml" mc:Ignorable="w14 w15">
+  <w:font w:name="Times New Roman">
+    <w:panose1 w:val="02020603050405020304"/>
+    <w:charset w:val="00"/>
+    <w:family w:val="auto"/>
+    <w:pitch w:val="variable"/>
+    <w:sig w:usb0="E0002AEF" w:usb1="C0007841" w:usb2="00000009" w:usb3="00000000" w:csb0="000001FF" w:csb1="00000000"/>
+  </w:font>
+  <w:font w:name="Calibri">
+    <w:panose1 w:val="020F0502020204030204"/>
+    <w:charset w:val="00"/>
+    <w:family w:val="auto"/>
+    <w:pitch w:val="variable"/>
+    <w:sig w:usb0="E00002FF" w:usb1="4000ACFF" w:usb2="00000001" w:usb3="00000000" w:csb0="0000019F" w:csb1="00000000"/>
+  </w:font>
+  <w:font w:name="Cambria Math">
+    <w:panose1 w:val="02040503050406030204"/>
+    <w:charset w:val="00"/>
+    <w:family w:val="auto"/>
+    <w:pitch w:val="variable"/>
+    <w:sig w:usb0="E00002FF" w:usb1="420024FF" w:usb2="00000000" w:usb3="00000000" w:csb0="0000019F" w:csb1="00000000"/>
+  </w:font>
+  <w:font w:name="Arial">
+    <w:panose1 w:val="020B0604020202020204"/>
+    <w:charset w:val="00"/>
+    <w:family w:val="auto"/>
+    <w:pitch w:val="variable"/>
+    <w:sig w:usb0="E0002AFF" w:usb1="C0007843" w:usb2="00000009" w:usb3="00000000" w:csb0="000001FF" w:csb1="00000000"/>
+  </w:font>
+  <w:font w:name="Calibri Light">
+    <w:panose1 w:val="020F0302020204030204"/>
+    <w:charset w:val="00"/>
+    <w:family w:val="auto"/>
+    <w:pitch w:val="variable"/>
+    <w:sig w:usb0="A00002EF" w:usb1="4000207B" w:usb2="00000000" w:usb3="00000000" w:csb0="0000019F" w:csb1="00000000"/>
+  </w:font>
+</w:fonts>
+</file>
+
+<file path=word/glossary/settings.xml><?xml version="1.0" encoding="utf-8"?>
+<w:settings xmlns:mc="http://schemas.openxmlformats.org/markup-compatibility/2006" xmlns:o="urn:schemas-microsoft-com:office:office" xmlns:r="http://schemas.openxmlformats.org/officeDocument/2006/relationships" xmlns:m="http://schemas.openxmlformats.org/officeDocument/2006/math" xmlns:v="urn:schemas-microsoft-com:vml" xmlns:w10="urn:schemas-microsoft-com:office:word" xmlns:w="http://schemas.openxmlformats.org/wordprocessingml/2006/main" xmlns:w14="http://schemas.microsoft.com/office/word/2010/wordml" xmlns:w15="http://schemas.microsoft.com/office/word/2012/wordml" xmlns:sl="http://schemas.openxmlformats.org/schemaLibrary/2006/main" mc:Ignorable="w14 w15">
+  <w:view w:val="normal"/>
+  <w:defaultTabStop w:val="720"/>
+  <w:characterSpacingControl w:val="doNotCompress"/>
+  <w:compat>
+    <w:useFELayout/>
+    <w:compatSetting w:name="compatibilityMode" w:uri="http://schemas.microsoft.com/office/word" w:val="15"/>
+    <w:compatSetting w:name="overrideTableStyleFontSizeAndJustification" w:uri="http://schemas.microsoft.com/office/word" w:val="1"/>
+    <w:compatSetting w:name="enableOpenTypeFeatures" w:uri="http://schemas.microsoft.com/office/word" w:val="1"/>
+    <w:compatSetting w:name="doNotFlipMirrorIndents" w:uri="http://schemas.microsoft.com/office/word" w:val="1"/>
+    <w:compatSetting w:name="differentiateMultirowTableHeaders" w:uri="http://schemas.microsoft.com/office/word" w:val="1"/>
+  </w:compat>
+  <w:rsids>
+    <w:rsidRoot w:val="00FC6F73"/>
+    <w:rsid w:val="00B8160E"/>
+    <w:rsid w:val="00FC6F73"/>
+  </w:rsids>
+  <m:mathPr>
+    <m:mathFont m:val="Cambria Math"/>
+    <m:brkBin m:val="before"/>
+    <m:brkBinSub m:val="--"/>
+    <m:smallFrac m:val="0"/>
+    <m:dispDef/>
+    <m:lMargin m:val="0"/>
+    <m:rMargin m:val="0"/>
+    <m:defJc m:val="centerGroup"/>
+    <m:wrapIndent m:val="1440"/>
+    <m:intLim m:val="subSup"/>
+    <m:naryLim m:val="undOvr"/>
+  </m:mathPr>
+  <w:themeFontLang w:val="en-GB" w:eastAsia="x-none" w:bidi="x-none"/>
+  <w:clrSchemeMapping w:bg1="light1" w:t1="dark1" w:bg2="light2" w:t2="dark2" w:accent1="accent1" w:accent2="accent2" w:accent3="accent3" w:accent4="accent4" w:accent5="accent5" w:accent6="accent6" w:hyperlink="hyperlink" w:followedHyperlink="followedHyperlink"/>
+  <w:decimalSymbol w:val=","/>
+  <w:listSeparator w:val=","/>
+  <w14:defaultImageDpi w14:val="32767"/>
+  <w15:chartTrackingRefBased/>
+</w:settings>
+</file>
+
+<file path=word/glossary/styles.xml><?xml version="1.0" encoding="utf-8"?>
+<w:styles xmlns:mc="http://schemas.openxmlformats.org/markup-compatibility/2006" xmlns:r="http://schemas.openxmlformats.org/officeDocument/2006/relationships" xmlns:w="http://schemas.openxmlformats.org/wordprocessingml/2006/main" xmlns:w14="http://schemas.microsoft.com/office/word/2010/wordml" xmlns:w15="http://schemas.microsoft.com/office/word/2012/wordml" mc:Ignorable="w14 w15">
+  <w:docDefaults>
+    <w:rPrDefault>
+      <w:rPr>
+        <w:rFonts w:asciiTheme="minorHAnsi" w:eastAsiaTheme="minorEastAsia" w:hAnsiTheme="minorHAnsi" w:cstheme="minorBidi"/>
+        <w:sz w:val="24"/>
+        <w:szCs w:val="24"/>
+        <w:lang w:val="en-GB" w:eastAsia="en-GB" w:bidi="ar-SA"/>
+      </w:rPr>
+    </w:rPrDefault>
+    <w:pPrDefault/>
+  </w:docDefaults>
+  <w:latentStyles w:defLockedState="0" w:defUIPriority="99" w:defSemiHidden="0" w:defUnhideWhenUsed="0" w:defQFormat="0" w:count="382">
+    <w:lsdException w:name="Normal" w:uiPriority="0" w:qFormat="1"/>
+    <w:lsdException w:name="heading 1" w:uiPriority="9" w:qFormat="1"/>
+    <w:lsdException w:name="heading 2" w:semiHidden="1" w:uiPriority="9" w:unhideWhenUsed="1" w:qFormat="1"/>
+    <w:lsdException w:name="heading 3" w:semiHidden="1" w:uiPriority="9" w:unhideWhenUsed="1" w:qFormat="1"/>
+    <w:lsdException w:name="heading 4" w:semiHidden="1" w:uiPriority="9" w:unhideWhenUsed="1" w:qFormat="1"/>
+    <w:lsdException w:name="heading 5" w:semiHidden="1" w:uiPriority="9" w:unhideWhenUsed="1" w:qFormat="1"/>
+    <w:lsdException w:name="heading 6" w:semiHidden="1" w:uiPriority="9" w:unhideWhenUsed="1" w:qFormat="1"/>
+    <w:lsdException w:name="heading 7" w:semiHidden="1" w:uiPriority="9" w:unhideWhenUsed="1" w:qFormat="1"/>
+    <w:lsdException w:name="heading 8" w:semiHidden="1" w:uiPriority="9" w:unhideWhenUsed="1" w:qFormat="1"/>
+    <w:lsdException w:name="heading 9" w:semiHidden="1" w:uiPriority="9" w:unhideWhenUsed="1" w:qFormat="1"/>
+    <w:lsdException w:name="index 1" w:semiHidden="1" w:unhideWhenUsed="1"/>
+    <w:lsdException w:name="index 2" w:semiHidden="1" w:unhideWhenUsed="1"/>
+    <w:lsdException w:name="index 3" w:semiHidden="1" w:unhideWhenUsed="1"/>
+    <w:lsdException w:name="index 4" w:semiHidden="1" w:unhideWhenUsed="1"/>
+    <w:lsdException w:name="index 5" w:semiHidden="1" w:unhideWhenUsed="1"/>
+    <w:lsdException w:name="index 6" w:semiHidden="1" w:unhideWhenUsed="1"/>
+    <w:lsdException w:name="index 7" w:semiHidden="1" w:unhideWhenUsed="1"/>
+    <w:lsdException w:name="index 8" w:semiHidden="1" w:unhideWhenUsed="1"/>
+    <w:lsdException w:name="index 9" w:semiHidden="1" w:unhideWhenUsed="1"/>
+    <w:lsdException w:name="toc 1" w:semiHidden="1" w:uiPriority="39" w:unhideWhenUsed="1"/>
+    <w:lsdException w:name="toc 2" w:semiHidden="1" w:uiPriority="39" w:unhideWhenUsed="1"/>
+    <w:lsdException w:name="toc 3" w:semiHidden="1" w:uiPriority="39" w:unhideWhenUsed="1"/>
+    <w:lsdException w:name="toc 4" w:semiHidden="1" w:uiPriority="39" w:unhideWhenUsed="1"/>
+    <w:lsdException w:name="toc 5" w:semiHidden="1" w:uiPriority="39" w:unhideWhenUsed="1"/>
+    <w:lsdException w:name="toc 6" w:semiHidden="1" w:uiPriority="39" w:unhideWhenUsed="1"/>
+    <w:lsdException w:name="toc 7" w:semiHidden="1" w:uiPriority="39" w:unhideWhenUsed="1"/>
+    <w:lsdException w:name="toc 8" w:semiHidden="1" w:uiPriority="39" w:unhideWhenUsed="1"/>
+    <w:lsdException w:name="toc 9" w:semiHidden="1" w:uiPriority="39" w:unhideWhenUsed="1"/>
+    <w:lsdException w:name="Normal Indent" w:semiHidden="1" w:unhideWhenUsed="1"/>
+    <w:lsdException w:name="footnote text" w:semiHidden="1" w:unhideWhenUsed="1"/>
+    <w:lsdException w:name="annotation text" w:semiHidden="1" w:unhideWhenUsed="1"/>
+    <w:lsdException w:name="header" w:semiHidden="1" w:unhideWhenUsed="1"/>
+    <w:lsdException w:name="footer" w:semiHidden="1" w:unhideWhenUsed="1"/>
+    <w:lsdException w:name="index heading" w:semiHidden="1" w:unhideWhenUsed="1"/>
+    <w:lsdException w:name="caption" w:semiHidden="1" w:uiPriority="35" w:unhideWhenUsed="1" w:qFormat="1"/>
+    <w:lsdException w:name="table of figures" w:semiHidden="1" w:unhideWhenUsed="1"/>
+    <w:lsdException w:name="envelope address" w:semiHidden="1" w:unhideWhenUsed="1"/>
+    <w:lsdException w:name="envelope return" w:semiHidden="1" w:unhideWhenUsed="1"/>
+    <w:lsdException w:name="footnote reference" w:semiHidden="1" w:unhideWhenUsed="1"/>
+    <w:lsdException w:name="annotation reference" w:semiHidden="1" w:unhideWhenUsed="1"/>
+    <w:lsdException w:name="line number" w:semiHidden="1" w:unhideWhenUsed="1"/>
+    <w:lsdException w:name="page number" w:semiHidden="1" w:unhideWhenUsed="1"/>
+    <w:lsdException w:name="endnote reference" w:semiHidden="1" w:unhideWhenUsed="1"/>
+    <w:lsdException w:name="endnote text" w:semiHidden="1" w:unhideWhenUsed="1"/>
+    <w:lsdException w:name="table of authorities" w:semiHidden="1" w:unhideWhenUsed="1"/>
+    <w:lsdException w:name="macro" w:semiHidden="1" w:unhideWhenUsed="1"/>
+    <w:lsdException w:name="toa heading" w:semiHidden="1" w:unhideWhenUsed="1"/>
+    <w:lsdException w:name="List" w:semiHidden="1" w:unhideWhenUsed="1"/>
+    <w:lsdException w:name="List Bullet" w:semiHidden="1" w:unhideWhenUsed="1"/>
+    <w:lsdException w:name="List Number" w:semiHidden="1" w:unhideWhenUsed="1"/>
+    <w:lsdException w:name="List 2" w:semiHidden="1" w:unhideWhenUsed="1"/>
+    <w:lsdException w:name="List 3" w:semiHidden="1" w:unhideWhenUsed="1"/>
+    <w:lsdException w:name="List 4" w:semiHidden="1" w:unhideWhenUsed="1"/>
+    <w:lsdException w:name="List 5" w:semiHidden="1" w:unhideWhenUsed="1"/>
+    <w:lsdException w:name="List Bullet 2" w:semiHidden="1" w:unhideWhenUsed="1"/>
+    <w:lsdException w:name="List Bullet 3" w:semiHidden="1" w:unhideWhenUsed="1"/>
+    <w:lsdException w:name="List Bullet 4" w:semiHidden="1" w:unhideWhenUsed="1"/>
+    <w:lsdException w:name="List Bullet 5" w:semiHidden="1" w:unhideWhenUsed="1"/>
+    <w:lsdException w:name="List Number 2" w:semiHidden="1" w:unhideWhenUsed="1"/>
+    <w:lsdException w:name="List Number 3" w:semiHidden="1" w:unhideWhenUsed="1"/>
+    <w:lsdException w:name="List Number 4" w:semiHidden="1" w:unhideWhenUsed="1"/>
+    <w:lsdException w:name="List Number 5" w:semiHidden="1" w:unhideWhenUsed="1"/>
+    <w:lsdException w:name="Title" w:uiPriority="10" w:qFormat="1"/>
+    <w:lsdException w:name="Closing" w:semiHidden="1" w:unhideWhenUsed="1"/>
+    <w:lsdException w:name="Signature" w:semiHidden="1" w:unhideWhenUsed="1"/>
+    <w:lsdException w:name="Default Paragraph Font" w:semiHidden="1" w:uiPriority="1" w:unhideWhenUsed="1"/>
+    <w:lsdException w:name="Body Text" w:semiHidden="1" w:unhideWhenUsed="1"/>
+    <w:lsdException w:name="Body Text Indent" w:semiHidden="1" w:unhideWhenUsed="1"/>
+    <w:lsdException w:name="List Continue" w:semiHidden="1" w:unhideWhenUsed="1"/>
+    <w:lsdException w:name="List Continue 2" w:semiHidden="1" w:unhideWhenUsed="1"/>
+    <w:lsdException w:name="List Continue 3" w:semiHidden="1" w:unhideWhenUsed="1"/>
+    <w:lsdException w:name="List Continue 4" w:semiHidden="1" w:unhideWhenUsed="1"/>
+    <w:lsdException w:name="List Continue 5" w:semiHidden="1" w:unhideWhenUsed="1"/>
+    <w:lsdException w:name="Message Header" w:semiHidden="1" w:unhideWhenUsed="1"/>
+    <w:lsdException w:name="Subtitle" w:uiPriority="11" w:qFormat="1"/>
+    <w:lsdException w:name="Salutation" w:semiHidden="1" w:unhideWhenUsed="1"/>
+    <w:lsdException w:name="Date" w:semiHidden="1" w:unhideWhenUsed="1"/>
+    <w:lsdException w:name="Body Text First Indent" w:semiHidden="1" w:unhideWhenUsed="1"/>
+    <w:lsdException w:name="Body Text First Indent 2" w:semiHidden="1" w:unhideWhenUsed="1"/>
+    <w:lsdException w:name="Note Heading" w:semiHidden="1" w:unhideWhenUsed="1"/>
+    <w:lsdException w:name="Body Text 2" w:semiHidden="1" w:unhideWhenUsed="1"/>
+    <w:lsdException w:name="Body Text 3" w:semiHidden="1" w:unhideWhenUsed="1"/>
+    <w:lsdException w:name="Body Text Indent 2" w:semiHidden="1" w:unhideWhenUsed="1"/>
+    <w:lsdException w:name="Body Text Indent 3" w:semiHidden="1" w:unhideWhenUsed="1"/>
+    <w:lsdException w:name="Block Text" w:semiHidden="1" w:unhideWhenUsed="1"/>
+    <w:lsdException w:name="Hyperlink" w:semiHidden="1" w:unhideWhenUsed="1"/>
+    <w:lsdException w:name="FollowedHyperlink" w:semiHidden="1" w:unhideWhenUsed="1"/>
+    <w:lsdException w:name="Strong" w:uiPriority="22" w:qFormat="1"/>
+    <w:lsdException w:name="Emphasis" w:uiPriority="20" w:qFormat="1"/>
+    <w:lsdException w:name="Document Map" w:semiHidden="1" w:unhideWhenUsed="1"/>
+    <w:lsdException w:name="Plain Text" w:semiHidden="1" w:unhideWhenUsed="1"/>
+    <w:lsdException w:name="E-mail Signature" w:semiHidden="1" w:unhideWhenUsed="1"/>
+    <w:lsdException w:name="HTML Top of Form" w:semiHidden="1" w:unhideWhenUsed="1"/>
+    <w:lsdException w:name="HTML Bottom of Form" w:semiHidden="1" w:unhideWhenUsed="1"/>
+    <w:lsdException w:name="Normal (Web)" w:semiHidden="1" w:unhideWhenUsed="1"/>
+    <w:lsdException w:name="HTML Acronym" w:semiHidden="1" w:unhideWhenUsed="1"/>
+    <w:lsdException w:name="HTML Address" w:semiHidden="1" w:unhideWhenUsed="1"/>
+    <w:lsdException w:name="HTML Cite" w:semiHidden="1" w:unhideWhenUsed="1"/>
+    <w:lsdException w:name="HTML Code" w:semiHidden="1" w:unhideWhenUsed="1"/>
+    <w:lsdException w:name="HTML Definition" w:semiHidden="1" w:unhideWhenUsed="1"/>
+    <w:lsdException w:name="HTML Keyboard" w:semiHidden="1" w:unhideWhenUsed="1"/>
+    <w:lsdException w:name="HTML Preformatted" w:semiHidden="1" w:unhideWhenUsed="1"/>
+    <w:lsdException w:name="HTML Sample" w:semiHidden="1" w:unhideWhenUsed="1"/>
+    <w:lsdException w:name="HTML Typewriter" w:semiHidden="1" w:unhideWhenUsed="1"/>
+    <w:lsdException w:name="HTML Variable" w:semiHidden="1" w:unhideWhenUsed="1"/>
+    <w:lsdException w:name="Normal Table" w:semiHidden="1" w:unhideWhenUsed="1"/>
+    <w:lsdException w:name="annotation subject" w:semiHidden="1" w:unhideWhenUsed="1"/>
+    <w:lsdException w:name="No List" w:semiHidden="1" w:unhideWhenUsed="1"/>
+    <w:lsdException w:name="Outline List 1" w:semiHidden="1" w:unhideWhenUsed="1"/>
+    <w:lsdException w:name="Outline List 2" w:semiHidden="1" w:unhideWhenUsed="1"/>
+    <w:lsdException w:name="Outline List 3" w:semiHidden="1" w:unhideWhenUsed="1"/>
+    <w:lsdException w:name="Table Simple 1" w:semiHidden="1" w:unhideWhenUsed="1"/>
+    <w:lsdException w:name="Table Simple 2" w:semiHidden="1" w:unhideWhenUsed="1"/>
+    <w:lsdException w:name="Table Simple 3" w:semiHidden="1" w:unhideWhenUsed="1"/>
+    <w:lsdException w:name="Table Classic 1" w:semiHidden="1" w:unhideWhenUsed="1"/>
+    <w:lsdException w:name="Table Classic 2" w:semiHidden="1" w:unhideWhenUsed="1"/>
+    <w:lsdException w:name="Table Classic 3" w:semiHidden="1" w:unhideWhenUsed="1"/>
+    <w:lsdException w:name="Table Classic 4" w:semiHidden="1" w:unhideWhenUsed="1"/>
+    <w:lsdException w:name="Table Colorful 1" w:semiHidden="1" w:unhideWhenUsed="1"/>
+    <w:lsdException w:name="Table Colorful 2" w:semiHidden="1" w:unhideWhenUsed="1"/>
+    <w:lsdException w:name="Table Colorful 3" w:semiHidden="1" w:unhideWhenUsed="1"/>
+    <w:lsdException w:name="Table Columns 1" w:semiHidden="1" w:unhideWhenUsed="1"/>
+    <w:lsdException w:name="Table Columns 2" w:semiHidden="1" w:unhideWhenUsed="1"/>
+    <w:lsdException w:name="Table Columns 3" w:semiHidden="1" w:unhideWhenUsed="1"/>
+    <w:lsdException w:name="Table Columns 4" w:semiHidden="1" w:unhideWhenUsed="1"/>
+    <w:lsdException w:name="Table Columns 5" w:semiHidden="1" w:unhideWhenUsed="1"/>
+    <w:lsdException w:name="Table Grid 1" w:semiHidden="1" w:unhideWhenUsed="1"/>
+    <w:lsdException w:name="Table Grid 2" w:semiHidden="1" w:unhideWhenUsed="1"/>
+    <w:lsdException w:name="Table Grid 3" w:semiHidden="1" w:unhideWhenUsed="1"/>
+    <w:lsdException w:name="Table Grid 4" w:semiHidden="1" w:unhideWhenUsed="1"/>
+    <w:lsdException w:name="Table Grid 5" w:semiHidden="1" w:unhideWhenUsed="1"/>
+    <w:lsdException w:name="Table Grid 6" w:semiHidden="1" w:unhideWhenUsed="1"/>
+    <w:lsdException w:name="Table Grid 7" w:semiHidden="1" w:unhideWhenUsed="1"/>
+    <w:lsdException w:name="Table Grid 8" w:semiHidden="1" w:unhideWhenUsed="1"/>
+    <w:lsdException w:name="Table List 1" w:semiHidden="1" w:unhideWhenUsed="1"/>
+    <w:lsdException w:name="Table List 2" w:semiHidden="1" w:unhideWhenUsed="1"/>
+    <w:lsdException w:name="Table List 3" w:semiHidden="1" w:unhideWhenUsed="1"/>
+    <w:lsdException w:name="Table List 4" w:semiHidden="1" w:unhideWhenUsed="1"/>
+    <w:lsdException w:name="Table List 5" w:semiHidden="1" w:unhideWhenUsed="1"/>
+    <w:lsdException w:name="Table List 6" w:semiHidden="1" w:unhideWhenUsed="1"/>
+    <w:lsdException w:name="Table List 7" w:semiHidden="1" w:unhideWhenUsed="1"/>
+    <w:lsdException w:name="Table List 8" w:semiHidden="1" w:unhideWhenUsed="1"/>
+    <w:lsdException w:name="Table 3D effects 1" w:semiHidden="1" w:unhideWhenUsed="1"/>
+    <w:lsdException w:name="Table 3D effects 2" w:semiHidden="1" w:unhideWhenUsed="1"/>
+    <w:lsdException w:name="Table 3D effects 3" w:semiHidden="1" w:unhideWhenUsed="1"/>
+    <w:lsdException w:name="Table Contemporary" w:semiHidden="1" w:unhideWhenUsed="1"/>
+    <w:lsdException w:name="Table Elegant" w:semiHidden="1" w:unhideWhenUsed="1"/>
+    <w:lsdException w:name="Table Professional" w:semiHidden="1" w:unhideWhenUsed="1"/>
+    <w:lsdException w:name="Table Subtle 1" w:semiHidden="1" w:unhideWhenUsed="1"/>
+    <w:lsdException w:name="Table Subtle 2" w:semiHidden="1" w:unhideWhenUsed="1"/>
+    <w:lsdException w:name="Table Web 1" w:semiHidden="1" w:unhideWhenUsed="1"/>
+    <w:lsdException w:name="Table Web 2" w:semiHidden="1" w:unhideWhenUsed="1"/>
+    <w:lsdException w:name="Table Web 3" w:semiHidden="1" w:unhideWhenUsed="1"/>
+    <w:lsdException w:name="Balloon Text" w:semiHidden="1" w:unhideWhenUsed="1"/>
+    <w:lsdException w:name="Table Grid" w:uiPriority="39"/>
+    <w:lsdException w:name="Table Theme" w:semiHidden="1" w:unhideWhenUsed="1"/>
+    <w:lsdException w:name="Note Level 1" w:semiHidden="1" w:unhideWhenUsed="1"/>
+    <w:lsdException w:name="Note Level 2" w:semiHidden="1" w:unhideWhenUsed="1"/>
+    <w:lsdException w:name="Note Level 3" w:semiHidden="1" w:unhideWhenUsed="1"/>
+    <w:lsdException w:name="Note Level 4" w:semiHidden="1" w:unhideWhenUsed="1"/>
+    <w:lsdException w:name="Note Level 5" w:semiHidden="1" w:unhideWhenUsed="1"/>
+    <w:lsdException w:name="Note Level 6" w:semiHidden="1" w:unhideWhenUsed="1"/>
+    <w:lsdException w:name="Note Level 7" w:semiHidden="1" w:unhideWhenUsed="1"/>
+    <w:lsdException w:name="Note Level 8" w:semiHidden="1" w:unhideWhenUsed="1"/>
+    <w:lsdException w:name="Note Level 9" w:semiHidden="1" w:unhideWhenUsed="1"/>
+    <w:lsdException w:name="Placeholder Text" w:semiHidden="1"/>
+    <w:lsdException w:name="No Spacing" w:uiPriority="1" w:qFormat="1"/>
+    <w:lsdException w:name="Light Shading" w:uiPriority="60"/>
+    <w:lsdException w:name="Light List" w:uiPriority="61"/>
+    <w:lsdException w:name="Light Grid" w:uiPriority="62"/>
+    <w:lsdException w:name="Medium Shading 1" w:uiPriority="63"/>
+    <w:lsdException w:name="Medium Shading 2" w:uiPriority="64"/>
+    <w:lsdException w:name="Medium List 1" w:uiPriority="65"/>
+    <w:lsdException w:name="Medium List 2" w:uiPriority="66"/>
+    <w:lsdException w:name="Medium Grid 1" w:uiPriority="67"/>
+    <w:lsdException w:name="Medium Grid 2" w:uiPriority="68"/>
+    <w:lsdException w:name="Medium Grid 3" w:uiPriority="69"/>
+    <w:lsdException w:name="Dark List" w:uiPriority="70"/>
+    <w:lsdException w:name="Colorful Shading" w:uiPriority="71"/>
+    <w:lsdException w:name="Colorful List" w:uiPriority="72"/>
+    <w:lsdException w:name="Colorful Grid" w:uiPriority="73"/>
+    <w:lsdException w:name="Light Shading Accent 1" w:uiPriority="60"/>
+    <w:lsdException w:name="Light List Accent 1" w:uiPriority="61"/>
+    <w:lsdException w:name="Light Grid Accent 1" w:uiPriority="62"/>
+    <w:lsdException w:name="Medium Shading 1 Accent 1" w:uiPriority="63"/>
+    <w:lsdException w:name="Medium Shading 2 Accent 1" w:uiPriority="64"/>
+    <w:lsdException w:name="Medium List 1 Accent 1" w:uiPriority="65"/>
+    <w:lsdException w:name="Revision" w:semiHidden="1"/>
+    <w:lsdException w:name="List Paragraph" w:uiPriority="34" w:qFormat="1"/>
+    <w:lsdException w:name="Quote" w:uiPriority="29" w:qFormat="1"/>
+    <w:lsdException w:name="Intense Quote" w:uiPriority="30" w:qFormat="1"/>
+    <w:lsdException w:name="Medium List 2 Accent 1" w:uiPriority="66"/>
+    <w:lsdException w:name="Medium Grid 1 Accent 1" w:uiPriority="67"/>
+    <w:lsdException w:name="Medium Grid 2 Accent 1" w:uiPriority="68"/>
+    <w:lsdException w:name="Medium Grid 3 Accent 1" w:uiPriority="69"/>
+    <w:lsdException w:name="Dark List Accent 1" w:uiPriority="70"/>
+    <w:lsdException w:name="Colorful Shading Accent 1" w:uiPriority="71"/>
+    <w:lsdException w:name="Colorful List Accent 1" w:uiPriority="72"/>
+    <w:lsdException w:name="Colorful Grid Accent 1" w:uiPriority="73"/>
+    <w:lsdException w:name="Light Shading Accent 2" w:uiPriority="60"/>
+    <w:lsdException w:name="Light List Accent 2" w:uiPriority="61"/>
+    <w:lsdException w:name="Light Grid Accent 2" w:uiPriority="62"/>
+    <w:lsdException w:name="Medium Shading 1 Accent 2" w:uiPriority="63"/>
+    <w:lsdException w:name="Medium Shading 2 Accent 2" w:uiPriority="64"/>
+    <w:lsdException w:name="Medium List 1 Accent 2" w:uiPriority="65"/>
+    <w:lsdException w:name="Medium List 2 Accent 2" w:uiPriority="66"/>
+    <w:lsdException w:name="Medium Grid 1 Accent 2" w:uiPriority="67"/>
+    <w:lsdException w:name="Medium Grid 2 Accent 2" w:uiPriority="68"/>
+    <w:lsdException w:name="Medium Grid 3 Accent 2" w:uiPriority="69"/>
+    <w:lsdException w:name="Dark List Accent 2" w:uiPriority="70"/>
+    <w:lsdException w:name="Colorful Shading Accent 2" w:uiPriority="71"/>
+    <w:lsdException w:name="Colorful List Accent 2" w:uiPriority="72"/>
+    <w:lsdException w:name="Colorful Grid Accent 2" w:uiPriority="73"/>
+    <w:lsdException w:name="Light Shading Accent 3" w:uiPriority="60"/>
+    <w:lsdException w:name="Light List Accent 3" w:uiPriority="61"/>
+    <w:lsdException w:name="Light Grid Accent 3" w:uiPriority="62"/>
+    <w:lsdException w:name="Medium Shading 1 Accent 3" w:uiPriority="63"/>
+    <w:lsdException w:name="Medium Shading 2 Accent 3" w:uiPriority="64"/>
+    <w:lsdException w:name="Medium List 1 Accent 3" w:uiPriority="65"/>
+    <w:lsdException w:name="Medium List 2 Accent 3" w:uiPriority="66"/>
+    <w:lsdException w:name="Medium Grid 1 Accent 3" w:uiPriority="67"/>
+    <w:lsdException w:name="Medium Grid 2 Accent 3" w:uiPriority="68"/>
+    <w:lsdException w:name="Medium Grid 3 Accent 3" w:uiPriority="69"/>
+    <w:lsdException w:name="Dark List Accent 3" w:uiPriority="70"/>
+    <w:lsdException w:name="Colorful Shading Accent 3" w:uiPriority="71"/>
+    <w:lsdException w:name="Colorful List Accent 3" w:uiPriority="72"/>
+    <w:lsdException w:name="Colorful Grid Accent 3" w:uiPriority="73"/>
+    <w:lsdException w:name="Light Shading Accent 4" w:uiPriority="60"/>
+    <w:lsdException w:name="Light List Accent 4" w:uiPriority="61"/>
+    <w:lsdException w:name="Light Grid Accent 4" w:uiPriority="62"/>
+    <w:lsdException w:name="Medium Shading 1 Accent 4" w:uiPriority="63"/>
+    <w:lsdException w:name="Medium Shading 2 Accent 4" w:uiPriority="64"/>
+    <w:lsdException w:name="Medium List 1 Accent 4" w:uiPriority="65"/>
+    <w:lsdException w:name="Medium List 2 Accent 4" w:uiPriority="66"/>
+    <w:lsdException w:name="Medium Grid 1 Accent 4" w:uiPriority="67"/>
+    <w:lsdException w:name="Medium Grid 2 Accent 4" w:uiPriority="68"/>
+    <w:lsdException w:name="Medium Grid 3 Accent 4" w:uiPriority="69"/>
+    <w:lsdException w:name="Dark List Accent 4" w:uiPriority="70"/>
+    <w:lsdException w:name="Colorful Shading Accent 4" w:uiPriority="71"/>
+    <w:lsdException w:name="Colorful List Accent 4" w:uiPriority="72"/>
+    <w:lsdException w:name="Colorful Grid Accent 4" w:uiPriority="73"/>
+    <w:lsdException w:name="Light Shading Accent 5" w:uiPriority="60"/>
+    <w:lsdException w:name="Light List Accent 5" w:uiPriority="61"/>
+    <w:lsdException w:name="Light Grid Accent 5" w:uiPriority="62"/>
+    <w:lsdException w:name="Medium Shading 1 Accent 5" w:uiPriority="63"/>
+    <w:lsdException w:name="Medium Shading 2 Accent 5" w:uiPriority="64"/>
+    <w:lsdException w:name="Medium List 1 Accent 5" w:uiPriority="65"/>
+    <w:lsdException w:name="Medium List 2 Accent 5" w:uiPriority="66"/>
+    <w:lsdException w:name="Medium Grid 1 Accent 5" w:uiPriority="67"/>
+    <w:lsdException w:name="Medium Grid 2 Accent 5" w:uiPriority="68"/>
+    <w:lsdException w:name="Medium Grid 3 Accent 5" w:uiPriority="69"/>
+    <w:lsdException w:name="Dark List Accent 5" w:uiPriority="70"/>
+    <w:lsdException w:name="Colorful Shading Accent 5" w:uiPriority="71"/>
+    <w:lsdException w:name="Colorful List Accent 5" w:uiPriority="72"/>
+    <w:lsdException w:name="Colorful Grid Accent 5" w:uiPriority="73"/>
+    <w:lsdException w:name="Light Shading Accent 6" w:uiPriority="60"/>
+    <w:lsdException w:name="Light List Accent 6" w:uiPriority="61"/>
+    <w:lsdException w:name="Light Grid Accent 6" w:uiPriority="62"/>
+    <w:lsdException w:name="Medium Shading 1 Accent 6" w:uiPriority="63"/>
+    <w:lsdException w:name="Medium Shading 2 Accent 6" w:uiPriority="64"/>
+    <w:lsdException w:name="Medium List 1 Accent 6" w:uiPriority="65"/>
+    <w:lsdException w:name="Medium List 2 Accent 6" w:uiPriority="66"/>
+    <w:lsdException w:name="Medium Grid 1 Accent 6" w:uiPriority="67"/>
+    <w:lsdException w:name="Medium Grid 2 Accent 6" w:uiPriority="68"/>
+    <w:lsdException w:name="Medium Grid 3 Accent 6" w:uiPriority="69"/>
+    <w:lsdException w:name="Dark List Accent 6" w:uiPriority="70"/>
+    <w:lsdException w:name="Colorful Shading Accent 6" w:uiPriority="71"/>
+    <w:lsdException w:name="Colorful List Accent 6" w:uiPriority="72"/>
+    <w:lsdException w:name="Colorful Grid Accent 6" w:uiPriority="73"/>
+    <w:lsdException w:name="Subtle Emphasis" w:uiPriority="19" w:qFormat="1"/>
+    <w:lsdException w:name="Intense Emphasis" w:uiPriority="21" w:qFormat="1"/>
+    <w:lsdException w:name="Subtle Reference" w:uiPriority="31" w:qFormat="1"/>
+    <w:lsdException w:name="Intense Reference" w:uiPriority="32" w:qFormat="1"/>
+    <w:lsdException w:name="Book Title" w:uiPriority="33" w:qFormat="1"/>
+    <w:lsdException w:name="Bibliography" w:semiHidden="1" w:uiPriority="37" w:unhideWhenUsed="1"/>
+    <w:lsdException w:name="TOC Heading" w:semiHidden="1" w:uiPriority="39" w:unhideWhenUsed="1" w:qFormat="1"/>
+    <w:lsdException w:name="Plain Table 1" w:uiPriority="41"/>
+    <w:lsdException w:name="Plain Table 2" w:uiPriority="42"/>
+    <w:lsdException w:name="Plain Table 3" w:uiPriority="43"/>
+    <w:lsdException w:name="Plain Table 4" w:uiPriority="44"/>
+    <w:lsdException w:name="Plain Table 5" w:uiPriority="45"/>
+    <w:lsdException w:name="Grid Table Light" w:uiPriority="40"/>
+    <w:lsdException w:name="Grid Table 1 Light" w:uiPriority="46"/>
+    <w:lsdException w:name="Grid Table 2" w:uiPriority="47"/>
+    <w:lsdException w:name="Grid Table 3" w:uiPriority="48"/>
+    <w:lsdException w:name="Grid Table 4" w:uiPriority="49"/>
+    <w:lsdException w:name="Grid Table 5 Dark" w:uiPriority="50"/>
+    <w:lsdException w:name="Grid Table 6 Colorful" w:uiPriority="51"/>
+    <w:lsdException w:name="Grid Table 7 Colorful" w:uiPriority="52"/>
+    <w:lsdException w:name="Grid Table 1 Light Accent 1" w:uiPriority="46"/>
+    <w:lsdException w:name="Grid Table 2 Accent 1" w:uiPriority="47"/>
+    <w:lsdException w:name="Grid Table 3 Accent 1" w:uiPriority="48"/>
+    <w:lsdException w:name="Grid Table 4 Accent 1" w:uiPriority="49"/>
+    <w:lsdException w:name="Grid Table 5 Dark Accent 1" w:uiPriority="50"/>
+    <w:lsdException w:name="Grid Table 6 Colorful Accent 1" w:uiPriority="51"/>
+    <w:lsdException w:name="Grid Table 7 Colorful Accent 1" w:uiPriority="52"/>
+    <w:lsdException w:name="Grid Table 1 Light Accent 2" w:uiPriority="46"/>
+    <w:lsdException w:name="Grid Table 2 Accent 2" w:uiPriority="47"/>
+    <w:lsdException w:name="Grid Table 3 Accent 2" w:uiPriority="48"/>
+    <w:lsdException w:name="Grid Table 4 Accent 2" w:uiPriority="49"/>
+    <w:lsdException w:name="Grid Table 5 Dark Accent 2" w:uiPriority="50"/>
+    <w:lsdException w:name="Grid Table 6 Colorful Accent 2" w:uiPriority="51"/>
+    <w:lsdException w:name="Grid Table 7 Colorful Accent 2" w:uiPriority="52"/>
+    <w:lsdException w:name="Grid Table 1 Light Accent 3" w:uiPriority="46"/>
+    <w:lsdException w:name="Grid Table 2 Accent 3" w:uiPriority="47"/>
+    <w:lsdException w:name="Grid Table 3 Accent 3" w:uiPriority="48"/>
+    <w:lsdException w:name="Grid Table 4 Accent 3" w:uiPriority="49"/>
+    <w:lsdException w:name="Grid Table 5 Dark Accent 3" w:uiPriority="50"/>
+    <w:lsdException w:name="Grid Table 6 Colorful Accent 3" w:uiPriority="51"/>
+    <w:lsdException w:name="Grid Table 7 Colorful Accent 3" w:uiPriority="52"/>
+    <w:lsdException w:name="Grid Table 1 Light Accent 4" w:uiPriority="46"/>
+    <w:lsdException w:name="Grid Table 2 Accent 4" w:uiPriority="47"/>
+    <w:lsdException w:name="Grid Table 3 Accent 4" w:uiPriority="48"/>
+    <w:lsdException w:name="Grid Table 4 Accent 4" w:uiPriority="49"/>
+    <w:lsdException w:name="Grid Table 5 Dark Accent 4" w:uiPriority="50"/>
+    <w:lsdException w:name="Grid Table 6 Colorful Accent 4" w:uiPriority="51"/>
+    <w:lsdException w:name="Grid Table 7 Colorful Accent 4" w:uiPriority="52"/>
+    <w:lsdException w:name="Grid Table 1 Light Accent 5" w:uiPriority="46"/>
+    <w:lsdException w:name="Grid Table 2 Accent 5" w:uiPriority="47"/>
+    <w:lsdException w:name="Grid Table 3 Accent 5" w:uiPriority="48"/>
+    <w:lsdException w:name="Grid Table 4 Accent 5" w:uiPriority="49"/>
+    <w:lsdException w:name="Grid Table 5 Dark Accent 5" w:uiPriority="50"/>
+    <w:lsdException w:name="Grid Table 6 Colorful Accent 5" w:uiPriority="51"/>
+    <w:lsdException w:name="Grid Table 7 Colorful Accent 5" w:uiPriority="52"/>
+    <w:lsdException w:name="Grid Table 1 Light Accent 6" w:uiPriority="46"/>
+    <w:lsdException w:name="Grid Table 2 Accent 6" w:uiPriority="47"/>
+    <w:lsdException w:name="Grid Table 3 Accent 6" w:uiPriority="48"/>
+    <w:lsdException w:name="Grid Table 4 Accent 6" w:uiPriority="49"/>
+    <w:lsdException w:name="Grid Table 5 Dark Accent 6" w:uiPriority="50"/>
+    <w:lsdException w:name="Grid Table 6 Colorful Accent 6" w:uiPriority="51"/>
+    <w:lsdException w:name="Grid Table 7 Colorful Accent 6" w:uiPriority="52"/>
+    <w:lsdException w:name="List Table 1 Light" w:uiPriority="46"/>
+    <w:lsdException w:name="List Table 2" w:uiPriority="47"/>
+    <w:lsdException w:name="List Table 3" w:uiPriority="48"/>
+    <w:lsdException w:name="List Table 4" w:uiPriority="49"/>
+    <w:lsdException w:name="List Table 5 Dark" w:uiPriority="50"/>
+    <w:lsdException w:name="List Table 6 Colorful" w:uiPriority="51"/>
+    <w:lsdException w:name="List Table 7 Colorful" w:uiPriority="52"/>
+    <w:lsdException w:name="List Table 1 Light Accent 1" w:uiPriority="46"/>
+    <w:lsdException w:name="List Table 2 Accent 1" w:uiPriority="47"/>
+    <w:lsdException w:name="List Table 3 Accent 1" w:uiPriority="48"/>
+    <w:lsdException w:name="List Table 4 Accent 1" w:uiPriority="49"/>
+    <w:lsdException w:name="List Table 5 Dark Accent 1" w:uiPriority="50"/>
+    <w:lsdException w:name="List Table 6 Colorful Accent 1" w:uiPriority="51"/>
+    <w:lsdException w:name="List Table 7 Colorful Accent 1" w:uiPriority="52"/>
+    <w:lsdException w:name="List Table 1 Light Accent 2" w:uiPriority="46"/>
+    <w:lsdException w:name="List Table 2 Accent 2" w:uiPriority="47"/>
+    <w:lsdException w:name="List Table 3 Accent 2" w:uiPriority="48"/>
+    <w:lsdException w:name="List Table 4 Accent 2" w:uiPriority="49"/>
+    <w:lsdException w:name="List Table 5 Dark Accent 2" w:uiPriority="50"/>
+    <w:lsdException w:name="List Table 6 Colorful Accent 2" w:uiPriority="51"/>
+    <w:lsdException w:name="List Table 7 Colorful Accent 2" w:uiPriority="52"/>
+    <w:lsdException w:name="List Table 1 Light Accent 3" w:uiPriority="46"/>
+    <w:lsdException w:name="List Table 2 Accent 3" w:uiPriority="47"/>
+    <w:lsdException w:name="List Table 3 Accent 3" w:uiPriority="48"/>
+    <w:lsdException w:name="List Table 4 Accent 3" w:uiPriority="49"/>
+    <w:lsdException w:name="List Table 5 Dark Accent 3" w:uiPriority="50"/>
+    <w:lsdException w:name="List Table 6 Colorful Accent 3" w:uiPriority="51"/>
+    <w:lsdException w:name="List Table 7 Colorful Accent 3" w:uiPriority="52"/>
+    <w:lsdException w:name="List Table 1 Light Accent 4" w:uiPriority="46"/>
+    <w:lsdException w:name="List Table 2 Accent 4" w:uiPriority="47"/>
+    <w:lsdException w:name="List Table 3 Accent 4" w:uiPriority="48"/>
+    <w:lsdException w:name="List Table 4 Accent 4" w:uiPriority="49"/>
+    <w:lsdException w:name="List Table 5 Dark Accent 4" w:uiPriority="50"/>
+    <w:lsdException w:name="List Table 6 Colorful Accent 4" w:uiPriority="51"/>
+    <w:lsdException w:name="List Table 7 Colorful Accent 4" w:uiPriority="52"/>
+    <w:lsdException w:name="List Table 1 Light Accent 5" w:uiPriority="46"/>
+    <w:lsdException w:name="List Table 2 Accent 5" w:uiPriority="47"/>
+    <w:lsdException w:name="List Table 3 Accent 5" w:uiPriority="48"/>
+    <w:lsdException w:name="List Table 4 Accent 5" w:uiPriority="49"/>
+    <w:lsdException w:name="List Table 5 Dark Accent 5" w:uiPriority="50"/>
+    <w:lsdException w:name="List Table 6 Colorful Accent 5" w:uiPriority="51"/>
+    <w:lsdException w:name="List Table 7 Colorful Accent 5" w:uiPriority="52"/>
+    <w:lsdException w:name="List Table 1 Light Accent 6" w:uiPriority="46"/>
+    <w:lsdException w:name="List Table 2 Accent 6" w:uiPriority="47"/>
+    <w:lsdException w:name="List Table 3 Accent 6" w:uiPriority="48"/>
+    <w:lsdException w:name="List Table 4 Accent 6" w:uiPriority="49"/>
+    <w:lsdException w:name="List Table 5 Dark Accent 6" w:uiPriority="50"/>
+    <w:lsdException w:name="List Table 6 Colorful Accent 6" w:uiPriority="51"/>
+    <w:lsdException w:name="List Table 7 Colorful Accent 6" w:uiPriority="52"/>
+    <w:lsdException w:name="Mention" w:semiHidden="1" w:unhideWhenUsed="1"/>
+    <w:lsdException w:name="Smart Hyperlink" w:semiHidden="1" w:unhideWhenUsed="1"/>
+  </w:latentStyles>
+  <w:style w:type="paragraph" w:default="1" w:styleId="Normal">
+    <w:name w:val="Normal"/>
+    <w:qFormat/>
+  </w:style>
+  <w:style w:type="character" w:default="1" w:styleId="DefaultParagraphFont">
+    <w:name w:val="Default Paragraph Font"/>
+    <w:uiPriority w:val="1"/>
+    <w:semiHidden/>
+    <w:unhideWhenUsed/>
+  </w:style>
+  <w:style w:type="table" w:default="1" w:styleId="TableNormal">
+    <w:name w:val="Normal Table"/>
+    <w:uiPriority w:val="99"/>
+    <w:semiHidden/>
+    <w:unhideWhenUsed/>
+    <w:tblPr>
+      <w:tblInd w:w="0" w:type="dxa"/>
+      <w:tblCellMar>
+        <w:top w:w="0" w:type="dxa"/>
+        <w:left w:w="108" w:type="dxa"/>
+        <w:bottom w:w="0" w:type="dxa"/>
+        <w:right w:w="108" w:type="dxa"/>
+      </w:tblCellMar>
+    </w:tblPr>
+  </w:style>
+  <w:style w:type="numbering" w:default="1" w:styleId="NoList">
+    <w:name w:val="No List"/>
+    <w:uiPriority w:val="99"/>
+    <w:semiHidden/>
+    <w:unhideWhenUsed/>
+  </w:style>
+  <w:style w:type="character" w:styleId="PlaceholderText">
+    <w:name w:val="Placeholder Text"/>
+    <w:basedOn w:val="DefaultParagraphFont"/>
+    <w:uiPriority w:val="99"/>
+    <w:semiHidden/>
+    <w:rsid w:val="00FC6F73"/>
+    <w:rPr>
+      <w:color w:val="808080"/>
+    </w:rPr>
+  </w:style>
+</w:styles>
+</file>
+
+<file path=word/glossary/webSettings.xml><?xml version="1.0" encoding="utf-8"?>
+<w:webSettings xmlns:mc="http://schemas.openxmlformats.org/markup-compatibility/2006" xmlns:r="http://schemas.openxmlformats.org/officeDocument/2006/relationships" xmlns:w="http://schemas.openxmlformats.org/wordprocessingml/2006/main" xmlns:w14="http://schemas.microsoft.com/office/word/2010/wordml" xmlns:w15="http://schemas.microsoft.com/office/word/2012/wordml" mc:Ignorable="w14 w15">
+  <w:allowPNG/>
+  <w:doNotSaveAsSingleFile/>
+  <w:pixelsPerInch w:val="96"/>
+</w:webSettings>
 </file>
 
 <file path=word/theme/theme1.xml><?xml version="1.0" encoding="utf-8"?>
@@ -6352,7 +8498,7 @@
         </b:NameList>
       </b:Author>
     </b:Author>
-    <b:RefOrder>5</b:RefOrder>
+    <b:RefOrder>7</b:RefOrder>
   </b:Source>
   <b:Source>
     <b:Tag>Leo15</b:Tag>
@@ -6381,7 +8527,7 @@
     <b:Title>Texture Synthesis Using Convolutional Neural Networks</b:Title>
     <b:Year>2015</b:Year>
     <b:Publisher>University of Tubingen</b:Publisher>
-    <b:RefOrder>4</b:RefOrder>
+    <b:RefOrder>6</b:RefOrder>
   </b:Source>
   <b:Source>
     <b:Tag>Uly16</b:Tag>
@@ -6412,7 +8558,7 @@
     <b:Title>Texture Networks: Feed-forward Synthesis of Textures and Stylized Images</b:Title>
     <b:Publisher>Skolkovo Institute of Science and Technology, Yandex, University of Oxford</b:Publisher>
     <b:Year>2016</b:Year>
-    <b:RefOrder>6</b:RefOrder>
+    <b:RefOrder>8</b:RefOrder>
   </b:Source>
   <b:Source>
     <b:Tag>Mau89</b:Tag>
@@ -6456,10 +8602,32 @@
     <b:RefOrder>2</b:RefOrder>
   </b:Source>
   <b:Source>
+    <b:Tag>And17</b:Tag>
+    <b:SourceType>InternetSite</b:SourceType>
+    <b:Guid>{C59BB7CF-3499-994F-AC59-B9D4649B5584}</b:Guid>
+    <b:Title>Convolutional Neural Networks for Visual Recognition, Neural Network architectures</b:Title>
+    <b:Author>
+      <b:Author>
+        <b:NameList>
+          <b:Person>
+            <b:Last>Karpathy</b:Last>
+            <b:First>Andrej</b:First>
+          </b:Person>
+        </b:NameList>
+      </b:Author>
+    </b:Author>
+    <b:URL>http://cs231n.github.io/neural-networks-1/</b:URL>
+    <b:ProductionCompany>Stanford University</b:ProductionCompany>
+    <b:YearAccessed>2017</b:YearAccessed>
+    <b:MonthAccessed>Maijs</b:MonthAccessed>
+    <b:DayAccessed>15</b:DayAccessed>
+    <b:RefOrder>4</b:RefOrder>
+  </b:Source>
+  <b:Source>
     <b:Tag>Nie15</b:Tag>
     <b:SourceType>BookSection</b:SourceType>
-    <b:Guid>{F779ABCE-54A1-5547-A0C1-6A0ECFD17543}</b:Guid>
-    <b:Title>Neural Networks and Deep Learning, Chapter 1</b:Title>
+    <b:Guid>{7287EE92-0923-144E-AB09-BAD7E1163101}</b:Guid>
+    <b:Title>Neural Networks and Deep Learning</b:Title>
     <b:Year>2015</b:Year>
     <b:Publisher>Determination Press</b:Publisher>
     <b:Author>
@@ -6475,11 +8643,33 @@
     </b:Author>
     <b:RefOrder>3</b:RefOrder>
   </b:Source>
+  <b:Source>
+    <b:Tag>Enc17</b:Tag>
+    <b:SourceType>InternetSite</b:SourceType>
+    <b:Guid>{2089F87D-E216-784D-840C-4796EDD9CE06}</b:Guid>
+    <b:Title>Gradient</b:Title>
+    <b:URL>http://www.encyclopediaofmath.org/index.php?title=Gradient&amp;oldid=28205</b:URL>
+    <b:YearAccessed>2017</b:YearAccessed>
+    <b:MonthAccessed>Maijs</b:MonthAccessed>
+    <b:DayAccessed>15</b:DayAccessed>
+    <b:Author>
+      <b:Author>
+        <b:NameList>
+          <b:Person>
+            <b:Last>Mathematics</b:Last>
+            <b:First>Encyclopedia</b:First>
+            <b:Middle>of</b:Middle>
+          </b:Person>
+        </b:NameList>
+      </b:Author>
+    </b:Author>
+    <b:RefOrder>5</b:RefOrder>
+  </b:Source>
 </b:Sources>
 </file>
 
 <file path=customXml/itemProps1.xml><?xml version="1.0" encoding="utf-8"?>
-<ds:datastoreItem xmlns:ds="http://schemas.openxmlformats.org/officeDocument/2006/customXml" ds:itemID="{B53B1FA9-4375-3846-9112-DE6C14C19460}">
+<ds:datastoreItem xmlns:ds="http://schemas.openxmlformats.org/officeDocument/2006/customXml" ds:itemID="{F5A0F244-DFA4-8842-A4F1-69D97E0270E3}">
   <ds:schemaRefs>
     <ds:schemaRef ds:uri="http://schemas.openxmlformats.org/officeDocument/2006/bibliography"/>
   </ds:schemaRefs>

</xml_diff>

<commit_message>
DOC: started conv desc
</commit_message>
<xml_diff>
--- a/bakalaurs.docx
+++ b/bakalaurs.docx
@@ -447,6 +447,12 @@
         <w:rPr>
           <w:lang w:val="lv-LV"/>
         </w:rPr>
+        <w:t xml:space="preserve"> Šajā nodaļā īsumā izklāstīti neironu tīklu darbības pamatprincipi, kā arī darbā apskatītas problēmas risinājumam nepieciešamās neironu tīklu metodes.</w:t>
+      </w:r>
+      <w:r>
+        <w:rPr>
+          <w:lang w:val="lv-LV"/>
+        </w:rPr>
         <w:t xml:space="preserve"> </w:t>
       </w:r>
     </w:p>
@@ -845,15 +851,14 @@
     <w:p>
       <w:pPr>
         <w:pStyle w:val="Image"/>
-        <w:numPr>
-          <w:ilvl w:val="1"/>
-          <w:numId w:val="15"/>
-        </w:numPr>
         <w:rPr>
           <w:b/>
           <w:i w:val="0"/>
         </w:rPr>
       </w:pPr>
+      <w:r>
+        <w:t xml:space="preserve">2.1. </w:t>
+      </w:r>
       <w:r>
         <w:t>att.</w:t>
       </w:r>
@@ -2710,6 +2715,26 @@
           <w:lang w:val="lv-LV"/>
         </w:rPr>
         <w:t>šajā darbā apskatītājā un arī daudzās citās attēlu apstrādes problēmās parasti izmanto citu arhitektūras veidu – konvolūciju neironu tīklus.</w:t>
+      </w:r>
+      <w:r>
+        <w:rPr>
+          <w:lang w:val="lv-LV"/>
+        </w:rPr>
+        <w:t xml:space="preserve"> Tiesa, jāpiemin, ka arī šādās </w:t>
+      </w:r>
+      <w:proofErr w:type="spellStart"/>
+      <w:r>
+        <w:rPr>
+          <w:lang w:val="lv-LV"/>
+        </w:rPr>
+        <w:t>arhitektūrās</w:t>
+      </w:r>
+      <w:proofErr w:type="spellEnd"/>
+      <w:r>
+        <w:rPr>
+          <w:lang w:val="lv-LV"/>
+        </w:rPr>
+        <w:t>, ja tiek risinātas klasifikācijas problēmas, pilnsaistes slāņi tiek lietoti, tomēr parasti tie ir pēdējie tīkla slāņi, kur mainīgo apjoms ir mazāks</w:t>
       </w:r>
     </w:p>
     <w:p>
@@ -3266,6 +3291,13 @@
         </w:rPr>
         <w:t xml:space="preserve"> tās S-veida līknē, kā redzams attēlā 2.3</w:t>
       </w:r>
+      <w:r>
+        <w:rPr>
+          <w:rFonts w:eastAsiaTheme="minorEastAsia"/>
+          <w:lang w:val="lv-LV"/>
+        </w:rPr>
+        <w:t>.</w:t>
+      </w:r>
       <w:sdt>
         <w:sdtPr>
           <w:rPr>
@@ -3920,6 +3952,22 @@
       <w:proofErr w:type="spellEnd"/>
       <w:r>
         <w:rPr>
+          <w:i/>
+          <w:lang w:val="lv-LV"/>
+        </w:rPr>
+        <w:t xml:space="preserve"> </w:t>
+      </w:r>
+      <w:proofErr w:type="spellStart"/>
+      <w:r>
+        <w:rPr>
+          <w:i/>
+          <w:lang w:val="lv-LV"/>
+        </w:rPr>
+        <w:t>learning</w:t>
+      </w:r>
+      <w:proofErr w:type="spellEnd"/>
+      <w:r>
+        <w:rPr>
           <w:lang w:val="lv-LV"/>
         </w:rPr>
         <w:t xml:space="preserve">) </w:t>
@@ -4007,6 +4055,104 @@
         <w:rPr>
           <w:lang w:val="lv-LV"/>
         </w:rPr>
+        <w:t xml:space="preserve">Tīkla apmācības </w:t>
+      </w:r>
+      <w:r>
+        <w:rPr>
+          <w:lang w:val="lv-LV"/>
+        </w:rPr>
+        <w:t>proces</w:t>
+      </w:r>
+      <w:r>
+        <w:rPr>
+          <w:lang w:val="lv-LV"/>
+        </w:rPr>
+        <w:t xml:space="preserve">ā svarīga </w:t>
+      </w:r>
+      <w:r>
+        <w:rPr>
+          <w:lang w:val="lv-LV"/>
+        </w:rPr>
+        <w:t xml:space="preserve">ir kļūdas funkcija (mēdz dēvēt arī par izmaksu funkciju no angļu val. </w:t>
+      </w:r>
+      <w:proofErr w:type="spellStart"/>
+      <w:r>
+        <w:rPr>
+          <w:i/>
+          <w:lang w:val="lv-LV"/>
+        </w:rPr>
+        <w:t>cost</w:t>
+      </w:r>
+      <w:proofErr w:type="spellEnd"/>
+      <w:r>
+        <w:rPr>
+          <w:i/>
+          <w:lang w:val="lv-LV"/>
+        </w:rPr>
+        <w:t xml:space="preserve"> </w:t>
+      </w:r>
+      <w:proofErr w:type="spellStart"/>
+      <w:r>
+        <w:rPr>
+          <w:i/>
+          <w:lang w:val="lv-LV"/>
+        </w:rPr>
+        <w:t>function</w:t>
+      </w:r>
+      <w:proofErr w:type="spellEnd"/>
+      <w:r>
+        <w:rPr>
+          <w:lang w:val="lv-LV"/>
+        </w:rPr>
+        <w:t>)</w:t>
+      </w:r>
+      <w:r>
+        <w:rPr>
+          <w:lang w:val="lv-LV"/>
+        </w:rPr>
+        <w:t>. Tīkla kļūda ir galvenā apmācības</w:t>
+      </w:r>
+      <w:r>
+        <w:rPr>
+          <w:lang w:val="lv-LV"/>
+        </w:rPr>
+        <w:t xml:space="preserve"> procesa metrik</w:t>
+      </w:r>
+      <w:r>
+        <w:rPr>
+          <w:lang w:val="lv-LV"/>
+        </w:rPr>
+        <w:t>a</w:t>
+      </w:r>
+      <w:r>
+        <w:rPr>
+          <w:lang w:val="lv-LV"/>
+        </w:rPr>
+        <w:t xml:space="preserve">. Tas ir skaitlisks izmērāms lielums, kas raksturo starpību starp </w:t>
+      </w:r>
+      <w:r>
+        <w:rPr>
+          <w:lang w:val="lv-LV"/>
+        </w:rPr>
+        <w:t xml:space="preserve">vēlamo un iegūto rezultātu. </w:t>
+      </w:r>
+      <w:r>
+        <w:rPr>
+          <w:lang w:val="lv-LV"/>
+        </w:rPr>
+        <w:t>Vienkāršs, taču plaši izplatīts kļūdas funkcijas piemērs ir kvadrātiskā kļūdas funkcija.</w:t>
+      </w:r>
+    </w:p>
+    <w:p>
+      <w:pPr>
+        <w:rPr>
+          <w:lang w:val="lv-LV"/>
+        </w:rPr>
+      </w:pPr>
+      <w:r>
+        <w:rPr>
+          <w:lang w:val="lv-LV"/>
+        </w:rPr>
         <w:t xml:space="preserve">Apmācības process nav nejaušs, </w:t>
       </w:r>
       <w:r>
@@ -4059,7 +4205,19 @@
         <w:rPr>
           <w:lang w:val="lv-LV"/>
         </w:rPr>
-        <w:t xml:space="preserve"> pret izmaksu funkciju</w:t>
+        <w:t xml:space="preserve"> pret </w:t>
+      </w:r>
+      <w:r>
+        <w:rPr>
+          <w:lang w:val="lv-LV"/>
+        </w:rPr>
+        <w:t>kļūdas</w:t>
+      </w:r>
+      <w:r>
+        <w:rPr>
+          <w:lang w:val="lv-LV"/>
+        </w:rPr>
+        <w:t xml:space="preserve"> funkciju</w:t>
       </w:r>
       <w:r>
         <w:rPr>
@@ -4131,7 +4289,19 @@
         <w:rPr>
           <w:lang w:val="lv-LV"/>
         </w:rPr>
-        <w:t xml:space="preserve"> vektors, kas apraksta kopējo izmaksu funkcijas vērtības izmaiņu virzienu daudzdimensiju telpā</w:t>
+        <w:t xml:space="preserve"> vektors, kas apraksta kopējo </w:t>
+      </w:r>
+      <w:r>
+        <w:rPr>
+          <w:lang w:val="lv-LV"/>
+        </w:rPr>
+        <w:t>kļūdas</w:t>
+      </w:r>
+      <w:r>
+        <w:rPr>
+          <w:lang w:val="lv-LV"/>
+        </w:rPr>
+        <w:t xml:space="preserve"> funkcijas vērtības izmaiņu virzienu daudzdimensiju telpā</w:t>
       </w:r>
       <w:r>
         <w:rPr>
@@ -4161,7 +4331,19 @@
         <w:rPr>
           <w:lang w:val="lv-LV"/>
         </w:rPr>
-        <w:t xml:space="preserve"> izmaksu funkcijas </w:t>
+        <w:t xml:space="preserve"> </w:t>
+      </w:r>
+      <w:r>
+        <w:rPr>
+          <w:lang w:val="lv-LV"/>
+        </w:rPr>
+        <w:t>kļūdas</w:t>
+      </w:r>
+      <w:r>
+        <w:rPr>
+          <w:lang w:val="lv-LV"/>
+        </w:rPr>
+        <w:t xml:space="preserve"> funkcijas </w:t>
       </w:r>
       <w:proofErr w:type="spellStart"/>
       <w:r>
@@ -4250,13 +4432,20 @@
             <w:rPr>
               <w:lang w:val="lv-LV"/>
             </w:rPr>
-            <w:instrText xml:space="preserve"> CITATION Enc17 \l 1062 </w:instrText>
+            <w:instrText xml:space="preserve">CITATION Enc17 \l 1062 </w:instrText>
           </w:r>
           <w:r>
             <w:rPr>
               <w:lang w:val="lv-LV"/>
             </w:rPr>
             <w:fldChar w:fldCharType="separate"/>
+          </w:r>
+          <w:r>
+            <w:rPr>
+              <w:noProof/>
+              <w:lang w:val="lv-LV"/>
+            </w:rPr>
+            <w:t xml:space="preserve"> </w:t>
           </w:r>
           <w:r>
             <w:rPr>
@@ -4279,8 +4468,1010 @@
         </w:rPr>
         <w:t>.</w:t>
       </w:r>
+    </w:p>
+    <w:p>
+      <w:pPr>
+        <w:pStyle w:val="Heading2"/>
+        <w:numPr>
+          <w:ilvl w:val="1"/>
+          <w:numId w:val="8"/>
+        </w:numPr>
+        <w:rPr>
+          <w:lang w:val="lv-LV"/>
+        </w:rPr>
+      </w:pPr>
+      <w:r>
+        <w:rPr>
+          <w:lang w:val="lv-LV"/>
+        </w:rPr>
+        <w:t xml:space="preserve"> Konvolūciju neironu tīkli</w:t>
+      </w:r>
+    </w:p>
+    <w:p>
+      <w:pPr>
+        <w:rPr>
+          <w:lang w:val="lv-LV"/>
+        </w:rPr>
+      </w:pPr>
+      <w:r>
+        <w:rPr>
+          <w:lang w:val="lv-LV"/>
+        </w:rPr>
+        <w:t xml:space="preserve">Attēlu apstrādes problēmām vispopulārākā izvēle ir konvolūciju tīklu arhitektūras. </w:t>
+      </w:r>
+      <w:r>
+        <w:rPr>
+          <w:lang w:val="lv-LV"/>
+        </w:rPr>
+        <w:t xml:space="preserve">Šis tīklu veids savu nosaukumu ieguvis </w:t>
+      </w:r>
+      <w:r>
+        <w:rPr>
+          <w:lang w:val="lv-LV"/>
+        </w:rPr>
+        <w:t>no k</w:t>
+      </w:r>
+      <w:r>
+        <w:rPr>
+          <w:lang w:val="lv-LV"/>
+        </w:rPr>
+        <w:t xml:space="preserve">onvolūcijas </w:t>
+      </w:r>
+      <w:r>
+        <w:rPr>
+          <w:lang w:val="lv-LV"/>
+        </w:rPr>
+        <w:t>operācijas matemātikā</w:t>
+      </w:r>
+      <w:r>
+        <w:rPr>
+          <w:lang w:val="lv-LV"/>
+        </w:rPr>
+        <w:t>.</w:t>
+      </w:r>
+    </w:p>
+    <w:p>
+      <w:pPr>
+        <w:pStyle w:val="Heading3"/>
+        <w:numPr>
+          <w:ilvl w:val="2"/>
+          <w:numId w:val="8"/>
+        </w:numPr>
+        <w:rPr>
+          <w:lang w:val="lv-LV"/>
+        </w:rPr>
+      </w:pPr>
+      <w:r>
+        <w:rPr>
+          <w:lang w:val="lv-LV"/>
+        </w:rPr>
+        <w:t>Konvolūcijas operācija</w:t>
+      </w:r>
+    </w:p>
+    <w:p>
+      <w:pPr>
+        <w:rPr>
+          <w:lang w:val="lv-LV"/>
+        </w:rPr>
+      </w:pPr>
+      <w:r>
+        <w:rPr>
+          <w:lang w:val="lv-LV"/>
+        </w:rPr>
+        <w:t>Matemātiski konvolūcijas operā</w:t>
+      </w:r>
+      <w:r>
+        <w:rPr>
+          <w:lang w:val="lv-LV"/>
+        </w:rPr>
+        <w:t xml:space="preserve">cija divām funkcijām </w:t>
+      </w:r>
+      <w:r>
+        <w:rPr>
+          <w:b/>
+          <w:i/>
+          <w:lang w:val="lv-LV"/>
+        </w:rPr>
+        <w:t xml:space="preserve">f </w:t>
+      </w:r>
+      <w:r>
+        <w:rPr>
+          <w:lang w:val="lv-LV"/>
+        </w:rPr>
+        <w:t xml:space="preserve">un </w:t>
+      </w:r>
+      <w:r>
+        <w:rPr>
+          <w:b/>
+          <w:i/>
+          <w:lang w:val="lv-LV"/>
+        </w:rPr>
+        <w:t xml:space="preserve">g </w:t>
+      </w:r>
+      <w:r>
+        <w:rPr>
+          <w:lang w:val="lv-LV"/>
+        </w:rPr>
+        <w:t xml:space="preserve">ir integrālis, kas izsaka to </w:t>
+      </w:r>
+      <w:r>
+        <w:rPr>
+          <w:lang w:val="lv-LV"/>
+        </w:rPr>
+        <w:t xml:space="preserve">pārklāšanos, veicot funkcijas </w:t>
+      </w:r>
+      <w:r>
+        <w:rPr>
+          <w:b/>
+          <w:i/>
+          <w:lang w:val="lv-LV"/>
+        </w:rPr>
+        <w:t xml:space="preserve">g </w:t>
+      </w:r>
+      <w:r>
+        <w:rPr>
+          <w:lang w:val="lv-LV"/>
+        </w:rPr>
+        <w:t xml:space="preserve">pārbīdi funkcijai </w:t>
+      </w:r>
+      <w:r>
+        <w:rPr>
+          <w:b/>
+          <w:i/>
+          <w:lang w:val="lv-LV"/>
+        </w:rPr>
+        <w:t>f</w:t>
+      </w:r>
+      <w:r>
+        <w:rPr>
+          <w:lang w:val="lv-LV"/>
+        </w:rPr>
+        <w:t>.</w:t>
+      </w:r>
+      <w:r>
+        <w:rPr>
+          <w:lang w:val="lv-LV"/>
+        </w:rPr>
+        <w:t xml:space="preserve"> Tā var tikt definēta ierobežotā intervālā </w:t>
+      </w:r>
+      <w:r>
+        <w:rPr>
+          <w:i/>
+          <w:lang w:val="lv-LV"/>
+        </w:rPr>
+        <w:t>[0, t]</w:t>
+      </w:r>
+      <w:r>
+        <w:rPr>
+          <w:lang w:val="lv-LV"/>
+        </w:rPr>
+        <w:t xml:space="preserve"> </w:t>
+      </w:r>
+      <w:r>
+        <w:rPr>
+          <w:lang w:val="lv-LV"/>
+        </w:rPr>
+        <w:t>ar noteikto integrāli</w:t>
+      </w:r>
+      <w:r>
+        <w:rPr>
+          <w:lang w:val="lv-LV"/>
+        </w:rPr>
+        <w:t xml:space="preserve"> </w:t>
+      </w:r>
+    </w:p>
+    <w:p>
+      <w:pPr>
+        <w:jc w:val="center"/>
+        <w:rPr>
+          <w:rFonts w:eastAsiaTheme="minorEastAsia"/>
+          <w:lang w:val="lv-LV"/>
+        </w:rPr>
+      </w:pPr>
+      <m:oMathPara>
+        <m:oMath>
+          <m:d>
+            <m:dPr>
+              <m:begChr m:val="["/>
+              <m:endChr m:val="]"/>
+              <m:ctrlPr>
+                <w:rPr>
+                  <w:rFonts w:ascii="Cambria Math" w:hAnsi="Cambria Math"/>
+                  <w:i/>
+                  <w:lang w:val="lv-LV"/>
+                </w:rPr>
+              </m:ctrlPr>
+            </m:dPr>
+            <m:e>
+              <m:r>
+                <w:rPr>
+                  <w:rFonts w:ascii="Cambria Math" w:hAnsi="Cambria Math"/>
+                  <w:lang w:val="lv-LV"/>
+                </w:rPr>
+                <m:t>f*g</m:t>
+              </m:r>
+            </m:e>
+          </m:d>
+          <m:d>
+            <m:dPr>
+              <m:ctrlPr>
+                <w:rPr>
+                  <w:rFonts w:ascii="Cambria Math" w:hAnsi="Cambria Math"/>
+                  <w:i/>
+                  <w:lang w:val="lv-LV"/>
+                </w:rPr>
+              </m:ctrlPr>
+            </m:dPr>
+            <m:e>
+              <m:r>
+                <w:rPr>
+                  <w:rFonts w:ascii="Cambria Math" w:hAnsi="Cambria Math"/>
+                  <w:lang w:val="lv-LV"/>
+                </w:rPr>
+                <m:t>t</m:t>
+              </m:r>
+            </m:e>
+          </m:d>
+          <m:r>
+            <w:rPr>
+              <w:rFonts w:ascii="Cambria Math" w:hAnsi="Cambria Math"/>
+              <w:lang w:val="lv-LV"/>
+            </w:rPr>
+            <m:t>≡</m:t>
+          </m:r>
+          <m:r>
+            <w:rPr>
+              <w:rFonts w:ascii="Cambria Math" w:hAnsi="Cambria Math"/>
+              <w:lang w:val="lv-LV"/>
+            </w:rPr>
+            <m:t xml:space="preserve"> </m:t>
+          </m:r>
+          <m:nary>
+            <m:naryPr>
+              <m:limLoc m:val="subSup"/>
+              <m:ctrlPr>
+                <w:rPr>
+                  <w:rFonts w:ascii="Cambria Math" w:hAnsi="Cambria Math"/>
+                  <w:i/>
+                  <w:lang w:val="lv-LV"/>
+                </w:rPr>
+              </m:ctrlPr>
+            </m:naryPr>
+            <m:sub>
+              <m:r>
+                <w:rPr>
+                  <w:rFonts w:ascii="Cambria Math" w:hAnsi="Cambria Math"/>
+                  <w:lang w:val="lv-LV"/>
+                </w:rPr>
+                <m:t>0</m:t>
+              </m:r>
+            </m:sub>
+            <m:sup>
+              <m:r>
+                <w:rPr>
+                  <w:rFonts w:ascii="Cambria Math" w:hAnsi="Cambria Math"/>
+                  <w:lang w:val="lv-LV"/>
+                </w:rPr>
+                <m:t>t</m:t>
+              </m:r>
+            </m:sup>
+            <m:e>
+              <m:r>
+                <w:rPr>
+                  <w:rFonts w:ascii="Cambria Math" w:hAnsi="Cambria Math"/>
+                  <w:lang w:val="lv-LV"/>
+                </w:rPr>
+                <m:t>f</m:t>
+              </m:r>
+              <m:d>
+                <m:dPr>
+                  <m:ctrlPr>
+                    <w:rPr>
+                      <w:rFonts w:ascii="Cambria Math" w:hAnsi="Cambria Math"/>
+                      <w:i/>
+                      <w:lang w:val="lv-LV"/>
+                    </w:rPr>
+                  </m:ctrlPr>
+                </m:dPr>
+                <m:e>
+                  <m:r>
+                    <w:rPr>
+                      <w:rFonts w:ascii="Cambria Math" w:hAnsi="Cambria Math"/>
+                      <w:lang w:val="lv-LV"/>
+                    </w:rPr>
+                    <m:t>τ</m:t>
+                  </m:r>
+                </m:e>
+              </m:d>
+              <m:r>
+                <w:rPr>
+                  <w:rFonts w:ascii="Cambria Math" w:hAnsi="Cambria Math"/>
+                  <w:lang w:val="lv-LV"/>
+                </w:rPr>
+                <m:t>g</m:t>
+              </m:r>
+              <m:d>
+                <m:dPr>
+                  <m:ctrlPr>
+                    <w:rPr>
+                      <w:rFonts w:ascii="Cambria Math" w:hAnsi="Cambria Math"/>
+                      <w:i/>
+                      <w:lang w:val="lv-LV"/>
+                    </w:rPr>
+                  </m:ctrlPr>
+                </m:dPr>
+                <m:e>
+                  <m:r>
+                    <w:rPr>
+                      <w:rFonts w:ascii="Cambria Math" w:hAnsi="Cambria Math"/>
+                      <w:lang w:val="lv-LV"/>
+                    </w:rPr>
+                    <m:t>t-τ</m:t>
+                  </m:r>
+                </m:e>
+              </m:d>
+              <m:r>
+                <w:rPr>
+                  <w:rFonts w:ascii="Cambria Math" w:hAnsi="Cambria Math"/>
+                  <w:lang w:val="lv-LV"/>
+                </w:rPr>
+                <m:t>dτ</m:t>
+              </m:r>
+            </m:e>
+          </m:nary>
+        </m:oMath>
+      </m:oMathPara>
+    </w:p>
+    <w:p>
+      <w:pPr>
+        <w:ind w:firstLine="0"/>
+        <w:rPr>
+          <w:rFonts w:eastAsiaTheme="minorEastAsia"/>
+          <w:lang w:val="lv-LV"/>
+        </w:rPr>
+      </w:pPr>
+      <w:r>
+        <w:rPr>
+          <w:rFonts w:eastAsiaTheme="minorEastAsia"/>
+          <w:lang w:val="lv-LV"/>
+        </w:rPr>
+        <w:t>vai arī neierobežotā ar nenoteikto integrāli</w:t>
+      </w:r>
+    </w:p>
+    <w:p>
+      <w:pPr>
+        <w:jc w:val="center"/>
+        <w:rPr>
+          <w:rFonts w:eastAsiaTheme="minorEastAsia"/>
+          <w:lang w:val="lv-LV"/>
+        </w:rPr>
+      </w:pPr>
+      <m:oMath>
+        <m:d>
+          <m:dPr>
+            <m:begChr m:val="["/>
+            <m:endChr m:val="]"/>
+            <m:ctrlPr>
+              <w:rPr>
+                <w:rFonts w:ascii="Cambria Math" w:hAnsi="Cambria Math"/>
+                <w:i/>
+                <w:lang w:val="lv-LV"/>
+              </w:rPr>
+            </m:ctrlPr>
+          </m:dPr>
+          <m:e>
+            <m:r>
+              <w:rPr>
+                <w:rFonts w:ascii="Cambria Math" w:hAnsi="Cambria Math"/>
+                <w:lang w:val="lv-LV"/>
+              </w:rPr>
+              <m:t>f*g</m:t>
+            </m:r>
+          </m:e>
+        </m:d>
+        <m:d>
+          <m:dPr>
+            <m:ctrlPr>
+              <w:rPr>
+                <w:rFonts w:ascii="Cambria Math" w:hAnsi="Cambria Math"/>
+                <w:i/>
+                <w:lang w:val="lv-LV"/>
+              </w:rPr>
+            </m:ctrlPr>
+          </m:dPr>
+          <m:e>
+            <m:r>
+              <w:rPr>
+                <w:rFonts w:ascii="Cambria Math" w:hAnsi="Cambria Math"/>
+                <w:lang w:val="lv-LV"/>
+              </w:rPr>
+              <m:t>t</m:t>
+            </m:r>
+          </m:e>
+        </m:d>
+        <m:r>
+          <w:rPr>
+            <w:rFonts w:ascii="Cambria Math" w:hAnsi="Cambria Math"/>
+            <w:lang w:val="lv-LV"/>
+          </w:rPr>
+          <m:t>≡</m:t>
+        </m:r>
+        <m:r>
+          <w:rPr>
+            <w:rFonts w:ascii="Cambria Math" w:hAnsi="Cambria Math"/>
+            <w:lang w:val="lv-LV"/>
+          </w:rPr>
+          <m:t xml:space="preserve"> </m:t>
+        </m:r>
+        <m:nary>
+          <m:naryPr>
+            <m:limLoc m:val="subSup"/>
+            <m:ctrlPr>
+              <w:rPr>
+                <w:rFonts w:ascii="Cambria Math" w:hAnsi="Cambria Math"/>
+                <w:i/>
+                <w:lang w:val="lv-LV"/>
+              </w:rPr>
+            </m:ctrlPr>
+          </m:naryPr>
+          <m:sub>
+            <m:r>
+              <w:rPr>
+                <w:rFonts w:ascii="Cambria Math" w:hAnsi="Cambria Math"/>
+                <w:lang w:val="lv-LV"/>
+              </w:rPr>
+              <m:t>-∞</m:t>
+            </m:r>
+          </m:sub>
+          <m:sup>
+            <m:r>
+              <w:rPr>
+                <w:rFonts w:ascii="Cambria Math" w:hAnsi="Cambria Math"/>
+                <w:lang w:val="lv-LV"/>
+              </w:rPr>
+              <m:t>∞</m:t>
+            </m:r>
+          </m:sup>
+          <m:e>
+            <m:r>
+              <w:rPr>
+                <w:rFonts w:ascii="Cambria Math" w:hAnsi="Cambria Math"/>
+                <w:lang w:val="lv-LV"/>
+              </w:rPr>
+              <m:t>f</m:t>
+            </m:r>
+            <m:d>
+              <m:dPr>
+                <m:ctrlPr>
+                  <w:rPr>
+                    <w:rFonts w:ascii="Cambria Math" w:hAnsi="Cambria Math"/>
+                    <w:i/>
+                    <w:lang w:val="lv-LV"/>
+                  </w:rPr>
+                </m:ctrlPr>
+              </m:dPr>
+              <m:e>
+                <m:r>
+                  <w:rPr>
+                    <w:rFonts w:ascii="Cambria Math" w:hAnsi="Cambria Math"/>
+                    <w:lang w:val="lv-LV"/>
+                  </w:rPr>
+                  <m:t>τ</m:t>
+                </m:r>
+              </m:e>
+            </m:d>
+            <m:r>
+              <w:rPr>
+                <w:rFonts w:ascii="Cambria Math" w:hAnsi="Cambria Math"/>
+                <w:lang w:val="lv-LV"/>
+              </w:rPr>
+              <m:t>g</m:t>
+            </m:r>
+            <m:d>
+              <m:dPr>
+                <m:ctrlPr>
+                  <w:rPr>
+                    <w:rFonts w:ascii="Cambria Math" w:hAnsi="Cambria Math"/>
+                    <w:i/>
+                    <w:lang w:val="lv-LV"/>
+                  </w:rPr>
+                </m:ctrlPr>
+              </m:dPr>
+              <m:e>
+                <m:r>
+                  <w:rPr>
+                    <w:rFonts w:ascii="Cambria Math" w:hAnsi="Cambria Math"/>
+                    <w:lang w:val="lv-LV"/>
+                  </w:rPr>
+                  <m:t>t-τ</m:t>
+                </m:r>
+              </m:e>
+            </m:d>
+            <m:r>
+              <w:rPr>
+                <w:rFonts w:ascii="Cambria Math" w:hAnsi="Cambria Math"/>
+                <w:lang w:val="lv-LV"/>
+              </w:rPr>
+              <m:t>dτ</m:t>
+            </m:r>
+          </m:e>
+        </m:nary>
+        <m:r>
+          <w:rPr>
+            <w:rFonts w:ascii="Cambria Math" w:hAnsi="Cambria Math"/>
+            <w:lang w:val="lv-LV"/>
+          </w:rPr>
+          <m:t xml:space="preserve">= </m:t>
+        </m:r>
+        <m:nary>
+          <m:naryPr>
+            <m:limLoc m:val="subSup"/>
+            <m:ctrlPr>
+              <w:rPr>
+                <w:rFonts w:ascii="Cambria Math" w:hAnsi="Cambria Math"/>
+                <w:i/>
+                <w:lang w:val="lv-LV"/>
+              </w:rPr>
+            </m:ctrlPr>
+          </m:naryPr>
+          <m:sub>
+            <m:r>
+              <w:rPr>
+                <w:rFonts w:ascii="Cambria Math" w:hAnsi="Cambria Math"/>
+                <w:lang w:val="lv-LV"/>
+              </w:rPr>
+              <m:t>-∞</m:t>
+            </m:r>
+          </m:sub>
+          <m:sup>
+            <m:r>
+              <w:rPr>
+                <w:rFonts w:ascii="Cambria Math" w:hAnsi="Cambria Math"/>
+                <w:lang w:val="lv-LV"/>
+              </w:rPr>
+              <m:t>∞</m:t>
+            </m:r>
+          </m:sup>
+          <m:e>
+            <m:r>
+              <w:rPr>
+                <w:rFonts w:ascii="Cambria Math" w:hAnsi="Cambria Math"/>
+                <w:lang w:val="lv-LV"/>
+              </w:rPr>
+              <m:t>g</m:t>
+            </m:r>
+            <m:d>
+              <m:dPr>
+                <m:ctrlPr>
+                  <w:rPr>
+                    <w:rFonts w:ascii="Cambria Math" w:hAnsi="Cambria Math"/>
+                    <w:i/>
+                    <w:lang w:val="lv-LV"/>
+                  </w:rPr>
+                </m:ctrlPr>
+              </m:dPr>
+              <m:e>
+                <m:r>
+                  <w:rPr>
+                    <w:rFonts w:ascii="Cambria Math" w:hAnsi="Cambria Math"/>
+                    <w:lang w:val="lv-LV"/>
+                  </w:rPr>
+                  <m:t>τ</m:t>
+                </m:r>
+              </m:e>
+            </m:d>
+            <m:r>
+              <w:rPr>
+                <w:rFonts w:ascii="Cambria Math" w:hAnsi="Cambria Math"/>
+                <w:lang w:val="lv-LV"/>
+              </w:rPr>
+              <m:t>f</m:t>
+            </m:r>
+            <m:d>
+              <m:dPr>
+                <m:ctrlPr>
+                  <w:rPr>
+                    <w:rFonts w:ascii="Cambria Math" w:hAnsi="Cambria Math"/>
+                    <w:i/>
+                    <w:lang w:val="lv-LV"/>
+                  </w:rPr>
+                </m:ctrlPr>
+              </m:dPr>
+              <m:e>
+                <m:r>
+                  <w:rPr>
+                    <w:rFonts w:ascii="Cambria Math" w:hAnsi="Cambria Math"/>
+                    <w:lang w:val="lv-LV"/>
+                  </w:rPr>
+                  <m:t>t-τ</m:t>
+                </m:r>
+              </m:e>
+            </m:d>
+            <m:r>
+              <w:rPr>
+                <w:rFonts w:ascii="Cambria Math" w:hAnsi="Cambria Math"/>
+                <w:lang w:val="lv-LV"/>
+              </w:rPr>
+              <m:t>dτ</m:t>
+            </m:r>
+          </m:e>
+        </m:nary>
+      </m:oMath>
+      <w:r>
+        <w:rPr>
+          <w:rFonts w:eastAsiaTheme="minorEastAsia"/>
+          <w:lang w:val="lv-LV"/>
+        </w:rPr>
+        <w:t xml:space="preserve"> </w:t>
+      </w:r>
+      <w:sdt>
+        <w:sdtPr>
+          <w:rPr>
+            <w:rFonts w:eastAsiaTheme="minorEastAsia"/>
+            <w:lang w:val="lv-LV"/>
+          </w:rPr>
+          <w:id w:val="-2013531346"/>
+          <w:citation/>
+        </w:sdtPr>
+        <w:sdtContent>
+          <w:r>
+            <w:rPr>
+              <w:rFonts w:eastAsiaTheme="minorEastAsia"/>
+              <w:lang w:val="lv-LV"/>
+            </w:rPr>
+            <w:fldChar w:fldCharType="begin"/>
+          </w:r>
+          <w:r>
+            <w:rPr>
+              <w:rFonts w:eastAsiaTheme="minorEastAsia"/>
+              <w:lang w:val="lv-LV"/>
+            </w:rPr>
+            <w:instrText xml:space="preserve">CITATION Wei17 \l 1062 </w:instrText>
+          </w:r>
+          <w:r>
+            <w:rPr>
+              <w:rFonts w:eastAsiaTheme="minorEastAsia"/>
+              <w:lang w:val="lv-LV"/>
+            </w:rPr>
+            <w:fldChar w:fldCharType="separate"/>
+          </w:r>
+          <w:r>
+            <w:rPr>
+              <w:rFonts w:eastAsiaTheme="minorEastAsia"/>
+              <w:noProof/>
+              <w:lang w:val="lv-LV"/>
+            </w:rPr>
+            <w:t>[6]</w:t>
+          </w:r>
+          <w:r>
+            <w:rPr>
+              <w:rFonts w:eastAsiaTheme="minorEastAsia"/>
+              <w:lang w:val="lv-LV"/>
+            </w:rPr>
+            <w:fldChar w:fldCharType="end"/>
+          </w:r>
+        </w:sdtContent>
+      </w:sdt>
+      <w:r>
+        <w:rPr>
+          <w:rFonts w:eastAsiaTheme="minorEastAsia"/>
+          <w:lang w:val="lv-LV"/>
+        </w:rPr>
+        <w:t>.</w:t>
+      </w:r>
+    </w:p>
+    <w:p>
+      <w:pPr>
+        <w:rPr>
+          <w:lang w:val="lv-LV"/>
+        </w:rPr>
+      </w:pPr>
+      <w:r>
+        <w:rPr>
+          <w:lang w:val="lv-LV"/>
+        </w:rPr>
+        <w:t xml:space="preserve">Konvolūcija ir </w:t>
+      </w:r>
+      <w:r>
+        <w:rPr>
+          <w:lang w:val="lv-LV"/>
+        </w:rPr>
+        <w:t xml:space="preserve">viena no svarīgākajām operācijām digitālo signālu apstrādē un tiek plaši lietota signālu kombinēšanai. </w:t>
+      </w:r>
+      <w:r>
+        <w:rPr>
+          <w:lang w:val="lv-LV"/>
+        </w:rPr>
+        <w:t>Tā ir nozīmīga arī attēlu apstrādes gadījumos un</w:t>
+      </w:r>
+      <w:r>
+        <w:rPr>
+          <w:lang w:val="lv-LV"/>
+        </w:rPr>
+        <w:t xml:space="preserve"> </w:t>
+      </w:r>
+      <w:proofErr w:type="spellStart"/>
+      <w:r>
+        <w:rPr>
+          <w:lang w:val="lv-LV"/>
+        </w:rPr>
+        <w:t>divdimensiju</w:t>
+      </w:r>
+      <w:proofErr w:type="spellEnd"/>
+      <w:r>
+        <w:rPr>
+          <w:lang w:val="lv-LV"/>
+        </w:rPr>
+        <w:t xml:space="preserve"> konvolūcija</w:t>
+      </w:r>
+      <w:r>
+        <w:rPr>
+          <w:lang w:val="lv-LV"/>
+        </w:rPr>
+        <w:t xml:space="preserve"> tiek pielietota </w:t>
+      </w:r>
+      <w:r>
+        <w:rPr>
+          <w:lang w:val="lv-LV"/>
+        </w:rPr>
+        <w:t xml:space="preserve">daudzos </w:t>
+      </w:r>
+      <w:r>
+        <w:rPr>
+          <w:lang w:val="lv-LV"/>
+        </w:rPr>
+        <w:t>klasiskajos attēlu apstrādes algoritmos</w:t>
+      </w:r>
+      <w:r>
+        <w:rPr>
+          <w:lang w:val="lv-LV"/>
+        </w:rPr>
+        <w:t>,</w:t>
+      </w:r>
+      <w:r>
+        <w:rPr>
+          <w:lang w:val="lv-LV"/>
+        </w:rPr>
+        <w:t xml:space="preserve"> kas radušies vēl pirms neironu tīklu metodēm</w:t>
+      </w:r>
+      <w:r>
+        <w:rPr>
+          <w:lang w:val="lv-LV"/>
+        </w:rPr>
+        <w:t>.</w:t>
+      </w:r>
+      <w:r>
+        <w:rPr>
+          <w:lang w:val="lv-LV"/>
+        </w:rPr>
+        <w:t xml:space="preserve"> Tās darbības shematisks attēlojums redzams attēlā 2.4.</w:t>
+      </w:r>
+    </w:p>
+    <w:p>
+      <w:pPr>
+        <w:rPr>
+          <w:lang w:val="lv-LV"/>
+        </w:rPr>
+      </w:pPr>
+    </w:p>
+    <w:p>
+      <w:pPr>
+        <w:ind w:firstLine="0"/>
+        <w:jc w:val="center"/>
+        <w:rPr>
+          <w:lang w:val="lv-LV"/>
+        </w:rPr>
+      </w:pPr>
+      <w:r>
+        <w:rPr>
+          <w:noProof/>
+          <w:lang w:eastAsia="en-GB"/>
+        </w:rPr>
+        <w:drawing>
+          <wp:inline distT="0" distB="0" distL="0" distR="0" wp14:anchorId="22B1A4D7" wp14:editId="74E6C614">
+            <wp:extent cx="5758180" cy="2444750"/>
+            <wp:effectExtent l="0" t="0" r="7620" b="0"/>
+            <wp:docPr id="5" name="Picture 5" descr="../convolution.pdf"/>
+            <wp:cNvGraphicFramePr>
+              <a:graphicFrameLocks xmlns:a="http://schemas.openxmlformats.org/drawingml/2006/main" noChangeAspect="1"/>
+            </wp:cNvGraphicFramePr>
+            <a:graphic xmlns:a="http://schemas.openxmlformats.org/drawingml/2006/main">
+              <a:graphicData uri="http://schemas.openxmlformats.org/drawingml/2006/picture">
+                <pic:pic xmlns:pic="http://schemas.openxmlformats.org/drawingml/2006/picture">
+                  <pic:nvPicPr>
+                    <pic:cNvPr id="0" name="Picture 4" descr="../convolution.pdf"/>
+                    <pic:cNvPicPr>
+                      <a:picLocks noChangeAspect="1" noChangeArrowheads="1"/>
+                    </pic:cNvPicPr>
+                  </pic:nvPicPr>
+                  <pic:blipFill>
+                    <a:blip r:embed="rId11">
+                      <a:extLst>
+                        <a:ext uri="{28A0092B-C50C-407E-A947-70E740481C1C}">
+                          <a14:useLocalDpi xmlns:a14="http://schemas.microsoft.com/office/drawing/2010/main" val="0"/>
+                        </a:ext>
+                      </a:extLst>
+                    </a:blip>
+                    <a:srcRect/>
+                    <a:stretch>
+                      <a:fillRect/>
+                    </a:stretch>
+                  </pic:blipFill>
+                  <pic:spPr bwMode="auto">
+                    <a:xfrm>
+                      <a:off x="0" y="0"/>
+                      <a:ext cx="5758180" cy="2444750"/>
+                    </a:xfrm>
+                    <a:prstGeom prst="rect">
+                      <a:avLst/>
+                    </a:prstGeom>
+                    <a:noFill/>
+                    <a:ln>
+                      <a:noFill/>
+                    </a:ln>
+                  </pic:spPr>
+                </pic:pic>
+              </a:graphicData>
+            </a:graphic>
+          </wp:inline>
+        </w:drawing>
+      </w:r>
+    </w:p>
+    <w:p>
+      <w:pPr>
+        <w:pStyle w:val="Image"/>
+        <w:rPr>
+          <w:b/>
+          <w:i w:val="0"/>
+        </w:rPr>
+      </w:pPr>
+      <w:r>
+        <w:t xml:space="preserve">2.4. att. </w:t>
+      </w:r>
+      <w:proofErr w:type="spellStart"/>
+      <w:r>
+        <w:rPr>
+          <w:b/>
+          <w:i w:val="0"/>
+        </w:rPr>
+        <w:t>Divdimensiju</w:t>
+      </w:r>
+      <w:proofErr w:type="spellEnd"/>
+      <w:r>
+        <w:rPr>
+          <w:b/>
+          <w:i w:val="0"/>
+        </w:rPr>
+        <w:t xml:space="preserve"> konvolūcijas darbība</w:t>
+      </w:r>
+    </w:p>
+    <w:p/>
+    <w:p>
+      <w:proofErr w:type="spellStart"/>
+      <w:r>
+        <w:t>Jebkuru</w:t>
+      </w:r>
+      <w:proofErr w:type="spellEnd"/>
+      <w:r>
+        <w:t xml:space="preserve"> </w:t>
+      </w:r>
+      <w:proofErr w:type="spellStart"/>
+      <w:r>
+        <w:t>attēlu</w:t>
+      </w:r>
+      <w:proofErr w:type="spellEnd"/>
+      <w:r>
+        <w:t xml:space="preserve"> </w:t>
+      </w:r>
+      <w:proofErr w:type="spellStart"/>
+      <w:r>
+        <w:t>varam</w:t>
+      </w:r>
+      <w:proofErr w:type="spellEnd"/>
+      <w:r>
+        <w:t xml:space="preserve"> </w:t>
+      </w:r>
+      <w:proofErr w:type="spellStart"/>
+      <w:r>
+        <w:t>uztvert</w:t>
+      </w:r>
+      <w:proofErr w:type="spellEnd"/>
+      <w:r>
+        <w:t xml:space="preserve"> </w:t>
+      </w:r>
+      <w:proofErr w:type="spellStart"/>
+      <w:r>
+        <w:t>kā</w:t>
+      </w:r>
+      <w:proofErr w:type="spellEnd"/>
+      <w:r>
+        <w:t xml:space="preserve"> </w:t>
+      </w:r>
+      <w:proofErr w:type="spellStart"/>
+      <w:r>
+        <w:t>divdimensiju</w:t>
+      </w:r>
+      <w:proofErr w:type="spellEnd"/>
+      <w:r>
+        <w:t xml:space="preserve"> </w:t>
+      </w:r>
+      <w:proofErr w:type="spellStart"/>
+      <w:r>
+        <w:t>matricu</w:t>
+      </w:r>
+      <w:proofErr w:type="spellEnd"/>
+      <w:r>
+        <w:t xml:space="preserve">, </w:t>
+      </w:r>
+      <w:proofErr w:type="spellStart"/>
+      <w:r>
+        <w:t>kur</w:t>
+      </w:r>
+      <w:proofErr w:type="spellEnd"/>
+      <w:r>
+        <w:t xml:space="preserve"> </w:t>
+      </w:r>
+      <w:proofErr w:type="spellStart"/>
+      <w:r>
+        <w:t>elementu</w:t>
+      </w:r>
+      <w:proofErr w:type="spellEnd"/>
+      <w:r>
+        <w:t xml:space="preserve"> </w:t>
+      </w:r>
+      <w:proofErr w:type="spellStart"/>
+      <w:r>
+        <w:t>vērtības</w:t>
+      </w:r>
+      <w:proofErr w:type="spellEnd"/>
+      <w:r>
+        <w:t xml:space="preserve"> </w:t>
+      </w:r>
+      <w:proofErr w:type="spellStart"/>
+      <w:r>
+        <w:t>ir</w:t>
+      </w:r>
+      <w:proofErr w:type="spellEnd"/>
+      <w:r>
+        <w:t xml:space="preserve"> </w:t>
+      </w:r>
+      <w:proofErr w:type="spellStart"/>
+      <w:r>
+        <w:t>attēla</w:t>
+      </w:r>
+      <w:proofErr w:type="spellEnd"/>
+      <w:r>
+        <w:t xml:space="preserve"> </w:t>
+      </w:r>
+      <w:proofErr w:type="spellStart"/>
+      <w:r>
+        <w:t>pikseļu</w:t>
+      </w:r>
+      <w:proofErr w:type="spellEnd"/>
+      <w:r>
+        <w:t xml:space="preserve"> </w:t>
+      </w:r>
+      <w:proofErr w:type="spellStart"/>
+      <w:r>
+        <w:t>intensitātes</w:t>
+      </w:r>
+      <w:proofErr w:type="spellEnd"/>
+      <w:r>
+        <w:t xml:space="preserve"> </w:t>
+      </w:r>
+      <w:proofErr w:type="spellStart"/>
+      <w:r>
+        <w:t>vērtības</w:t>
+      </w:r>
+      <w:proofErr w:type="spellEnd"/>
+      <w:r>
+        <w:t>.</w:t>
+      </w:r>
       <w:bookmarkStart w:id="0" w:name="_GoBack"/>
       <w:bookmarkEnd w:id="0"/>
+      <w:r>
+        <w:t xml:space="preserve"> </w:t>
+      </w:r>
     </w:p>
     <w:p>
       <w:pPr>
@@ -5026,6 +6217,7 @@
         </w:rPr>
       </w:pPr>
     </w:p>
+    <w:commentRangeStart w:id="2" w:displacedByCustomXml="next"/>
     <w:sdt>
       <w:sdtPr>
         <w:id w:val="1793788258"/>
@@ -5045,25 +6237,12 @@
         </w:rPr>
       </w:sdtEndPr>
       <w:sdtContent>
-        <w:commentRangeStart w:id="2" w:displacedByCustomXml="prev"/>
-        <w:commentRangeStart w:id="3" w:displacedByCustomXml="prev"/>
         <w:p>
           <w:pPr>
             <w:pStyle w:val="Heading1"/>
           </w:pPr>
           <w:r>
-            <w:t>Bibliography</w:t>
-          </w:r>
-          <w:commentRangeEnd w:id="3"/>
-          <w:r>
-            <w:rPr>
-              <w:rStyle w:val="CommentReference"/>
-              <w:rFonts w:eastAsiaTheme="minorHAnsi" w:cstheme="minorBidi"/>
-              <w:b w:val="0"/>
-              <w:caps w:val="0"/>
-              <w:color w:val="auto"/>
-            </w:rPr>
-            <w:commentReference w:id="3"/>
+            <w:t>IZMANTOTĀ LITERATŪRA</w:t>
           </w:r>
           <w:commentRangeEnd w:id="2"/>
           <w:r>
@@ -5118,7 +6297,7 @@
               </w:tblGrid>
               <w:tr>
                 <w:trPr>
-                  <w:divId w:val="14045931"/>
+                  <w:divId w:val="571431524"/>
                   <w:tblCellSpacing w:w="15" w:type="dxa"/>
                 </w:trPr>
                 <w:tc>
@@ -5178,7 +6357,7 @@
               </w:tr>
               <w:tr>
                 <w:trPr>
-                  <w:divId w:val="14045931"/>
+                  <w:divId w:val="571431524"/>
                   <w:tblCellSpacing w:w="15" w:type="dxa"/>
                 </w:trPr>
                 <w:tc>
@@ -5224,7 +6403,7 @@
               </w:tr>
               <w:tr>
                 <w:trPr>
-                  <w:divId w:val="14045931"/>
+                  <w:divId w:val="571431524"/>
                   <w:tblCellSpacing w:w="15" w:type="dxa"/>
                 </w:trPr>
                 <w:tc>
@@ -5263,14 +6442,14 @@
                       <w:rPr>
                         <w:noProof/>
                       </w:rPr>
-                      <w:t xml:space="preserve">M. A. Nielsen, “Neural Networks and Deep Learning, Chapter 1,” Determination Press, 2015. </w:t>
+                      <w:t xml:space="preserve">M. A. Nielsen, “Neural Networks and Deep Learning,” Determination Press, 2015. </w:t>
                     </w:r>
                   </w:p>
                 </w:tc>
               </w:tr>
               <w:tr>
                 <w:trPr>
-                  <w:divId w:val="14045931"/>
+                  <w:divId w:val="571431524"/>
                   <w:tblCellSpacing w:w="15" w:type="dxa"/>
                 </w:trPr>
                 <w:tc>
@@ -5316,7 +6495,7 @@
               </w:tr>
               <w:tr>
                 <w:trPr>
-                  <w:divId w:val="14045931"/>
+                  <w:divId w:val="571431524"/>
                   <w:tblCellSpacing w:w="15" w:type="dxa"/>
                 </w:trPr>
                 <w:tc>
@@ -5355,14 +6534,14 @@
                       <w:rPr>
                         <w:noProof/>
                       </w:rPr>
-                      <w:t>L. A. Gatys, A. S. Ecker and M. Bethge, “Texture Synthesis Using Convolutional Neural Networks,” University of Tubingen, 2015.</w:t>
+                      <w:t>Encyclopedia of Mathematics, “Gradient,” [Online]. Available: http://www.encyclopediaofmath.org/index.php?title=Gradient&amp;oldid=28205. [Accessed 15 Maijs 2017].</w:t>
                     </w:r>
                   </w:p>
                 </w:tc>
               </w:tr>
               <w:tr>
                 <w:trPr>
-                  <w:divId w:val="14045931"/>
+                  <w:divId w:val="571431524"/>
                   <w:tblCellSpacing w:w="15" w:type="dxa"/>
                 </w:trPr>
                 <w:tc>
@@ -5401,14 +6580,14 @@
                       <w:rPr>
                         <w:noProof/>
                       </w:rPr>
-                      <w:t>ImageNet, “Large Scale Visual Recognition Challenge 2014 (ILSVRC2014),” 2014. [Online]. Available: http://www.image-net.org/challenges/LSVRC/2014/. [Accessed 9 Maijs 2017].</w:t>
+                      <w:t>E. W. Weisstein, “Convolution,” MathWorld, [Online]. Available: http://mathworld.wolfram.com/Convolution.html. [Accessed 16 Maijs 2017].</w:t>
                     </w:r>
                   </w:p>
                 </w:tc>
               </w:tr>
               <w:tr>
                 <w:trPr>
-                  <w:divId w:val="14045931"/>
+                  <w:divId w:val="571431524"/>
                   <w:tblCellSpacing w:w="15" w:type="dxa"/>
                 </w:trPr>
                 <w:tc>
@@ -5447,6 +6626,98 @@
                       <w:rPr>
                         <w:noProof/>
                       </w:rPr>
+                      <w:t>L. A. Gatys, A. S. Ecker and M. Bethge, “Texture Synthesis Using Convolutional Neural Networks,” University of Tubingen, 2015.</w:t>
+                    </w:r>
+                  </w:p>
+                </w:tc>
+              </w:tr>
+              <w:tr>
+                <w:trPr>
+                  <w:divId w:val="571431524"/>
+                  <w:tblCellSpacing w:w="15" w:type="dxa"/>
+                </w:trPr>
+                <w:tc>
+                  <w:tcPr>
+                    <w:tcW w:w="50" w:type="pct"/>
+                    <w:hideMark/>
+                  </w:tcPr>
+                  <w:p>
+                    <w:pPr>
+                      <w:pStyle w:val="Bibliography"/>
+                      <w:rPr>
+                        <w:noProof/>
+                      </w:rPr>
+                    </w:pPr>
+                    <w:r>
+                      <w:rPr>
+                        <w:noProof/>
+                      </w:rPr>
+                      <w:t xml:space="preserve">[8] </w:t>
+                    </w:r>
+                  </w:p>
+                </w:tc>
+                <w:tc>
+                  <w:tcPr>
+                    <w:tcW w:w="0" w:type="auto"/>
+                    <w:hideMark/>
+                  </w:tcPr>
+                  <w:p>
+                    <w:pPr>
+                      <w:pStyle w:val="Bibliography"/>
+                      <w:rPr>
+                        <w:noProof/>
+                      </w:rPr>
+                    </w:pPr>
+                    <w:r>
+                      <w:rPr>
+                        <w:noProof/>
+                      </w:rPr>
+                      <w:t>ImageNet, “Large Scale Visual Recognition Challenge 2014 (ILSVRC2014),” 2014. [Online]. Available: http://www.image-net.org/challenges/LSVRC/2014/. [Accessed 9 Maijs 2017].</w:t>
+                    </w:r>
+                  </w:p>
+                </w:tc>
+              </w:tr>
+              <w:tr>
+                <w:trPr>
+                  <w:divId w:val="571431524"/>
+                  <w:tblCellSpacing w:w="15" w:type="dxa"/>
+                </w:trPr>
+                <w:tc>
+                  <w:tcPr>
+                    <w:tcW w:w="50" w:type="pct"/>
+                    <w:hideMark/>
+                  </w:tcPr>
+                  <w:p>
+                    <w:pPr>
+                      <w:pStyle w:val="Bibliography"/>
+                      <w:rPr>
+                        <w:noProof/>
+                      </w:rPr>
+                    </w:pPr>
+                    <w:r>
+                      <w:rPr>
+                        <w:noProof/>
+                      </w:rPr>
+                      <w:t xml:space="preserve">[9] </w:t>
+                    </w:r>
+                  </w:p>
+                </w:tc>
+                <w:tc>
+                  <w:tcPr>
+                    <w:tcW w:w="0" w:type="auto"/>
+                    <w:hideMark/>
+                  </w:tcPr>
+                  <w:p>
+                    <w:pPr>
+                      <w:pStyle w:val="Bibliography"/>
+                      <w:rPr>
+                        <w:noProof/>
+                      </w:rPr>
+                    </w:pPr>
+                    <w:r>
+                      <w:rPr>
+                        <w:noProof/>
+                      </w:rPr>
                       <w:t>D. Ulyanov, V. Lebedev, A. Vedaldi and V. Lempitsky, “Texture Networks: Feed-forward Synthesis of Textures and Stylized Images,” Skolkovo Institute of Science and Technology, Yandex, University of Oxford, 2016.</w:t>
                     </w:r>
                   </w:p>
@@ -5455,7 +6726,7 @@
             </w:tbl>
             <w:p>
               <w:pPr>
-                <w:divId w:val="14045931"/>
+                <w:divId w:val="571431524"/>
                 <w:rPr>
                   <w:rFonts w:eastAsia="Times New Roman"/>
                   <w:noProof/>
@@ -5511,7 +6782,7 @@
       </w:r>
     </w:p>
   </w:comment>
-  <w:comment w:id="3" w:author="Arturs Kurzemnieks" w:date="2017-05-10T13:10:00Z" w:initials="AK">
+  <w:comment w:id="2" w:author="Arturs Kurzemnieks" w:date="2017-05-16T10:59:00Z" w:initials="AK">
     <w:p>
       <w:pPr>
         <w:pStyle w:val="CommentText"/>
@@ -5528,37 +6799,29 @@
       </w:r>
       <w:proofErr w:type="spellEnd"/>
       <w:r>
-        <w:t xml:space="preserve"> properly </w:t>
-      </w:r>
-      <w:proofErr w:type="spellStart"/>
-      <w:r>
-        <w:t>jāsaraksta</w:t>
-      </w:r>
-      <w:proofErr w:type="spellEnd"/>
-      <w:r>
-        <w:t xml:space="preserve"> un </w:t>
+        <w:t xml:space="preserve"> </w:t>
+      </w:r>
+      <w:proofErr w:type="spellStart"/>
+      <w:r>
+        <w:t>viss</w:t>
+      </w:r>
+      <w:proofErr w:type="spellEnd"/>
+      <w:r>
+        <w:t xml:space="preserve"> </w:t>
+      </w:r>
+      <w:proofErr w:type="spellStart"/>
+      <w:r>
+        <w:t>pareizi</w:t>
+      </w:r>
+      <w:proofErr w:type="spellEnd"/>
+      <w:r>
+        <w:t xml:space="preserve"> </w:t>
       </w:r>
       <w:proofErr w:type="spellStart"/>
       <w:r>
         <w:t>jāsaformatē</w:t>
       </w:r>
       <w:proofErr w:type="spellEnd"/>
-      <w:r>
-        <w:t>!</w:t>
-      </w:r>
-    </w:p>
-  </w:comment>
-  <w:comment w:id="2" w:author="Arturs Kurzemnieks" w:date="2017-05-10T13:10:00Z" w:initials="AK">
-    <w:p>
-      <w:pPr>
-        <w:pStyle w:val="CommentText"/>
-      </w:pPr>
-      <w:r>
-        <w:rPr>
-          <w:rStyle w:val="CommentReference"/>
-        </w:rPr>
-        <w:annotationRef/>
-      </w:r>
     </w:p>
   </w:comment>
 </w:comments>
@@ -5567,8 +6830,7 @@
 <file path=word/commentsExtended.xml><?xml version="1.0" encoding="utf-8"?>
 <w15:commentsEx xmlns:wpc="http://schemas.microsoft.com/office/word/2010/wordprocessingCanvas" xmlns:mo="http://schemas.microsoft.com/office/mac/office/2008/main" xmlns:mc="http://schemas.openxmlformats.org/markup-compatibility/2006" xmlns:mv="urn:schemas-microsoft-com:mac:vml" xmlns:o="urn:schemas-microsoft-com:office:office" xmlns:r="http://schemas.openxmlformats.org/officeDocument/2006/relationships" xmlns:m="http://schemas.openxmlformats.org/officeDocument/2006/math" xmlns:v="urn:schemas-microsoft-com:vml" xmlns:wp14="http://schemas.microsoft.com/office/word/2010/wordprocessingDrawing" xmlns:wp="http://schemas.openxmlformats.org/drawingml/2006/wordprocessingDrawing" xmlns:w10="urn:schemas-microsoft-com:office:word" xmlns:w="http://schemas.openxmlformats.org/wordprocessingml/2006/main" xmlns:w14="http://schemas.microsoft.com/office/word/2010/wordml" xmlns:w15="http://schemas.microsoft.com/office/word/2012/wordml" xmlns:wpg="http://schemas.microsoft.com/office/word/2010/wordprocessingGroup" xmlns:wpi="http://schemas.microsoft.com/office/word/2010/wordprocessingInk" xmlns:wne="http://schemas.microsoft.com/office/word/2006/wordml" xmlns:wps="http://schemas.microsoft.com/office/word/2010/wordprocessingShape" mc:Ignorable="w14 w15 wp14">
   <w15:commentEx w15:paraId="2D4AC08A" w15:done="0"/>
-  <w15:commentEx w15:paraId="41A6402F" w15:done="0"/>
-  <w15:commentEx w15:paraId="23424E77" w15:paraIdParent="41A6402F" w15:done="0"/>
+  <w15:commentEx w15:paraId="53D8452B" w15:done="0"/>
 </w15:commentsEx>
 </file>
 
@@ -6169,6 +7431,137 @@
     </w:lvl>
   </w:abstractNum>
   <w:abstractNum w:abstractNumId="6">
+    <w:nsid w:val="2CD81AB8"/>
+    <w:multiLevelType w:val="multilevel"/>
+    <w:tmpl w:val="0809001F"/>
+    <w:lvl w:ilvl="0">
+      <w:start w:val="1"/>
+      <w:numFmt w:val="decimal"/>
+      <w:lvlText w:val="%1."/>
+      <w:lvlJc w:val="left"/>
+      <w:pPr>
+        <w:ind w:left="360" w:hanging="360"/>
+      </w:pPr>
+      <w:rPr>
+        <w:rFonts w:hint="default"/>
+        <w:b w:val="0"/>
+        <w:i/>
+      </w:rPr>
+    </w:lvl>
+    <w:lvl w:ilvl="1">
+      <w:start w:val="1"/>
+      <w:numFmt w:val="decimal"/>
+      <w:lvlText w:val="%1.%2."/>
+      <w:lvlJc w:val="left"/>
+      <w:pPr>
+        <w:ind w:left="792" w:hanging="432"/>
+      </w:pPr>
+      <w:rPr>
+        <w:rFonts w:hint="default"/>
+        <w:b w:val="0"/>
+        <w:i w:val="0"/>
+      </w:rPr>
+    </w:lvl>
+    <w:lvl w:ilvl="2">
+      <w:start w:val="1"/>
+      <w:numFmt w:val="decimal"/>
+      <w:lvlText w:val="%1.%2.%3."/>
+      <w:lvlJc w:val="left"/>
+      <w:pPr>
+        <w:ind w:left="1224" w:hanging="504"/>
+      </w:pPr>
+      <w:rPr>
+        <w:rFonts w:hint="default"/>
+        <w:b w:val="0"/>
+        <w:i/>
+      </w:rPr>
+    </w:lvl>
+    <w:lvl w:ilvl="3">
+      <w:start w:val="1"/>
+      <w:numFmt w:val="decimal"/>
+      <w:lvlText w:val="%1.%2.%3.%4."/>
+      <w:lvlJc w:val="left"/>
+      <w:pPr>
+        <w:ind w:left="1728" w:hanging="648"/>
+      </w:pPr>
+      <w:rPr>
+        <w:rFonts w:hint="default"/>
+        <w:b w:val="0"/>
+        <w:i/>
+      </w:rPr>
+    </w:lvl>
+    <w:lvl w:ilvl="4">
+      <w:start w:val="1"/>
+      <w:numFmt w:val="decimal"/>
+      <w:lvlText w:val="%1.%2.%3.%4.%5."/>
+      <w:lvlJc w:val="left"/>
+      <w:pPr>
+        <w:ind w:left="2232" w:hanging="792"/>
+      </w:pPr>
+      <w:rPr>
+        <w:rFonts w:hint="default"/>
+        <w:b w:val="0"/>
+        <w:i/>
+      </w:rPr>
+    </w:lvl>
+    <w:lvl w:ilvl="5">
+      <w:start w:val="1"/>
+      <w:numFmt w:val="decimal"/>
+      <w:lvlText w:val="%1.%2.%3.%4.%5.%6."/>
+      <w:lvlJc w:val="left"/>
+      <w:pPr>
+        <w:ind w:left="2736" w:hanging="936"/>
+      </w:pPr>
+      <w:rPr>
+        <w:rFonts w:hint="default"/>
+        <w:b w:val="0"/>
+        <w:i/>
+      </w:rPr>
+    </w:lvl>
+    <w:lvl w:ilvl="6">
+      <w:start w:val="1"/>
+      <w:numFmt w:val="decimal"/>
+      <w:lvlText w:val="%1.%2.%3.%4.%5.%6.%7."/>
+      <w:lvlJc w:val="left"/>
+      <w:pPr>
+        <w:ind w:left="3240" w:hanging="1080"/>
+      </w:pPr>
+      <w:rPr>
+        <w:rFonts w:hint="default"/>
+        <w:b w:val="0"/>
+        <w:i/>
+      </w:rPr>
+    </w:lvl>
+    <w:lvl w:ilvl="7">
+      <w:start w:val="1"/>
+      <w:numFmt w:val="decimal"/>
+      <w:lvlText w:val="%1.%2.%3.%4.%5.%6.%7.%8."/>
+      <w:lvlJc w:val="left"/>
+      <w:pPr>
+        <w:ind w:left="3744" w:hanging="1224"/>
+      </w:pPr>
+      <w:rPr>
+        <w:rFonts w:hint="default"/>
+        <w:b w:val="0"/>
+        <w:i/>
+      </w:rPr>
+    </w:lvl>
+    <w:lvl w:ilvl="8">
+      <w:start w:val="1"/>
+      <w:numFmt w:val="decimal"/>
+      <w:lvlText w:val="%1.%2.%3.%4.%5.%6.%7.%8.%9."/>
+      <w:lvlJc w:val="left"/>
+      <w:pPr>
+        <w:ind w:left="4320" w:hanging="1440"/>
+      </w:pPr>
+      <w:rPr>
+        <w:rFonts w:hint="default"/>
+        <w:b w:val="0"/>
+        <w:i/>
+      </w:rPr>
+    </w:lvl>
+  </w:abstractNum>
+  <w:abstractNum w:abstractNumId="7">
     <w:nsid w:val="2E1805C5"/>
     <w:multiLevelType w:val="multilevel"/>
     <w:tmpl w:val="0809001F"/>
@@ -6254,7 +7647,7 @@
       </w:pPr>
     </w:lvl>
   </w:abstractNum>
-  <w:abstractNum w:abstractNumId="7">
+  <w:abstractNum w:abstractNumId="8">
     <w:nsid w:val="38012EFC"/>
     <w:multiLevelType w:val="multilevel"/>
     <w:tmpl w:val="0809001F"/>
@@ -6340,7 +7733,7 @@
       </w:pPr>
     </w:lvl>
   </w:abstractNum>
-  <w:abstractNum w:abstractNumId="8">
+  <w:abstractNum w:abstractNumId="9">
     <w:nsid w:val="49B61B6B"/>
     <w:multiLevelType w:val="multilevel"/>
     <w:tmpl w:val="0809001F"/>
@@ -6426,274 +7819,16 @@
       </w:pPr>
     </w:lvl>
   </w:abstractNum>
-  <w:abstractNum w:abstractNumId="9">
+  <w:abstractNum w:abstractNumId="10">
     <w:nsid w:val="4D6E468F"/>
     <w:multiLevelType w:val="multilevel"/>
     <w:tmpl w:val="02C0F430"/>
     <w:numStyleLink w:val="Headings"/>
   </w:abstractNum>
-  <w:abstractNum w:abstractNumId="10">
-    <w:nsid w:val="53814871"/>
+  <w:abstractNum w:abstractNumId="11">
+    <w:nsid w:val="4FF3670E"/>
     <w:multiLevelType w:val="multilevel"/>
-    <w:tmpl w:val="0809001F"/>
-    <w:lvl w:ilvl="0">
-      <w:start w:val="1"/>
-      <w:numFmt w:val="decimal"/>
-      <w:lvlText w:val="%1."/>
-      <w:lvlJc w:val="left"/>
-      <w:pPr>
-        <w:ind w:left="360" w:hanging="360"/>
-      </w:pPr>
-    </w:lvl>
-    <w:lvl w:ilvl="1">
-      <w:start w:val="1"/>
-      <w:numFmt w:val="decimal"/>
-      <w:lvlText w:val="%1.%2."/>
-      <w:lvlJc w:val="left"/>
-      <w:pPr>
-        <w:ind w:left="792" w:hanging="432"/>
-      </w:pPr>
-    </w:lvl>
-    <w:lvl w:ilvl="2">
-      <w:start w:val="1"/>
-      <w:numFmt w:val="decimal"/>
-      <w:lvlText w:val="%1.%2.%3."/>
-      <w:lvlJc w:val="left"/>
-      <w:pPr>
-        <w:ind w:left="1224" w:hanging="504"/>
-      </w:pPr>
-    </w:lvl>
-    <w:lvl w:ilvl="3">
-      <w:start w:val="1"/>
-      <w:numFmt w:val="decimal"/>
-      <w:lvlText w:val="%1.%2.%3.%4."/>
-      <w:lvlJc w:val="left"/>
-      <w:pPr>
-        <w:ind w:left="1728" w:hanging="648"/>
-      </w:pPr>
-    </w:lvl>
-    <w:lvl w:ilvl="4">
-      <w:start w:val="1"/>
-      <w:numFmt w:val="decimal"/>
-      <w:lvlText w:val="%1.%2.%3.%4.%5."/>
-      <w:lvlJc w:val="left"/>
-      <w:pPr>
-        <w:ind w:left="2232" w:hanging="792"/>
-      </w:pPr>
-    </w:lvl>
-    <w:lvl w:ilvl="5">
-      <w:start w:val="1"/>
-      <w:numFmt w:val="decimal"/>
-      <w:lvlText w:val="%1.%2.%3.%4.%5.%6."/>
-      <w:lvlJc w:val="left"/>
-      <w:pPr>
-        <w:ind w:left="2736" w:hanging="936"/>
-      </w:pPr>
-    </w:lvl>
-    <w:lvl w:ilvl="6">
-      <w:start w:val="1"/>
-      <w:numFmt w:val="decimal"/>
-      <w:lvlText w:val="%1.%2.%3.%4.%5.%6.%7."/>
-      <w:lvlJc w:val="left"/>
-      <w:pPr>
-        <w:ind w:left="3240" w:hanging="1080"/>
-      </w:pPr>
-    </w:lvl>
-    <w:lvl w:ilvl="7">
-      <w:start w:val="1"/>
-      <w:numFmt w:val="decimal"/>
-      <w:lvlText w:val="%1.%2.%3.%4.%5.%6.%7.%8."/>
-      <w:lvlJc w:val="left"/>
-      <w:pPr>
-        <w:ind w:left="3744" w:hanging="1224"/>
-      </w:pPr>
-    </w:lvl>
-    <w:lvl w:ilvl="8">
-      <w:start w:val="1"/>
-      <w:numFmt w:val="decimal"/>
-      <w:lvlText w:val="%1.%2.%3.%4.%5.%6.%7.%8.%9."/>
-      <w:lvlJc w:val="left"/>
-      <w:pPr>
-        <w:ind w:left="4320" w:hanging="1440"/>
-      </w:pPr>
-    </w:lvl>
-  </w:abstractNum>
-  <w:abstractNum w:abstractNumId="11">
-    <w:nsid w:val="56344405"/>
-    <w:multiLevelType w:val="multilevel"/>
-    <w:tmpl w:val="0809001F"/>
-    <w:lvl w:ilvl="0">
-      <w:start w:val="1"/>
-      <w:numFmt w:val="decimal"/>
-      <w:lvlText w:val="%1."/>
-      <w:lvlJc w:val="left"/>
-      <w:pPr>
-        <w:ind w:left="360" w:hanging="360"/>
-      </w:pPr>
-    </w:lvl>
-    <w:lvl w:ilvl="1">
-      <w:start w:val="1"/>
-      <w:numFmt w:val="decimal"/>
-      <w:lvlText w:val="%1.%2."/>
-      <w:lvlJc w:val="left"/>
-      <w:pPr>
-        <w:ind w:left="792" w:hanging="432"/>
-      </w:pPr>
-    </w:lvl>
-    <w:lvl w:ilvl="2">
-      <w:start w:val="1"/>
-      <w:numFmt w:val="decimal"/>
-      <w:lvlText w:val="%1.%2.%3."/>
-      <w:lvlJc w:val="left"/>
-      <w:pPr>
-        <w:ind w:left="1224" w:hanging="504"/>
-      </w:pPr>
-    </w:lvl>
-    <w:lvl w:ilvl="3">
-      <w:start w:val="1"/>
-      <w:numFmt w:val="decimal"/>
-      <w:lvlText w:val="%1.%2.%3.%4."/>
-      <w:lvlJc w:val="left"/>
-      <w:pPr>
-        <w:ind w:left="1728" w:hanging="648"/>
-      </w:pPr>
-    </w:lvl>
-    <w:lvl w:ilvl="4">
-      <w:start w:val="1"/>
-      <w:numFmt w:val="decimal"/>
-      <w:lvlText w:val="%1.%2.%3.%4.%5."/>
-      <w:lvlJc w:val="left"/>
-      <w:pPr>
-        <w:ind w:left="2232" w:hanging="792"/>
-      </w:pPr>
-    </w:lvl>
-    <w:lvl w:ilvl="5">
-      <w:start w:val="1"/>
-      <w:numFmt w:val="decimal"/>
-      <w:lvlText w:val="%1.%2.%3.%4.%5.%6."/>
-      <w:lvlJc w:val="left"/>
-      <w:pPr>
-        <w:ind w:left="2736" w:hanging="936"/>
-      </w:pPr>
-    </w:lvl>
-    <w:lvl w:ilvl="6">
-      <w:start w:val="1"/>
-      <w:numFmt w:val="decimal"/>
-      <w:lvlText w:val="%1.%2.%3.%4.%5.%6.%7."/>
-      <w:lvlJc w:val="left"/>
-      <w:pPr>
-        <w:ind w:left="3240" w:hanging="1080"/>
-      </w:pPr>
-    </w:lvl>
-    <w:lvl w:ilvl="7">
-      <w:start w:val="1"/>
-      <w:numFmt w:val="decimal"/>
-      <w:lvlText w:val="%1.%2.%3.%4.%5.%6.%7.%8."/>
-      <w:lvlJc w:val="left"/>
-      <w:pPr>
-        <w:ind w:left="3744" w:hanging="1224"/>
-      </w:pPr>
-    </w:lvl>
-    <w:lvl w:ilvl="8">
-      <w:start w:val="1"/>
-      <w:numFmt w:val="decimal"/>
-      <w:lvlText w:val="%1.%2.%3.%4.%5.%6.%7.%8.%9."/>
-      <w:lvlJc w:val="left"/>
-      <w:pPr>
-        <w:ind w:left="4320" w:hanging="1440"/>
-      </w:pPr>
-    </w:lvl>
-  </w:abstractNum>
-  <w:abstractNum w:abstractNumId="12">
-    <w:nsid w:val="5EA51F5C"/>
-    <w:multiLevelType w:val="multilevel"/>
-    <w:tmpl w:val="0809001F"/>
-    <w:lvl w:ilvl="0">
-      <w:start w:val="1"/>
-      <w:numFmt w:val="decimal"/>
-      <w:lvlText w:val="%1."/>
-      <w:lvlJc w:val="left"/>
-      <w:pPr>
-        <w:ind w:left="360" w:hanging="360"/>
-      </w:pPr>
-    </w:lvl>
-    <w:lvl w:ilvl="1">
-      <w:start w:val="1"/>
-      <w:numFmt w:val="decimal"/>
-      <w:lvlText w:val="%1.%2."/>
-      <w:lvlJc w:val="left"/>
-      <w:pPr>
-        <w:ind w:left="792" w:hanging="432"/>
-      </w:pPr>
-    </w:lvl>
-    <w:lvl w:ilvl="2">
-      <w:start w:val="1"/>
-      <w:numFmt w:val="decimal"/>
-      <w:lvlText w:val="%1.%2.%3."/>
-      <w:lvlJc w:val="left"/>
-      <w:pPr>
-        <w:ind w:left="1224" w:hanging="504"/>
-      </w:pPr>
-    </w:lvl>
-    <w:lvl w:ilvl="3">
-      <w:start w:val="1"/>
-      <w:numFmt w:val="decimal"/>
-      <w:lvlText w:val="%1.%2.%3.%4."/>
-      <w:lvlJc w:val="left"/>
-      <w:pPr>
-        <w:ind w:left="1728" w:hanging="648"/>
-      </w:pPr>
-    </w:lvl>
-    <w:lvl w:ilvl="4">
-      <w:start w:val="1"/>
-      <w:numFmt w:val="decimal"/>
-      <w:lvlText w:val="%1.%2.%3.%4.%5."/>
-      <w:lvlJc w:val="left"/>
-      <w:pPr>
-        <w:ind w:left="2232" w:hanging="792"/>
-      </w:pPr>
-    </w:lvl>
-    <w:lvl w:ilvl="5">
-      <w:start w:val="1"/>
-      <w:numFmt w:val="decimal"/>
-      <w:lvlText w:val="%1.%2.%3.%4.%5.%6."/>
-      <w:lvlJc w:val="left"/>
-      <w:pPr>
-        <w:ind w:left="2736" w:hanging="936"/>
-      </w:pPr>
-    </w:lvl>
-    <w:lvl w:ilvl="6">
-      <w:start w:val="1"/>
-      <w:numFmt w:val="decimal"/>
-      <w:lvlText w:val="%1.%2.%3.%4.%5.%6.%7."/>
-      <w:lvlJc w:val="left"/>
-      <w:pPr>
-        <w:ind w:left="3240" w:hanging="1080"/>
-      </w:pPr>
-    </w:lvl>
-    <w:lvl w:ilvl="7">
-      <w:start w:val="1"/>
-      <w:numFmt w:val="decimal"/>
-      <w:lvlText w:val="%1.%2.%3.%4.%5.%6.%7.%8."/>
-      <w:lvlJc w:val="left"/>
-      <w:pPr>
-        <w:ind w:left="3744" w:hanging="1224"/>
-      </w:pPr>
-    </w:lvl>
-    <w:lvl w:ilvl="8">
-      <w:start w:val="1"/>
-      <w:numFmt w:val="decimal"/>
-      <w:lvlText w:val="%1.%2.%3.%4.%5.%6.%7.%8.%9."/>
-      <w:lvlJc w:val="left"/>
-      <w:pPr>
-        <w:ind w:left="4320" w:hanging="1440"/>
-      </w:pPr>
-    </w:lvl>
-  </w:abstractNum>
-  <w:abstractNum w:abstractNumId="13">
-    <w:nsid w:val="67B25EB1"/>
-    <w:multiLevelType w:val="multilevel"/>
-    <w:tmpl w:val="EF2AD5D2"/>
+    <w:tmpl w:val="3A9E37D6"/>
     <w:lvl w:ilvl="0">
       <w:start w:val="2"/>
       <w:numFmt w:val="decimal"/>
@@ -6719,7 +7854,7 @@
       <w:rPr>
         <w:rFonts w:hint="default"/>
         <w:b w:val="0"/>
-        <w:i/>
+        <w:i w:val="0"/>
       </w:rPr>
     </w:lvl>
     <w:lvl w:ilvl="2">
@@ -6821,7 +7956,527 @@
       </w:rPr>
     </w:lvl>
   </w:abstractNum>
+  <w:abstractNum w:abstractNumId="12">
+    <w:nsid w:val="53814871"/>
+    <w:multiLevelType w:val="multilevel"/>
+    <w:tmpl w:val="0809001F"/>
+    <w:lvl w:ilvl="0">
+      <w:start w:val="1"/>
+      <w:numFmt w:val="decimal"/>
+      <w:lvlText w:val="%1."/>
+      <w:lvlJc w:val="left"/>
+      <w:pPr>
+        <w:ind w:left="360" w:hanging="360"/>
+      </w:pPr>
+    </w:lvl>
+    <w:lvl w:ilvl="1">
+      <w:start w:val="1"/>
+      <w:numFmt w:val="decimal"/>
+      <w:lvlText w:val="%1.%2."/>
+      <w:lvlJc w:val="left"/>
+      <w:pPr>
+        <w:ind w:left="792" w:hanging="432"/>
+      </w:pPr>
+    </w:lvl>
+    <w:lvl w:ilvl="2">
+      <w:start w:val="1"/>
+      <w:numFmt w:val="decimal"/>
+      <w:lvlText w:val="%1.%2.%3."/>
+      <w:lvlJc w:val="left"/>
+      <w:pPr>
+        <w:ind w:left="1224" w:hanging="504"/>
+      </w:pPr>
+    </w:lvl>
+    <w:lvl w:ilvl="3">
+      <w:start w:val="1"/>
+      <w:numFmt w:val="decimal"/>
+      <w:lvlText w:val="%1.%2.%3.%4."/>
+      <w:lvlJc w:val="left"/>
+      <w:pPr>
+        <w:ind w:left="1728" w:hanging="648"/>
+      </w:pPr>
+    </w:lvl>
+    <w:lvl w:ilvl="4">
+      <w:start w:val="1"/>
+      <w:numFmt w:val="decimal"/>
+      <w:lvlText w:val="%1.%2.%3.%4.%5."/>
+      <w:lvlJc w:val="left"/>
+      <w:pPr>
+        <w:ind w:left="2232" w:hanging="792"/>
+      </w:pPr>
+    </w:lvl>
+    <w:lvl w:ilvl="5">
+      <w:start w:val="1"/>
+      <w:numFmt w:val="decimal"/>
+      <w:lvlText w:val="%1.%2.%3.%4.%5.%6."/>
+      <w:lvlJc w:val="left"/>
+      <w:pPr>
+        <w:ind w:left="2736" w:hanging="936"/>
+      </w:pPr>
+    </w:lvl>
+    <w:lvl w:ilvl="6">
+      <w:start w:val="1"/>
+      <w:numFmt w:val="decimal"/>
+      <w:lvlText w:val="%1.%2.%3.%4.%5.%6.%7."/>
+      <w:lvlJc w:val="left"/>
+      <w:pPr>
+        <w:ind w:left="3240" w:hanging="1080"/>
+      </w:pPr>
+    </w:lvl>
+    <w:lvl w:ilvl="7">
+      <w:start w:val="1"/>
+      <w:numFmt w:val="decimal"/>
+      <w:lvlText w:val="%1.%2.%3.%4.%5.%6.%7.%8."/>
+      <w:lvlJc w:val="left"/>
+      <w:pPr>
+        <w:ind w:left="3744" w:hanging="1224"/>
+      </w:pPr>
+    </w:lvl>
+    <w:lvl w:ilvl="8">
+      <w:start w:val="1"/>
+      <w:numFmt w:val="decimal"/>
+      <w:lvlText w:val="%1.%2.%3.%4.%5.%6.%7.%8.%9."/>
+      <w:lvlJc w:val="left"/>
+      <w:pPr>
+        <w:ind w:left="4320" w:hanging="1440"/>
+      </w:pPr>
+    </w:lvl>
+  </w:abstractNum>
+  <w:abstractNum w:abstractNumId="13">
+    <w:nsid w:val="56344405"/>
+    <w:multiLevelType w:val="multilevel"/>
+    <w:tmpl w:val="0809001F"/>
+    <w:lvl w:ilvl="0">
+      <w:start w:val="1"/>
+      <w:numFmt w:val="decimal"/>
+      <w:lvlText w:val="%1."/>
+      <w:lvlJc w:val="left"/>
+      <w:pPr>
+        <w:ind w:left="360" w:hanging="360"/>
+      </w:pPr>
+    </w:lvl>
+    <w:lvl w:ilvl="1">
+      <w:start w:val="1"/>
+      <w:numFmt w:val="decimal"/>
+      <w:lvlText w:val="%1.%2."/>
+      <w:lvlJc w:val="left"/>
+      <w:pPr>
+        <w:ind w:left="792" w:hanging="432"/>
+      </w:pPr>
+    </w:lvl>
+    <w:lvl w:ilvl="2">
+      <w:start w:val="1"/>
+      <w:numFmt w:val="decimal"/>
+      <w:lvlText w:val="%1.%2.%3."/>
+      <w:lvlJc w:val="left"/>
+      <w:pPr>
+        <w:ind w:left="1224" w:hanging="504"/>
+      </w:pPr>
+    </w:lvl>
+    <w:lvl w:ilvl="3">
+      <w:start w:val="1"/>
+      <w:numFmt w:val="decimal"/>
+      <w:lvlText w:val="%1.%2.%3.%4."/>
+      <w:lvlJc w:val="left"/>
+      <w:pPr>
+        <w:ind w:left="1728" w:hanging="648"/>
+      </w:pPr>
+    </w:lvl>
+    <w:lvl w:ilvl="4">
+      <w:start w:val="1"/>
+      <w:numFmt w:val="decimal"/>
+      <w:lvlText w:val="%1.%2.%3.%4.%5."/>
+      <w:lvlJc w:val="left"/>
+      <w:pPr>
+        <w:ind w:left="2232" w:hanging="792"/>
+      </w:pPr>
+    </w:lvl>
+    <w:lvl w:ilvl="5">
+      <w:start w:val="1"/>
+      <w:numFmt w:val="decimal"/>
+      <w:lvlText w:val="%1.%2.%3.%4.%5.%6."/>
+      <w:lvlJc w:val="left"/>
+      <w:pPr>
+        <w:ind w:left="2736" w:hanging="936"/>
+      </w:pPr>
+    </w:lvl>
+    <w:lvl w:ilvl="6">
+      <w:start w:val="1"/>
+      <w:numFmt w:val="decimal"/>
+      <w:lvlText w:val="%1.%2.%3.%4.%5.%6.%7."/>
+      <w:lvlJc w:val="left"/>
+      <w:pPr>
+        <w:ind w:left="3240" w:hanging="1080"/>
+      </w:pPr>
+    </w:lvl>
+    <w:lvl w:ilvl="7">
+      <w:start w:val="1"/>
+      <w:numFmt w:val="decimal"/>
+      <w:lvlText w:val="%1.%2.%3.%4.%5.%6.%7.%8."/>
+      <w:lvlJc w:val="left"/>
+      <w:pPr>
+        <w:ind w:left="3744" w:hanging="1224"/>
+      </w:pPr>
+    </w:lvl>
+    <w:lvl w:ilvl="8">
+      <w:start w:val="1"/>
+      <w:numFmt w:val="decimal"/>
+      <w:lvlText w:val="%1.%2.%3.%4.%5.%6.%7.%8.%9."/>
+      <w:lvlJc w:val="left"/>
+      <w:pPr>
+        <w:ind w:left="4320" w:hanging="1440"/>
+      </w:pPr>
+    </w:lvl>
+  </w:abstractNum>
   <w:abstractNum w:abstractNumId="14">
+    <w:nsid w:val="5EA51F5C"/>
+    <w:multiLevelType w:val="multilevel"/>
+    <w:tmpl w:val="0809001F"/>
+    <w:lvl w:ilvl="0">
+      <w:start w:val="1"/>
+      <w:numFmt w:val="decimal"/>
+      <w:lvlText w:val="%1."/>
+      <w:lvlJc w:val="left"/>
+      <w:pPr>
+        <w:ind w:left="360" w:hanging="360"/>
+      </w:pPr>
+    </w:lvl>
+    <w:lvl w:ilvl="1">
+      <w:start w:val="1"/>
+      <w:numFmt w:val="decimal"/>
+      <w:lvlText w:val="%1.%2."/>
+      <w:lvlJc w:val="left"/>
+      <w:pPr>
+        <w:ind w:left="792" w:hanging="432"/>
+      </w:pPr>
+    </w:lvl>
+    <w:lvl w:ilvl="2">
+      <w:start w:val="1"/>
+      <w:numFmt w:val="decimal"/>
+      <w:lvlText w:val="%1.%2.%3."/>
+      <w:lvlJc w:val="left"/>
+      <w:pPr>
+        <w:ind w:left="1224" w:hanging="504"/>
+      </w:pPr>
+    </w:lvl>
+    <w:lvl w:ilvl="3">
+      <w:start w:val="1"/>
+      <w:numFmt w:val="decimal"/>
+      <w:lvlText w:val="%1.%2.%3.%4."/>
+      <w:lvlJc w:val="left"/>
+      <w:pPr>
+        <w:ind w:left="1728" w:hanging="648"/>
+      </w:pPr>
+    </w:lvl>
+    <w:lvl w:ilvl="4">
+      <w:start w:val="1"/>
+      <w:numFmt w:val="decimal"/>
+      <w:lvlText w:val="%1.%2.%3.%4.%5."/>
+      <w:lvlJc w:val="left"/>
+      <w:pPr>
+        <w:ind w:left="2232" w:hanging="792"/>
+      </w:pPr>
+    </w:lvl>
+    <w:lvl w:ilvl="5">
+      <w:start w:val="1"/>
+      <w:numFmt w:val="decimal"/>
+      <w:lvlText w:val="%1.%2.%3.%4.%5.%6."/>
+      <w:lvlJc w:val="left"/>
+      <w:pPr>
+        <w:ind w:left="2736" w:hanging="936"/>
+      </w:pPr>
+    </w:lvl>
+    <w:lvl w:ilvl="6">
+      <w:start w:val="1"/>
+      <w:numFmt w:val="decimal"/>
+      <w:lvlText w:val="%1.%2.%3.%4.%5.%6.%7."/>
+      <w:lvlJc w:val="left"/>
+      <w:pPr>
+        <w:ind w:left="3240" w:hanging="1080"/>
+      </w:pPr>
+    </w:lvl>
+    <w:lvl w:ilvl="7">
+      <w:start w:val="1"/>
+      <w:numFmt w:val="decimal"/>
+      <w:lvlText w:val="%1.%2.%3.%4.%5.%6.%7.%8."/>
+      <w:lvlJc w:val="left"/>
+      <w:pPr>
+        <w:ind w:left="3744" w:hanging="1224"/>
+      </w:pPr>
+    </w:lvl>
+    <w:lvl w:ilvl="8">
+      <w:start w:val="1"/>
+      <w:numFmt w:val="decimal"/>
+      <w:lvlText w:val="%1.%2.%3.%4.%5.%6.%7.%8.%9."/>
+      <w:lvlJc w:val="left"/>
+      <w:pPr>
+        <w:ind w:left="4320" w:hanging="1440"/>
+      </w:pPr>
+    </w:lvl>
+  </w:abstractNum>
+  <w:abstractNum w:abstractNumId="15">
+    <w:nsid w:val="67B25EB1"/>
+    <w:multiLevelType w:val="multilevel"/>
+    <w:tmpl w:val="3A9E37D6"/>
+    <w:lvl w:ilvl="0">
+      <w:start w:val="2"/>
+      <w:numFmt w:val="decimal"/>
+      <w:lvlText w:val="%1."/>
+      <w:lvlJc w:val="left"/>
+      <w:pPr>
+        <w:ind w:left="360" w:hanging="360"/>
+      </w:pPr>
+      <w:rPr>
+        <w:rFonts w:hint="default"/>
+        <w:b w:val="0"/>
+        <w:i/>
+      </w:rPr>
+    </w:lvl>
+    <w:lvl w:ilvl="1">
+      <w:start w:val="1"/>
+      <w:numFmt w:val="decimal"/>
+      <w:lvlText w:val="%1.%2."/>
+      <w:lvlJc w:val="left"/>
+      <w:pPr>
+        <w:ind w:left="720" w:hanging="360"/>
+      </w:pPr>
+      <w:rPr>
+        <w:rFonts w:hint="default"/>
+        <w:b w:val="0"/>
+        <w:i w:val="0"/>
+      </w:rPr>
+    </w:lvl>
+    <w:lvl w:ilvl="2">
+      <w:start w:val="1"/>
+      <w:numFmt w:val="decimal"/>
+      <w:lvlText w:val="%1.%2.%3."/>
+      <w:lvlJc w:val="left"/>
+      <w:pPr>
+        <w:ind w:left="1440" w:hanging="720"/>
+      </w:pPr>
+      <w:rPr>
+        <w:rFonts w:hint="default"/>
+        <w:b w:val="0"/>
+        <w:i/>
+      </w:rPr>
+    </w:lvl>
+    <w:lvl w:ilvl="3">
+      <w:start w:val="1"/>
+      <w:numFmt w:val="decimal"/>
+      <w:lvlText w:val="%1.%2.%3.%4."/>
+      <w:lvlJc w:val="left"/>
+      <w:pPr>
+        <w:ind w:left="1800" w:hanging="720"/>
+      </w:pPr>
+      <w:rPr>
+        <w:rFonts w:hint="default"/>
+        <w:b w:val="0"/>
+        <w:i/>
+      </w:rPr>
+    </w:lvl>
+    <w:lvl w:ilvl="4">
+      <w:start w:val="1"/>
+      <w:numFmt w:val="decimal"/>
+      <w:lvlText w:val="%1.%2.%3.%4.%5."/>
+      <w:lvlJc w:val="left"/>
+      <w:pPr>
+        <w:ind w:left="2520" w:hanging="1080"/>
+      </w:pPr>
+      <w:rPr>
+        <w:rFonts w:hint="default"/>
+        <w:b w:val="0"/>
+        <w:i/>
+      </w:rPr>
+    </w:lvl>
+    <w:lvl w:ilvl="5">
+      <w:start w:val="1"/>
+      <w:numFmt w:val="decimal"/>
+      <w:lvlText w:val="%1.%2.%3.%4.%5.%6."/>
+      <w:lvlJc w:val="left"/>
+      <w:pPr>
+        <w:ind w:left="2880" w:hanging="1080"/>
+      </w:pPr>
+      <w:rPr>
+        <w:rFonts w:hint="default"/>
+        <w:b w:val="0"/>
+        <w:i/>
+      </w:rPr>
+    </w:lvl>
+    <w:lvl w:ilvl="6">
+      <w:start w:val="1"/>
+      <w:numFmt w:val="decimal"/>
+      <w:lvlText w:val="%1.%2.%3.%4.%5.%6.%7."/>
+      <w:lvlJc w:val="left"/>
+      <w:pPr>
+        <w:ind w:left="3600" w:hanging="1440"/>
+      </w:pPr>
+      <w:rPr>
+        <w:rFonts w:hint="default"/>
+        <w:b w:val="0"/>
+        <w:i/>
+      </w:rPr>
+    </w:lvl>
+    <w:lvl w:ilvl="7">
+      <w:start w:val="1"/>
+      <w:numFmt w:val="decimal"/>
+      <w:lvlText w:val="%1.%2.%3.%4.%5.%6.%7.%8."/>
+      <w:lvlJc w:val="left"/>
+      <w:pPr>
+        <w:ind w:left="3960" w:hanging="1440"/>
+      </w:pPr>
+      <w:rPr>
+        <w:rFonts w:hint="default"/>
+        <w:b w:val="0"/>
+        <w:i/>
+      </w:rPr>
+    </w:lvl>
+    <w:lvl w:ilvl="8">
+      <w:start w:val="1"/>
+      <w:numFmt w:val="decimal"/>
+      <w:lvlText w:val="%1.%2.%3.%4.%5.%6.%7.%8.%9."/>
+      <w:lvlJc w:val="left"/>
+      <w:pPr>
+        <w:ind w:left="4680" w:hanging="1800"/>
+      </w:pPr>
+      <w:rPr>
+        <w:rFonts w:hint="default"/>
+        <w:b w:val="0"/>
+        <w:i/>
+      </w:rPr>
+    </w:lvl>
+  </w:abstractNum>
+  <w:abstractNum w:abstractNumId="16">
+    <w:nsid w:val="6F655347"/>
+    <w:multiLevelType w:val="multilevel"/>
+    <w:tmpl w:val="EF2AD5D2"/>
+    <w:lvl w:ilvl="0">
+      <w:start w:val="2"/>
+      <w:numFmt w:val="decimal"/>
+      <w:lvlText w:val="%1."/>
+      <w:lvlJc w:val="left"/>
+      <w:pPr>
+        <w:ind w:left="720" w:hanging="360"/>
+      </w:pPr>
+      <w:rPr>
+        <w:rFonts w:hint="default"/>
+        <w:b w:val="0"/>
+        <w:i/>
+      </w:rPr>
+    </w:lvl>
+    <w:lvl w:ilvl="1">
+      <w:start w:val="1"/>
+      <w:numFmt w:val="decimal"/>
+      <w:lvlText w:val="%1.%2."/>
+      <w:lvlJc w:val="left"/>
+      <w:pPr>
+        <w:ind w:left="1080" w:hanging="360"/>
+      </w:pPr>
+      <w:rPr>
+        <w:rFonts w:hint="default"/>
+        <w:b w:val="0"/>
+        <w:i/>
+      </w:rPr>
+    </w:lvl>
+    <w:lvl w:ilvl="2">
+      <w:start w:val="1"/>
+      <w:numFmt w:val="decimal"/>
+      <w:lvlText w:val="%1.%2.%3."/>
+      <w:lvlJc w:val="left"/>
+      <w:pPr>
+        <w:ind w:left="1800" w:hanging="720"/>
+      </w:pPr>
+      <w:rPr>
+        <w:rFonts w:hint="default"/>
+        <w:b w:val="0"/>
+        <w:i/>
+      </w:rPr>
+    </w:lvl>
+    <w:lvl w:ilvl="3">
+      <w:start w:val="1"/>
+      <w:numFmt w:val="decimal"/>
+      <w:lvlText w:val="%1.%2.%3.%4."/>
+      <w:lvlJc w:val="left"/>
+      <w:pPr>
+        <w:ind w:left="2160" w:hanging="720"/>
+      </w:pPr>
+      <w:rPr>
+        <w:rFonts w:hint="default"/>
+        <w:b w:val="0"/>
+        <w:i/>
+      </w:rPr>
+    </w:lvl>
+    <w:lvl w:ilvl="4">
+      <w:start w:val="1"/>
+      <w:numFmt w:val="decimal"/>
+      <w:lvlText w:val="%1.%2.%3.%4.%5."/>
+      <w:lvlJc w:val="left"/>
+      <w:pPr>
+        <w:ind w:left="2880" w:hanging="1080"/>
+      </w:pPr>
+      <w:rPr>
+        <w:rFonts w:hint="default"/>
+        <w:b w:val="0"/>
+        <w:i/>
+      </w:rPr>
+    </w:lvl>
+    <w:lvl w:ilvl="5">
+      <w:start w:val="1"/>
+      <w:numFmt w:val="decimal"/>
+      <w:lvlText w:val="%1.%2.%3.%4.%5.%6."/>
+      <w:lvlJc w:val="left"/>
+      <w:pPr>
+        <w:ind w:left="3240" w:hanging="1080"/>
+      </w:pPr>
+      <w:rPr>
+        <w:rFonts w:hint="default"/>
+        <w:b w:val="0"/>
+        <w:i/>
+      </w:rPr>
+    </w:lvl>
+    <w:lvl w:ilvl="6">
+      <w:start w:val="1"/>
+      <w:numFmt w:val="decimal"/>
+      <w:lvlText w:val="%1.%2.%3.%4.%5.%6.%7."/>
+      <w:lvlJc w:val="left"/>
+      <w:pPr>
+        <w:ind w:left="3960" w:hanging="1440"/>
+      </w:pPr>
+      <w:rPr>
+        <w:rFonts w:hint="default"/>
+        <w:b w:val="0"/>
+        <w:i/>
+      </w:rPr>
+    </w:lvl>
+    <w:lvl w:ilvl="7">
+      <w:start w:val="1"/>
+      <w:numFmt w:val="decimal"/>
+      <w:lvlText w:val="%1.%2.%3.%4.%5.%6.%7.%8."/>
+      <w:lvlJc w:val="left"/>
+      <w:pPr>
+        <w:ind w:left="4320" w:hanging="1440"/>
+      </w:pPr>
+      <w:rPr>
+        <w:rFonts w:hint="default"/>
+        <w:b w:val="0"/>
+        <w:i/>
+      </w:rPr>
+    </w:lvl>
+    <w:lvl w:ilvl="8">
+      <w:start w:val="1"/>
+      <w:numFmt w:val="decimal"/>
+      <w:lvlText w:val="%1.%2.%3.%4.%5.%6.%7.%8.%9."/>
+      <w:lvlJc w:val="left"/>
+      <w:pPr>
+        <w:ind w:left="5040" w:hanging="1800"/>
+      </w:pPr>
+      <w:rPr>
+        <w:rFonts w:hint="default"/>
+        <w:b w:val="0"/>
+        <w:i/>
+      </w:rPr>
+    </w:lvl>
+  </w:abstractNum>
+  <w:abstractNum w:abstractNumId="17">
     <w:nsid w:val="74774D96"/>
     <w:multiLevelType w:val="multilevel"/>
     <w:tmpl w:val="0809001F"/>
@@ -6914,22 +8569,22 @@
     <w:abstractNumId w:val="3"/>
   </w:num>
   <w:num w:numId="3">
+    <w:abstractNumId w:val="8"/>
+  </w:num>
+  <w:num w:numId="4">
     <w:abstractNumId w:val="7"/>
   </w:num>
-  <w:num w:numId="4">
-    <w:abstractNumId w:val="6"/>
-  </w:num>
   <w:num w:numId="5">
-    <w:abstractNumId w:val="10"/>
+    <w:abstractNumId w:val="12"/>
   </w:num>
   <w:num w:numId="6">
     <w:abstractNumId w:val="1"/>
   </w:num>
   <w:num w:numId="7">
-    <w:abstractNumId w:val="9"/>
+    <w:abstractNumId w:val="10"/>
   </w:num>
   <w:num w:numId="8">
-    <w:abstractNumId w:val="12"/>
+    <w:abstractNumId w:val="14"/>
   </w:num>
   <w:num w:numId="9">
     <w:abstractNumId w:val="5"/>
@@ -6938,19 +8593,28 @@
     <w:abstractNumId w:val="2"/>
   </w:num>
   <w:num w:numId="11">
-    <w:abstractNumId w:val="8"/>
+    <w:abstractNumId w:val="9"/>
   </w:num>
   <w:num w:numId="12">
-    <w:abstractNumId w:val="14"/>
+    <w:abstractNumId w:val="17"/>
   </w:num>
   <w:num w:numId="13">
     <w:abstractNumId w:val="4"/>
   </w:num>
   <w:num w:numId="14">
+    <w:abstractNumId w:val="13"/>
+  </w:num>
+  <w:num w:numId="15">
+    <w:abstractNumId w:val="15"/>
+  </w:num>
+  <w:num w:numId="16">
+    <w:abstractNumId w:val="16"/>
+  </w:num>
+  <w:num w:numId="17">
     <w:abstractNumId w:val="11"/>
   </w:num>
-  <w:num w:numId="15">
-    <w:abstractNumId w:val="13"/>
+  <w:num w:numId="18">
+    <w:abstractNumId w:val="6"/>
   </w:num>
 </w:numbering>
 </file>
@@ -7402,12 +9066,11 @@
     <w:uiPriority w:val="9"/>
     <w:unhideWhenUsed/>
     <w:qFormat/>
-    <w:rsid w:val="001C6A73"/>
+    <w:rsid w:val="000A2EE1"/>
     <w:pPr>
       <w:outlineLvl w:val="1"/>
     </w:pPr>
     <w:rPr>
-      <w:b w:val="0"/>
       <w:caps w:val="0"/>
       <w:szCs w:val="26"/>
     </w:rPr>
@@ -7418,17 +9081,13 @@
     <w:next w:val="Normal"/>
     <w:link w:val="Heading3Char"/>
     <w:uiPriority w:val="9"/>
-    <w:semiHidden/>
     <w:unhideWhenUsed/>
     <w:qFormat/>
-    <w:rsid w:val="00464E94"/>
+    <w:rsid w:val="000A2EE1"/>
     <w:pPr>
       <w:spacing w:before="40"/>
       <w:outlineLvl w:val="2"/>
     </w:pPr>
-    <w:rPr>
-      <w:b/>
-    </w:rPr>
   </w:style>
   <w:style w:type="character" w:default="1" w:styleId="DefaultParagraphFont">
     <w:name w:val="Default Paragraph Font"/>
@@ -7476,9 +9135,10 @@
     <w:basedOn w:val="DefaultParagraphFont"/>
     <w:link w:val="Heading2"/>
     <w:uiPriority w:val="9"/>
-    <w:rsid w:val="001C6A73"/>
+    <w:rsid w:val="000A2EE1"/>
     <w:rPr>
       <w:rFonts w:ascii="Times New Roman" w:eastAsiaTheme="majorEastAsia" w:hAnsi="Times New Roman" w:cstheme="majorBidi"/>
+      <w:b/>
       <w:color w:val="000000" w:themeColor="text1"/>
       <w:sz w:val="28"/>
       <w:szCs w:val="26"/>
@@ -7624,8 +9284,7 @@
     <w:basedOn w:val="DefaultParagraphFont"/>
     <w:link w:val="Heading3"/>
     <w:uiPriority w:val="9"/>
-    <w:semiHidden/>
-    <w:rsid w:val="00464E94"/>
+    <w:rsid w:val="000A2EE1"/>
     <w:rPr>
       <w:rFonts w:ascii="Times New Roman" w:eastAsiaTheme="majorEastAsia" w:hAnsi="Times New Roman" w:cstheme="majorBidi"/>
       <w:b/>
@@ -7741,7 +9400,7 @@
   </w:compat>
   <w:rsids>
     <w:rsidRoot w:val="00FC6F73"/>
-    <w:rsid w:val="00B8160E"/>
+    <w:rsid w:val="003F3025"/>
     <w:rsid w:val="00FC6F73"/>
   </w:rsids>
   <m:mathPr>
@@ -8498,7 +10157,7 @@
         </b:NameList>
       </b:Author>
     </b:Author>
-    <b:RefOrder>7</b:RefOrder>
+    <b:RefOrder>8</b:RefOrder>
   </b:Source>
   <b:Source>
     <b:Tag>Leo15</b:Tag>
@@ -8527,7 +10186,7 @@
     <b:Title>Texture Synthesis Using Convolutional Neural Networks</b:Title>
     <b:Year>2015</b:Year>
     <b:Publisher>University of Tubingen</b:Publisher>
-    <b:RefOrder>6</b:RefOrder>
+    <b:RefOrder>7</b:RefOrder>
   </b:Source>
   <b:Source>
     <b:Tag>Uly16</b:Tag>
@@ -8558,7 +10217,7 @@
     <b:Title>Texture Networks: Feed-forward Synthesis of Textures and Stylized Images</b:Title>
     <b:Publisher>Skolkovo Institute of Science and Technology, Yandex, University of Oxford</b:Publisher>
     <b:Year>2016</b:Year>
-    <b:RefOrder>8</b:RefOrder>
+    <b:RefOrder>9</b:RefOrder>
   </b:Source>
   <b:Source>
     <b:Tag>Mau89</b:Tag>
@@ -8644,9 +10303,33 @@
     <b:RefOrder>3</b:RefOrder>
   </b:Source>
   <b:Source>
+    <b:Tag>Wei17</b:Tag>
+    <b:SourceType>InternetSite</b:SourceType>
+    <b:Guid>{F6F97FBA-B108-AE4D-BDC6-98D4F3B0E652}</b:Guid>
+    <b:Author>
+      <b:Author>
+        <b:NameList>
+          <b:Person>
+            <b:Last>Weisstein</b:Last>
+            <b:First>Eric</b:First>
+            <b:Middle>W.</b:Middle>
+          </b:Person>
+        </b:NameList>
+      </b:Author>
+    </b:Author>
+    <b:Title>Convolution</b:Title>
+    <b:InternetSiteTitle>MathWorld</b:InternetSiteTitle>
+    <b:URL>http://mathworld.wolfram.com/Convolution.html</b:URL>
+    <b:YearAccessed>2017</b:YearAccessed>
+    <b:MonthAccessed>Maijs</b:MonthAccessed>
+    <b:DayAccessed>16</b:DayAccessed>
+    <b:ProductionCompany>MathWorld</b:ProductionCompany>
+    <b:RefOrder>6</b:RefOrder>
+  </b:Source>
+  <b:Source>
     <b:Tag>Enc17</b:Tag>
     <b:SourceType>InternetSite</b:SourceType>
-    <b:Guid>{2089F87D-E216-784D-840C-4796EDD9CE06}</b:Guid>
+    <b:Guid>{1D87EECB-9100-7B4B-8ABB-DA9037B13BF2}</b:Guid>
     <b:Title>Gradient</b:Title>
     <b:URL>http://www.encyclopediaofmath.org/index.php?title=Gradient&amp;oldid=28205</b:URL>
     <b:YearAccessed>2017</b:YearAccessed>
@@ -8654,13 +10337,7 @@
     <b:DayAccessed>15</b:DayAccessed>
     <b:Author>
       <b:Author>
-        <b:NameList>
-          <b:Person>
-            <b:Last>Mathematics</b:Last>
-            <b:First>Encyclopedia</b:First>
-            <b:Middle>of</b:Middle>
-          </b:Person>
-        </b:NameList>
+        <b:Corporate>Encyclopedia of Mathematics</b:Corporate>
       </b:Author>
     </b:Author>
     <b:RefOrder>5</b:RefOrder>
@@ -8669,7 +10346,7 @@
 </file>
 
 <file path=customXml/itemProps1.xml><?xml version="1.0" encoding="utf-8"?>
-<ds:datastoreItem xmlns:ds="http://schemas.openxmlformats.org/officeDocument/2006/customXml" ds:itemID="{F5A0F244-DFA4-8842-A4F1-69D97E0270E3}">
+<ds:datastoreItem xmlns:ds="http://schemas.openxmlformats.org/officeDocument/2006/customXml" ds:itemID="{162767EF-AE1C-6B4F-BC66-2BE94FDE20D2}">
   <ds:schemaRefs>
     <ds:schemaRef ds:uri="http://schemas.openxmlformats.org/officeDocument/2006/bibliography"/>
   </ds:schemaRefs>

</xml_diff>

<commit_message>
DOC: more on conv operation
</commit_message>
<xml_diff>
--- a/bakalaurs.docx
+++ b/bakalaurs.docx
@@ -26,21 +26,7 @@
         <w:rPr>
           <w:lang w:val="lv-LV"/>
         </w:rPr>
-        <w:t xml:space="preserve">Līdz ar strauju tehnoloģiju attīstību un skaitļošanas jaudas pieaugumu, ir plaši audzis arī </w:t>
-      </w:r>
-      <w:proofErr w:type="spellStart"/>
-      <w:r>
-        <w:rPr>
-          <w:lang w:val="lv-LV"/>
-        </w:rPr>
-        <w:t>trīsdimensiju</w:t>
-      </w:r>
-      <w:proofErr w:type="spellEnd"/>
-      <w:r>
-        <w:rPr>
-          <w:lang w:val="lv-LV"/>
-        </w:rPr>
-        <w:t xml:space="preserve"> datorgrafikas pielietojums. Tā ir kļuvusi pieejamāka un sastopama ne tikai datorspēlēs, virtuālās realitātes lietotnēs un citās tīri sintētiskās vidēs, bet arī nodrošinot specefektus filmās un videomateriālos, kā arī reālā laikā papildinātās realitātes lietotnēs. Neatkarīgi no pielietojuma, svarīga sastāvdaļa veiksmīga un vizuāli baudāma rezultāta iegūšanai ir ne tikai kvalitatīvi izstrādāti 3D modeļi, apgaismojums un renderēšanas metodes, bet arī šiem modeļiem izvēlētās tekstūras, kuru sagatavošana tradicionāli prasa daudz darba.</w:t>
+        <w:t>Līdz ar strauju tehnoloģiju attīstību un skaitļošanas jaudas pieaugumu, ir plaši audzis arī trīsdimensiju datorgrafikas pielietojums. Tā ir kļuvusi pieejamāka un sastopama ne tikai datorspēlēs, virtuālās realitātes lietotnēs un citās tīri sintētiskās vidēs, bet arī nodrošinot specefektus filmās un videomateriālos, kā arī reālā laikā papildinātās realitātes lietotnēs. Neatkarīgi no pielietojuma, svarīga sastāvdaļa veiksmīga un vizuāli baudāma rezultāta iegūšanai ir ne tikai kvalitatīvi izstrādāti 3D modeļi, apgaismojums un renderēšanas metodes, bet arī šiem modeļiem izvēlētās tekstūras, kuru sagatavošana tradicionāli prasa daudz darba.</w:t>
       </w:r>
     </w:p>
     <w:p>
@@ -90,21 +76,7 @@
         <w:rPr>
           <w:lang w:val="lv-LV"/>
         </w:rPr>
-        <w:t xml:space="preserve">Pirmajā darba daļā tiek sīkāk apskatīta tekstūru ģenerēšanas problēma, eksistējošie risinājumi </w:t>
-      </w:r>
-      <w:proofErr w:type="spellStart"/>
-      <w:r>
-        <w:rPr>
-          <w:lang w:val="lv-LV"/>
-        </w:rPr>
-        <w:t>risinājumi</w:t>
-      </w:r>
-      <w:proofErr w:type="spellEnd"/>
-      <w:r>
-        <w:rPr>
-          <w:lang w:val="lv-LV"/>
-        </w:rPr>
-        <w:t xml:space="preserve"> un to sniegtās priekšrocības. </w:t>
+        <w:t xml:space="preserve">Pirmajā darba daļā tiek sīkāk apskatīta tekstūru ģenerēšanas problēma, eksistējošie risinājumi risinājumi un to sniegtās priekšrocības. </w:t>
       </w:r>
     </w:p>
     <w:p>
@@ -330,21 +302,7 @@
         <w:rPr>
           <w:lang w:val="lv-LV"/>
         </w:rPr>
-        <w:t>Dr. Roberta Hehta-</w:t>
-      </w:r>
-      <w:proofErr w:type="spellStart"/>
-      <w:r>
-        <w:rPr>
-          <w:lang w:val="lv-LV"/>
-        </w:rPr>
-        <w:t>Nilsena</w:t>
-      </w:r>
-      <w:proofErr w:type="spellEnd"/>
-      <w:r>
-        <w:rPr>
-          <w:lang w:val="lv-LV"/>
-        </w:rPr>
-        <w:t xml:space="preserve"> vārdiem, neironu tīkls definējams kā “skaitļošanas sistēma, </w:t>
+        <w:t xml:space="preserve">Dr. Roberta Hehta-Nilsena vārdiem, neironu tīkls definējams kā “skaitļošanas sistēma, </w:t>
       </w:r>
       <w:r>
         <w:rPr>
@@ -599,21 +557,7 @@
         <w:rPr>
           <w:lang w:val="lv-LV"/>
         </w:rPr>
-        <w:t xml:space="preserve"> Var apgalvot, ka neirons matemātiski realizē kādu </w:t>
-      </w:r>
-      <w:proofErr w:type="spellStart"/>
-      <w:r>
-        <w:rPr>
-          <w:lang w:val="lv-LV"/>
-        </w:rPr>
-        <w:t>daudzargumentu</w:t>
-      </w:r>
-      <w:proofErr w:type="spellEnd"/>
-      <w:r>
-        <w:rPr>
-          <w:lang w:val="lv-LV"/>
-        </w:rPr>
-        <w:t xml:space="preserve"> funkciju. </w:t>
+        <w:t xml:space="preserve"> Var apgalvot, ka neirons matemātiski realizē kādu daudzargumentu funkciju. </w:t>
       </w:r>
     </w:p>
     <w:p>
@@ -811,6 +755,7 @@
         <w:rPr>
           <w:lang w:val="lv-LV"/>
         </w:rPr>
+        <w:lastRenderedPageBreak/>
         <w:drawing>
           <wp:inline distT="0" distB="0" distL="0" distR="0" wp14:anchorId="68DAF14C" wp14:editId="50279450">
             <wp:extent cx="4422373" cy="2400229"/>
@@ -865,31 +810,13 @@
       <w:r>
         <w:t xml:space="preserve"> </w:t>
       </w:r>
-      <w:proofErr w:type="spellStart"/>
       <w:r>
         <w:rPr>
           <w:b/>
           <w:i w:val="0"/>
         </w:rPr>
-        <w:t>Daudzslāņu</w:t>
-      </w:r>
-      <w:proofErr w:type="spellEnd"/>
-      <w:r>
-        <w:rPr>
-          <w:b/>
-          <w:i w:val="0"/>
-        </w:rPr>
-        <w:t xml:space="preserve"> </w:t>
-      </w:r>
-      <w:proofErr w:type="spellStart"/>
-      <w:r>
-        <w:rPr>
-          <w:b/>
-          <w:i w:val="0"/>
-        </w:rPr>
-        <w:t>perceptrons</w:t>
-      </w:r>
-      <w:proofErr w:type="spellEnd"/>
+        <w:t>Daudzslāņu perceptrons</w:t>
+      </w:r>
       <w:r>
         <w:rPr>
           <w:b/>
@@ -958,1470 +885,186 @@
           <w:lang w:val="sv-SE"/>
         </w:rPr>
       </w:pPr>
-      <w:proofErr w:type="spellStart"/>
       <w:r>
         <w:rPr>
           <w:lang w:val="sv-SE"/>
         </w:rPr>
-        <w:t>Piemēra</w:t>
-      </w:r>
-      <w:proofErr w:type="spellEnd"/>
+        <w:t xml:space="preserve">Piemēra arhitektūras gadījumā </w:t>
+      </w:r>
       <w:r>
         <w:rPr>
           <w:lang w:val="sv-SE"/>
         </w:rPr>
+        <w:t>redzamais tīkls</w:t>
+      </w:r>
+      <w:r>
+        <w:rPr>
+          <w:lang w:val="sv-SE"/>
+        </w:rPr>
+        <w:t xml:space="preserve"> ir vienkāršs daudzslāņu perceptrons</w:t>
+      </w:r>
+      <w:r>
+        <w:rPr>
+          <w:lang w:val="sv-SE"/>
+        </w:rPr>
+        <w:t xml:space="preserve">, kas nozīmē, ka tas </w:t>
+      </w:r>
+      <w:r>
+        <w:rPr>
+          <w:lang w:val="sv-SE"/>
+        </w:rPr>
+        <w:t>sa</w:t>
+      </w:r>
+      <w:r>
+        <w:rPr>
+          <w:lang w:val="sv-SE"/>
+        </w:rPr>
+        <w:t xml:space="preserve">stāv no </w:t>
+      </w:r>
+      <w:r>
+        <w:rPr>
+          <w:lang w:val="sv-SE"/>
+        </w:rPr>
+        <w:t>pilnsaistes</w:t>
+      </w:r>
+      <w:r>
+        <w:rPr>
+          <w:lang w:val="sv-SE"/>
+        </w:rPr>
+        <w:t xml:space="preserve"> slāņiem, </w:t>
+      </w:r>
+      <w:r>
+        <w:rPr>
+          <w:lang w:val="sv-SE"/>
+        </w:rPr>
+        <w:t>t.i., katra nākošā slāņa neironi ieejā izmanto visu iepriekšējā slāņā rezultā</w:t>
+      </w:r>
+      <w:r>
+        <w:rPr>
+          <w:lang w:val="sv-SE"/>
+        </w:rPr>
+        <w:t>tu kopu. Šādi slāņi praksē tiek lietoti, taču ir gadījumi, kad tie nav piemēroti to radītā lielā datu apjoma dēļ</w:t>
+      </w:r>
+      <w:r>
+        <w:rPr>
+          <w:lang w:val="sv-SE"/>
+        </w:rPr>
+        <w:t>, jo</w:t>
+      </w:r>
+      <w:r>
+        <w:rPr>
+          <w:lang w:val="sv-SE"/>
+        </w:rPr>
         <w:t xml:space="preserve"> </w:t>
       </w:r>
-      <w:proofErr w:type="spellStart"/>
       <w:r>
         <w:rPr>
           <w:lang w:val="sv-SE"/>
         </w:rPr>
-        <w:t>arhitektūras</w:t>
-      </w:r>
-      <w:proofErr w:type="spellEnd"/>
+        <w:t>k</w:t>
+      </w:r>
       <w:r>
         <w:rPr>
           <w:lang w:val="sv-SE"/>
         </w:rPr>
+        <w:t xml:space="preserve">atrai neirona </w:t>
+      </w:r>
+      <w:r>
+        <w:rPr>
+          <w:lang w:val="sv-SE"/>
+        </w:rPr>
+        <w:t>ieejai</w:t>
+      </w:r>
+      <w:r>
+        <w:rPr>
+          <w:lang w:val="sv-SE"/>
+        </w:rPr>
         <w:t xml:space="preserve"> </w:t>
       </w:r>
-      <w:proofErr w:type="spellStart"/>
       <w:r>
         <w:rPr>
           <w:lang w:val="sv-SE"/>
         </w:rPr>
-        <w:t>gadījumā</w:t>
-      </w:r>
-      <w:proofErr w:type="spellEnd"/>
+        <w:t>tiek pielietots svara mainīgais</w:t>
+      </w:r>
       <w:r>
         <w:rPr>
           <w:lang w:val="sv-SE"/>
         </w:rPr>
+        <w:t xml:space="preserve">. </w:t>
+      </w:r>
+      <w:r>
+        <w:rPr>
+          <w:lang w:val="sv-SE"/>
+        </w:rPr>
+        <w:t xml:space="preserve">Šāds gadījums ir arī darbā apskatītā tekstūru ģenerēšana, kas pēc būtības ir attēlu apstrādes problēma un </w:t>
+      </w:r>
+      <w:r>
+        <w:rPr>
+          <w:lang w:val="sv-SE"/>
+        </w:rPr>
+        <w:t xml:space="preserve">strādā ar lielu datu apjomu. </w:t>
+      </w:r>
+      <w:r>
+        <w:rPr>
+          <w:lang w:val="sv-SE"/>
+        </w:rPr>
+        <w:t xml:space="preserve">Vislabāk to var redzēt skaitliskos piemēros. </w:t>
+      </w:r>
+      <w:r>
+        <w:rPr>
+          <w:lang w:val="sv-SE"/>
+        </w:rPr>
+        <w:t xml:space="preserve">Klasiskā attēlu apstrādes problēmā, piemēram, attēlu atpazīšanā, ieejas slānī būtu pilns attēls. Ja </w:t>
+      </w:r>
+      <w:r>
+        <w:rPr>
+          <w:lang w:val="sv-SE"/>
+        </w:rPr>
+        <w:t>tas</w:t>
+      </w:r>
+      <w:r>
+        <w:rPr>
+          <w:lang w:val="sv-SE"/>
+        </w:rPr>
+        <w:t xml:space="preserve"> ir</w:t>
+      </w:r>
+      <w:r>
+        <w:rPr>
+          <w:lang w:val="sv-SE"/>
+        </w:rPr>
+        <w:t xml:space="preserve">, piemēram, 320x320 pikseļu attēls ar 3 kanālu RGB krāsu telpas informāciju, </w:t>
+      </w:r>
+      <w:r>
+        <w:rPr>
+          <w:lang w:val="sv-SE"/>
+        </w:rPr>
+        <w:t xml:space="preserve">kopā tās ir </w:t>
+      </w:r>
+      <w:r>
+        <w:rPr>
+          <w:lang w:val="sv-SE"/>
+        </w:rPr>
+        <w:t>307200</w:t>
+      </w:r>
+      <w:r>
+        <w:rPr>
+          <w:lang w:val="sv-SE"/>
+        </w:rPr>
+        <w:t xml:space="preserve"> ieejas vērtības.</w:t>
+      </w:r>
+      <w:r>
+        <w:rPr>
+          <w:lang w:val="sv-SE"/>
+        </w:rPr>
         <w:t xml:space="preserve"> </w:t>
       </w:r>
-      <w:proofErr w:type="spellStart"/>
       <w:r>
         <w:rPr>
           <w:lang w:val="sv-SE"/>
         </w:rPr>
-        <w:t>redzamais</w:t>
-      </w:r>
-      <w:proofErr w:type="spellEnd"/>
-      <w:r>
-        <w:rPr>
-          <w:lang w:val="sv-SE"/>
-        </w:rPr>
-        <w:t xml:space="preserve"> </w:t>
-      </w:r>
-      <w:proofErr w:type="spellStart"/>
-      <w:r>
-        <w:rPr>
-          <w:lang w:val="sv-SE"/>
-        </w:rPr>
-        <w:t>tīkls</w:t>
-      </w:r>
-      <w:proofErr w:type="spellEnd"/>
-      <w:r>
-        <w:rPr>
-          <w:lang w:val="sv-SE"/>
-        </w:rPr>
-        <w:t xml:space="preserve"> </w:t>
-      </w:r>
-      <w:proofErr w:type="spellStart"/>
-      <w:r>
-        <w:rPr>
-          <w:lang w:val="sv-SE"/>
-        </w:rPr>
-        <w:t>ir</w:t>
-      </w:r>
-      <w:proofErr w:type="spellEnd"/>
-      <w:r>
-        <w:rPr>
-          <w:lang w:val="sv-SE"/>
-        </w:rPr>
-        <w:t xml:space="preserve"> </w:t>
-      </w:r>
-      <w:proofErr w:type="spellStart"/>
-      <w:r>
-        <w:rPr>
-          <w:lang w:val="sv-SE"/>
-        </w:rPr>
-        <w:t>vienkāršs</w:t>
-      </w:r>
-      <w:proofErr w:type="spellEnd"/>
-      <w:r>
-        <w:rPr>
-          <w:lang w:val="sv-SE"/>
-        </w:rPr>
-        <w:t xml:space="preserve"> </w:t>
-      </w:r>
-      <w:proofErr w:type="spellStart"/>
-      <w:r>
-        <w:rPr>
-          <w:lang w:val="sv-SE"/>
-        </w:rPr>
-        <w:t>daudzslāņu</w:t>
-      </w:r>
-      <w:proofErr w:type="spellEnd"/>
-      <w:r>
-        <w:rPr>
-          <w:lang w:val="sv-SE"/>
-        </w:rPr>
-        <w:t xml:space="preserve"> </w:t>
-      </w:r>
-      <w:proofErr w:type="spellStart"/>
-      <w:r>
-        <w:rPr>
-          <w:lang w:val="sv-SE"/>
-        </w:rPr>
-        <w:t>perceptrons</w:t>
-      </w:r>
-      <w:proofErr w:type="spellEnd"/>
-      <w:r>
-        <w:rPr>
-          <w:lang w:val="sv-SE"/>
-        </w:rPr>
-        <w:t xml:space="preserve">, kas </w:t>
-      </w:r>
-      <w:proofErr w:type="spellStart"/>
-      <w:r>
-        <w:rPr>
-          <w:lang w:val="sv-SE"/>
-        </w:rPr>
-        <w:t>nozīmē</w:t>
-      </w:r>
-      <w:proofErr w:type="spellEnd"/>
-      <w:r>
-        <w:rPr>
-          <w:lang w:val="sv-SE"/>
-        </w:rPr>
-        <w:t xml:space="preserve">, ka tas </w:t>
-      </w:r>
-      <w:proofErr w:type="spellStart"/>
-      <w:r>
-        <w:rPr>
-          <w:lang w:val="sv-SE"/>
-        </w:rPr>
-        <w:t>sa</w:t>
-      </w:r>
-      <w:r>
-        <w:rPr>
-          <w:lang w:val="sv-SE"/>
-        </w:rPr>
-        <w:t>stāv</w:t>
-      </w:r>
-      <w:proofErr w:type="spellEnd"/>
-      <w:r>
-        <w:rPr>
-          <w:lang w:val="sv-SE"/>
-        </w:rPr>
-        <w:t xml:space="preserve"> no </w:t>
-      </w:r>
-      <w:proofErr w:type="spellStart"/>
-      <w:r>
-        <w:rPr>
-          <w:lang w:val="sv-SE"/>
-        </w:rPr>
-        <w:t>pilnsaistes</w:t>
-      </w:r>
-      <w:proofErr w:type="spellEnd"/>
-      <w:r>
-        <w:rPr>
-          <w:lang w:val="sv-SE"/>
-        </w:rPr>
-        <w:t xml:space="preserve"> </w:t>
-      </w:r>
-      <w:proofErr w:type="spellStart"/>
-      <w:r>
-        <w:rPr>
-          <w:lang w:val="sv-SE"/>
-        </w:rPr>
-        <w:t>slāņiem</w:t>
-      </w:r>
-      <w:proofErr w:type="spellEnd"/>
-      <w:r>
-        <w:rPr>
-          <w:lang w:val="sv-SE"/>
-        </w:rPr>
-        <w:t xml:space="preserve">, </w:t>
-      </w:r>
-      <w:proofErr w:type="spellStart"/>
-      <w:r>
-        <w:rPr>
-          <w:lang w:val="sv-SE"/>
-        </w:rPr>
-        <w:t>t.i</w:t>
-      </w:r>
-      <w:proofErr w:type="spellEnd"/>
-      <w:r>
-        <w:rPr>
-          <w:lang w:val="sv-SE"/>
-        </w:rPr>
-        <w:t xml:space="preserve">., </w:t>
-      </w:r>
-      <w:proofErr w:type="spellStart"/>
-      <w:r>
-        <w:rPr>
-          <w:lang w:val="sv-SE"/>
-        </w:rPr>
-        <w:t>katra</w:t>
-      </w:r>
-      <w:proofErr w:type="spellEnd"/>
-      <w:r>
-        <w:rPr>
-          <w:lang w:val="sv-SE"/>
-        </w:rPr>
-        <w:t xml:space="preserve"> </w:t>
-      </w:r>
-      <w:proofErr w:type="spellStart"/>
-      <w:r>
-        <w:rPr>
-          <w:lang w:val="sv-SE"/>
-        </w:rPr>
-        <w:t>nākošā</w:t>
-      </w:r>
-      <w:proofErr w:type="spellEnd"/>
-      <w:r>
-        <w:rPr>
-          <w:lang w:val="sv-SE"/>
-        </w:rPr>
-        <w:t xml:space="preserve"> </w:t>
-      </w:r>
-      <w:proofErr w:type="spellStart"/>
-      <w:r>
-        <w:rPr>
-          <w:lang w:val="sv-SE"/>
-        </w:rPr>
-        <w:t>slāņa</w:t>
-      </w:r>
-      <w:proofErr w:type="spellEnd"/>
-      <w:r>
-        <w:rPr>
-          <w:lang w:val="sv-SE"/>
-        </w:rPr>
-        <w:t xml:space="preserve"> </w:t>
-      </w:r>
-      <w:proofErr w:type="spellStart"/>
-      <w:r>
-        <w:rPr>
-          <w:lang w:val="sv-SE"/>
-        </w:rPr>
-        <w:t>neironi</w:t>
-      </w:r>
-      <w:proofErr w:type="spellEnd"/>
-      <w:r>
-        <w:rPr>
-          <w:lang w:val="sv-SE"/>
-        </w:rPr>
-        <w:t xml:space="preserve"> </w:t>
-      </w:r>
-      <w:proofErr w:type="spellStart"/>
-      <w:r>
-        <w:rPr>
-          <w:lang w:val="sv-SE"/>
-        </w:rPr>
-        <w:t>ieejā</w:t>
-      </w:r>
-      <w:proofErr w:type="spellEnd"/>
-      <w:r>
-        <w:rPr>
-          <w:lang w:val="sv-SE"/>
-        </w:rPr>
-        <w:t xml:space="preserve"> </w:t>
-      </w:r>
-      <w:proofErr w:type="spellStart"/>
-      <w:r>
-        <w:rPr>
-          <w:lang w:val="sv-SE"/>
-        </w:rPr>
-        <w:t>izmanto</w:t>
-      </w:r>
-      <w:proofErr w:type="spellEnd"/>
-      <w:r>
-        <w:rPr>
-          <w:lang w:val="sv-SE"/>
-        </w:rPr>
-        <w:t xml:space="preserve"> </w:t>
-      </w:r>
-      <w:proofErr w:type="spellStart"/>
-      <w:r>
-        <w:rPr>
-          <w:lang w:val="sv-SE"/>
-        </w:rPr>
-        <w:t>visu</w:t>
-      </w:r>
-      <w:proofErr w:type="spellEnd"/>
-      <w:r>
-        <w:rPr>
-          <w:lang w:val="sv-SE"/>
-        </w:rPr>
-        <w:t xml:space="preserve"> </w:t>
-      </w:r>
-      <w:proofErr w:type="spellStart"/>
-      <w:r>
-        <w:rPr>
-          <w:lang w:val="sv-SE"/>
-        </w:rPr>
-        <w:t>iepriekšējā</w:t>
-      </w:r>
-      <w:proofErr w:type="spellEnd"/>
-      <w:r>
-        <w:rPr>
-          <w:lang w:val="sv-SE"/>
-        </w:rPr>
-        <w:t xml:space="preserve"> </w:t>
-      </w:r>
-      <w:proofErr w:type="spellStart"/>
-      <w:r>
-        <w:rPr>
-          <w:lang w:val="sv-SE"/>
-        </w:rPr>
-        <w:t>slāņā</w:t>
-      </w:r>
-      <w:proofErr w:type="spellEnd"/>
-      <w:r>
-        <w:rPr>
-          <w:lang w:val="sv-SE"/>
-        </w:rPr>
-        <w:t xml:space="preserve"> </w:t>
-      </w:r>
-      <w:proofErr w:type="spellStart"/>
-      <w:r>
-        <w:rPr>
-          <w:lang w:val="sv-SE"/>
-        </w:rPr>
-        <w:t>rezultā</w:t>
-      </w:r>
-      <w:r>
-        <w:rPr>
-          <w:lang w:val="sv-SE"/>
-        </w:rPr>
-        <w:t>tu</w:t>
-      </w:r>
-      <w:proofErr w:type="spellEnd"/>
-      <w:r>
-        <w:rPr>
-          <w:lang w:val="sv-SE"/>
-        </w:rPr>
-        <w:t xml:space="preserve"> </w:t>
-      </w:r>
-      <w:proofErr w:type="spellStart"/>
-      <w:r>
-        <w:rPr>
-          <w:lang w:val="sv-SE"/>
-        </w:rPr>
-        <w:t>kopu</w:t>
-      </w:r>
-      <w:proofErr w:type="spellEnd"/>
-      <w:r>
-        <w:rPr>
-          <w:lang w:val="sv-SE"/>
-        </w:rPr>
-        <w:t xml:space="preserve">. </w:t>
-      </w:r>
-      <w:proofErr w:type="spellStart"/>
-      <w:r>
-        <w:rPr>
-          <w:lang w:val="sv-SE"/>
-        </w:rPr>
-        <w:t>Šādi</w:t>
-      </w:r>
-      <w:proofErr w:type="spellEnd"/>
-      <w:r>
-        <w:rPr>
-          <w:lang w:val="sv-SE"/>
-        </w:rPr>
-        <w:t xml:space="preserve"> </w:t>
-      </w:r>
-      <w:proofErr w:type="spellStart"/>
-      <w:r>
-        <w:rPr>
-          <w:lang w:val="sv-SE"/>
-        </w:rPr>
-        <w:t>slāņi</w:t>
-      </w:r>
-      <w:proofErr w:type="spellEnd"/>
-      <w:r>
-        <w:rPr>
-          <w:lang w:val="sv-SE"/>
-        </w:rPr>
-        <w:t xml:space="preserve"> </w:t>
-      </w:r>
-      <w:proofErr w:type="spellStart"/>
-      <w:r>
-        <w:rPr>
-          <w:lang w:val="sv-SE"/>
-        </w:rPr>
-        <w:t>praksē</w:t>
-      </w:r>
-      <w:proofErr w:type="spellEnd"/>
-      <w:r>
-        <w:rPr>
-          <w:lang w:val="sv-SE"/>
-        </w:rPr>
-        <w:t xml:space="preserve"> </w:t>
-      </w:r>
-      <w:proofErr w:type="spellStart"/>
-      <w:r>
-        <w:rPr>
-          <w:lang w:val="sv-SE"/>
-        </w:rPr>
-        <w:t>tiek</w:t>
-      </w:r>
-      <w:proofErr w:type="spellEnd"/>
-      <w:r>
-        <w:rPr>
-          <w:lang w:val="sv-SE"/>
-        </w:rPr>
-        <w:t xml:space="preserve"> </w:t>
-      </w:r>
-      <w:proofErr w:type="spellStart"/>
-      <w:r>
-        <w:rPr>
-          <w:lang w:val="sv-SE"/>
-        </w:rPr>
-        <w:t>lietoti</w:t>
-      </w:r>
-      <w:proofErr w:type="spellEnd"/>
-      <w:r>
-        <w:rPr>
-          <w:lang w:val="sv-SE"/>
-        </w:rPr>
-        <w:t xml:space="preserve">, </w:t>
-      </w:r>
-      <w:proofErr w:type="spellStart"/>
-      <w:r>
-        <w:rPr>
-          <w:lang w:val="sv-SE"/>
-        </w:rPr>
-        <w:t>taču</w:t>
-      </w:r>
-      <w:proofErr w:type="spellEnd"/>
-      <w:r>
-        <w:rPr>
-          <w:lang w:val="sv-SE"/>
-        </w:rPr>
-        <w:t xml:space="preserve"> </w:t>
-      </w:r>
-      <w:proofErr w:type="spellStart"/>
-      <w:r>
-        <w:rPr>
-          <w:lang w:val="sv-SE"/>
-        </w:rPr>
-        <w:t>ir</w:t>
-      </w:r>
-      <w:proofErr w:type="spellEnd"/>
-      <w:r>
-        <w:rPr>
-          <w:lang w:val="sv-SE"/>
-        </w:rPr>
-        <w:t xml:space="preserve"> </w:t>
-      </w:r>
-      <w:proofErr w:type="spellStart"/>
-      <w:r>
-        <w:rPr>
-          <w:lang w:val="sv-SE"/>
-        </w:rPr>
-        <w:t>gadījumi</w:t>
-      </w:r>
-      <w:proofErr w:type="spellEnd"/>
-      <w:r>
-        <w:rPr>
-          <w:lang w:val="sv-SE"/>
-        </w:rPr>
-        <w:t xml:space="preserve">, </w:t>
-      </w:r>
-      <w:proofErr w:type="spellStart"/>
-      <w:r>
-        <w:rPr>
-          <w:lang w:val="sv-SE"/>
-        </w:rPr>
-        <w:t>kad</w:t>
-      </w:r>
-      <w:proofErr w:type="spellEnd"/>
-      <w:r>
-        <w:rPr>
-          <w:lang w:val="sv-SE"/>
-        </w:rPr>
-        <w:t xml:space="preserve"> </w:t>
-      </w:r>
-      <w:proofErr w:type="spellStart"/>
-      <w:r>
-        <w:rPr>
-          <w:lang w:val="sv-SE"/>
-        </w:rPr>
-        <w:t>tie</w:t>
-      </w:r>
-      <w:proofErr w:type="spellEnd"/>
-      <w:r>
-        <w:rPr>
-          <w:lang w:val="sv-SE"/>
-        </w:rPr>
-        <w:t xml:space="preserve"> nav </w:t>
-      </w:r>
-      <w:proofErr w:type="spellStart"/>
-      <w:r>
-        <w:rPr>
-          <w:lang w:val="sv-SE"/>
-        </w:rPr>
-        <w:t>piemēroti</w:t>
-      </w:r>
-      <w:proofErr w:type="spellEnd"/>
-      <w:r>
-        <w:rPr>
-          <w:lang w:val="sv-SE"/>
-        </w:rPr>
-        <w:t xml:space="preserve"> to </w:t>
-      </w:r>
-      <w:proofErr w:type="spellStart"/>
-      <w:r>
-        <w:rPr>
-          <w:lang w:val="sv-SE"/>
-        </w:rPr>
-        <w:t>radītā</w:t>
-      </w:r>
-      <w:proofErr w:type="spellEnd"/>
-      <w:r>
-        <w:rPr>
-          <w:lang w:val="sv-SE"/>
-        </w:rPr>
-        <w:t xml:space="preserve"> </w:t>
-      </w:r>
-      <w:proofErr w:type="spellStart"/>
-      <w:r>
-        <w:rPr>
-          <w:lang w:val="sv-SE"/>
-        </w:rPr>
-        <w:t>lielā</w:t>
-      </w:r>
-      <w:proofErr w:type="spellEnd"/>
-      <w:r>
-        <w:rPr>
-          <w:lang w:val="sv-SE"/>
-        </w:rPr>
-        <w:t xml:space="preserve"> </w:t>
-      </w:r>
-      <w:proofErr w:type="spellStart"/>
-      <w:r>
-        <w:rPr>
-          <w:lang w:val="sv-SE"/>
-        </w:rPr>
-        <w:t>datu</w:t>
-      </w:r>
-      <w:proofErr w:type="spellEnd"/>
-      <w:r>
-        <w:rPr>
-          <w:lang w:val="sv-SE"/>
-        </w:rPr>
-        <w:t xml:space="preserve"> </w:t>
-      </w:r>
-      <w:proofErr w:type="spellStart"/>
-      <w:r>
-        <w:rPr>
-          <w:lang w:val="sv-SE"/>
-        </w:rPr>
-        <w:t>apjoma</w:t>
-      </w:r>
-      <w:proofErr w:type="spellEnd"/>
-      <w:r>
-        <w:rPr>
-          <w:lang w:val="sv-SE"/>
-        </w:rPr>
-        <w:t xml:space="preserve"> </w:t>
-      </w:r>
-      <w:proofErr w:type="spellStart"/>
-      <w:r>
-        <w:rPr>
-          <w:lang w:val="sv-SE"/>
-        </w:rPr>
-        <w:t>dēļ</w:t>
-      </w:r>
-      <w:proofErr w:type="spellEnd"/>
-      <w:r>
-        <w:rPr>
-          <w:lang w:val="sv-SE"/>
-        </w:rPr>
-        <w:t>, jo</w:t>
-      </w:r>
-      <w:r>
-        <w:rPr>
-          <w:lang w:val="sv-SE"/>
-        </w:rPr>
-        <w:t xml:space="preserve"> </w:t>
-      </w:r>
-      <w:proofErr w:type="spellStart"/>
-      <w:r>
-        <w:rPr>
-          <w:lang w:val="sv-SE"/>
-        </w:rPr>
-        <w:t>k</w:t>
-      </w:r>
-      <w:r>
-        <w:rPr>
-          <w:lang w:val="sv-SE"/>
-        </w:rPr>
-        <w:t>atrai</w:t>
-      </w:r>
-      <w:proofErr w:type="spellEnd"/>
-      <w:r>
-        <w:rPr>
-          <w:lang w:val="sv-SE"/>
-        </w:rPr>
-        <w:t xml:space="preserve"> </w:t>
-      </w:r>
-      <w:proofErr w:type="spellStart"/>
-      <w:r>
-        <w:rPr>
-          <w:lang w:val="sv-SE"/>
-        </w:rPr>
-        <w:t>neirona</w:t>
-      </w:r>
-      <w:proofErr w:type="spellEnd"/>
-      <w:r>
-        <w:rPr>
-          <w:lang w:val="sv-SE"/>
-        </w:rPr>
-        <w:t xml:space="preserve"> </w:t>
-      </w:r>
-      <w:proofErr w:type="spellStart"/>
-      <w:r>
-        <w:rPr>
-          <w:lang w:val="sv-SE"/>
-        </w:rPr>
-        <w:t>ieejai</w:t>
-      </w:r>
-      <w:proofErr w:type="spellEnd"/>
-      <w:r>
-        <w:rPr>
-          <w:lang w:val="sv-SE"/>
-        </w:rPr>
-        <w:t xml:space="preserve"> </w:t>
-      </w:r>
-      <w:proofErr w:type="spellStart"/>
-      <w:r>
-        <w:rPr>
-          <w:lang w:val="sv-SE"/>
-        </w:rPr>
-        <w:t>tiek</w:t>
-      </w:r>
-      <w:proofErr w:type="spellEnd"/>
-      <w:r>
-        <w:rPr>
-          <w:lang w:val="sv-SE"/>
-        </w:rPr>
-        <w:t xml:space="preserve"> </w:t>
-      </w:r>
-      <w:proofErr w:type="spellStart"/>
-      <w:r>
-        <w:rPr>
-          <w:lang w:val="sv-SE"/>
-        </w:rPr>
-        <w:t>pielietots</w:t>
-      </w:r>
-      <w:proofErr w:type="spellEnd"/>
-      <w:r>
-        <w:rPr>
-          <w:lang w:val="sv-SE"/>
-        </w:rPr>
-        <w:t xml:space="preserve"> svara </w:t>
-      </w:r>
-      <w:proofErr w:type="spellStart"/>
-      <w:r>
-        <w:rPr>
-          <w:lang w:val="sv-SE"/>
-        </w:rPr>
-        <w:t>mainīgais</w:t>
-      </w:r>
-      <w:proofErr w:type="spellEnd"/>
-      <w:r>
-        <w:rPr>
-          <w:lang w:val="sv-SE"/>
-        </w:rPr>
-        <w:t xml:space="preserve">. </w:t>
-      </w:r>
-      <w:proofErr w:type="spellStart"/>
-      <w:r>
-        <w:rPr>
-          <w:lang w:val="sv-SE"/>
-        </w:rPr>
-        <w:t>Šāds</w:t>
-      </w:r>
-      <w:proofErr w:type="spellEnd"/>
-      <w:r>
-        <w:rPr>
-          <w:lang w:val="sv-SE"/>
-        </w:rPr>
-        <w:t xml:space="preserve"> </w:t>
-      </w:r>
-      <w:proofErr w:type="spellStart"/>
-      <w:r>
-        <w:rPr>
-          <w:lang w:val="sv-SE"/>
-        </w:rPr>
-        <w:t>gadījums</w:t>
-      </w:r>
-      <w:proofErr w:type="spellEnd"/>
-      <w:r>
-        <w:rPr>
-          <w:lang w:val="sv-SE"/>
-        </w:rPr>
-        <w:t xml:space="preserve"> </w:t>
-      </w:r>
-      <w:proofErr w:type="spellStart"/>
-      <w:r>
-        <w:rPr>
-          <w:lang w:val="sv-SE"/>
-        </w:rPr>
-        <w:t>ir</w:t>
-      </w:r>
-      <w:proofErr w:type="spellEnd"/>
-      <w:r>
-        <w:rPr>
-          <w:lang w:val="sv-SE"/>
-        </w:rPr>
-        <w:t xml:space="preserve"> </w:t>
-      </w:r>
-      <w:proofErr w:type="spellStart"/>
-      <w:r>
-        <w:rPr>
-          <w:lang w:val="sv-SE"/>
-        </w:rPr>
-        <w:t>arī</w:t>
-      </w:r>
-      <w:proofErr w:type="spellEnd"/>
-      <w:r>
-        <w:rPr>
-          <w:lang w:val="sv-SE"/>
-        </w:rPr>
-        <w:t xml:space="preserve"> </w:t>
-      </w:r>
-      <w:proofErr w:type="spellStart"/>
-      <w:r>
-        <w:rPr>
-          <w:lang w:val="sv-SE"/>
-        </w:rPr>
-        <w:t>darbā</w:t>
-      </w:r>
-      <w:proofErr w:type="spellEnd"/>
-      <w:r>
-        <w:rPr>
-          <w:lang w:val="sv-SE"/>
-        </w:rPr>
-        <w:t xml:space="preserve"> </w:t>
-      </w:r>
-      <w:proofErr w:type="spellStart"/>
-      <w:r>
-        <w:rPr>
-          <w:lang w:val="sv-SE"/>
-        </w:rPr>
-        <w:t>apskatītā</w:t>
-      </w:r>
-      <w:proofErr w:type="spellEnd"/>
-      <w:r>
-        <w:rPr>
-          <w:lang w:val="sv-SE"/>
-        </w:rPr>
-        <w:t xml:space="preserve"> </w:t>
-      </w:r>
-      <w:proofErr w:type="spellStart"/>
-      <w:r>
-        <w:rPr>
-          <w:lang w:val="sv-SE"/>
-        </w:rPr>
-        <w:t>tekstūru</w:t>
-      </w:r>
-      <w:proofErr w:type="spellEnd"/>
-      <w:r>
-        <w:rPr>
-          <w:lang w:val="sv-SE"/>
-        </w:rPr>
-        <w:t xml:space="preserve"> </w:t>
-      </w:r>
-      <w:proofErr w:type="spellStart"/>
-      <w:r>
-        <w:rPr>
-          <w:lang w:val="sv-SE"/>
-        </w:rPr>
-        <w:t>ģenerēšana</w:t>
-      </w:r>
-      <w:proofErr w:type="spellEnd"/>
-      <w:r>
-        <w:rPr>
-          <w:lang w:val="sv-SE"/>
-        </w:rPr>
-        <w:t xml:space="preserve">, kas </w:t>
-      </w:r>
-      <w:proofErr w:type="spellStart"/>
-      <w:r>
-        <w:rPr>
-          <w:lang w:val="sv-SE"/>
-        </w:rPr>
-        <w:t>pēc</w:t>
-      </w:r>
-      <w:proofErr w:type="spellEnd"/>
-      <w:r>
-        <w:rPr>
-          <w:lang w:val="sv-SE"/>
-        </w:rPr>
-        <w:t xml:space="preserve"> </w:t>
-      </w:r>
-      <w:proofErr w:type="spellStart"/>
-      <w:r>
-        <w:rPr>
-          <w:lang w:val="sv-SE"/>
-        </w:rPr>
-        <w:t>būtības</w:t>
-      </w:r>
-      <w:proofErr w:type="spellEnd"/>
-      <w:r>
-        <w:rPr>
-          <w:lang w:val="sv-SE"/>
-        </w:rPr>
-        <w:t xml:space="preserve"> </w:t>
-      </w:r>
-      <w:proofErr w:type="spellStart"/>
-      <w:r>
-        <w:rPr>
-          <w:lang w:val="sv-SE"/>
-        </w:rPr>
-        <w:t>ir</w:t>
-      </w:r>
-      <w:proofErr w:type="spellEnd"/>
-      <w:r>
-        <w:rPr>
-          <w:lang w:val="sv-SE"/>
-        </w:rPr>
-        <w:t xml:space="preserve"> </w:t>
-      </w:r>
-      <w:proofErr w:type="spellStart"/>
-      <w:r>
-        <w:rPr>
-          <w:lang w:val="sv-SE"/>
-        </w:rPr>
-        <w:t>attēlu</w:t>
-      </w:r>
-      <w:proofErr w:type="spellEnd"/>
-      <w:r>
-        <w:rPr>
-          <w:lang w:val="sv-SE"/>
-        </w:rPr>
-        <w:t xml:space="preserve"> </w:t>
-      </w:r>
-      <w:proofErr w:type="spellStart"/>
-      <w:r>
-        <w:rPr>
-          <w:lang w:val="sv-SE"/>
-        </w:rPr>
-        <w:t>apstrādes</w:t>
-      </w:r>
-      <w:proofErr w:type="spellEnd"/>
-      <w:r>
-        <w:rPr>
-          <w:lang w:val="sv-SE"/>
-        </w:rPr>
-        <w:t xml:space="preserve"> </w:t>
-      </w:r>
-      <w:proofErr w:type="spellStart"/>
-      <w:r>
-        <w:rPr>
-          <w:lang w:val="sv-SE"/>
-        </w:rPr>
-        <w:t>problēma</w:t>
-      </w:r>
-      <w:proofErr w:type="spellEnd"/>
-      <w:r>
-        <w:rPr>
-          <w:lang w:val="sv-SE"/>
-        </w:rPr>
-        <w:t xml:space="preserve"> </w:t>
-      </w:r>
-      <w:proofErr w:type="spellStart"/>
-      <w:r>
-        <w:rPr>
-          <w:lang w:val="sv-SE"/>
-        </w:rPr>
-        <w:t>un</w:t>
-      </w:r>
-      <w:proofErr w:type="spellEnd"/>
-      <w:r>
-        <w:rPr>
-          <w:lang w:val="sv-SE"/>
-        </w:rPr>
-        <w:t xml:space="preserve"> </w:t>
-      </w:r>
-      <w:proofErr w:type="spellStart"/>
-      <w:r>
-        <w:rPr>
-          <w:lang w:val="sv-SE"/>
-        </w:rPr>
-        <w:t>strādā</w:t>
-      </w:r>
-      <w:proofErr w:type="spellEnd"/>
-      <w:r>
-        <w:rPr>
-          <w:lang w:val="sv-SE"/>
-        </w:rPr>
-        <w:t xml:space="preserve"> ar </w:t>
-      </w:r>
-      <w:proofErr w:type="spellStart"/>
-      <w:r>
-        <w:rPr>
-          <w:lang w:val="sv-SE"/>
-        </w:rPr>
-        <w:t>lielu</w:t>
-      </w:r>
-      <w:proofErr w:type="spellEnd"/>
-      <w:r>
-        <w:rPr>
-          <w:lang w:val="sv-SE"/>
-        </w:rPr>
-        <w:t xml:space="preserve"> </w:t>
-      </w:r>
-      <w:proofErr w:type="spellStart"/>
-      <w:r>
-        <w:rPr>
-          <w:lang w:val="sv-SE"/>
-        </w:rPr>
-        <w:t>datu</w:t>
-      </w:r>
-      <w:proofErr w:type="spellEnd"/>
-      <w:r>
-        <w:rPr>
-          <w:lang w:val="sv-SE"/>
-        </w:rPr>
-        <w:t xml:space="preserve"> </w:t>
-      </w:r>
-      <w:proofErr w:type="spellStart"/>
-      <w:r>
-        <w:rPr>
-          <w:lang w:val="sv-SE"/>
-        </w:rPr>
-        <w:t>apjomu</w:t>
-      </w:r>
-      <w:proofErr w:type="spellEnd"/>
-      <w:r>
-        <w:rPr>
-          <w:lang w:val="sv-SE"/>
-        </w:rPr>
-        <w:t xml:space="preserve">. </w:t>
-      </w:r>
-      <w:proofErr w:type="spellStart"/>
-      <w:r>
-        <w:rPr>
-          <w:lang w:val="sv-SE"/>
-        </w:rPr>
-        <w:t>Vislabāk</w:t>
-      </w:r>
-      <w:proofErr w:type="spellEnd"/>
-      <w:r>
-        <w:rPr>
-          <w:lang w:val="sv-SE"/>
-        </w:rPr>
-        <w:t xml:space="preserve"> to var </w:t>
-      </w:r>
-      <w:proofErr w:type="spellStart"/>
-      <w:r>
-        <w:rPr>
-          <w:lang w:val="sv-SE"/>
-        </w:rPr>
-        <w:t>redzēt</w:t>
-      </w:r>
-      <w:proofErr w:type="spellEnd"/>
-      <w:r>
-        <w:rPr>
-          <w:lang w:val="sv-SE"/>
-        </w:rPr>
-        <w:t xml:space="preserve"> </w:t>
-      </w:r>
-      <w:proofErr w:type="spellStart"/>
-      <w:r>
-        <w:rPr>
-          <w:lang w:val="sv-SE"/>
-        </w:rPr>
-        <w:t>skaitliskos</w:t>
-      </w:r>
-      <w:proofErr w:type="spellEnd"/>
-      <w:r>
-        <w:rPr>
-          <w:lang w:val="sv-SE"/>
-        </w:rPr>
-        <w:t xml:space="preserve"> </w:t>
-      </w:r>
-      <w:proofErr w:type="spellStart"/>
-      <w:r>
-        <w:rPr>
-          <w:lang w:val="sv-SE"/>
-        </w:rPr>
-        <w:t>piemēros</w:t>
-      </w:r>
-      <w:proofErr w:type="spellEnd"/>
-      <w:r>
-        <w:rPr>
-          <w:lang w:val="sv-SE"/>
-        </w:rPr>
-        <w:t xml:space="preserve">. </w:t>
-      </w:r>
-      <w:proofErr w:type="spellStart"/>
-      <w:r>
-        <w:rPr>
-          <w:lang w:val="sv-SE"/>
-        </w:rPr>
-        <w:t>Klasiskā</w:t>
-      </w:r>
-      <w:proofErr w:type="spellEnd"/>
-      <w:r>
-        <w:rPr>
-          <w:lang w:val="sv-SE"/>
-        </w:rPr>
-        <w:t xml:space="preserve"> </w:t>
-      </w:r>
-      <w:proofErr w:type="spellStart"/>
-      <w:r>
-        <w:rPr>
-          <w:lang w:val="sv-SE"/>
-        </w:rPr>
-        <w:t>attēlu</w:t>
-      </w:r>
-      <w:proofErr w:type="spellEnd"/>
-      <w:r>
-        <w:rPr>
-          <w:lang w:val="sv-SE"/>
-        </w:rPr>
-        <w:t xml:space="preserve"> </w:t>
-      </w:r>
-      <w:proofErr w:type="spellStart"/>
-      <w:r>
-        <w:rPr>
-          <w:lang w:val="sv-SE"/>
-        </w:rPr>
-        <w:t>apstrādes</w:t>
-      </w:r>
-      <w:proofErr w:type="spellEnd"/>
-      <w:r>
-        <w:rPr>
-          <w:lang w:val="sv-SE"/>
-        </w:rPr>
-        <w:t xml:space="preserve"> </w:t>
-      </w:r>
-      <w:proofErr w:type="spellStart"/>
-      <w:r>
-        <w:rPr>
-          <w:lang w:val="sv-SE"/>
-        </w:rPr>
-        <w:t>problēmā</w:t>
-      </w:r>
-      <w:proofErr w:type="spellEnd"/>
-      <w:r>
-        <w:rPr>
-          <w:lang w:val="sv-SE"/>
-        </w:rPr>
-        <w:t xml:space="preserve">, </w:t>
-      </w:r>
-      <w:proofErr w:type="spellStart"/>
-      <w:r>
-        <w:rPr>
-          <w:lang w:val="sv-SE"/>
-        </w:rPr>
-        <w:t>piemēram</w:t>
-      </w:r>
-      <w:proofErr w:type="spellEnd"/>
-      <w:r>
-        <w:rPr>
-          <w:lang w:val="sv-SE"/>
-        </w:rPr>
-        <w:t xml:space="preserve">, </w:t>
-      </w:r>
-      <w:proofErr w:type="spellStart"/>
-      <w:r>
-        <w:rPr>
-          <w:lang w:val="sv-SE"/>
-        </w:rPr>
-        <w:t>attēlu</w:t>
-      </w:r>
-      <w:proofErr w:type="spellEnd"/>
-      <w:r>
-        <w:rPr>
-          <w:lang w:val="sv-SE"/>
-        </w:rPr>
-        <w:t xml:space="preserve"> </w:t>
-      </w:r>
-      <w:proofErr w:type="spellStart"/>
-      <w:r>
-        <w:rPr>
-          <w:lang w:val="sv-SE"/>
-        </w:rPr>
-        <w:t>atpazīšanā</w:t>
-      </w:r>
-      <w:proofErr w:type="spellEnd"/>
-      <w:r>
-        <w:rPr>
-          <w:lang w:val="sv-SE"/>
-        </w:rPr>
-        <w:t xml:space="preserve">, </w:t>
-      </w:r>
-      <w:proofErr w:type="spellStart"/>
-      <w:r>
-        <w:rPr>
-          <w:lang w:val="sv-SE"/>
-        </w:rPr>
-        <w:t>ieejas</w:t>
-      </w:r>
-      <w:proofErr w:type="spellEnd"/>
-      <w:r>
-        <w:rPr>
-          <w:lang w:val="sv-SE"/>
-        </w:rPr>
-        <w:t xml:space="preserve"> </w:t>
-      </w:r>
-      <w:proofErr w:type="spellStart"/>
-      <w:r>
-        <w:rPr>
-          <w:lang w:val="sv-SE"/>
-        </w:rPr>
-        <w:t>slānī</w:t>
-      </w:r>
-      <w:proofErr w:type="spellEnd"/>
-      <w:r>
-        <w:rPr>
-          <w:lang w:val="sv-SE"/>
-        </w:rPr>
-        <w:t xml:space="preserve"> </w:t>
-      </w:r>
-      <w:proofErr w:type="spellStart"/>
-      <w:r>
-        <w:rPr>
-          <w:lang w:val="sv-SE"/>
-        </w:rPr>
-        <w:t>būtu</w:t>
-      </w:r>
-      <w:proofErr w:type="spellEnd"/>
-      <w:r>
-        <w:rPr>
-          <w:lang w:val="sv-SE"/>
-        </w:rPr>
-        <w:t xml:space="preserve"> </w:t>
-      </w:r>
-      <w:proofErr w:type="spellStart"/>
-      <w:r>
-        <w:rPr>
-          <w:lang w:val="sv-SE"/>
-        </w:rPr>
-        <w:t>pilns</w:t>
-      </w:r>
-      <w:proofErr w:type="spellEnd"/>
-      <w:r>
-        <w:rPr>
-          <w:lang w:val="sv-SE"/>
-        </w:rPr>
-        <w:t xml:space="preserve"> </w:t>
-      </w:r>
-      <w:proofErr w:type="spellStart"/>
-      <w:r>
-        <w:rPr>
-          <w:lang w:val="sv-SE"/>
-        </w:rPr>
-        <w:t>attēls</w:t>
-      </w:r>
-      <w:proofErr w:type="spellEnd"/>
-      <w:r>
-        <w:rPr>
-          <w:lang w:val="sv-SE"/>
-        </w:rPr>
-        <w:t xml:space="preserve">. Ja </w:t>
-      </w:r>
-      <w:r>
-        <w:rPr>
-          <w:lang w:val="sv-SE"/>
-        </w:rPr>
-        <w:t>tas</w:t>
-      </w:r>
-      <w:r>
-        <w:rPr>
-          <w:lang w:val="sv-SE"/>
-        </w:rPr>
-        <w:t xml:space="preserve"> </w:t>
-      </w:r>
-      <w:proofErr w:type="spellStart"/>
-      <w:r>
-        <w:rPr>
-          <w:lang w:val="sv-SE"/>
-        </w:rPr>
-        <w:t>ir</w:t>
-      </w:r>
-      <w:proofErr w:type="spellEnd"/>
-      <w:r>
-        <w:rPr>
-          <w:lang w:val="sv-SE"/>
-        </w:rPr>
-        <w:t xml:space="preserve">, </w:t>
-      </w:r>
-      <w:proofErr w:type="spellStart"/>
-      <w:r>
-        <w:rPr>
-          <w:lang w:val="sv-SE"/>
-        </w:rPr>
-        <w:t>piemēram</w:t>
-      </w:r>
-      <w:proofErr w:type="spellEnd"/>
-      <w:r>
-        <w:rPr>
-          <w:lang w:val="sv-SE"/>
-        </w:rPr>
-        <w:t xml:space="preserve">, 320x320 </w:t>
-      </w:r>
-      <w:proofErr w:type="spellStart"/>
-      <w:r>
-        <w:rPr>
-          <w:lang w:val="sv-SE"/>
-        </w:rPr>
-        <w:t>pikseļu</w:t>
-      </w:r>
-      <w:proofErr w:type="spellEnd"/>
-      <w:r>
-        <w:rPr>
-          <w:lang w:val="sv-SE"/>
-        </w:rPr>
-        <w:t xml:space="preserve"> </w:t>
-      </w:r>
-      <w:proofErr w:type="spellStart"/>
-      <w:r>
-        <w:rPr>
-          <w:lang w:val="sv-SE"/>
-        </w:rPr>
-        <w:t>attēls</w:t>
-      </w:r>
-      <w:proofErr w:type="spellEnd"/>
-      <w:r>
-        <w:rPr>
-          <w:lang w:val="sv-SE"/>
-        </w:rPr>
-        <w:t xml:space="preserve"> ar 3 </w:t>
-      </w:r>
-      <w:proofErr w:type="spellStart"/>
-      <w:r>
-        <w:rPr>
-          <w:lang w:val="sv-SE"/>
-        </w:rPr>
-        <w:t>kanālu</w:t>
-      </w:r>
-      <w:proofErr w:type="spellEnd"/>
-      <w:r>
-        <w:rPr>
-          <w:lang w:val="sv-SE"/>
-        </w:rPr>
-        <w:t xml:space="preserve"> RGB </w:t>
-      </w:r>
-      <w:proofErr w:type="spellStart"/>
-      <w:r>
-        <w:rPr>
-          <w:lang w:val="sv-SE"/>
-        </w:rPr>
-        <w:t>krāsu</w:t>
-      </w:r>
-      <w:proofErr w:type="spellEnd"/>
-      <w:r>
-        <w:rPr>
-          <w:lang w:val="sv-SE"/>
-        </w:rPr>
-        <w:t xml:space="preserve"> </w:t>
-      </w:r>
-      <w:proofErr w:type="spellStart"/>
-      <w:r>
-        <w:rPr>
-          <w:lang w:val="sv-SE"/>
-        </w:rPr>
-        <w:t>telpas</w:t>
-      </w:r>
-      <w:proofErr w:type="spellEnd"/>
-      <w:r>
-        <w:rPr>
-          <w:lang w:val="sv-SE"/>
-        </w:rPr>
-        <w:t xml:space="preserve"> </w:t>
-      </w:r>
-      <w:proofErr w:type="spellStart"/>
-      <w:r>
-        <w:rPr>
-          <w:lang w:val="sv-SE"/>
-        </w:rPr>
-        <w:t>informāciju</w:t>
-      </w:r>
-      <w:proofErr w:type="spellEnd"/>
-      <w:r>
-        <w:rPr>
-          <w:lang w:val="sv-SE"/>
-        </w:rPr>
-        <w:t xml:space="preserve">, </w:t>
-      </w:r>
-      <w:proofErr w:type="spellStart"/>
-      <w:r>
-        <w:rPr>
-          <w:lang w:val="sv-SE"/>
-        </w:rPr>
-        <w:t>kopā</w:t>
-      </w:r>
-      <w:proofErr w:type="spellEnd"/>
-      <w:r>
-        <w:rPr>
-          <w:lang w:val="sv-SE"/>
-        </w:rPr>
-        <w:t xml:space="preserve"> </w:t>
-      </w:r>
-      <w:proofErr w:type="spellStart"/>
-      <w:r>
-        <w:rPr>
-          <w:lang w:val="sv-SE"/>
-        </w:rPr>
-        <w:t>tās</w:t>
-      </w:r>
-      <w:proofErr w:type="spellEnd"/>
-      <w:r>
-        <w:rPr>
-          <w:lang w:val="sv-SE"/>
-        </w:rPr>
-        <w:t xml:space="preserve"> </w:t>
-      </w:r>
-      <w:proofErr w:type="spellStart"/>
-      <w:r>
-        <w:rPr>
-          <w:lang w:val="sv-SE"/>
-        </w:rPr>
-        <w:t>ir</w:t>
-      </w:r>
-      <w:proofErr w:type="spellEnd"/>
-      <w:r>
-        <w:rPr>
-          <w:lang w:val="sv-SE"/>
-        </w:rPr>
-        <w:t xml:space="preserve"> </w:t>
-      </w:r>
-      <w:proofErr w:type="gramStart"/>
-      <w:r>
-        <w:rPr>
-          <w:lang w:val="sv-SE"/>
-        </w:rPr>
-        <w:t>307200</w:t>
-      </w:r>
-      <w:proofErr w:type="gramEnd"/>
-      <w:r>
-        <w:rPr>
-          <w:lang w:val="sv-SE"/>
-        </w:rPr>
-        <w:t xml:space="preserve"> </w:t>
-      </w:r>
-      <w:proofErr w:type="spellStart"/>
-      <w:r>
-        <w:rPr>
-          <w:lang w:val="sv-SE"/>
-        </w:rPr>
-        <w:t>ieejas</w:t>
-      </w:r>
-      <w:proofErr w:type="spellEnd"/>
-      <w:r>
-        <w:rPr>
-          <w:lang w:val="sv-SE"/>
-        </w:rPr>
-        <w:t xml:space="preserve"> </w:t>
-      </w:r>
-      <w:proofErr w:type="spellStart"/>
-      <w:r>
-        <w:rPr>
-          <w:lang w:val="sv-SE"/>
-        </w:rPr>
-        <w:t>vērtības</w:t>
-      </w:r>
-      <w:proofErr w:type="spellEnd"/>
-      <w:r>
-        <w:rPr>
-          <w:lang w:val="sv-SE"/>
-        </w:rPr>
-        <w:t>.</w:t>
-      </w:r>
-      <w:r>
-        <w:rPr>
-          <w:lang w:val="sv-SE"/>
-        </w:rPr>
-        <w:t xml:space="preserve"> </w:t>
-      </w:r>
-      <w:proofErr w:type="spellStart"/>
-      <w:r>
-        <w:rPr>
-          <w:lang w:val="sv-SE"/>
-        </w:rPr>
-        <w:t>Kā</w:t>
-      </w:r>
-      <w:proofErr w:type="spellEnd"/>
-      <w:r>
-        <w:rPr>
-          <w:lang w:val="sv-SE"/>
-        </w:rPr>
-        <w:t xml:space="preserve"> </w:t>
-      </w:r>
-      <w:proofErr w:type="spellStart"/>
-      <w:r>
-        <w:rPr>
-          <w:lang w:val="sv-SE"/>
-        </w:rPr>
-        <w:t>redzams</w:t>
-      </w:r>
-      <w:proofErr w:type="spellEnd"/>
-      <w:r>
-        <w:rPr>
-          <w:lang w:val="sv-SE"/>
-        </w:rPr>
-        <w:t xml:space="preserve"> </w:t>
-      </w:r>
-      <w:proofErr w:type="spellStart"/>
-      <w:r>
-        <w:rPr>
-          <w:lang w:val="sv-SE"/>
-        </w:rPr>
-        <w:t>attēlā</w:t>
-      </w:r>
-      <w:proofErr w:type="spellEnd"/>
-      <w:r>
-        <w:rPr>
-          <w:lang w:val="sv-SE"/>
-        </w:rPr>
-        <w:t xml:space="preserve"> 2.2, </w:t>
-      </w:r>
-      <w:proofErr w:type="spellStart"/>
-      <w:r>
-        <w:rPr>
-          <w:lang w:val="sv-SE"/>
-        </w:rPr>
-        <w:t>katrai</w:t>
-      </w:r>
-      <w:proofErr w:type="spellEnd"/>
-      <w:r>
-        <w:rPr>
-          <w:lang w:val="sv-SE"/>
-        </w:rPr>
-        <w:t xml:space="preserve"> </w:t>
-      </w:r>
-      <w:proofErr w:type="spellStart"/>
-      <w:r>
-        <w:rPr>
-          <w:lang w:val="sv-SE"/>
-        </w:rPr>
-        <w:t>ieejas</w:t>
-      </w:r>
-      <w:proofErr w:type="spellEnd"/>
-      <w:r>
-        <w:rPr>
-          <w:lang w:val="sv-SE"/>
-        </w:rPr>
-        <w:t xml:space="preserve"> </w:t>
-      </w:r>
-      <w:proofErr w:type="spellStart"/>
-      <w:r>
-        <w:rPr>
-          <w:lang w:val="sv-SE"/>
-        </w:rPr>
-        <w:t>vērtībai</w:t>
-      </w:r>
-      <w:proofErr w:type="spellEnd"/>
+        <w:t>Kā redzams attēlā 2.2, katrai ieejas vērtībai</w:t>
+      </w:r>
       <w:r>
         <w:rPr>
           <w:lang w:val="sv-SE"/>
@@ -2445,21 +1088,12 @@
         </w:rPr>
         <w:t xml:space="preserve">1 </w:t>
       </w:r>
-      <w:proofErr w:type="spellStart"/>
       <w:r>
         <w:rPr>
           <w:lang w:val="sv-SE"/>
         </w:rPr>
-        <w:t>līdz</w:t>
-      </w:r>
-      <w:proofErr w:type="spellEnd"/>
-      <w:r>
-        <w:rPr>
-          <w:lang w:val="sv-SE"/>
-        </w:rPr>
-        <w:t xml:space="preserve"> </w:t>
-      </w:r>
-      <w:proofErr w:type="spellStart"/>
+        <w:t xml:space="preserve">līdz </w:t>
+      </w:r>
       <w:r>
         <w:rPr>
           <w:b/>
@@ -2475,9 +1109,22 @@
           <w:vertAlign w:val="subscript"/>
           <w:lang w:val="sv-SE"/>
         </w:rPr>
-        <w:t>n</w:t>
-      </w:r>
-      <w:proofErr w:type="spellEnd"/>
+        <w:t xml:space="preserve">n </w:t>
+      </w:r>
+      <w:r>
+        <w:rPr>
+          <w:lang w:val="sv-SE"/>
+        </w:rPr>
+        <w:t xml:space="preserve">(kur n = 307200), tiek piekārtots svara mainīgais </w:t>
+      </w:r>
+      <w:r>
+        <w:rPr>
+          <w:b/>
+          <w:i/>
+          <w:lang w:val="sv-SE"/>
+        </w:rPr>
+        <w:t>w</w:t>
+      </w:r>
       <w:r>
         <w:rPr>
           <w:b/>
@@ -2485,89 +1132,8 @@
           <w:vertAlign w:val="subscript"/>
           <w:lang w:val="sv-SE"/>
         </w:rPr>
-        <w:t xml:space="preserve"> </w:t>
-      </w:r>
-      <w:r>
-        <w:rPr>
-          <w:lang w:val="sv-SE"/>
-        </w:rPr>
-        <w:t xml:space="preserve">(kur n = </w:t>
-      </w:r>
-      <w:proofErr w:type="gramStart"/>
-      <w:r>
-        <w:rPr>
-          <w:lang w:val="sv-SE"/>
-        </w:rPr>
-        <w:t>307200</w:t>
-      </w:r>
-      <w:proofErr w:type="gramEnd"/>
-      <w:r>
-        <w:rPr>
-          <w:lang w:val="sv-SE"/>
-        </w:rPr>
-        <w:t xml:space="preserve">), </w:t>
-      </w:r>
-      <w:proofErr w:type="spellStart"/>
-      <w:r>
-        <w:rPr>
-          <w:lang w:val="sv-SE"/>
-        </w:rPr>
-        <w:t>tiek</w:t>
-      </w:r>
-      <w:proofErr w:type="spellEnd"/>
-      <w:r>
-        <w:rPr>
-          <w:lang w:val="sv-SE"/>
-        </w:rPr>
-        <w:t xml:space="preserve"> </w:t>
-      </w:r>
-      <w:proofErr w:type="spellStart"/>
-      <w:r>
-        <w:rPr>
-          <w:lang w:val="sv-SE"/>
-        </w:rPr>
-        <w:t>piekārtots</w:t>
-      </w:r>
-      <w:proofErr w:type="spellEnd"/>
-      <w:r>
-        <w:rPr>
-          <w:lang w:val="sv-SE"/>
-        </w:rPr>
-        <w:t xml:space="preserve"> svara </w:t>
-      </w:r>
-      <w:proofErr w:type="spellStart"/>
-      <w:r>
-        <w:rPr>
-          <w:lang w:val="sv-SE"/>
-        </w:rPr>
-        <w:t>mainīgais</w:t>
-      </w:r>
-      <w:proofErr w:type="spellEnd"/>
-      <w:r>
-        <w:rPr>
-          <w:lang w:val="sv-SE"/>
-        </w:rPr>
-        <w:t xml:space="preserve"> </w:t>
-      </w:r>
-      <w:proofErr w:type="spellStart"/>
-      <w:r>
-        <w:rPr>
-          <w:b/>
-          <w:i/>
-          <w:lang w:val="sv-SE"/>
-        </w:rPr>
-        <w:t>w</w:t>
-      </w:r>
-      <w:r>
-        <w:rPr>
-          <w:b/>
-          <w:i/>
-          <w:vertAlign w:val="subscript"/>
-          <w:lang w:val="sv-SE"/>
-        </w:rPr>
         <w:t>i</w:t>
       </w:r>
-      <w:proofErr w:type="spellEnd"/>
       <w:r>
         <w:rPr>
           <w:lang w:val="sv-SE"/>
@@ -2690,6 +1256,7 @@
         <w:rPr>
           <w:lang w:val="lv-LV"/>
         </w:rPr>
+        <w:lastRenderedPageBreak/>
         <w:t>Tas nozīmē, kā sekojošajā slānī katram neironam būs vajadzīgi arī 307200 svaru mainīgie.</w:t>
       </w:r>
       <w:r>
@@ -2720,21 +1287,7 @@
         <w:rPr>
           <w:lang w:val="lv-LV"/>
         </w:rPr>
-        <w:t xml:space="preserve"> Tiesa, jāpiemin, ka arī šādās </w:t>
-      </w:r>
-      <w:proofErr w:type="spellStart"/>
-      <w:r>
-        <w:rPr>
-          <w:lang w:val="lv-LV"/>
-        </w:rPr>
-        <w:t>arhitektūrās</w:t>
-      </w:r>
-      <w:proofErr w:type="spellEnd"/>
-      <w:r>
-        <w:rPr>
-          <w:lang w:val="lv-LV"/>
-        </w:rPr>
-        <w:t>, ja tiek risinātas klasifikācijas problēmas, pilnsaistes slāņi tiek lietoti, tomēr parasti tie ir pēdējie tīkla slāņi, kur mainīgo apjoms ir mazāks</w:t>
+        <w:t xml:space="preserve"> Tiesa, jāpiemin, ka arī šādās arhitektūrās, ja tiek risinātas klasifikācijas problēmas, pilnsaistes slāņi tiek lietoti, tomēr parasti tie ir pēdējie tīkla slāņi, kur mainīgo apjoms ir mazāks</w:t>
       </w:r>
     </w:p>
     <w:p>
@@ -2760,41 +1313,13 @@
         <w:rPr>
           <w:lang w:val="lv-LV"/>
         </w:rPr>
-        <w:t xml:space="preserve">Atgriežoties pie </w:t>
-      </w:r>
-      <w:proofErr w:type="spellStart"/>
-      <w:r>
-        <w:rPr>
-          <w:lang w:val="lv-LV"/>
-        </w:rPr>
-        <w:t>daudzslāņu</w:t>
-      </w:r>
-      <w:proofErr w:type="spellEnd"/>
-      <w:r>
-        <w:rPr>
-          <w:lang w:val="lv-LV"/>
-        </w:rPr>
-        <w:t xml:space="preserve"> </w:t>
-      </w:r>
-      <w:proofErr w:type="spellStart"/>
-      <w:r>
-        <w:rPr>
-          <w:lang w:val="lv-LV"/>
-        </w:rPr>
-        <w:t>perc</w:t>
-      </w:r>
-      <w:r>
-        <w:rPr>
-          <w:lang w:val="lv-LV"/>
-        </w:rPr>
-        <w:t>eptrona</w:t>
-      </w:r>
-      <w:proofErr w:type="spellEnd"/>
-      <w:r>
-        <w:rPr>
-          <w:lang w:val="lv-LV"/>
-        </w:rPr>
-        <w:t xml:space="preserve"> gadījuma, </w:t>
+        <w:t>Atgriežoties pie daudzslāņu perc</w:t>
+      </w:r>
+      <w:r>
+        <w:rPr>
+          <w:lang w:val="lv-LV"/>
+        </w:rPr>
+        <w:t xml:space="preserve">eptrona gadījuma, </w:t>
       </w:r>
       <w:r>
         <w:rPr>
@@ -2999,35 +1524,7 @@
         <w:rPr>
           <w:lang w:val="lv-LV"/>
         </w:rPr>
-        <w:t xml:space="preserve">ir neirona nobīde – papildus svars, kas bieži šādās </w:t>
-      </w:r>
-      <w:proofErr w:type="spellStart"/>
-      <w:r>
-        <w:rPr>
-          <w:lang w:val="lv-LV"/>
-        </w:rPr>
-        <w:t>arhitektūrās</w:t>
-      </w:r>
-      <w:proofErr w:type="spellEnd"/>
-      <w:r>
-        <w:rPr>
-          <w:lang w:val="lv-LV"/>
-        </w:rPr>
-        <w:t xml:space="preserve"> tiek lietots, piemēram, lai būtu iespējams izejā iegūt </w:t>
-      </w:r>
-      <w:proofErr w:type="spellStart"/>
-      <w:r>
-        <w:rPr>
-          <w:lang w:val="lv-LV"/>
-        </w:rPr>
-        <w:t>nenulles</w:t>
-      </w:r>
-      <w:proofErr w:type="spellEnd"/>
-      <w:r>
-        <w:rPr>
-          <w:lang w:val="lv-LV"/>
-        </w:rPr>
-        <w:t xml:space="preserve"> vērtības, ja ieeja ir nulle vai tuvu tai.</w:t>
+        <w:t>ir neirona nobīde – papildus svars, kas bieži šādās arhitektūrās tiek lietots, piemēram, lai būtu iespējams izejā iegūt nenulles vērtības, ja ieeja ir nulle vai tuvu tai.</w:t>
       </w:r>
     </w:p>
     <w:p>
@@ -3102,63 +1599,19 @@
         <w:rPr>
           <w:lang w:val="lv-LV"/>
         </w:rPr>
-        <w:t xml:space="preserve">funkcijas piemērs, kuru izmantotu </w:t>
-      </w:r>
-      <w:proofErr w:type="spellStart"/>
-      <w:r>
-        <w:rPr>
-          <w:lang w:val="lv-LV"/>
-        </w:rPr>
-        <w:t>daudzslāņu</w:t>
-      </w:r>
-      <w:proofErr w:type="spellEnd"/>
-      <w:r>
-        <w:rPr>
-          <w:lang w:val="lv-LV"/>
-        </w:rPr>
-        <w:t xml:space="preserve"> </w:t>
-      </w:r>
-      <w:proofErr w:type="spellStart"/>
-      <w:r>
-        <w:rPr>
-          <w:lang w:val="lv-LV"/>
-        </w:rPr>
-        <w:t>perceptrona</w:t>
-      </w:r>
-      <w:proofErr w:type="spellEnd"/>
-      <w:r>
-        <w:rPr>
-          <w:lang w:val="lv-LV"/>
-        </w:rPr>
-        <w:t xml:space="preserve"> arhitektūrā, ir </w:t>
-      </w:r>
-      <w:proofErr w:type="spellStart"/>
-      <w:r>
-        <w:rPr>
-          <w:lang w:val="lv-LV"/>
-        </w:rPr>
-        <w:t>loģistiskā</w:t>
-      </w:r>
-      <w:proofErr w:type="spellEnd"/>
-      <w:r>
-        <w:rPr>
-          <w:lang w:val="lv-LV"/>
-        </w:rPr>
-        <w:t xml:space="preserve"> jeb </w:t>
-      </w:r>
-      <w:proofErr w:type="spellStart"/>
-      <w:r>
-        <w:rPr>
-          <w:lang w:val="lv-LV"/>
-        </w:rPr>
-        <w:t>sigmoīdfunkcija</w:t>
-      </w:r>
-      <w:proofErr w:type="spellEnd"/>
-      <w:r>
-        <w:rPr>
-          <w:lang w:val="lv-LV"/>
-        </w:rPr>
-        <w:t xml:space="preserve"> </w:t>
+        <w:t xml:space="preserve">funkcijas piemērs, kuru izmantotu daudzslāņu perceptrona arhitektūrā, ir </w:t>
+      </w:r>
+      <w:r>
+        <w:rPr>
+          <w:lang w:val="lv-LV"/>
+        </w:rPr>
+        <w:t xml:space="preserve">loģistiskā jeb </w:t>
+      </w:r>
+      <w:r>
+        <w:rPr>
+          <w:lang w:val="lv-LV"/>
+        </w:rPr>
+        <w:t xml:space="preserve">sigmoīdfunkcija </w:t>
       </w:r>
       <m:oMath>
         <m:r>
@@ -3273,23 +1726,7 @@
           <w:rFonts w:eastAsiaTheme="minorEastAsia"/>
           <w:lang w:val="lv-LV"/>
         </w:rPr>
-        <w:t xml:space="preserve"> un </w:t>
-      </w:r>
-      <w:proofErr w:type="spellStart"/>
-      <w:r>
-        <w:rPr>
-          <w:rFonts w:eastAsiaTheme="minorEastAsia"/>
-          <w:lang w:val="lv-LV"/>
-        </w:rPr>
-        <w:t>nogludinā</w:t>
-      </w:r>
-      <w:proofErr w:type="spellEnd"/>
-      <w:r>
-        <w:rPr>
-          <w:rFonts w:eastAsiaTheme="minorEastAsia"/>
-          <w:lang w:val="lv-LV"/>
-        </w:rPr>
-        <w:t xml:space="preserve"> tās S-veida līknē, kā redzams attēlā 2.3</w:t>
+        <w:t xml:space="preserve"> un nogludinā tās S-veida līknē, kā redzams attēlā 2.3</w:t>
       </w:r>
       <w:r>
         <w:rPr>
@@ -3447,7 +1884,6 @@
       <w:r>
         <w:t xml:space="preserve">2.3. att. </w:t>
       </w:r>
-      <w:proofErr w:type="spellStart"/>
       <w:r>
         <w:rPr>
           <w:b/>
@@ -3455,17 +1891,11 @@
         </w:rPr>
         <w:t>Sigmoīdfunkcija</w:t>
       </w:r>
-      <w:proofErr w:type="spellEnd"/>
     </w:p>
     <w:p/>
     <w:p>
-      <w:proofErr w:type="spellStart"/>
-      <w:r>
-        <w:t>Pēc</w:t>
-      </w:r>
-      <w:proofErr w:type="spellEnd"/>
-      <w:r>
-        <w:t xml:space="preserve"> </w:t>
+      <w:r>
+        <w:t xml:space="preserve">Pēc </w:t>
       </w:r>
       <w:r>
         <w:rPr>
@@ -3473,336 +1903,24 @@
         </w:rPr>
         <w:t xml:space="preserve">aktivizācijas </w:t>
       </w:r>
-      <w:proofErr w:type="spellStart"/>
-      <w:r>
-        <w:t>funkcijas</w:t>
-      </w:r>
-      <w:proofErr w:type="spellEnd"/>
-      <w:r>
-        <w:t xml:space="preserve"> </w:t>
-      </w:r>
-      <w:proofErr w:type="spellStart"/>
-      <w:r>
-        <w:t>pielietošanas</w:t>
-      </w:r>
-      <w:proofErr w:type="spellEnd"/>
-      <w:r>
-        <w:t xml:space="preserve"> </w:t>
-      </w:r>
-      <w:proofErr w:type="spellStart"/>
-      <w:r>
-        <w:t>tiek</w:t>
-      </w:r>
-      <w:proofErr w:type="spellEnd"/>
-      <w:r>
-        <w:t xml:space="preserve"> </w:t>
-      </w:r>
-      <w:proofErr w:type="spellStart"/>
-      <w:r>
-        <w:t>iegūta</w:t>
-      </w:r>
-      <w:proofErr w:type="spellEnd"/>
-      <w:r>
-        <w:t xml:space="preserve"> </w:t>
-      </w:r>
-      <w:proofErr w:type="spellStart"/>
-      <w:r>
-        <w:t>neirona</w:t>
-      </w:r>
-      <w:proofErr w:type="spellEnd"/>
-      <w:r>
-        <w:t xml:space="preserve"> </w:t>
-      </w:r>
-      <w:proofErr w:type="spellStart"/>
-      <w:r>
-        <w:t>rezultējošā</w:t>
-      </w:r>
-      <w:proofErr w:type="spellEnd"/>
-      <w:r>
-        <w:t xml:space="preserve"> </w:t>
-      </w:r>
-      <w:proofErr w:type="spellStart"/>
-      <w:r>
-        <w:t>vērtība</w:t>
-      </w:r>
-      <w:proofErr w:type="spellEnd"/>
-      <w:r>
-        <w:t xml:space="preserve">, </w:t>
-      </w:r>
-      <w:proofErr w:type="spellStart"/>
-      <w:r>
-        <w:t>kas</w:t>
-      </w:r>
-      <w:proofErr w:type="spellEnd"/>
-      <w:r>
-        <w:t xml:space="preserve"> </w:t>
-      </w:r>
-      <w:proofErr w:type="spellStart"/>
-      <w:r>
-        <w:t>tālāk</w:t>
-      </w:r>
-      <w:proofErr w:type="spellEnd"/>
-      <w:r>
-        <w:t xml:space="preserve"> </w:t>
-      </w:r>
-      <w:proofErr w:type="spellStart"/>
-      <w:r>
-        <w:t>jau</w:t>
-      </w:r>
-      <w:proofErr w:type="spellEnd"/>
-      <w:r>
-        <w:t xml:space="preserve"> </w:t>
-      </w:r>
-      <w:proofErr w:type="spellStart"/>
-      <w:r>
-        <w:t>izmantojama</w:t>
-      </w:r>
-      <w:proofErr w:type="spellEnd"/>
-      <w:r>
-        <w:t xml:space="preserve"> </w:t>
-      </w:r>
-      <w:proofErr w:type="spellStart"/>
-      <w:r>
-        <w:t>kā</w:t>
-      </w:r>
-      <w:proofErr w:type="spellEnd"/>
-      <w:r>
-        <w:t xml:space="preserve"> </w:t>
-      </w:r>
-      <w:proofErr w:type="spellStart"/>
-      <w:r>
-        <w:t>ieejas</w:t>
-      </w:r>
-      <w:proofErr w:type="spellEnd"/>
-      <w:r>
-        <w:t xml:space="preserve"> </w:t>
-      </w:r>
-      <w:proofErr w:type="spellStart"/>
-      <w:r>
-        <w:t>dati</w:t>
-      </w:r>
-      <w:proofErr w:type="spellEnd"/>
-      <w:r>
-        <w:t xml:space="preserve"> </w:t>
-      </w:r>
-      <w:proofErr w:type="spellStart"/>
-      <w:r>
-        <w:t>nākošajos</w:t>
-      </w:r>
-      <w:proofErr w:type="spellEnd"/>
-      <w:r>
-        <w:t xml:space="preserve"> </w:t>
-      </w:r>
-      <w:proofErr w:type="spellStart"/>
-      <w:r>
-        <w:t>slāņos</w:t>
-      </w:r>
-      <w:proofErr w:type="spellEnd"/>
-      <w:r>
-        <w:t xml:space="preserve">. </w:t>
-      </w:r>
-      <w:proofErr w:type="spellStart"/>
+      <w:r>
+        <w:t xml:space="preserve">funkcijas pielietošanas tiek iegūta neirona rezultējošā vērtība, kas tālāk jau izmantojama kā ieejas dati nākošajos slāņos. </w:t>
+      </w:r>
       <w:r>
         <w:t>Atsevišķu</w:t>
       </w:r>
-      <w:proofErr w:type="spellEnd"/>
-      <w:r>
-        <w:t xml:space="preserve"> </w:t>
-      </w:r>
-      <w:proofErr w:type="spellStart"/>
-      <w:r>
-        <w:t>neirona</w:t>
-      </w:r>
-      <w:proofErr w:type="spellEnd"/>
-      <w:r>
-        <w:t xml:space="preserve"> </w:t>
-      </w:r>
-      <w:proofErr w:type="spellStart"/>
-      <w:r>
-        <w:t>uzvedība</w:t>
-      </w:r>
-      <w:proofErr w:type="spellEnd"/>
-      <w:r>
-        <w:t xml:space="preserve"> </w:t>
-      </w:r>
-      <w:proofErr w:type="spellStart"/>
-      <w:r>
-        <w:t>pati</w:t>
-      </w:r>
-      <w:proofErr w:type="spellEnd"/>
-      <w:r>
-        <w:t xml:space="preserve"> par </w:t>
-      </w:r>
-      <w:proofErr w:type="spellStart"/>
-      <w:r>
-        <w:t>sevi</w:t>
-      </w:r>
-      <w:proofErr w:type="spellEnd"/>
-      <w:r>
-        <w:t xml:space="preserve"> </w:t>
-      </w:r>
-      <w:proofErr w:type="spellStart"/>
-      <w:r>
-        <w:t>ir</w:t>
-      </w:r>
-      <w:proofErr w:type="spellEnd"/>
-      <w:r>
-        <w:t xml:space="preserve"> </w:t>
-      </w:r>
-      <w:proofErr w:type="spellStart"/>
-      <w:r>
-        <w:t>visai</w:t>
-      </w:r>
-      <w:proofErr w:type="spellEnd"/>
-      <w:r>
-        <w:t xml:space="preserve"> </w:t>
-      </w:r>
-      <w:proofErr w:type="spellStart"/>
-      <w:r>
-        <w:t>abstrakta</w:t>
-      </w:r>
-      <w:proofErr w:type="spellEnd"/>
-      <w:r>
-        <w:t xml:space="preserve"> un </w:t>
-      </w:r>
-      <w:proofErr w:type="spellStart"/>
-      <w:r>
-        <w:t>neironu</w:t>
-      </w:r>
-      <w:proofErr w:type="spellEnd"/>
-      <w:r>
-        <w:t xml:space="preserve"> </w:t>
-      </w:r>
-      <w:proofErr w:type="spellStart"/>
-      <w:r>
-        <w:t>tīkla</w:t>
-      </w:r>
-      <w:proofErr w:type="spellEnd"/>
-      <w:r>
-        <w:t xml:space="preserve"> </w:t>
-      </w:r>
-      <w:proofErr w:type="spellStart"/>
-      <w:r>
-        <w:t>rezultātu</w:t>
-      </w:r>
-      <w:proofErr w:type="spellEnd"/>
-      <w:r>
-        <w:t xml:space="preserve"> </w:t>
-      </w:r>
-      <w:proofErr w:type="spellStart"/>
-      <w:r>
-        <w:t>nosaka</w:t>
-      </w:r>
-      <w:proofErr w:type="spellEnd"/>
-      <w:r>
-        <w:t xml:space="preserve"> </w:t>
-      </w:r>
-      <w:proofErr w:type="spellStart"/>
-      <w:r>
-        <w:t>kopējā</w:t>
-      </w:r>
-      <w:proofErr w:type="spellEnd"/>
-      <w:r>
-        <w:t xml:space="preserve"> </w:t>
-      </w:r>
-      <w:proofErr w:type="spellStart"/>
-      <w:r>
-        <w:t>neironu</w:t>
-      </w:r>
-      <w:proofErr w:type="spellEnd"/>
-      <w:r>
-        <w:t xml:space="preserve"> </w:t>
-      </w:r>
-      <w:proofErr w:type="spellStart"/>
-      <w:r>
-        <w:t>mijiedarbība</w:t>
-      </w:r>
-      <w:proofErr w:type="spellEnd"/>
-      <w:r>
-        <w:t>.</w:t>
-      </w:r>
-      <w:r>
-        <w:t xml:space="preserve"> Lai to </w:t>
-      </w:r>
-      <w:proofErr w:type="spellStart"/>
-      <w:r>
-        <w:t>ietekmētu</w:t>
-      </w:r>
-      <w:proofErr w:type="spellEnd"/>
-      <w:r>
-        <w:t xml:space="preserve">, </w:t>
-      </w:r>
-      <w:proofErr w:type="spellStart"/>
-      <w:r>
-        <w:t>tiek</w:t>
-      </w:r>
-      <w:proofErr w:type="spellEnd"/>
-      <w:r>
-        <w:t xml:space="preserve"> </w:t>
-      </w:r>
-      <w:proofErr w:type="spellStart"/>
-      <w:r>
-        <w:t>regulētas</w:t>
-      </w:r>
-      <w:proofErr w:type="spellEnd"/>
-      <w:r>
-        <w:t xml:space="preserve"> </w:t>
-      </w:r>
-      <w:proofErr w:type="spellStart"/>
-      <w:r>
-        <w:t>tīkla</w:t>
-      </w:r>
-      <w:proofErr w:type="spellEnd"/>
-      <w:r>
-        <w:t xml:space="preserve"> </w:t>
-      </w:r>
-      <w:proofErr w:type="spellStart"/>
-      <w:r>
-        <w:t>mainīgo</w:t>
-      </w:r>
-      <w:proofErr w:type="spellEnd"/>
-      <w:r>
-        <w:t xml:space="preserve"> </w:t>
-      </w:r>
-      <w:proofErr w:type="spellStart"/>
-      <w:r>
-        <w:t>vērtības</w:t>
-      </w:r>
-      <w:proofErr w:type="spellEnd"/>
-      <w:r>
-        <w:t xml:space="preserve"> – </w:t>
-      </w:r>
-      <w:proofErr w:type="spellStart"/>
-      <w:r>
-        <w:t>neironu</w:t>
-      </w:r>
-      <w:proofErr w:type="spellEnd"/>
-      <w:r>
-        <w:t xml:space="preserve"> </w:t>
-      </w:r>
-      <w:proofErr w:type="spellStart"/>
-      <w:r>
-        <w:t>ieeju</w:t>
-      </w:r>
-      <w:proofErr w:type="spellEnd"/>
-      <w:r>
-        <w:t xml:space="preserve"> </w:t>
-      </w:r>
-      <w:proofErr w:type="spellStart"/>
-      <w:r>
-        <w:t>svari</w:t>
-      </w:r>
-      <w:proofErr w:type="spellEnd"/>
-      <w:r>
-        <w:t xml:space="preserve"> un to </w:t>
-      </w:r>
-      <w:proofErr w:type="spellStart"/>
-      <w:r>
-        <w:t>nobīdes</w:t>
-      </w:r>
-      <w:proofErr w:type="spellEnd"/>
-      <w:r>
-        <w:t>.</w:t>
+      <w:r>
+        <w:t xml:space="preserve"> neirona uzvedība pati par sevi ir </w:t>
+      </w:r>
+      <w:r>
+        <w:lastRenderedPageBreak/>
+        <w:t>visai abstrakta un neironu tīkla rezultātu nosaka kopējā neironu mijiedarbība.</w:t>
+      </w:r>
+      <w:r>
+        <w:t xml:space="preserve"> Lai to ietekmētu</w:t>
+      </w:r>
+      <w:r>
+        <w:t>, tiek regulētas tīkla mainīgo vērtības – neironu ieeju svari un to nobīdes.</w:t>
       </w:r>
       <w:r>
         <w:t xml:space="preserve"> </w:t>
@@ -3941,7 +2059,6 @@
         </w:rPr>
         <w:t xml:space="preserve">Visizplatītākā pieeja neironu tīklu apmācīšanai ir pārraudzītā (no angļu val. </w:t>
       </w:r>
-      <w:proofErr w:type="spellStart"/>
       <w:r>
         <w:rPr>
           <w:i/>
@@ -3949,23 +2066,13 @@
         </w:rPr>
         <w:t>supervised</w:t>
       </w:r>
-      <w:proofErr w:type="spellEnd"/>
       <w:r>
         <w:rPr>
           <w:i/>
           <w:lang w:val="lv-LV"/>
         </w:rPr>
-        <w:t xml:space="preserve"> </w:t>
-      </w:r>
-      <w:proofErr w:type="spellStart"/>
-      <w:r>
-        <w:rPr>
-          <w:i/>
-          <w:lang w:val="lv-LV"/>
-        </w:rPr>
-        <w:t>learning</w:t>
-      </w:r>
-      <w:proofErr w:type="spellEnd"/>
+        <w:t xml:space="preserve"> learning</w:t>
+      </w:r>
       <w:r>
         <w:rPr>
           <w:lang w:val="lv-LV"/>
@@ -3982,35 +2089,7 @@
         <w:rPr>
           <w:lang w:val="lv-LV"/>
         </w:rPr>
-        <w:t xml:space="preserve">, kur neironu tīkls tiek apmācīts no </w:t>
-      </w:r>
-      <w:proofErr w:type="spellStart"/>
-      <w:r>
-        <w:rPr>
-          <w:lang w:val="lv-LV"/>
-        </w:rPr>
-        <w:t>treniņdatu</w:t>
-      </w:r>
-      <w:proofErr w:type="spellEnd"/>
-      <w:r>
-        <w:rPr>
-          <w:lang w:val="lv-LV"/>
-        </w:rPr>
-        <w:t xml:space="preserve"> kopas, kam ir pieejami ne tikai ieejas dati, bet arī to pareizie izejas dati. Atkārtoti darbinot neironu tīklu uz piemēriem no </w:t>
-      </w:r>
-      <w:proofErr w:type="spellStart"/>
-      <w:r>
-        <w:rPr>
-          <w:lang w:val="lv-LV"/>
-        </w:rPr>
-        <w:t>treniņdatu</w:t>
-      </w:r>
-      <w:proofErr w:type="spellEnd"/>
-      <w:r>
-        <w:rPr>
-          <w:lang w:val="lv-LV"/>
-        </w:rPr>
-        <w:t xml:space="preserve"> kopas, salīdzinot rezultātus ar vēlamajiem un pakā</w:t>
+        <w:t>, kur neironu tīkls tiek apmācīts no treniņdatu kopas, kam ir pieejami ne tikai ieejas dati, bet arī to pareizie izejas dati. Atkārtoti darbinot neironu tīklu uz piemēriem no treniņdatu kopas, salīdzinot rezultātus ar vēlamajiem un pakā</w:t>
       </w:r>
       <w:r>
         <w:rPr>
@@ -4028,21 +2107,7 @@
         <w:rPr>
           <w:lang w:val="lv-LV"/>
         </w:rPr>
-        <w:t xml:space="preserve">Pēc veiksmīga apmācības procesa tīklam jāspēj iegūt kvalitatīvus rezultātus arī uz līdzīgiem ieejas datiem, kas nav bijuši sastopami </w:t>
-      </w:r>
-      <w:proofErr w:type="spellStart"/>
-      <w:r>
-        <w:rPr>
-          <w:lang w:val="lv-LV"/>
-        </w:rPr>
-        <w:t>treniņdatu</w:t>
-      </w:r>
-      <w:proofErr w:type="spellEnd"/>
-      <w:r>
-        <w:rPr>
-          <w:lang w:val="lv-LV"/>
-        </w:rPr>
-        <w:t xml:space="preserve"> kopā.</w:t>
+        <w:t>Pēc veiksmīga apmācības procesa tīklam jāspēj iegūt kvalitatīvus rezultātus arī uz līdzīgiem ieejas datiem, kas nav bijuši sastopami treniņdatu kopā.</w:t>
       </w:r>
     </w:p>
     <w:p>
@@ -4075,31 +2140,13 @@
         </w:rPr>
         <w:t xml:space="preserve">ir kļūdas funkcija (mēdz dēvēt arī par izmaksu funkciju no angļu val. </w:t>
       </w:r>
-      <w:proofErr w:type="spellStart"/>
       <w:r>
         <w:rPr>
           <w:i/>
           <w:lang w:val="lv-LV"/>
         </w:rPr>
-        <w:t>cost</w:t>
-      </w:r>
-      <w:proofErr w:type="spellEnd"/>
-      <w:r>
-        <w:rPr>
-          <w:i/>
-          <w:lang w:val="lv-LV"/>
-        </w:rPr>
-        <w:t xml:space="preserve"> </w:t>
-      </w:r>
-      <w:proofErr w:type="spellStart"/>
-      <w:r>
-        <w:rPr>
-          <w:i/>
-          <w:lang w:val="lv-LV"/>
-        </w:rPr>
-        <w:t>function</w:t>
-      </w:r>
-      <w:proofErr w:type="spellEnd"/>
+        <w:t>cost function</w:t>
+      </w:r>
       <w:r>
         <w:rPr>
           <w:lang w:val="lv-LV"/>
@@ -4171,23 +2218,8 @@
         <w:rPr>
           <w:lang w:val="lv-LV"/>
         </w:rPr>
-        <w:t xml:space="preserve">Katra neironu ieeja uztverama kā </w:t>
-      </w:r>
-      <w:proofErr w:type="spellStart"/>
-      <w:r>
-        <w:rPr>
-          <w:lang w:val="lv-LV"/>
-        </w:rPr>
-        <w:t>vienargumenta</w:t>
-      </w:r>
-      <w:proofErr w:type="spellEnd"/>
-      <w:r>
-        <w:rPr>
-          <w:lang w:val="lv-LV"/>
-        </w:rPr>
-        <w:t xml:space="preserve"> funkcija, kam iegūstams </w:t>
-      </w:r>
-      <w:proofErr w:type="spellStart"/>
+        <w:t xml:space="preserve">Katra neironu ieeja uztverama kā vienargumenta funkcija, kam iegūstams </w:t>
+      </w:r>
       <w:r>
         <w:rPr>
           <w:lang w:val="lv-LV"/>
@@ -4200,7 +2232,6 @@
         </w:rPr>
         <w:t>atvasinājums</w:t>
       </w:r>
-      <w:proofErr w:type="spellEnd"/>
       <w:r>
         <w:rPr>
           <w:lang w:val="lv-LV"/>
@@ -4247,49 +2278,7 @@
         <w:rPr>
           <w:lang w:val="lv-LV"/>
         </w:rPr>
-        <w:t xml:space="preserve">No šiem </w:t>
-      </w:r>
-      <w:proofErr w:type="spellStart"/>
-      <w:r>
-        <w:rPr>
-          <w:lang w:val="lv-LV"/>
-        </w:rPr>
-        <w:t>parciālatvasinājumiem</w:t>
-      </w:r>
-      <w:proofErr w:type="spellEnd"/>
-      <w:r>
-        <w:rPr>
-          <w:lang w:val="lv-LV"/>
-        </w:rPr>
-        <w:t xml:space="preserve"> tīklam kā </w:t>
-      </w:r>
-      <w:proofErr w:type="spellStart"/>
-      <w:r>
-        <w:rPr>
-          <w:lang w:val="lv-LV"/>
-        </w:rPr>
-        <w:t>daudzargumentu</w:t>
-      </w:r>
-      <w:proofErr w:type="spellEnd"/>
-      <w:r>
-        <w:rPr>
-          <w:lang w:val="lv-LV"/>
-        </w:rPr>
-        <w:t xml:space="preserve"> funkcijai ir konstruējams funkcijas gradients – tās </w:t>
-      </w:r>
-      <w:proofErr w:type="spellStart"/>
-      <w:r>
-        <w:rPr>
-          <w:lang w:val="lv-LV"/>
-        </w:rPr>
-        <w:t>parciālatvasinājumu</w:t>
-      </w:r>
-      <w:proofErr w:type="spellEnd"/>
-      <w:r>
-        <w:rPr>
-          <w:lang w:val="lv-LV"/>
-        </w:rPr>
-        <w:t xml:space="preserve"> vektors, kas apraksta kopējo </w:t>
+        <w:t xml:space="preserve">No šiem parciālatvasinājumiem tīklam kā daudzargumentu funkcijai ir konstruējams funkcijas gradients – tās parciālatvasinājumu vektors, kas apraksta kopējo </w:t>
       </w:r>
       <w:r>
         <w:rPr>
@@ -4343,21 +2332,7 @@
         <w:rPr>
           <w:lang w:val="lv-LV"/>
         </w:rPr>
-        <w:t xml:space="preserve"> funkcijas </w:t>
-      </w:r>
-      <w:proofErr w:type="spellStart"/>
-      <w:r>
-        <w:rPr>
-          <w:lang w:val="lv-LV"/>
-        </w:rPr>
-        <w:t>minimizācija</w:t>
-      </w:r>
-      <w:proofErr w:type="spellEnd"/>
-      <w:r>
-        <w:rPr>
-          <w:lang w:val="lv-LV"/>
-        </w:rPr>
-        <w:t>,</w:t>
+        <w:t xml:space="preserve"> funkcijas minimizācija,</w:t>
       </w:r>
       <w:r>
         <w:rPr>
@@ -4545,6 +2520,7 @@
         <w:rPr>
           <w:lang w:val="lv-LV"/>
         </w:rPr>
+        <w:lastRenderedPageBreak/>
         <w:t>Konvolūcijas operācija</w:t>
       </w:r>
     </w:p>
@@ -4645,19 +2621,7 @@
         <w:rPr>
           <w:lang w:val="lv-LV"/>
         </w:rPr>
-        <w:t xml:space="preserve"> </w:t>
-      </w:r>
-      <w:r>
-        <w:rPr>
-          <w:lang w:val="lv-LV"/>
-        </w:rPr>
-        <w:t>ar noteikto integrāli</w:t>
-      </w:r>
-      <w:r>
-        <w:rPr>
-          <w:lang w:val="lv-LV"/>
-        </w:rPr>
-        <w:t xml:space="preserve"> </w:t>
+        <w:t xml:space="preserve"> ar noteikto integrāli </w:t>
       </w:r>
     </w:p>
     <w:p>
@@ -5188,21 +3152,7 @@
         <w:rPr>
           <w:lang w:val="lv-LV"/>
         </w:rPr>
-        <w:t xml:space="preserve"> </w:t>
-      </w:r>
-      <w:proofErr w:type="spellStart"/>
-      <w:r>
-        <w:rPr>
-          <w:lang w:val="lv-LV"/>
-        </w:rPr>
-        <w:t>divdimensiju</w:t>
-      </w:r>
-      <w:proofErr w:type="spellEnd"/>
-      <w:r>
-        <w:rPr>
-          <w:lang w:val="lv-LV"/>
-        </w:rPr>
-        <w:t xml:space="preserve"> konvolūcija</w:t>
+        <w:t xml:space="preserve"> divdimensiju konvolūcija</w:t>
       </w:r>
       <w:r>
         <w:rPr>
@@ -5268,10 +3218,10 @@
           <w:lang w:eastAsia="en-GB"/>
         </w:rPr>
         <w:drawing>
-          <wp:inline distT="0" distB="0" distL="0" distR="0" wp14:anchorId="22B1A4D7" wp14:editId="74E6C614">
-            <wp:extent cx="5758180" cy="2444750"/>
-            <wp:effectExtent l="0" t="0" r="7620" b="0"/>
-            <wp:docPr id="5" name="Picture 5" descr="../convolution.pdf"/>
+          <wp:inline distT="0" distB="0" distL="0" distR="0" wp14:anchorId="22B1A4D7" wp14:editId="60038C13">
+            <wp:extent cx="5717773" cy="3076278"/>
+            <wp:effectExtent l="0" t="0" r="0" b="0"/>
+            <wp:docPr id="5" name="Picture 5"/>
             <wp:cNvGraphicFramePr>
               <a:graphicFrameLocks xmlns:a="http://schemas.openxmlformats.org/drawingml/2006/main" noChangeAspect="1"/>
             </wp:cNvGraphicFramePr>
@@ -5292,7 +3242,6 @@
                         </a:ext>
                       </a:extLst>
                     </a:blip>
-                    <a:srcRect/>
                     <a:stretch>
                       <a:fillRect/>
                     </a:stretch>
@@ -5300,7 +3249,7 @@
                   <pic:spPr bwMode="auto">
                     <a:xfrm>
                       <a:off x="0" y="0"/>
-                      <a:ext cx="5758180" cy="2444750"/>
+                      <a:ext cx="5793624" cy="3117087"/>
                     </a:xfrm>
                     <a:prstGeom prst="rect">
                       <a:avLst/>
@@ -5328,149 +3277,389 @@
       <w:r>
         <w:t xml:space="preserve">2.4. att. </w:t>
       </w:r>
-      <w:proofErr w:type="spellStart"/>
       <w:r>
         <w:rPr>
           <w:b/>
           <w:i w:val="0"/>
         </w:rPr>
-        <w:t>Divdimensiju</w:t>
-      </w:r>
-      <w:proofErr w:type="spellEnd"/>
-      <w:r>
-        <w:rPr>
-          <w:b/>
-          <w:i w:val="0"/>
-        </w:rPr>
-        <w:t xml:space="preserve"> konvolūcijas darbība</w:t>
+        <w:t>Divdimensiju konvolūcijas darbība</w:t>
       </w:r>
     </w:p>
     <w:p/>
     <w:p>
-      <w:proofErr w:type="spellStart"/>
-      <w:r>
-        <w:t>Jebkuru</w:t>
-      </w:r>
-      <w:proofErr w:type="spellEnd"/>
+      <w:r>
+        <w:t>Jebkuru attēlu varam uztvert kā divdimensiju matricu</w:t>
+      </w:r>
+      <w:r>
+        <w:t xml:space="preserve"> no attēla pikseļu intensitātes vērtībām</w:t>
+      </w:r>
+      <w:r>
+        <w:t xml:space="preserve"> melnbaltam attēlam vai vienam </w:t>
+      </w:r>
+      <w:r>
+        <w:t xml:space="preserve">krāsaina attēla </w:t>
+      </w:r>
+      <w:r>
+        <w:t>krāsu kanālam</w:t>
+      </w:r>
+      <w:r>
+        <w:t xml:space="preserve">. Visu </w:t>
+      </w:r>
+      <w:r>
+        <w:t xml:space="preserve">3 kanālu attēlošanai </w:t>
+      </w:r>
+      <w:r>
+        <w:t xml:space="preserve">RGB telpā </w:t>
+      </w:r>
+      <w:r>
+        <w:t>vajadzīgas 3 šād</w:t>
+      </w:r>
+      <w:r>
+        <w:t>as matricas</w:t>
+      </w:r>
+      <w:r>
+        <w:t>.</w:t>
+      </w:r>
       <w:r>
         <w:t xml:space="preserve"> </w:t>
       </w:r>
-      <w:proofErr w:type="spellStart"/>
-      <w:r>
-        <w:t>attēlu</w:t>
-      </w:r>
-      <w:proofErr w:type="spellEnd"/>
+      <w:r>
+        <w:t>Attēlam matricas formā var veikt konvolūciju ar citu matricu – konvolūcijas filtru. Tā parasti ir izmērā mazāka matrica, kas tiek “slidināta” pāri mērķa attē</w:t>
+      </w:r>
+      <w:r>
+        <w:t xml:space="preserve">lam, katrā pozīcijā </w:t>
+      </w:r>
+      <w:r>
+        <w:t xml:space="preserve">reizinot </w:t>
+      </w:r>
+      <w:r>
+        <w:t xml:space="preserve">tās elementus ar pozīcijā atbilstošajiem attēla elementiem. </w:t>
+      </w:r>
+      <w:r>
+        <w:t>Š</w:t>
+      </w:r>
+      <w:r>
+        <w:t>ī</w:t>
+      </w:r>
+      <w:r>
+        <w:t xml:space="preserve"> elementu reizinājumu summa tiek ņemta kā centrālā pikseļa vērtība filtrētajā attēlā. </w:t>
+      </w:r>
+      <w:r>
+        <w:t xml:space="preserve">Aprēķina piemērs redzams arī attēlā 2.4, kur tiek aprēķinātas vērtības diviem </w:t>
+      </w:r>
+      <w:r>
+        <w:lastRenderedPageBreak/>
+        <w:t>pikseļiem, tātad aprēķinot divas dažādas filtra pozīcijas. Jāpiemin, ka, lai aprēķinātu vērtības attēla malējiem pikseļiem</w:t>
+      </w:r>
+      <w:r>
+        <w:t>, uz kuriem nocentrējot filtru sanāk aprēķinā iekļaut neesošas vērtības ārpus definētās attēla matricas, parasti tās</w:t>
+      </w:r>
+      <w:r>
+        <w:t xml:space="preserve"> vai nu</w:t>
+      </w:r>
+      <w:r>
+        <w:t xml:space="preserve"> tiek aizstātas</w:t>
+      </w:r>
+      <w:r>
+        <w:t xml:space="preserve"> ar tuvākajām attēla pikseļu vērtībām</w:t>
+      </w:r>
+      <w:r>
+        <w:t xml:space="preserve"> (malas tiek “izstieptas”), vai arī </w:t>
+      </w:r>
+      <w:r>
+        <w:t>ar neitrālām nulles vērtībām</w:t>
+      </w:r>
       <w:r>
         <w:t xml:space="preserve"> </w:t>
       </w:r>
-      <w:proofErr w:type="spellStart"/>
-      <w:r>
-        <w:t>varam</w:t>
-      </w:r>
-      <w:proofErr w:type="spellEnd"/>
-      <w:r>
+      <w:sdt>
+        <w:sdtPr>
+          <w:id w:val="1515496215"/>
+          <w:citation/>
+        </w:sdtPr>
+        <w:sdtContent>
+          <w:r>
+            <w:fldChar w:fldCharType="begin"/>
+          </w:r>
+          <w:r>
+            <w:rPr>
+              <w:lang w:val="lv-LV"/>
+            </w:rPr>
+            <w:instrText xml:space="preserve"> CITATION Lud17 \l 1062 </w:instrText>
+          </w:r>
+          <w:r>
+            <w:fldChar w:fldCharType="separate"/>
+          </w:r>
+          <w:r>
+            <w:rPr>
+              <w:noProof/>
+              <w:lang w:val="lv-LV"/>
+            </w:rPr>
+            <w:t>[7]</w:t>
+          </w:r>
+          <w:r>
+            <w:fldChar w:fldCharType="end"/>
+          </w:r>
+        </w:sdtContent>
+      </w:sdt>
+      <w:sdt>
+        <w:sdtPr>
+          <w:id w:val="-391348559"/>
+          <w:citation/>
+        </w:sdtPr>
+        <w:sdtContent>
+          <w:r>
+            <w:fldChar w:fldCharType="begin"/>
+          </w:r>
+          <w:r>
+            <w:rPr>
+              <w:lang w:val="lv-LV"/>
+            </w:rPr>
+            <w:instrText xml:space="preserve"> CITATION Dep17 \l 1062 </w:instrText>
+          </w:r>
+          <w:r>
+            <w:fldChar w:fldCharType="separate"/>
+          </w:r>
+          <w:r>
+            <w:rPr>
+              <w:noProof/>
+              <w:lang w:val="lv-LV"/>
+            </w:rPr>
+            <w:t xml:space="preserve"> </w:t>
+          </w:r>
+          <w:r>
+            <w:rPr>
+              <w:noProof/>
+              <w:lang w:val="lv-LV"/>
+            </w:rPr>
+            <w:t>[8]</w:t>
+          </w:r>
+          <w:r>
+            <w:fldChar w:fldCharType="end"/>
+          </w:r>
+        </w:sdtContent>
+      </w:sdt>
+      <w:r>
+        <w:t>.</w:t>
+      </w:r>
+    </w:p>
+    <w:p>
+      <w:r>
+        <w:t xml:space="preserve">Ar šo operāciju, izmantojot dažādas filtra matricas, iespējams iegūt </w:t>
+      </w:r>
+      <w:r>
+        <w:t>daudzus noderīgus un plaši izmantotus attēlu apstrādes efektus. Tradicionāli tā tiek realizēti gan dažādi izpludināšanas filtri, gan attēlu asināšana</w:t>
+      </w:r>
+      <w:r>
+        <w:t xml:space="preserve">, gan arī objektu malu izcelšana, kas nepieciešama datorredzes algoritmiem un attēlu atpazīšanas risinājumiem. </w:t>
+      </w:r>
+    </w:p>
+    <w:p/>
+    <w:p>
+      <w:pPr>
+        <w:ind w:firstLine="0"/>
+      </w:pPr>
+      <w:r>
+        <w:drawing>
+          <wp:inline distT="0" distB="0" distL="0" distR="0" wp14:anchorId="1682887A" wp14:editId="77CA7CC6">
+            <wp:extent cx="5756275" cy="2089785"/>
+            <wp:effectExtent l="0" t="0" r="9525" b="0"/>
+            <wp:docPr id="6" name="Picture 6"/>
+            <wp:cNvGraphicFramePr>
+              <a:graphicFrameLocks xmlns:a="http://schemas.openxmlformats.org/drawingml/2006/main" noChangeAspect="1"/>
+            </wp:cNvGraphicFramePr>
+            <a:graphic xmlns:a="http://schemas.openxmlformats.org/drawingml/2006/main">
+              <a:graphicData uri="http://schemas.openxmlformats.org/drawingml/2006/picture">
+                <pic:pic xmlns:pic="http://schemas.openxmlformats.org/drawingml/2006/picture">
+                  <pic:nvPicPr>
+                    <pic:cNvPr id="1" name=""/>
+                    <pic:cNvPicPr/>
+                  </pic:nvPicPr>
+                  <pic:blipFill>
+                    <a:blip r:embed="rId12"/>
+                    <a:stretch>
+                      <a:fillRect/>
+                    </a:stretch>
+                  </pic:blipFill>
+                  <pic:spPr>
+                    <a:xfrm>
+                      <a:off x="0" y="0"/>
+                      <a:ext cx="5756275" cy="2089785"/>
+                    </a:xfrm>
+                    <a:prstGeom prst="rect">
+                      <a:avLst/>
+                    </a:prstGeom>
+                  </pic:spPr>
+                </pic:pic>
+              </a:graphicData>
+            </a:graphic>
+          </wp:inline>
+        </w:drawing>
+      </w:r>
+    </w:p>
+    <w:p>
+      <w:pPr>
+        <w:pStyle w:val="Image"/>
+        <w:rPr>
+          <w:i w:val="0"/>
+        </w:rPr>
+      </w:pPr>
+      <w:r>
+        <w:t xml:space="preserve">2.5. att. </w:t>
+      </w:r>
+      <w:r>
+        <w:rPr>
+          <w:b/>
+          <w:i w:val="0"/>
+        </w:rPr>
+        <w:t>Attēlu apstrādes filtru piemēri</w:t>
+      </w:r>
+      <w:r>
+        <w:rPr>
+          <w:b/>
+          <w:i w:val="0"/>
+        </w:rPr>
         <w:t xml:space="preserve"> </w:t>
       </w:r>
-      <w:proofErr w:type="spellStart"/>
-      <w:r>
-        <w:t>uztvert</w:t>
-      </w:r>
-      <w:proofErr w:type="spellEnd"/>
-      <w:r>
-        <w:t xml:space="preserve"> </w:t>
-      </w:r>
-      <w:proofErr w:type="spellStart"/>
-      <w:r>
-        <w:t>kā</w:t>
-      </w:r>
-      <w:proofErr w:type="spellEnd"/>
-      <w:r>
-        <w:t xml:space="preserve"> </w:t>
-      </w:r>
-      <w:proofErr w:type="spellStart"/>
-      <w:r>
-        <w:t>divdimensiju</w:t>
-      </w:r>
-      <w:proofErr w:type="spellEnd"/>
-      <w:r>
-        <w:t xml:space="preserve"> </w:t>
-      </w:r>
-      <w:proofErr w:type="spellStart"/>
-      <w:r>
-        <w:t>matricu</w:t>
-      </w:r>
-      <w:proofErr w:type="spellEnd"/>
-      <w:r>
-        <w:t xml:space="preserve">, </w:t>
-      </w:r>
-      <w:proofErr w:type="spellStart"/>
-      <w:r>
-        <w:t>kur</w:t>
-      </w:r>
-      <w:proofErr w:type="spellEnd"/>
-      <w:r>
-        <w:t xml:space="preserve"> </w:t>
-      </w:r>
-      <w:proofErr w:type="spellStart"/>
-      <w:r>
-        <w:t>elementu</w:t>
-      </w:r>
-      <w:proofErr w:type="spellEnd"/>
-      <w:r>
-        <w:t xml:space="preserve"> </w:t>
-      </w:r>
-      <w:proofErr w:type="spellStart"/>
-      <w:r>
-        <w:t>vērtības</w:t>
-      </w:r>
-      <w:proofErr w:type="spellEnd"/>
-      <w:r>
-        <w:t xml:space="preserve"> </w:t>
-      </w:r>
-      <w:proofErr w:type="spellStart"/>
-      <w:r>
-        <w:t>ir</w:t>
-      </w:r>
-      <w:proofErr w:type="spellEnd"/>
-      <w:r>
-        <w:t xml:space="preserve"> </w:t>
-      </w:r>
-      <w:proofErr w:type="spellStart"/>
-      <w:r>
-        <w:t>attēla</w:t>
-      </w:r>
-      <w:proofErr w:type="spellEnd"/>
-      <w:r>
-        <w:t xml:space="preserve"> </w:t>
-      </w:r>
-      <w:proofErr w:type="spellStart"/>
-      <w:r>
-        <w:t>pikseļu</w:t>
-      </w:r>
-      <w:proofErr w:type="spellEnd"/>
-      <w:r>
-        <w:t xml:space="preserve"> </w:t>
-      </w:r>
-      <w:proofErr w:type="spellStart"/>
-      <w:r>
-        <w:t>intensitātes</w:t>
-      </w:r>
-      <w:proofErr w:type="spellEnd"/>
-      <w:r>
-        <w:t xml:space="preserve"> </w:t>
-      </w:r>
-      <w:proofErr w:type="spellStart"/>
-      <w:r>
-        <w:t>vērtības</w:t>
-      </w:r>
-      <w:proofErr w:type="spellEnd"/>
-      <w:r>
-        <w:t>.</w:t>
+      <w:sdt>
+        <w:sdtPr>
+          <w:rPr>
+            <w:b/>
+            <w:i w:val="0"/>
+          </w:rPr>
+          <w:id w:val="19445638"/>
+          <w:citation/>
+        </w:sdtPr>
+        <w:sdtContent>
+          <w:r>
+            <w:rPr>
+              <w:b/>
+              <w:i w:val="0"/>
+            </w:rPr>
+            <w:fldChar w:fldCharType="begin"/>
+          </w:r>
+          <w:r>
+            <w:rPr>
+              <w:i w:val="0"/>
+            </w:rPr>
+            <w:instrText xml:space="preserve"> CITATION Fra17 \l 1062 </w:instrText>
+          </w:r>
+          <w:r>
+            <w:rPr>
+              <w:b/>
+              <w:i w:val="0"/>
+            </w:rPr>
+            <w:fldChar w:fldCharType="separate"/>
+          </w:r>
+          <w:r>
+            <w:rPr>
+              <w:noProof/>
+            </w:rPr>
+            <w:t>[7]</w:t>
+          </w:r>
+          <w:r>
+            <w:rPr>
+              <w:b/>
+              <w:i w:val="0"/>
+            </w:rPr>
+            <w:fldChar w:fldCharType="end"/>
+          </w:r>
+        </w:sdtContent>
+      </w:sdt>
+    </w:p>
+    <w:p>
+      <w:pPr>
+        <w:ind w:firstLine="0"/>
+        <w:rPr>
+          <w:lang w:val="sv-SE"/>
+        </w:rPr>
+      </w:pPr>
+    </w:p>
+    <w:p>
+      <w:pPr>
+        <w:ind w:firstLine="0"/>
+        <w:rPr>
+          <w:lang w:val="sv-SE"/>
+        </w:rPr>
+      </w:pPr>
+      <w:r>
+        <w:rPr>
+          <w:lang w:val="sv-SE"/>
+        </w:rPr>
+        <w:tab/>
+      </w:r>
+      <w:r>
+        <w:rPr>
+          <w:lang w:val="sv-SE"/>
+        </w:rPr>
+        <w:t xml:space="preserve">Dotajā piemēra attēlā </w:t>
+      </w:r>
+      <w:r>
+        <w:rPr>
+          <w:lang w:val="sv-SE"/>
+        </w:rPr>
+        <w:t xml:space="preserve">melnbaltajam mērķa attēlam </w:t>
+      </w:r>
+      <w:r>
+        <w:rPr>
+          <w:lang w:val="sv-SE"/>
+        </w:rPr>
+        <w:t xml:space="preserve">tiek pielietoti </w:t>
+      </w:r>
+      <w:r>
+        <w:rPr>
+          <w:lang w:val="sv-SE"/>
+        </w:rPr>
+        <w:t>trīs vienkārši 3x3 izmēra filtri. Šāds neliels filtra izmērs ir pilnībā pietiekams, lai iegūtu kvalitatīvus rezultātus. Tas norāda uz apkārtējo pikseļu skaitu, kas tiks ņemti vērā kombinējot centrālā mērķa pikseļa vērtību. Minēto 3x3 izmēra filtru gadījumā katrs aprēķina solis strādā ar deviņu pikseļu vērtībām, ieskaitot mērķa pikseli. Šāda pieeja ir arī intuitīvi loģiska, jo reālā attēlā, kas nav nejaušs, starp blakus pikseļiem pastāv sakarības, kas konvolucijā tiks ņemtas vērā. Palielinot filtra izmēru, pieaug arī attālāku un loģiski mazāk saistītu pikseļu savstarpējā ietekme.</w:t>
+      </w:r>
+    </w:p>
+    <w:p>
+      <w:pPr>
+        <w:ind w:firstLine="0"/>
+        <w:rPr>
+          <w:lang w:val="sv-SE"/>
+        </w:rPr>
+      </w:pPr>
+      <w:r>
+        <w:rPr>
+          <w:lang w:val="sv-SE"/>
+        </w:rPr>
+        <w:tab/>
+        <w:t>… jāraksta ar roku</w:t>
       </w:r>
       <w:bookmarkStart w:id="0" w:name="_GoBack"/>
       <w:bookmarkEnd w:id="0"/>
-      <w:r>
-        <w:t xml:space="preserve"> </w:t>
+    </w:p>
+    <w:p>
+      <w:pPr>
+        <w:pStyle w:val="Heading3"/>
+        <w:numPr>
+          <w:ilvl w:val="2"/>
+          <w:numId w:val="8"/>
+        </w:numPr>
+        <w:rPr>
+          <w:lang w:val="sv-SE"/>
+        </w:rPr>
+      </w:pPr>
+      <w:r>
+        <w:rPr>
+          <w:lang w:val="sv-SE"/>
+        </w:rPr>
+        <w:t>Pielietojums neironu tīklā</w:t>
+      </w:r>
+    </w:p>
+    <w:p>
+      <w:pPr>
+        <w:ind w:firstLine="0"/>
+        <w:rPr>
+          <w:lang w:val="sv-SE"/>
+        </w:rPr>
+      </w:pPr>
+      <w:r>
+        <w:rPr>
+          <w:lang w:val="sv-SE"/>
+        </w:rPr>
+        <w:tab/>
       </w:r>
     </w:p>
     <w:p>
@@ -5519,6 +3708,7 @@
         <w:rPr>
           <w:lang w:val="lv-LV"/>
         </w:rPr>
+        <w:lastRenderedPageBreak/>
         <w:t xml:space="preserve"> </w:t>
       </w:r>
       <w:r>
@@ -5527,11 +3717,9 @@
         </w:rPr>
         <w:t xml:space="preserve">Izvēlētais </w:t>
       </w:r>
-      <w:proofErr w:type="spellStart"/>
       <w:r>
         <w:t>risinājums</w:t>
       </w:r>
-      <w:proofErr w:type="spellEnd"/>
     </w:p>
     <w:p>
       <w:pPr>
@@ -5543,69 +3731,14 @@
         <w:rPr>
           <w:lang w:val="lv-LV"/>
         </w:rPr>
-        <w:t xml:space="preserve">Problēmas risinājumam tika izveidots ģeneratīvs neironu tīkls, kas tika trenēts, izmantojot ārēju tīklu attēlu analīzei. Iespaidojoties no Leona </w:t>
-      </w:r>
-      <w:proofErr w:type="spellStart"/>
-      <w:r>
-        <w:rPr>
-          <w:lang w:val="lv-LV"/>
-        </w:rPr>
-        <w:t>Gatisa</w:t>
-      </w:r>
-      <w:proofErr w:type="spellEnd"/>
-      <w:r>
-        <w:rPr>
-          <w:lang w:val="lv-LV"/>
-        </w:rPr>
-        <w:t xml:space="preserve"> pētījuma, arī šajā sistēmā tika izvēlēta viena no Oksfordas universitātes </w:t>
-      </w:r>
-      <w:proofErr w:type="spellStart"/>
+        <w:t xml:space="preserve">Problēmas risinājumam tika izveidots ģeneratīvs neironu tīkls, kas tika trenēts, izmantojot ārēju tīklu attēlu analīzei. Iespaidojoties no Leona Gatisa pētījuma, arī šajā sistēmā tika izvēlēta viena no Oksfordas universitātes </w:t>
+      </w:r>
       <w:r>
         <w:rPr>
           <w:i/>
           <w:lang w:val="lv-LV"/>
         </w:rPr>
-        <w:t>Visual</w:t>
-      </w:r>
-      <w:proofErr w:type="spellEnd"/>
-      <w:r>
-        <w:rPr>
-          <w:i/>
-          <w:lang w:val="lv-LV"/>
-        </w:rPr>
-        <w:t xml:space="preserve"> </w:t>
-      </w:r>
-      <w:proofErr w:type="spellStart"/>
-      <w:r>
-        <w:rPr>
-          <w:i/>
-          <w:lang w:val="lv-LV"/>
-        </w:rPr>
-        <w:t>Geometry</w:t>
-      </w:r>
-      <w:proofErr w:type="spellEnd"/>
-      <w:r>
-        <w:rPr>
-          <w:i/>
-          <w:lang w:val="lv-LV"/>
-        </w:rPr>
-        <w:t xml:space="preserve"> </w:t>
-      </w:r>
-      <w:proofErr w:type="spellStart"/>
-      <w:r>
-        <w:rPr>
-          <w:i/>
-          <w:lang w:val="lv-LV"/>
-        </w:rPr>
-        <w:t>Group</w:t>
-      </w:r>
-      <w:proofErr w:type="spellEnd"/>
-      <w:r>
-        <w:rPr>
-          <w:i/>
-          <w:lang w:val="lv-LV"/>
-        </w:rPr>
-        <w:t xml:space="preserve"> </w:t>
+        <w:t xml:space="preserve">Visual Geometry Group </w:t>
       </w:r>
       <w:r>
         <w:rPr>
@@ -5681,101 +3814,12 @@
         </w:rPr>
         <w:t xml:space="preserve">Implementācijai izvēlētā VGG16 arhitektūra ir tīkls ar 13 konvolūciju slāņiem, kas paredzēts plaša spektra attēlu atpazīšanai. Sākotnēji tas tika izstrādāts </w:t>
       </w:r>
-      <w:proofErr w:type="spellStart"/>
       <w:r>
         <w:rPr>
           <w:i/>
           <w:lang w:val="lv-LV"/>
         </w:rPr>
-        <w:t>ImageNet</w:t>
-      </w:r>
-      <w:proofErr w:type="spellEnd"/>
-      <w:r>
-        <w:rPr>
-          <w:i/>
-          <w:lang w:val="lv-LV"/>
-        </w:rPr>
-        <w:t xml:space="preserve"> </w:t>
-      </w:r>
-      <w:proofErr w:type="spellStart"/>
-      <w:r>
-        <w:rPr>
-          <w:i/>
-          <w:lang w:val="lv-LV"/>
-        </w:rPr>
-        <w:t>Large</w:t>
-      </w:r>
-      <w:proofErr w:type="spellEnd"/>
-      <w:r>
-        <w:rPr>
-          <w:i/>
-          <w:lang w:val="lv-LV"/>
-        </w:rPr>
-        <w:t xml:space="preserve"> </w:t>
-      </w:r>
-      <w:proofErr w:type="spellStart"/>
-      <w:r>
-        <w:rPr>
-          <w:i/>
-          <w:lang w:val="lv-LV"/>
-        </w:rPr>
-        <w:t>Scale</w:t>
-      </w:r>
-      <w:proofErr w:type="spellEnd"/>
-      <w:r>
-        <w:rPr>
-          <w:i/>
-          <w:lang w:val="lv-LV"/>
-        </w:rPr>
-        <w:t xml:space="preserve"> </w:t>
-      </w:r>
-      <w:proofErr w:type="spellStart"/>
-      <w:r>
-        <w:rPr>
-          <w:i/>
-          <w:lang w:val="lv-LV"/>
-        </w:rPr>
-        <w:t>Visual</w:t>
-      </w:r>
-      <w:proofErr w:type="spellEnd"/>
-      <w:r>
-        <w:rPr>
-          <w:i/>
-          <w:lang w:val="lv-LV"/>
-        </w:rPr>
-        <w:t xml:space="preserve"> </w:t>
-      </w:r>
-      <w:proofErr w:type="spellStart"/>
-      <w:r>
-        <w:rPr>
-          <w:i/>
-          <w:lang w:val="lv-LV"/>
-        </w:rPr>
-        <w:t>Recognition</w:t>
-      </w:r>
-      <w:proofErr w:type="spellEnd"/>
-      <w:r>
-        <w:rPr>
-          <w:i/>
-          <w:lang w:val="lv-LV"/>
-        </w:rPr>
-        <w:t xml:space="preserve"> </w:t>
-      </w:r>
-      <w:proofErr w:type="spellStart"/>
-      <w:r>
-        <w:rPr>
-          <w:i/>
-          <w:lang w:val="lv-LV"/>
-        </w:rPr>
-        <w:t>Challenge</w:t>
-      </w:r>
-      <w:proofErr w:type="spellEnd"/>
-      <w:r>
-        <w:rPr>
-          <w:i/>
-          <w:lang w:val="lv-LV"/>
-        </w:rPr>
-        <w:t xml:space="preserve"> 2014</w:t>
+        <w:t>ImageNet Large Scale Visual Recognition Challenge 2014</w:t>
       </w:r>
       <w:r>
         <w:rPr>
@@ -6127,6 +4171,7 @@
         <w:rPr>
           <w:lang w:val="lv-LV"/>
         </w:rPr>
+        <w:lastRenderedPageBreak/>
         <w:t xml:space="preserve">Ģeneratīvā </w:t>
       </w:r>
       <w:r>
@@ -6292,12 +4337,12 @@
                 <w:tblLook w:val="04A0" w:firstRow="1" w:lastRow="0" w:firstColumn="1" w:lastColumn="0" w:noHBand="0" w:noVBand="1"/>
               </w:tblPr>
               <w:tblGrid>
-                <w:gridCol w:w="922"/>
-                <w:gridCol w:w="8143"/>
+                <w:gridCol w:w="905"/>
+                <w:gridCol w:w="8160"/>
               </w:tblGrid>
               <w:tr>
                 <w:trPr>
-                  <w:divId w:val="571431524"/>
+                  <w:divId w:val="510217336"/>
                   <w:tblCellSpacing w:w="15" w:type="dxa"/>
                 </w:trPr>
                 <w:tc>
@@ -6357,7 +4402,7 @@
               </w:tr>
               <w:tr>
                 <w:trPr>
-                  <w:divId w:val="571431524"/>
+                  <w:divId w:val="510217336"/>
                   <w:tblCellSpacing w:w="15" w:type="dxa"/>
                 </w:trPr>
                 <w:tc>
@@ -6403,7 +4448,7 @@
               </w:tr>
               <w:tr>
                 <w:trPr>
-                  <w:divId w:val="571431524"/>
+                  <w:divId w:val="510217336"/>
                   <w:tblCellSpacing w:w="15" w:type="dxa"/>
                 </w:trPr>
                 <w:tc>
@@ -6449,7 +4494,7 @@
               </w:tr>
               <w:tr>
                 <w:trPr>
-                  <w:divId w:val="571431524"/>
+                  <w:divId w:val="510217336"/>
                   <w:tblCellSpacing w:w="15" w:type="dxa"/>
                 </w:trPr>
                 <w:tc>
@@ -6495,7 +4540,7 @@
               </w:tr>
               <w:tr>
                 <w:trPr>
-                  <w:divId w:val="571431524"/>
+                  <w:divId w:val="510217336"/>
                   <w:tblCellSpacing w:w="15" w:type="dxa"/>
                 </w:trPr>
                 <w:tc>
@@ -6541,7 +4586,7 @@
               </w:tr>
               <w:tr>
                 <w:trPr>
-                  <w:divId w:val="571431524"/>
+                  <w:divId w:val="510217336"/>
                   <w:tblCellSpacing w:w="15" w:type="dxa"/>
                 </w:trPr>
                 <w:tc>
@@ -6587,7 +4632,7 @@
               </w:tr>
               <w:tr>
                 <w:trPr>
-                  <w:divId w:val="571431524"/>
+                  <w:divId w:val="510217336"/>
                   <w:tblCellSpacing w:w="15" w:type="dxa"/>
                 </w:trPr>
                 <w:tc>
@@ -6626,14 +4671,14 @@
                       <w:rPr>
                         <w:noProof/>
                       </w:rPr>
-                      <w:t>L. A. Gatys, A. S. Ecker and M. Bethge, “Texture Synthesis Using Convolutional Neural Networks,” University of Tubingen, 2015.</w:t>
+                      <w:t>J. Ludwig, “Image Convolution,” Portland State University, [Online]. Available: http://web.pdx.edu/~jduh/courses/Archive/geog481w07/Students/Ludwig_ImageConvolution.pdf. [Accessed 17 Maijs 2017].</w:t>
                     </w:r>
                   </w:p>
                 </w:tc>
               </w:tr>
               <w:tr>
                 <w:trPr>
-                  <w:divId w:val="571431524"/>
+                  <w:divId w:val="510217336"/>
                   <w:tblCellSpacing w:w="15" w:type="dxa"/>
                 </w:trPr>
                 <w:tc>
@@ -6652,6 +4697,7 @@
                       <w:rPr>
                         <w:noProof/>
                       </w:rPr>
+                      <w:lastRenderedPageBreak/>
                       <w:t xml:space="preserve">[8] </w:t>
                     </w:r>
                   </w:p>
@@ -6672,14 +4718,14 @@
                       <w:rPr>
                         <w:noProof/>
                       </w:rPr>
-                      <w:t>ImageNet, “Large Scale Visual Recognition Challenge 2014 (ILSVRC2014),” 2014. [Online]. Available: http://www.image-net.org/challenges/LSVRC/2014/. [Accessed 9 Maijs 2017].</w:t>
+                      <w:t>Department of Radio Engineering, “Padding of Borders,” Czech Technical University, [Online]. Available: http://radio.feld.cvut.cz/matlab/toolbox/images/linfilt4.html. [Accessed 17 Maijs 2017].</w:t>
                     </w:r>
                   </w:p>
                 </w:tc>
               </w:tr>
               <w:tr>
                 <w:trPr>
-                  <w:divId w:val="571431524"/>
+                  <w:divId w:val="510217336"/>
                   <w:tblCellSpacing w:w="15" w:type="dxa"/>
                 </w:trPr>
                 <w:tc>
@@ -6718,6 +4764,144 @@
                       <w:rPr>
                         <w:noProof/>
                       </w:rPr>
+                      <w:t>F. Petitjean, “Deep Learning for Text Understanding from Scratch,” [Online]. Available: http://www.kdnuggets.com/2015/03/deep-learning-text-understanding-from-scratch.html. [Accessed 17 Maijs 2017].</w:t>
+                    </w:r>
+                  </w:p>
+                </w:tc>
+              </w:tr>
+              <w:tr>
+                <w:trPr>
+                  <w:divId w:val="510217336"/>
+                  <w:tblCellSpacing w:w="15" w:type="dxa"/>
+                </w:trPr>
+                <w:tc>
+                  <w:tcPr>
+                    <w:tcW w:w="50" w:type="pct"/>
+                    <w:hideMark/>
+                  </w:tcPr>
+                  <w:p>
+                    <w:pPr>
+                      <w:pStyle w:val="Bibliography"/>
+                      <w:rPr>
+                        <w:noProof/>
+                      </w:rPr>
+                    </w:pPr>
+                    <w:r>
+                      <w:rPr>
+                        <w:noProof/>
+                      </w:rPr>
+                      <w:t xml:space="preserve">[10] </w:t>
+                    </w:r>
+                  </w:p>
+                </w:tc>
+                <w:tc>
+                  <w:tcPr>
+                    <w:tcW w:w="0" w:type="auto"/>
+                    <w:hideMark/>
+                  </w:tcPr>
+                  <w:p>
+                    <w:pPr>
+                      <w:pStyle w:val="Bibliography"/>
+                      <w:rPr>
+                        <w:noProof/>
+                      </w:rPr>
+                    </w:pPr>
+                    <w:r>
+                      <w:rPr>
+                        <w:noProof/>
+                      </w:rPr>
+                      <w:t>L. A. Gatys, A. S. Ecker and M. Bethge, “Texture Synthesis Using Convolutional Neural Networks,” University of Tubingen, 2015.</w:t>
+                    </w:r>
+                  </w:p>
+                </w:tc>
+              </w:tr>
+              <w:tr>
+                <w:trPr>
+                  <w:divId w:val="510217336"/>
+                  <w:tblCellSpacing w:w="15" w:type="dxa"/>
+                </w:trPr>
+                <w:tc>
+                  <w:tcPr>
+                    <w:tcW w:w="50" w:type="pct"/>
+                    <w:hideMark/>
+                  </w:tcPr>
+                  <w:p>
+                    <w:pPr>
+                      <w:pStyle w:val="Bibliography"/>
+                      <w:rPr>
+                        <w:noProof/>
+                      </w:rPr>
+                    </w:pPr>
+                    <w:r>
+                      <w:rPr>
+                        <w:noProof/>
+                      </w:rPr>
+                      <w:t xml:space="preserve">[11] </w:t>
+                    </w:r>
+                  </w:p>
+                </w:tc>
+                <w:tc>
+                  <w:tcPr>
+                    <w:tcW w:w="0" w:type="auto"/>
+                    <w:hideMark/>
+                  </w:tcPr>
+                  <w:p>
+                    <w:pPr>
+                      <w:pStyle w:val="Bibliography"/>
+                      <w:rPr>
+                        <w:noProof/>
+                      </w:rPr>
+                    </w:pPr>
+                    <w:r>
+                      <w:rPr>
+                        <w:noProof/>
+                      </w:rPr>
+                      <w:t>ImageNet, “Large Scale Visual Recognition Challenge 2014 (ILSVRC2014),” 2014. [Online]. Available: http://www.image-net.org/challenges/LSVRC/2014/. [Accessed 9 Maijs 2017].</w:t>
+                    </w:r>
+                  </w:p>
+                </w:tc>
+              </w:tr>
+              <w:tr>
+                <w:trPr>
+                  <w:divId w:val="510217336"/>
+                  <w:tblCellSpacing w:w="15" w:type="dxa"/>
+                </w:trPr>
+                <w:tc>
+                  <w:tcPr>
+                    <w:tcW w:w="50" w:type="pct"/>
+                    <w:hideMark/>
+                  </w:tcPr>
+                  <w:p>
+                    <w:pPr>
+                      <w:pStyle w:val="Bibliography"/>
+                      <w:rPr>
+                        <w:noProof/>
+                      </w:rPr>
+                    </w:pPr>
+                    <w:r>
+                      <w:rPr>
+                        <w:noProof/>
+                      </w:rPr>
+                      <w:t xml:space="preserve">[12] </w:t>
+                    </w:r>
+                  </w:p>
+                </w:tc>
+                <w:tc>
+                  <w:tcPr>
+                    <w:tcW w:w="0" w:type="auto"/>
+                    <w:hideMark/>
+                  </w:tcPr>
+                  <w:p>
+                    <w:pPr>
+                      <w:pStyle w:val="Bibliography"/>
+                      <w:rPr>
+                        <w:noProof/>
+                      </w:rPr>
+                    </w:pPr>
+                    <w:r>
+                      <w:rPr>
+                        <w:noProof/>
+                      </w:rPr>
                       <w:t>D. Ulyanov, V. Lebedev, A. Vedaldi and V. Lempitsky, “Texture Networks: Feed-forward Synthesis of Textures and Stylized Images,” Skolkovo Institute of Science and Technology, Yandex, University of Oxford, 2016.</w:t>
                     </w:r>
                   </w:p>
@@ -6726,7 +4910,7 @@
             </w:tbl>
             <w:p>
               <w:pPr>
-                <w:divId w:val="571431524"/>
+                <w:divId w:val="510217336"/>
                 <w:rPr>
                   <w:rFonts w:eastAsia="Times New Roman"/>
                   <w:noProof/>
@@ -6793,35 +4977,9 @@
         </w:rPr>
         <w:annotationRef/>
       </w:r>
-      <w:proofErr w:type="spellStart"/>
-      <w:r>
-        <w:t>Beigās</w:t>
-      </w:r>
-      <w:proofErr w:type="spellEnd"/>
-      <w:r>
-        <w:t xml:space="preserve"> </w:t>
-      </w:r>
-      <w:proofErr w:type="spellStart"/>
-      <w:r>
-        <w:t>viss</w:t>
-      </w:r>
-      <w:proofErr w:type="spellEnd"/>
-      <w:r>
-        <w:t xml:space="preserve"> </w:t>
-      </w:r>
-      <w:proofErr w:type="spellStart"/>
-      <w:r>
-        <w:t>pareizi</w:t>
-      </w:r>
-      <w:proofErr w:type="spellEnd"/>
-      <w:r>
-        <w:t xml:space="preserve"> </w:t>
-      </w:r>
-      <w:proofErr w:type="spellStart"/>
-      <w:r>
-        <w:t>jāsaformatē</w:t>
-      </w:r>
-      <w:proofErr w:type="spellEnd"/>
+      <w:r>
+        <w:t>Beigās viss pareizi jāsaformatē</w:t>
+      </w:r>
     </w:p>
   </w:comment>
 </w:comments>
@@ -7259,6 +5417,92 @@
     </w:lvl>
   </w:abstractNum>
   <w:abstractNum w:abstractNumId="4">
+    <w:nsid w:val="1A584B7A"/>
+    <w:multiLevelType w:val="multilevel"/>
+    <w:tmpl w:val="0809001F"/>
+    <w:lvl w:ilvl="0">
+      <w:start w:val="1"/>
+      <w:numFmt w:val="decimal"/>
+      <w:lvlText w:val="%1."/>
+      <w:lvlJc w:val="left"/>
+      <w:pPr>
+        <w:ind w:left="360" w:hanging="360"/>
+      </w:pPr>
+    </w:lvl>
+    <w:lvl w:ilvl="1">
+      <w:start w:val="1"/>
+      <w:numFmt w:val="decimal"/>
+      <w:lvlText w:val="%1.%2."/>
+      <w:lvlJc w:val="left"/>
+      <w:pPr>
+        <w:ind w:left="792" w:hanging="432"/>
+      </w:pPr>
+    </w:lvl>
+    <w:lvl w:ilvl="2">
+      <w:start w:val="1"/>
+      <w:numFmt w:val="decimal"/>
+      <w:lvlText w:val="%1.%2.%3."/>
+      <w:lvlJc w:val="left"/>
+      <w:pPr>
+        <w:ind w:left="1224" w:hanging="504"/>
+      </w:pPr>
+    </w:lvl>
+    <w:lvl w:ilvl="3">
+      <w:start w:val="1"/>
+      <w:numFmt w:val="decimal"/>
+      <w:lvlText w:val="%1.%2.%3.%4."/>
+      <w:lvlJc w:val="left"/>
+      <w:pPr>
+        <w:ind w:left="1728" w:hanging="648"/>
+      </w:pPr>
+    </w:lvl>
+    <w:lvl w:ilvl="4">
+      <w:start w:val="1"/>
+      <w:numFmt w:val="decimal"/>
+      <w:lvlText w:val="%1.%2.%3.%4.%5."/>
+      <w:lvlJc w:val="left"/>
+      <w:pPr>
+        <w:ind w:left="2232" w:hanging="792"/>
+      </w:pPr>
+    </w:lvl>
+    <w:lvl w:ilvl="5">
+      <w:start w:val="1"/>
+      <w:numFmt w:val="decimal"/>
+      <w:lvlText w:val="%1.%2.%3.%4.%5.%6."/>
+      <w:lvlJc w:val="left"/>
+      <w:pPr>
+        <w:ind w:left="2736" w:hanging="936"/>
+      </w:pPr>
+    </w:lvl>
+    <w:lvl w:ilvl="6">
+      <w:start w:val="1"/>
+      <w:numFmt w:val="decimal"/>
+      <w:lvlText w:val="%1.%2.%3.%4.%5.%6.%7."/>
+      <w:lvlJc w:val="left"/>
+      <w:pPr>
+        <w:ind w:left="3240" w:hanging="1080"/>
+      </w:pPr>
+    </w:lvl>
+    <w:lvl w:ilvl="7">
+      <w:start w:val="1"/>
+      <w:numFmt w:val="decimal"/>
+      <w:lvlText w:val="%1.%2.%3.%4.%5.%6.%7.%8."/>
+      <w:lvlJc w:val="left"/>
+      <w:pPr>
+        <w:ind w:left="3744" w:hanging="1224"/>
+      </w:pPr>
+    </w:lvl>
+    <w:lvl w:ilvl="8">
+      <w:start w:val="1"/>
+      <w:numFmt w:val="decimal"/>
+      <w:lvlText w:val="%1.%2.%3.%4.%5.%6.%7.%8.%9."/>
+      <w:lvlJc w:val="left"/>
+      <w:pPr>
+        <w:ind w:left="4320" w:hanging="1440"/>
+      </w:pPr>
+    </w:lvl>
+  </w:abstractNum>
+  <w:abstractNum w:abstractNumId="5">
     <w:nsid w:val="1F2A577E"/>
     <w:multiLevelType w:val="multilevel"/>
     <w:tmpl w:val="0809001F"/>
@@ -7344,7 +5588,7 @@
       </w:pPr>
     </w:lvl>
   </w:abstractNum>
-  <w:abstractNum w:abstractNumId="5">
+  <w:abstractNum w:abstractNumId="6">
     <w:nsid w:val="25F3278A"/>
     <w:multiLevelType w:val="hybridMultilevel"/>
     <w:tmpl w:val="1E18C368"/>
@@ -7430,7 +5674,7 @@
       </w:pPr>
     </w:lvl>
   </w:abstractNum>
-  <w:abstractNum w:abstractNumId="6">
+  <w:abstractNum w:abstractNumId="7">
     <w:nsid w:val="2CD81AB8"/>
     <w:multiLevelType w:val="multilevel"/>
     <w:tmpl w:val="0809001F"/>
@@ -7561,7 +5805,7 @@
       </w:rPr>
     </w:lvl>
   </w:abstractNum>
-  <w:abstractNum w:abstractNumId="7">
+  <w:abstractNum w:abstractNumId="8">
     <w:nsid w:val="2E1805C5"/>
     <w:multiLevelType w:val="multilevel"/>
     <w:tmpl w:val="0809001F"/>
@@ -7647,7 +5891,7 @@
       </w:pPr>
     </w:lvl>
   </w:abstractNum>
-  <w:abstractNum w:abstractNumId="8">
+  <w:abstractNum w:abstractNumId="9">
     <w:nsid w:val="38012EFC"/>
     <w:multiLevelType w:val="multilevel"/>
     <w:tmpl w:val="0809001F"/>
@@ -7733,7 +5977,7 @@
       </w:pPr>
     </w:lvl>
   </w:abstractNum>
-  <w:abstractNum w:abstractNumId="9">
+  <w:abstractNum w:abstractNumId="10">
     <w:nsid w:val="49B61B6B"/>
     <w:multiLevelType w:val="multilevel"/>
     <w:tmpl w:val="0809001F"/>
@@ -7819,13 +6063,13 @@
       </w:pPr>
     </w:lvl>
   </w:abstractNum>
-  <w:abstractNum w:abstractNumId="10">
+  <w:abstractNum w:abstractNumId="11">
     <w:nsid w:val="4D6E468F"/>
     <w:multiLevelType w:val="multilevel"/>
     <w:tmpl w:val="02C0F430"/>
     <w:numStyleLink w:val="Headings"/>
   </w:abstractNum>
-  <w:abstractNum w:abstractNumId="11">
+  <w:abstractNum w:abstractNumId="12">
     <w:nsid w:val="4FF3670E"/>
     <w:multiLevelType w:val="multilevel"/>
     <w:tmpl w:val="3A9E37D6"/>
@@ -7956,7 +6200,7 @@
       </w:rPr>
     </w:lvl>
   </w:abstractNum>
-  <w:abstractNum w:abstractNumId="12">
+  <w:abstractNum w:abstractNumId="13">
     <w:nsid w:val="53814871"/>
     <w:multiLevelType w:val="multilevel"/>
     <w:tmpl w:val="0809001F"/>
@@ -8042,7 +6286,7 @@
       </w:pPr>
     </w:lvl>
   </w:abstractNum>
-  <w:abstractNum w:abstractNumId="13">
+  <w:abstractNum w:abstractNumId="14">
     <w:nsid w:val="56344405"/>
     <w:multiLevelType w:val="multilevel"/>
     <w:tmpl w:val="0809001F"/>
@@ -8128,7 +6372,7 @@
       </w:pPr>
     </w:lvl>
   </w:abstractNum>
-  <w:abstractNum w:abstractNumId="14">
+  <w:abstractNum w:abstractNumId="15">
     <w:nsid w:val="5EA51F5C"/>
     <w:multiLevelType w:val="multilevel"/>
     <w:tmpl w:val="0809001F"/>
@@ -8214,7 +6458,7 @@
       </w:pPr>
     </w:lvl>
   </w:abstractNum>
-  <w:abstractNum w:abstractNumId="15">
+  <w:abstractNum w:abstractNumId="16">
     <w:nsid w:val="67B25EB1"/>
     <w:multiLevelType w:val="multilevel"/>
     <w:tmpl w:val="3A9E37D6"/>
@@ -8345,7 +6589,7 @@
       </w:rPr>
     </w:lvl>
   </w:abstractNum>
-  <w:abstractNum w:abstractNumId="16">
+  <w:abstractNum w:abstractNumId="17">
     <w:nsid w:val="6F655347"/>
     <w:multiLevelType w:val="multilevel"/>
     <w:tmpl w:val="EF2AD5D2"/>
@@ -8476,7 +6720,7 @@
       </w:rPr>
     </w:lvl>
   </w:abstractNum>
-  <w:abstractNum w:abstractNumId="17">
+  <w:abstractNum w:abstractNumId="18">
     <w:nsid w:val="74774D96"/>
     <w:multiLevelType w:val="multilevel"/>
     <w:tmpl w:val="0809001F"/>
@@ -8569,52 +6813,55 @@
     <w:abstractNumId w:val="3"/>
   </w:num>
   <w:num w:numId="3">
+    <w:abstractNumId w:val="9"/>
+  </w:num>
+  <w:num w:numId="4">
     <w:abstractNumId w:val="8"/>
   </w:num>
-  <w:num w:numId="4">
-    <w:abstractNumId w:val="7"/>
-  </w:num>
   <w:num w:numId="5">
-    <w:abstractNumId w:val="12"/>
+    <w:abstractNumId w:val="13"/>
   </w:num>
   <w:num w:numId="6">
     <w:abstractNumId w:val="1"/>
   </w:num>
   <w:num w:numId="7">
-    <w:abstractNumId w:val="10"/>
+    <w:abstractNumId w:val="11"/>
   </w:num>
   <w:num w:numId="8">
-    <w:abstractNumId w:val="14"/>
+    <w:abstractNumId w:val="15"/>
   </w:num>
   <w:num w:numId="9">
-    <w:abstractNumId w:val="5"/>
+    <w:abstractNumId w:val="6"/>
   </w:num>
   <w:num w:numId="10">
     <w:abstractNumId w:val="2"/>
   </w:num>
   <w:num w:numId="11">
-    <w:abstractNumId w:val="9"/>
+    <w:abstractNumId w:val="10"/>
   </w:num>
   <w:num w:numId="12">
+    <w:abstractNumId w:val="18"/>
+  </w:num>
+  <w:num w:numId="13">
+    <w:abstractNumId w:val="5"/>
+  </w:num>
+  <w:num w:numId="14">
+    <w:abstractNumId w:val="14"/>
+  </w:num>
+  <w:num w:numId="15">
+    <w:abstractNumId w:val="16"/>
+  </w:num>
+  <w:num w:numId="16">
     <w:abstractNumId w:val="17"/>
   </w:num>
-  <w:num w:numId="13">
-    <w:abstractNumId w:val="4"/>
-  </w:num>
-  <w:num w:numId="14">
-    <w:abstractNumId w:val="13"/>
-  </w:num>
-  <w:num w:numId="15">
-    <w:abstractNumId w:val="15"/>
-  </w:num>
-  <w:num w:numId="16">
-    <w:abstractNumId w:val="16"/>
-  </w:num>
   <w:num w:numId="17">
-    <w:abstractNumId w:val="11"/>
+    <w:abstractNumId w:val="12"/>
   </w:num>
   <w:num w:numId="18">
-    <w:abstractNumId w:val="6"/>
+    <w:abstractNumId w:val="7"/>
+  </w:num>
+  <w:num w:numId="19">
+    <w:abstractNumId w:val="4"/>
   </w:num>
 </w:numbering>
 </file>
@@ -9400,7 +7647,6 @@
   </w:compat>
   <w:rsids>
     <w:rsidRoot w:val="00FC6F73"/>
-    <w:rsid w:val="003F3025"/>
     <w:rsid w:val="00FC6F73"/>
   </w:rsids>
   <m:mathPr>
@@ -10157,7 +8403,7 @@
         </b:NameList>
       </b:Author>
     </b:Author>
-    <b:RefOrder>8</b:RefOrder>
+    <b:RefOrder>11</b:RefOrder>
   </b:Source>
   <b:Source>
     <b:Tag>Leo15</b:Tag>
@@ -10186,7 +8432,7 @@
     <b:Title>Texture Synthesis Using Convolutional Neural Networks</b:Title>
     <b:Year>2015</b:Year>
     <b:Publisher>University of Tubingen</b:Publisher>
-    <b:RefOrder>7</b:RefOrder>
+    <b:RefOrder>10</b:RefOrder>
   </b:Source>
   <b:Source>
     <b:Tag>Uly16</b:Tag>
@@ -10217,7 +8463,7 @@
     <b:Title>Texture Networks: Feed-forward Synthesis of Textures and Stylized Images</b:Title>
     <b:Publisher>Skolkovo Institute of Science and Technology, Yandex, University of Oxford</b:Publisher>
     <b:Year>2016</b:Year>
-    <b:RefOrder>9</b:RefOrder>
+    <b:RefOrder>12</b:RefOrder>
   </b:Source>
   <b:Source>
     <b:Tag>Mau89</b:Tag>
@@ -10342,11 +8588,72 @@
     </b:Author>
     <b:RefOrder>5</b:RefOrder>
   </b:Source>
+  <b:Source>
+    <b:Tag>Fra17</b:Tag>
+    <b:SourceType>DocumentFromInternetSite</b:SourceType>
+    <b:Guid>{4A10480C-1381-AF42-9501-EFF5B09F3DB9}</b:Guid>
+    <b:Title>Deep Learning for Text Understanding from Scratch</b:Title>
+    <b:URL>http://www.kdnuggets.com/2015/03/deep-learning-text-understanding-from-scratch.html</b:URL>
+    <b:YearAccessed>2017</b:YearAccessed>
+    <b:MonthAccessed>Maijs</b:MonthAccessed>
+    <b:DayAccessed>17</b:DayAccessed>
+    <b:Author>
+      <b:Author>
+        <b:NameList>
+          <b:Person>
+            <b:Last>Petitjean</b:Last>
+            <b:First>François</b:First>
+          </b:Person>
+        </b:NameList>
+      </b:Author>
+    </b:Author>
+    <b:RefOrder>9</b:RefOrder>
+  </b:Source>
+  <b:Source>
+    <b:Tag>Lud17</b:Tag>
+    <b:SourceType>DocumentFromInternetSite</b:SourceType>
+    <b:Guid>{A387537B-4CA7-4B4E-9D51-F63397288864}</b:Guid>
+    <b:Author>
+      <b:Author>
+        <b:NameList>
+          <b:Person>
+            <b:Last>Ludwig</b:Last>
+            <b:First>Jamie</b:First>
+          </b:Person>
+        </b:NameList>
+      </b:Author>
+    </b:Author>
+    <b:Title>Image Convolution</b:Title>
+    <b:URL>http://web.pdx.edu/~jduh/courses/Archive/geog481w07/Students/Ludwig_ImageConvolution.pdf</b:URL>
+    <b:ProductionCompany>Portland State University</b:ProductionCompany>
+    <b:YearAccessed>2017</b:YearAccessed>
+    <b:MonthAccessed>Maijs</b:MonthAccessed>
+    <b:DayAccessed>17</b:DayAccessed>
+    <b:RefOrder>7</b:RefOrder>
+  </b:Source>
+  <b:Source>
+    <b:Tag>Dep17</b:Tag>
+    <b:SourceType>InternetSite</b:SourceType>
+    <b:Guid>{D1FABDEC-956B-0D40-A7A1-DE5AD82A0351}</b:Guid>
+    <b:Title>Padding of Borders</b:Title>
+    <b:InternetSiteTitle>Image Processing Toolbox</b:InternetSiteTitle>
+    <b:URL>http://radio.feld.cvut.cz/matlab/toolbox/images/linfilt4.html</b:URL>
+    <b:ProductionCompany>Czech Technical University</b:ProductionCompany>
+    <b:YearAccessed>2017</b:YearAccessed>
+    <b:MonthAccessed>Maijs</b:MonthAccessed>
+    <b:DayAccessed>17</b:DayAccessed>
+    <b:Author>
+      <b:Author>
+        <b:Corporate>Department of Radio Engineering</b:Corporate>
+      </b:Author>
+    </b:Author>
+    <b:RefOrder>8</b:RefOrder>
+  </b:Source>
 </b:Sources>
 </file>
 
 <file path=customXml/itemProps1.xml><?xml version="1.0" encoding="utf-8"?>
-<ds:datastoreItem xmlns:ds="http://schemas.openxmlformats.org/officeDocument/2006/customXml" ds:itemID="{162767EF-AE1C-6B4F-BC66-2BE94FDE20D2}">
+<ds:datastoreItem xmlns:ds="http://schemas.openxmlformats.org/officeDocument/2006/customXml" ds:itemID="{9457F97A-180B-DF48-B802-9CAE8E6EECF5}">
   <ds:schemaRefs>
     <ds:schemaRef ds:uri="http://schemas.openxmlformats.org/officeDocument/2006/bibliography"/>
   </ds:schemaRefs>

</xml_diff>

<commit_message>
DOC: most of conv networks
</commit_message>
<xml_diff>
--- a/bakalaurs.docx
+++ b/bakalaurs.docx
@@ -1041,12 +1041,14 @@
         </w:rPr>
         <w:t xml:space="preserve">kopā tās ir </w:t>
       </w:r>
+      <w:proofErr w:type="gramStart"/>
       <w:r>
         <w:rPr>
           <w:lang w:val="sv-SE"/>
         </w:rPr>
         <w:t>307200</w:t>
       </w:r>
+      <w:proofErr w:type="gramEnd"/>
       <w:r>
         <w:rPr>
           <w:lang w:val="sv-SE"/>
@@ -1115,7 +1117,21 @@
         <w:rPr>
           <w:lang w:val="sv-SE"/>
         </w:rPr>
-        <w:t xml:space="preserve">(kur n = 307200), tiek piekārtots svara mainīgais </w:t>
+        <w:t xml:space="preserve">(kur n = </w:t>
+      </w:r>
+      <w:proofErr w:type="gramStart"/>
+      <w:r>
+        <w:rPr>
+          <w:lang w:val="sv-SE"/>
+        </w:rPr>
+        <w:t>307200</w:t>
+      </w:r>
+      <w:proofErr w:type="gramEnd"/>
+      <w:r>
+        <w:rPr>
+          <w:lang w:val="sv-SE"/>
+        </w:rPr>
+        <w:t xml:space="preserve">), tiek piekārtots svara mainīgais </w:t>
       </w:r>
       <w:r>
         <w:rPr>
@@ -3620,15 +3636,6 @@
           <w:lang w:val="sv-SE"/>
         </w:rPr>
       </w:pPr>
-      <w:r>
-        <w:rPr>
-          <w:lang w:val="sv-SE"/>
-        </w:rPr>
-        <w:tab/>
-        <w:t>… jāraksta ar roku</w:t>
-      </w:r>
-      <w:bookmarkStart w:id="0" w:name="_GoBack"/>
-      <w:bookmarkEnd w:id="0"/>
     </w:p>
     <w:p>
       <w:pPr>
@@ -3650,6 +3657,719 @@
     </w:p>
     <w:p>
       <w:pPr>
+        <w:rPr>
+          <w:lang w:val="sv-SE"/>
+        </w:rPr>
+      </w:pPr>
+      <w:r>
+        <w:rPr>
+          <w:lang w:val="sv-SE"/>
+        </w:rPr>
+        <w:t>Konvolūcijas filtru izs</w:t>
+      </w:r>
+      <w:r>
+        <w:rPr>
+          <w:lang w:val="sv-SE"/>
+        </w:rPr>
+        <w:t>trāde tradicionāli ir manuāls darbs</w:t>
+      </w:r>
+      <w:r>
+        <w:rPr>
+          <w:lang w:val="sv-SE"/>
+        </w:rPr>
+        <w:t>, un, l</w:t>
+      </w:r>
+      <w:r>
+        <w:rPr>
+          <w:lang w:val="sv-SE"/>
+        </w:rPr>
+        <w:t>ai izstrādātu</w:t>
+      </w:r>
+      <w:r>
+        <w:rPr>
+          <w:lang w:val="sv-SE"/>
+        </w:rPr>
+        <w:t xml:space="preserve"> virkni filtru</w:t>
+      </w:r>
+      <w:r>
+        <w:rPr>
+          <w:lang w:val="sv-SE"/>
+        </w:rPr>
+        <w:t xml:space="preserve">, kas galarezultātā sniedz </w:t>
+      </w:r>
+      <w:r>
+        <w:rPr>
+          <w:lang w:val="sv-SE"/>
+        </w:rPr>
+        <w:t>kvalitatīvu</w:t>
+      </w:r>
+      <w:r>
+        <w:rPr>
+          <w:lang w:val="sv-SE"/>
+        </w:rPr>
+        <w:t xml:space="preserve"> problēmas risinājumu, ir </w:t>
+      </w:r>
+      <w:r>
+        <w:rPr>
+          <w:lang w:val="sv-SE"/>
+        </w:rPr>
+        <w:t>jāvelta daudz laika un pūļu</w:t>
+      </w:r>
+      <w:r>
+        <w:rPr>
+          <w:lang w:val="sv-SE"/>
+        </w:rPr>
+        <w:t>.</w:t>
+      </w:r>
+      <w:r>
+        <w:rPr>
+          <w:lang w:val="sv-SE"/>
+        </w:rPr>
+        <w:t xml:space="preserve"> </w:t>
+      </w:r>
+      <w:r>
+        <w:rPr>
+          <w:lang w:val="sv-SE"/>
+        </w:rPr>
+        <w:t>Veiksmīga alternatīva ir konvolūcijas ienešana neironu tīkla arhi</w:t>
+      </w:r>
+      <w:r>
+        <w:rPr>
+          <w:lang w:val="sv-SE"/>
+        </w:rPr>
+        <w:t xml:space="preserve">tektūrā ar tā saukto konvolūciju neironu tīklu. Šo pieeju praksē pirmo reizi veiksmīgi izmantoja </w:t>
+      </w:r>
+      <w:r>
+        <w:rPr>
+          <w:lang w:val="sv-SE"/>
+        </w:rPr>
+        <w:t xml:space="preserve">Jans LeKuns, viens no </w:t>
+      </w:r>
+      <w:r>
+        <w:rPr>
+          <w:lang w:val="sv-SE"/>
+        </w:rPr>
+        <w:t>nozares spilgtākajiem zinātniekiem, ku</w:t>
+      </w:r>
+      <w:r>
+        <w:rPr>
+          <w:lang w:val="sv-SE"/>
+        </w:rPr>
+        <w:t xml:space="preserve">rš </w:t>
+      </w:r>
+      <w:r>
+        <w:rPr>
+          <w:lang w:val="sv-SE"/>
+        </w:rPr>
+        <w:t>1985. gadā izstrādāja</w:t>
+      </w:r>
+      <w:r>
+        <w:rPr>
+          <w:lang w:val="sv-SE"/>
+        </w:rPr>
+        <w:t xml:space="preserve"> arī pirmo kļūdu</w:t>
+      </w:r>
+      <w:r>
+        <w:rPr>
+          <w:lang w:val="sv-SE"/>
+        </w:rPr>
+        <w:t xml:space="preserve"> atgriezeniskas</w:t>
+      </w:r>
+      <w:r>
+        <w:rPr>
+          <w:lang w:val="sv-SE"/>
+        </w:rPr>
+        <w:t xml:space="preserve"> izplatīšanās metodes variantu.</w:t>
+      </w:r>
+      <w:r>
+        <w:rPr>
+          <w:lang w:val="sv-SE"/>
+        </w:rPr>
+        <w:t xml:space="preserve"> Viņš, k</w:t>
+      </w:r>
+      <w:r>
+        <w:rPr>
+          <w:lang w:val="sv-SE"/>
+        </w:rPr>
+        <w:t xml:space="preserve">opā ar savu komandu </w:t>
+      </w:r>
+      <w:r>
+        <w:rPr>
+          <w:i/>
+          <w:lang w:val="sv-SE"/>
+        </w:rPr>
+        <w:t xml:space="preserve">AT&amp;T Bell Labs </w:t>
+      </w:r>
+      <w:r>
+        <w:rPr>
+          <w:lang w:val="sv-SE"/>
+        </w:rPr>
+        <w:lastRenderedPageBreak/>
+        <w:t>paspārnē,</w:t>
+      </w:r>
+      <w:r>
+        <w:rPr>
+          <w:lang w:val="sv-SE"/>
+        </w:rPr>
+        <w:t xml:space="preserve"> 1990. gadā </w:t>
+      </w:r>
+      <w:r>
+        <w:rPr>
+          <w:lang w:val="sv-SE"/>
+        </w:rPr>
+        <w:t>radīja</w:t>
+      </w:r>
+      <w:r>
+        <w:rPr>
+          <w:lang w:val="sv-SE"/>
+        </w:rPr>
+        <w:t xml:space="preserve"> </w:t>
+      </w:r>
+      <w:r>
+        <w:rPr>
+          <w:lang w:val="sv-SE"/>
+        </w:rPr>
+        <w:t>pirmo konvolūciju neironu tīklu ar roku rakstītu ciparu atpazīš</w:t>
+      </w:r>
+      <w:r>
+        <w:rPr>
+          <w:lang w:val="sv-SE"/>
+        </w:rPr>
+        <w:t>anai, kas ir klasiska un pietiekami netriviāla datorredzes problēma.</w:t>
+      </w:r>
+      <w:r>
+        <w:rPr>
+          <w:lang w:val="sv-SE"/>
+        </w:rPr>
+        <w:t xml:space="preserve"> </w:t>
+      </w:r>
+      <w:r>
+        <w:rPr>
+          <w:lang w:val="sv-SE"/>
+        </w:rPr>
+        <w:t xml:space="preserve">Tīkla </w:t>
+      </w:r>
+      <w:r>
+        <w:rPr>
+          <w:lang w:val="sv-SE"/>
+        </w:rPr>
+        <w:t>apmācībai</w:t>
+      </w:r>
+      <w:r>
+        <w:rPr>
+          <w:lang w:val="sv-SE"/>
+        </w:rPr>
+        <w:t xml:space="preserve"> tika izmantota datubāze ar pasta indeksu cipariem no reālām vēstulēm, kas sūtī</w:t>
+      </w:r>
+      <w:r>
+        <w:rPr>
+          <w:lang w:val="sv-SE"/>
+        </w:rPr>
+        <w:t xml:space="preserve">tas ASV teritorijā. Šos ciparus bija rakstījuši daudzi dažādi savā starpā nesaistīti cilvēki, nodrošinot, ka datu kopa ir daudzveidīga, ar dažādu izmēru un rakstības stilu piemēriem. </w:t>
+      </w:r>
+      <w:r>
+        <w:rPr>
+          <w:lang w:val="sv-SE"/>
+        </w:rPr>
+        <w:t xml:space="preserve">LeKuna komandas </w:t>
+      </w:r>
+      <w:r>
+        <w:rPr>
+          <w:lang w:val="sv-SE"/>
+        </w:rPr>
+        <w:t>izstrādātajam</w:t>
+      </w:r>
+      <w:r>
+        <w:rPr>
+          <w:lang w:val="sv-SE"/>
+        </w:rPr>
+        <w:t xml:space="preserve"> tī</w:t>
+      </w:r>
+      <w:r>
+        <w:rPr>
+          <w:lang w:val="sv-SE"/>
+        </w:rPr>
+        <w:t>klam bija četri konvolūciju un viens pilnsaistes slānis, un tā</w:t>
+      </w:r>
+      <w:r>
+        <w:rPr>
+          <w:lang w:val="sv-SE"/>
+        </w:rPr>
+        <w:t xml:space="preserve"> bija pirmā </w:t>
+      </w:r>
+      <w:r>
+        <w:rPr>
+          <w:lang w:val="sv-SE"/>
+        </w:rPr>
+        <w:t xml:space="preserve">konvolūciju tīkla </w:t>
+      </w:r>
+      <w:r>
+        <w:rPr>
+          <w:lang w:val="sv-SE"/>
+        </w:rPr>
+        <w:t>arhitektūra, kuras</w:t>
+      </w:r>
+      <w:r>
+        <w:rPr>
+          <w:lang w:val="sv-SE"/>
+        </w:rPr>
+        <w:t xml:space="preserve"> visi</w:t>
+      </w:r>
+      <w:r>
+        <w:rPr>
+          <w:lang w:val="sv-SE"/>
+        </w:rPr>
+        <w:t xml:space="preserve"> slāņi </w:t>
+      </w:r>
+      <w:r>
+        <w:rPr>
+          <w:lang w:val="sv-SE"/>
+        </w:rPr>
+        <w:t>tika pilnībā apmācīti caur kļūdas atgriezenisko izplatīšanos, neizmantojot</w:t>
+      </w:r>
+      <w:r>
+        <w:rPr>
+          <w:lang w:val="sv-SE"/>
+        </w:rPr>
+        <w:t xml:space="preserve"> cieti iekodētas konstantes.</w:t>
+      </w:r>
+      <w:r>
+        <w:rPr>
+          <w:lang w:val="sv-SE"/>
+        </w:rPr>
+        <w:t xml:space="preserve"> </w:t>
+      </w:r>
+      <w:r>
+        <w:rPr>
+          <w:lang w:val="sv-SE"/>
+        </w:rPr>
+        <w:t>Apmācība ar tajā laikā pieejamiem skaitļošanas resursiem aizņēma aptuveni trīs dienas, kā</w:t>
+      </w:r>
+      <w:r>
+        <w:rPr>
+          <w:lang w:val="sv-SE"/>
+        </w:rPr>
+        <w:t xml:space="preserve"> rezultātā tīkls sasniedza 1,1% kļūdu treniņ</w:t>
+      </w:r>
+      <w:r>
+        <w:rPr>
+          <w:lang w:val="sv-SE"/>
+        </w:rPr>
+        <w:t xml:space="preserve">datu kopai, kas sastāvēja no 9840 dažādiem ciparu attēliem, </w:t>
+      </w:r>
+      <w:r>
+        <w:rPr>
+          <w:lang w:val="sv-SE"/>
+        </w:rPr>
+        <w:t xml:space="preserve">kā arī 3,4% kļūdu atsevišķai testa datu kopai. Minētie rādītāji nav </w:t>
+      </w:r>
+      <w:r>
+        <w:rPr>
+          <w:lang w:val="sv-SE"/>
+        </w:rPr>
+        <w:t xml:space="preserve">izcili mūsdienu kontekstā, taču vērtējami kā ļoti veiksmīgi agrīno pētījumu ietvaros un pirmo reizi pavēra ceļu rezultātu reālai pielietošanai, kas arī </w:t>
+      </w:r>
+      <w:r>
+        <w:rPr>
+          <w:lang w:val="sv-SE"/>
+        </w:rPr>
+        <w:t xml:space="preserve">vēlāk tika īstenots ar jau attīstītāku arhitektūru, pazīstamu kā </w:t>
+      </w:r>
+      <w:r>
+        <w:rPr>
+          <w:i/>
+          <w:lang w:val="sv-SE"/>
+        </w:rPr>
+        <w:t>LeNet-5</w:t>
+      </w:r>
+      <w:r>
+        <w:rPr>
+          <w:i/>
+          <w:lang w:val="sv-SE"/>
+        </w:rPr>
+        <w:t xml:space="preserve"> </w:t>
+      </w:r>
+      <w:sdt>
+        <w:sdtPr>
+          <w:rPr>
+            <w:i/>
+            <w:lang w:val="sv-SE"/>
+          </w:rPr>
+          <w:id w:val="731432128"/>
+          <w:citation/>
+        </w:sdtPr>
+        <w:sdtContent>
+          <w:r>
+            <w:rPr>
+              <w:i/>
+              <w:lang w:val="sv-SE"/>
+            </w:rPr>
+            <w:fldChar w:fldCharType="begin"/>
+          </w:r>
+          <w:r>
+            <w:rPr>
+              <w:i/>
+              <w:lang w:val="lv-LV"/>
+            </w:rPr>
+            <w:instrText xml:space="preserve"> CITATION LeC17 \l 1062 </w:instrText>
+          </w:r>
+          <w:r>
+            <w:rPr>
+              <w:i/>
+              <w:lang w:val="sv-SE"/>
+            </w:rPr>
+            <w:fldChar w:fldCharType="separate"/>
+          </w:r>
+          <w:r>
+            <w:rPr>
+              <w:noProof/>
+              <w:lang w:val="lv-LV"/>
+            </w:rPr>
+            <w:t>[10]</w:t>
+          </w:r>
+          <w:r>
+            <w:rPr>
+              <w:i/>
+              <w:lang w:val="sv-SE"/>
+            </w:rPr>
+            <w:fldChar w:fldCharType="end"/>
+          </w:r>
+        </w:sdtContent>
+      </w:sdt>
+      <w:sdt>
+        <w:sdtPr>
+          <w:rPr>
+            <w:i/>
+            <w:lang w:val="sv-SE"/>
+          </w:rPr>
+          <w:id w:val="304830160"/>
+          <w:citation/>
+        </w:sdtPr>
+        <w:sdtContent>
+          <w:r>
+            <w:rPr>
+              <w:i/>
+              <w:lang w:val="sv-SE"/>
+            </w:rPr>
+            <w:fldChar w:fldCharType="begin"/>
+          </w:r>
+          <w:r>
+            <w:rPr>
+              <w:i/>
+              <w:lang w:val="lv-LV"/>
+            </w:rPr>
+            <w:instrText xml:space="preserve"> CITATION LeC90 \l 1062 </w:instrText>
+          </w:r>
+          <w:r>
+            <w:rPr>
+              <w:i/>
+              <w:lang w:val="sv-SE"/>
+            </w:rPr>
+            <w:fldChar w:fldCharType="separate"/>
+          </w:r>
+          <w:r>
+            <w:rPr>
+              <w:i/>
+              <w:noProof/>
+              <w:lang w:val="lv-LV"/>
+            </w:rPr>
+            <w:t xml:space="preserve"> </w:t>
+          </w:r>
+          <w:r>
+            <w:rPr>
+              <w:noProof/>
+              <w:lang w:val="lv-LV"/>
+            </w:rPr>
+            <w:t>[11]</w:t>
+          </w:r>
+          <w:r>
+            <w:rPr>
+              <w:i/>
+              <w:lang w:val="sv-SE"/>
+            </w:rPr>
+            <w:fldChar w:fldCharType="end"/>
+          </w:r>
+        </w:sdtContent>
+      </w:sdt>
+      <w:r>
+        <w:rPr>
+          <w:lang w:val="sv-SE"/>
+        </w:rPr>
+        <w:t>.</w:t>
+      </w:r>
+    </w:p>
+    <w:p>
+      <w:pPr>
+        <w:rPr>
+          <w:lang w:val="sv-SE"/>
+        </w:rPr>
+      </w:pPr>
+    </w:p>
+    <w:p>
+      <w:pPr>
+        <w:pStyle w:val="Heading3"/>
+        <w:numPr>
+          <w:ilvl w:val="2"/>
+          <w:numId w:val="8"/>
+        </w:numPr>
+        <w:rPr>
+          <w:lang w:val="sv-SE"/>
+        </w:rPr>
+      </w:pPr>
+      <w:r>
+        <w:rPr>
+          <w:lang w:val="sv-SE"/>
+        </w:rPr>
+        <w:t>Tīkla darbība un priekšrocības</w:t>
+      </w:r>
+    </w:p>
+    <w:p>
+      <w:pPr>
+        <w:ind w:left="153"/>
+        <w:rPr>
+          <w:lang w:val="sv-SE"/>
+        </w:rPr>
+      </w:pPr>
+      <w:r>
+        <w:rPr>
+          <w:lang w:val="sv-SE"/>
+        </w:rPr>
+        <w:t xml:space="preserve">Vienā konvolūciju tīkla slānī, atšķirībā no pilnsaistes tīkla, </w:t>
+      </w:r>
+      <w:r>
+        <w:rPr>
+          <w:lang w:val="sv-SE"/>
+        </w:rPr>
+        <w:t xml:space="preserve">katram attēla pikselim nav nepieciešams savs svara mainīgais. Neskaitot to, ka konvolūcija tīri loģiski strādā tikai ar savstarpēji tuviem un attēlā saistītiem pikseļiem, </w:t>
+      </w:r>
+      <w:r>
+        <w:rPr>
+          <w:lang w:val="sv-SE"/>
+        </w:rPr>
+        <w:t xml:space="preserve">kas ļauj apstrādāt attēlu pa gabaliņiem, nevis ņemot vērā </w:t>
+      </w:r>
+      <w:r>
+        <w:rPr>
+          <w:lang w:val="sv-SE"/>
+        </w:rPr>
+        <w:t>visu attēlu kā vienotu kopumu</w:t>
+      </w:r>
+      <w:r>
+        <w:rPr>
+          <w:lang w:val="sv-SE"/>
+        </w:rPr>
+        <w:t xml:space="preserve">, šādā veidā arī nepieciešams daudz mazāks svaru apjoms, jo konvolūciju slānī mainīgo vērtības ir tieši filtra vērtības, kas arī kalpo kā slāņa svari. </w:t>
+      </w:r>
+    </w:p>
+    <w:p>
+      <w:pPr>
+        <w:ind w:left="153"/>
+        <w:rPr>
+          <w:lang w:val="sv-SE"/>
+        </w:rPr>
+      </w:pPr>
+      <w:r>
+        <w:rPr>
+          <w:lang w:val="sv-SE"/>
+        </w:rPr>
+        <w:t xml:space="preserve">Zinot ieejas attēlu un vēlamos izejas datus, tiek veikta konvolūcija ar ”melnās kastes” filtriem, t.i., neironu tīkls apmācības procesā piemeklē filtrus, kas dod nepieciešamo galarezultātu. </w:t>
+      </w:r>
+      <w:r>
+        <w:rPr>
+          <w:lang w:val="sv-SE"/>
+        </w:rPr>
+        <w:t>Lai arī katrā epohā ir nepieciešams skaitļot visus konvolūciju rezultātus, tas tāpat ir daudz efektīvāk. Standarta 3x3 izmēra filtrs nozīmē, ka slānim ir jāpiemeklē 9 svari, kas ir daudz mazāks brīvo mainīgo skaits, nekā pilnsaistes slānī, un ir ievērojami ātrāk un vieglāk apmācāms.</w:t>
+      </w:r>
+      <w:r>
+        <w:rPr>
+          <w:lang w:val="sv-SE"/>
+        </w:rPr>
+        <w:t xml:space="preserve"> </w:t>
+      </w:r>
+      <w:r>
+        <w:rPr>
+          <w:lang w:val="sv-SE"/>
+        </w:rPr>
+        <w:t xml:space="preserve">Arī rezultāti attēlu apstrādes problēmām ir labāki, jo konvolūciju filtri strādā kā iezīmju detektori (no angļu val. </w:t>
+      </w:r>
+      <w:r>
+        <w:rPr>
+          <w:i/>
+          <w:lang w:val="sv-SE"/>
+        </w:rPr>
+        <w:t>feature detector</w:t>
+      </w:r>
+      <w:r>
+        <w:rPr>
+          <w:lang w:val="sv-SE"/>
+        </w:rPr>
+        <w:t>) un spēj atrast nepieciešamās iezīmes, piemēram, kādas noteiktas formas, jebkurā attēlā, kur tās ir sastopamas.</w:t>
+      </w:r>
+    </w:p>
+    <w:p>
+      <w:pPr>
+        <w:ind w:left="153"/>
+        <w:rPr>
+          <w:lang w:val="sv-SE"/>
+        </w:rPr>
+      </w:pPr>
+    </w:p>
+    <w:p>
+      <w:pPr>
+        <w:ind w:left="153"/>
+        <w:rPr>
+          <w:lang w:val="sv-SE"/>
+        </w:rPr>
+      </w:pPr>
+    </w:p>
+    <w:p>
+      <w:pPr>
+        <w:ind w:left="153"/>
+        <w:rPr>
+          <w:lang w:val="sv-SE"/>
+        </w:rPr>
+      </w:pPr>
+    </w:p>
+    <w:p>
+      <w:pPr>
+        <w:ind w:left="153"/>
+        <w:rPr>
+          <w:lang w:val="sv-SE"/>
+        </w:rPr>
+      </w:pPr>
+    </w:p>
+    <w:p>
+      <w:pPr>
+        <w:pStyle w:val="Heading3"/>
+        <w:numPr>
+          <w:ilvl w:val="2"/>
+          <w:numId w:val="8"/>
+        </w:numPr>
+        <w:rPr>
+          <w:lang w:val="sv-SE"/>
+        </w:rPr>
+      </w:pPr>
+      <w:r>
+        <w:rPr>
+          <w:lang w:val="sv-SE"/>
+        </w:rPr>
+        <w:lastRenderedPageBreak/>
+        <w:t>Tīkla arhitektūras principi</w:t>
+      </w:r>
+    </w:p>
+    <w:p>
+      <w:pPr>
+        <w:ind w:left="153" w:firstLine="414"/>
+        <w:rPr>
+          <w:lang w:val="sv-SE"/>
+        </w:rPr>
+      </w:pPr>
+      <w:r>
+        <w:rPr>
+          <w:lang w:val="sv-SE"/>
+        </w:rPr>
+        <w:t xml:space="preserve">Tīkla apmācība gan notiek noteiktas arhitektūras ietvaros un tās uzbūves lēmumi joprojām ir jāpieņem izstrādātājam. Tas ietver gan konvolūciju slāņu skaitu, gan pašu filtru izmēru un skaitu vienā slānī. </w:t>
+      </w:r>
+    </w:p>
+    <w:p>
+      <w:pPr>
+        <w:rPr>
+          <w:lang w:val="sv-SE"/>
+        </w:rPr>
+      </w:pPr>
+      <w:r>
+        <w:rPr>
+          <w:b/>
+          <w:lang w:val="sv-SE"/>
+        </w:rPr>
+        <w:t>Vairākus filtrus slānī</w:t>
+      </w:r>
+      <w:r>
+        <w:rPr>
+          <w:lang w:val="sv-SE"/>
+        </w:rPr>
+        <w:t xml:space="preserve">, līdzīgi kā ar attēlu matricām vairākiem krāsu kanāliem, varam uztvert kā vienu trīsdimensiju matricu, kuras dziļums ir slāņu skaits. Tādējādi katram ieejas attēla kanālam tiek atsevišķi rēķinātas konvolūcijas ar vairākiem filtriem, dodot vairākas rezultējošās matricas jeb iezīmju kartes (no angļu val. </w:t>
+      </w:r>
+      <w:r>
+        <w:rPr>
+          <w:i/>
+          <w:lang w:val="sv-SE"/>
+        </w:rPr>
+        <w:t>feature maps</w:t>
+      </w:r>
+      <w:r>
+        <w:rPr>
+          <w:lang w:val="sv-SE"/>
+        </w:rPr>
+        <w:t>)</w:t>
+      </w:r>
+      <w:r>
+        <w:rPr>
+          <w:lang w:val="sv-SE"/>
+        </w:rPr>
+        <w:t xml:space="preserve"> un, salīdzinot ar sākotnējiem 3 krāsu kanāliem, palielinot kanālu skaitu attēla apstrādes rezultātā. Šāda pieeja nav netipiska un visai bieži konvolūciju tīklu slēptajos slāņos, lai varētu ņemt plašāku spektru attēla detaļas, tiek iegūts liels skaits dažādas iezīmju kartes un strādāts ar lielāku kanālu skaitu, ko pakāpeniski samazina atpakaļ uz attēlojamiem 3 krāsu kanāliem.</w:t>
+      </w:r>
+    </w:p>
+    <w:p>
+      <w:pPr>
+        <w:rPr>
+          <w:lang w:val="sv-SE"/>
+        </w:rPr>
+      </w:pPr>
+      <w:r>
+        <w:rPr>
+          <w:b/>
+          <w:lang w:val="sv-SE"/>
+        </w:rPr>
+        <w:t>Filtru izmē</w:t>
+      </w:r>
+      <w:r>
+        <w:rPr>
+          <w:b/>
+          <w:lang w:val="sv-SE"/>
+        </w:rPr>
+        <w:t>rs</w:t>
+      </w:r>
+      <w:r>
+        <w:rPr>
+          <w:lang w:val="sv-SE"/>
+        </w:rPr>
+        <w:t xml:space="preserve"> saistāms ar meklējamo iezīmju detalizāciju. Jo filtrs ir lielāks, jo ar lielākiem attēla gabaliem un lielāka mēroga, vispārīgākām iezīmēm konvolūcija operēs. Praksē </w:t>
+      </w:r>
+      <w:r>
+        <w:rPr>
+          <w:lang w:val="sv-SE"/>
+        </w:rPr>
+        <w:t xml:space="preserve">gan </w:t>
+      </w:r>
+      <w:r>
+        <w:rPr>
+          <w:lang w:val="sv-SE"/>
+        </w:rPr>
+        <w:t xml:space="preserve">reti tiek izmantoti </w:t>
+      </w:r>
+      <w:r>
+        <w:rPr>
+          <w:lang w:val="sv-SE"/>
+        </w:rPr>
+        <w:t>filtri, kas lielāki par 5x5 pikseļiem</w:t>
+      </w:r>
+      <w:r>
+        <w:rPr>
+          <w:lang w:val="sv-SE"/>
+        </w:rPr>
+        <w:t>, pamatā, vismaz pētījumā gaitā apskatītajās attēlu apstrādes arhitektūrās, pieturoties pie 3x3 filtru izmēra.</w:t>
+      </w:r>
+    </w:p>
+    <w:p>
+      <w:pPr>
+        <w:rPr>
+          <w:lang w:val="sv-SE"/>
+        </w:rPr>
+      </w:pPr>
+    </w:p>
+    <w:p>
+      <w:pPr>
         <w:ind w:firstLine="0"/>
         <w:rPr>
           <w:lang w:val="sv-SE"/>
@@ -3659,8 +4379,191 @@
         <w:rPr>
           <w:lang w:val="sv-SE"/>
         </w:rPr>
-        <w:tab/>
-      </w:r>
+        <w:drawing>
+          <wp:inline distT="0" distB="0" distL="0" distR="0" wp14:anchorId="6F384B7C" wp14:editId="3B78BF74">
+            <wp:extent cx="5677302" cy="2236475"/>
+            <wp:effectExtent l="0" t="0" r="12700" b="0"/>
+            <wp:docPr id="8" name="Picture 8"/>
+            <wp:cNvGraphicFramePr>
+              <a:graphicFrameLocks xmlns:a="http://schemas.openxmlformats.org/drawingml/2006/main" noChangeAspect="1"/>
+            </wp:cNvGraphicFramePr>
+            <a:graphic xmlns:a="http://schemas.openxmlformats.org/drawingml/2006/main">
+              <a:graphicData uri="http://schemas.openxmlformats.org/drawingml/2006/picture">
+                <pic:pic xmlns:pic="http://schemas.openxmlformats.org/drawingml/2006/picture">
+                  <pic:nvPicPr>
+                    <pic:cNvPr id="1" name=""/>
+                    <pic:cNvPicPr/>
+                  </pic:nvPicPr>
+                  <pic:blipFill>
+                    <a:blip r:embed="rId13"/>
+                    <a:stretch>
+                      <a:fillRect/>
+                    </a:stretch>
+                  </pic:blipFill>
+                  <pic:spPr>
+                    <a:xfrm>
+                      <a:off x="0" y="0"/>
+                      <a:ext cx="5680852" cy="2237874"/>
+                    </a:xfrm>
+                    <a:prstGeom prst="rect">
+                      <a:avLst/>
+                    </a:prstGeom>
+                  </pic:spPr>
+                </pic:pic>
+              </a:graphicData>
+            </a:graphic>
+          </wp:inline>
+        </w:drawing>
+      </w:r>
+    </w:p>
+    <w:p>
+      <w:pPr>
+        <w:pStyle w:val="Image"/>
+        <w:rPr>
+          <w:i w:val="0"/>
+        </w:rPr>
+      </w:pPr>
+      <w:r>
+        <w:t>2.</w:t>
+      </w:r>
+      <w:r>
+        <w:t>6</w:t>
+      </w:r>
+      <w:r>
+        <w:t xml:space="preserve">. att. </w:t>
+      </w:r>
+      <w:r>
+        <w:rPr>
+          <w:b/>
+          <w:i w:val="0"/>
+        </w:rPr>
+        <w:t xml:space="preserve">Konvolūcija ar divu pikseļu soli </w:t>
+      </w:r>
+      <w:sdt>
+        <w:sdtPr>
+          <w:rPr>
+            <w:b/>
+            <w:i w:val="0"/>
+          </w:rPr>
+          <w:id w:val="-796836686"/>
+          <w:citation/>
+        </w:sdtPr>
+        <w:sdtContent>
+          <w:r>
+            <w:rPr>
+              <w:b/>
+              <w:i w:val="0"/>
+            </w:rPr>
+            <w:fldChar w:fldCharType="begin"/>
+          </w:r>
+          <w:r>
+            <w:rPr>
+              <w:i w:val="0"/>
+            </w:rPr>
+            <w:instrText xml:space="preserve"> CITATION Adi17 \l 1062 </w:instrText>
+          </w:r>
+          <w:r>
+            <w:rPr>
+              <w:b/>
+              <w:i w:val="0"/>
+            </w:rPr>
+            <w:fldChar w:fldCharType="separate"/>
+          </w:r>
+          <w:r>
+            <w:rPr>
+              <w:noProof/>
+            </w:rPr>
+            <w:t>[12]</w:t>
+          </w:r>
+          <w:r>
+            <w:rPr>
+              <w:b/>
+              <w:i w:val="0"/>
+            </w:rPr>
+            <w:fldChar w:fldCharType="end"/>
+          </w:r>
+        </w:sdtContent>
+      </w:sdt>
+    </w:p>
+    <w:p>
+      <w:pPr>
+        <w:rPr>
+          <w:lang w:val="sv-SE"/>
+        </w:rPr>
+      </w:pPr>
+    </w:p>
+    <w:p>
+      <w:pPr>
+        <w:rPr>
+          <w:lang w:val="sv-SE"/>
+        </w:rPr>
+      </w:pPr>
+      <w:r>
+        <w:rPr>
+          <w:lang w:val="sv-SE"/>
+        </w:rPr>
+        <w:t xml:space="preserve">Konvolūcijas </w:t>
+      </w:r>
+      <w:r>
+        <w:rPr>
+          <w:b/>
+          <w:lang w:val="sv-SE"/>
+        </w:rPr>
+        <w:t>solis</w:t>
+      </w:r>
+      <w:r>
+        <w:rPr>
+          <w:lang w:val="sv-SE"/>
+        </w:rPr>
+        <w:t xml:space="preserve"> (no angļu val. </w:t>
+      </w:r>
+      <w:r>
+        <w:rPr>
+          <w:i/>
+          <w:lang w:val="sv-SE"/>
+        </w:rPr>
+        <w:t>stride</w:t>
+      </w:r>
+      <w:r>
+        <w:rPr>
+          <w:lang w:val="sv-SE"/>
+        </w:rPr>
+        <w:t xml:space="preserve">) ir vēlviens svarīgs parametrs, kas ir aktuāls ne tikai neironu tīklu slāņos, bet arī tradicionālajos konvolūcijas pielietojumos. Tas norāda </w:t>
+      </w:r>
+      <w:r>
+        <w:rPr>
+          <w:lang w:val="sv-SE"/>
+        </w:rPr>
+        <w:t xml:space="preserve">filtra pārbīdes attālumu, veicot konvolūciju. Ja filtru pārbīda pa vienam pikselim, soļa vērtība ir 1, un šādi, ja tiek izmantota attēla vērtību papildināšana malējiem pikseļiem, rezultējošā iezīmju karte ir tādā pašā izmērā kā ieejas attēls. Ja soļa vērtība ir lielāka, filtrs aprēķinu gaitā pārlec pa vairākiem pikseļiem, rezultātā iegūstot kontrastējošāku iezīmju karti, kuras pikseļiem ir mazāka sakarība vienam </w:t>
+      </w:r>
+      <w:r>
+        <w:rPr>
+          <w:lang w:val="sv-SE"/>
+        </w:rPr>
+        <w:t>ar otru. Kā redzams attēlā 2.6, pie lielāka soļa iezmēra a</w:t>
+      </w:r>
+      <w:r>
+        <w:rPr>
+          <w:lang w:val="sv-SE"/>
+        </w:rPr>
+        <w:t xml:space="preserve">rī </w:t>
+      </w:r>
+      <w:r>
+        <w:rPr>
+          <w:lang w:val="sv-SE"/>
+        </w:rPr>
+        <w:lastRenderedPageBreak/>
+        <w:t>rezultējošās iezīmju kartes izmērs ir mazāks, nekā ieejas attēlam, jo tiek zaudēta daļa informācijas, tomēr arī šai tehnikai ir savi plusi un tā bieži tiek pielietota.</w:t>
+      </w:r>
+      <w:bookmarkStart w:id="0" w:name="_GoBack"/>
+      <w:bookmarkEnd w:id="0"/>
+    </w:p>
+    <w:p>
+      <w:pPr>
+        <w:rPr>
+          <w:lang w:val="sv-SE"/>
+        </w:rPr>
+      </w:pPr>
     </w:p>
     <w:p>
       <w:pPr>
@@ -3708,7 +4611,6 @@
         <w:rPr>
           <w:lang w:val="lv-LV"/>
         </w:rPr>
-        <w:lastRenderedPageBreak/>
         <w:t xml:space="preserve"> </w:t>
       </w:r>
       <w:r>
@@ -4114,7 +5016,14 @@
         <w:rPr>
           <w:lang w:val="lv-LV"/>
         </w:rPr>
-        <w:t>šī attēla statistikas kopa ir atkarīga</w:t>
+        <w:t xml:space="preserve">šī </w:t>
+      </w:r>
+      <w:r>
+        <w:rPr>
+          <w:lang w:val="lv-LV"/>
+        </w:rPr>
+        <w:lastRenderedPageBreak/>
+        <w:t>attēla statistikas kopa ir atkarīga</w:t>
       </w:r>
       <w:r>
         <w:rPr>
@@ -4171,7 +5080,6 @@
         <w:rPr>
           <w:lang w:val="lv-LV"/>
         </w:rPr>
-        <w:lastRenderedPageBreak/>
         <w:t xml:space="preserve">Ģeneratīvā </w:t>
       </w:r>
       <w:r>
@@ -4342,7 +5250,7 @@
               </w:tblGrid>
               <w:tr>
                 <w:trPr>
-                  <w:divId w:val="510217336"/>
+                  <w:divId w:val="952709212"/>
                   <w:tblCellSpacing w:w="15" w:type="dxa"/>
                 </w:trPr>
                 <w:tc>
@@ -4402,7 +5310,7 @@
               </w:tr>
               <w:tr>
                 <w:trPr>
-                  <w:divId w:val="510217336"/>
+                  <w:divId w:val="952709212"/>
                   <w:tblCellSpacing w:w="15" w:type="dxa"/>
                 </w:trPr>
                 <w:tc>
@@ -4448,7 +5356,7 @@
               </w:tr>
               <w:tr>
                 <w:trPr>
-                  <w:divId w:val="510217336"/>
+                  <w:divId w:val="952709212"/>
                   <w:tblCellSpacing w:w="15" w:type="dxa"/>
                 </w:trPr>
                 <w:tc>
@@ -4494,7 +5402,7 @@
               </w:tr>
               <w:tr>
                 <w:trPr>
-                  <w:divId w:val="510217336"/>
+                  <w:divId w:val="952709212"/>
                   <w:tblCellSpacing w:w="15" w:type="dxa"/>
                 </w:trPr>
                 <w:tc>
@@ -4540,7 +5448,7 @@
               </w:tr>
               <w:tr>
                 <w:trPr>
-                  <w:divId w:val="510217336"/>
+                  <w:divId w:val="952709212"/>
                   <w:tblCellSpacing w:w="15" w:type="dxa"/>
                 </w:trPr>
                 <w:tc>
@@ -4586,7 +5494,7 @@
               </w:tr>
               <w:tr>
                 <w:trPr>
-                  <w:divId w:val="510217336"/>
+                  <w:divId w:val="952709212"/>
                   <w:tblCellSpacing w:w="15" w:type="dxa"/>
                 </w:trPr>
                 <w:tc>
@@ -4605,6 +5513,7 @@
                       <w:rPr>
                         <w:noProof/>
                       </w:rPr>
+                      <w:lastRenderedPageBreak/>
                       <w:t xml:space="preserve">[6] </w:t>
                     </w:r>
                   </w:p>
@@ -4632,7 +5541,7 @@
               </w:tr>
               <w:tr>
                 <w:trPr>
-                  <w:divId w:val="510217336"/>
+                  <w:divId w:val="952709212"/>
                   <w:tblCellSpacing w:w="15" w:type="dxa"/>
                 </w:trPr>
                 <w:tc>
@@ -4678,7 +5587,7 @@
               </w:tr>
               <w:tr>
                 <w:trPr>
-                  <w:divId w:val="510217336"/>
+                  <w:divId w:val="952709212"/>
                   <w:tblCellSpacing w:w="15" w:type="dxa"/>
                 </w:trPr>
                 <w:tc>
@@ -4697,7 +5606,6 @@
                       <w:rPr>
                         <w:noProof/>
                       </w:rPr>
-                      <w:lastRenderedPageBreak/>
                       <w:t xml:space="preserve">[8] </w:t>
                     </w:r>
                   </w:p>
@@ -4725,7 +5633,7 @@
               </w:tr>
               <w:tr>
                 <w:trPr>
-                  <w:divId w:val="510217336"/>
+                  <w:divId w:val="952709212"/>
                   <w:tblCellSpacing w:w="15" w:type="dxa"/>
                 </w:trPr>
                 <w:tc>
@@ -4771,7 +5679,7 @@
               </w:tr>
               <w:tr>
                 <w:trPr>
-                  <w:divId w:val="510217336"/>
+                  <w:divId w:val="952709212"/>
                   <w:tblCellSpacing w:w="15" w:type="dxa"/>
                 </w:trPr>
                 <w:tc>
@@ -4810,14 +5718,14 @@
                       <w:rPr>
                         <w:noProof/>
                       </w:rPr>
-                      <w:t>L. A. Gatys, A. S. Ecker and M. Bethge, “Texture Synthesis Using Convolutional Neural Networks,” University of Tubingen, 2015.</w:t>
+                      <w:t>Y. LeCun, “Research and Projects,” [Online]. Available: http://yann.lecun.com/ex/research/. [Accessed 18 Maijs 2017].</w:t>
                     </w:r>
                   </w:p>
                 </w:tc>
               </w:tr>
               <w:tr>
                 <w:trPr>
-                  <w:divId w:val="510217336"/>
+                  <w:divId w:val="952709212"/>
                   <w:tblCellSpacing w:w="15" w:type="dxa"/>
                 </w:trPr>
                 <w:tc>
@@ -4856,14 +5764,14 @@
                       <w:rPr>
                         <w:noProof/>
                       </w:rPr>
-                      <w:t>ImageNet, “Large Scale Visual Recognition Challenge 2014 (ILSVRC2014),” 2014. [Online]. Available: http://www.image-net.org/challenges/LSVRC/2014/. [Accessed 9 Maijs 2017].</w:t>
+                      <w:t>Y. LeCun, B. Boser, J. S. Denker, D. Henderson, R. Howard, W. Hubbard and L. Jackel, “Handwritten Digit Recognition with a Back-Propagation Network,” AT&amp;T Bell Laboratories, 1990. [Online]. Available: http://yann.lecun.com/exdb/publis/pdf/lecun-90c.pdf. [Accessed 18 Maijs 2017].</w:t>
                     </w:r>
                   </w:p>
                 </w:tc>
               </w:tr>
               <w:tr>
                 <w:trPr>
-                  <w:divId w:val="510217336"/>
+                  <w:divId w:val="952709212"/>
                   <w:tblCellSpacing w:w="15" w:type="dxa"/>
                 </w:trPr>
                 <w:tc>
@@ -4902,6 +5810,98 @@
                       <w:rPr>
                         <w:noProof/>
                       </w:rPr>
+                      <w:t>L. A. Gatys, A. S. Ecker and M. Bethge, “Texture Synthesis Using Convolutional Neural Networks,” University of Tubingen, 2015.</w:t>
+                    </w:r>
+                  </w:p>
+                </w:tc>
+              </w:tr>
+              <w:tr>
+                <w:trPr>
+                  <w:divId w:val="952709212"/>
+                  <w:tblCellSpacing w:w="15" w:type="dxa"/>
+                </w:trPr>
+                <w:tc>
+                  <w:tcPr>
+                    <w:tcW w:w="50" w:type="pct"/>
+                    <w:hideMark/>
+                  </w:tcPr>
+                  <w:p>
+                    <w:pPr>
+                      <w:pStyle w:val="Bibliography"/>
+                      <w:rPr>
+                        <w:noProof/>
+                      </w:rPr>
+                    </w:pPr>
+                    <w:r>
+                      <w:rPr>
+                        <w:noProof/>
+                      </w:rPr>
+                      <w:t xml:space="preserve">[13] </w:t>
+                    </w:r>
+                  </w:p>
+                </w:tc>
+                <w:tc>
+                  <w:tcPr>
+                    <w:tcW w:w="0" w:type="auto"/>
+                    <w:hideMark/>
+                  </w:tcPr>
+                  <w:p>
+                    <w:pPr>
+                      <w:pStyle w:val="Bibliography"/>
+                      <w:rPr>
+                        <w:noProof/>
+                      </w:rPr>
+                    </w:pPr>
+                    <w:r>
+                      <w:rPr>
+                        <w:noProof/>
+                      </w:rPr>
+                      <w:t>ImageNet, “Large Scale Visual Recognition Challenge 2014 (ILSVRC2014),” 2014. [Online]. Available: http://www.image-net.org/challenges/LSVRC/2014/. [Accessed 9 Maijs 2017].</w:t>
+                    </w:r>
+                  </w:p>
+                </w:tc>
+              </w:tr>
+              <w:tr>
+                <w:trPr>
+                  <w:divId w:val="952709212"/>
+                  <w:tblCellSpacing w:w="15" w:type="dxa"/>
+                </w:trPr>
+                <w:tc>
+                  <w:tcPr>
+                    <w:tcW w:w="50" w:type="pct"/>
+                    <w:hideMark/>
+                  </w:tcPr>
+                  <w:p>
+                    <w:pPr>
+                      <w:pStyle w:val="Bibliography"/>
+                      <w:rPr>
+                        <w:noProof/>
+                      </w:rPr>
+                    </w:pPr>
+                    <w:r>
+                      <w:rPr>
+                        <w:noProof/>
+                      </w:rPr>
+                      <w:t xml:space="preserve">[14] </w:t>
+                    </w:r>
+                  </w:p>
+                </w:tc>
+                <w:tc>
+                  <w:tcPr>
+                    <w:tcW w:w="0" w:type="auto"/>
+                    <w:hideMark/>
+                  </w:tcPr>
+                  <w:p>
+                    <w:pPr>
+                      <w:pStyle w:val="Bibliography"/>
+                      <w:rPr>
+                        <w:noProof/>
+                      </w:rPr>
+                    </w:pPr>
+                    <w:r>
+                      <w:rPr>
+                        <w:noProof/>
+                      </w:rPr>
                       <w:t>D. Ulyanov, V. Lebedev, A. Vedaldi and V. Lempitsky, “Texture Networks: Feed-forward Synthesis of Textures and Stylized Images,” Skolkovo Institute of Science and Technology, Yandex, University of Oxford, 2016.</w:t>
                     </w:r>
                   </w:p>
@@ -4910,7 +5910,7 @@
             </w:tbl>
             <w:p>
               <w:pPr>
-                <w:divId w:val="510217336"/>
+                <w:divId w:val="952709212"/>
                 <w:rPr>
                   <w:rFonts w:eastAsia="Times New Roman"/>
                   <w:noProof/>
@@ -5131,6 +6131,92 @@
     </w:lvl>
   </w:abstractNum>
   <w:abstractNum w:abstractNumId="1">
+    <w:nsid w:val="0CA71498"/>
+    <w:multiLevelType w:val="multilevel"/>
+    <w:tmpl w:val="0809001F"/>
+    <w:lvl w:ilvl="0">
+      <w:start w:val="1"/>
+      <w:numFmt w:val="decimal"/>
+      <w:lvlText w:val="%1."/>
+      <w:lvlJc w:val="left"/>
+      <w:pPr>
+        <w:ind w:left="360" w:hanging="360"/>
+      </w:pPr>
+    </w:lvl>
+    <w:lvl w:ilvl="1">
+      <w:start w:val="1"/>
+      <w:numFmt w:val="decimal"/>
+      <w:lvlText w:val="%1.%2."/>
+      <w:lvlJc w:val="left"/>
+      <w:pPr>
+        <w:ind w:left="792" w:hanging="432"/>
+      </w:pPr>
+    </w:lvl>
+    <w:lvl w:ilvl="2">
+      <w:start w:val="1"/>
+      <w:numFmt w:val="decimal"/>
+      <w:lvlText w:val="%1.%2.%3."/>
+      <w:lvlJc w:val="left"/>
+      <w:pPr>
+        <w:ind w:left="1224" w:hanging="504"/>
+      </w:pPr>
+    </w:lvl>
+    <w:lvl w:ilvl="3">
+      <w:start w:val="1"/>
+      <w:numFmt w:val="decimal"/>
+      <w:lvlText w:val="%1.%2.%3.%4."/>
+      <w:lvlJc w:val="left"/>
+      <w:pPr>
+        <w:ind w:left="1728" w:hanging="648"/>
+      </w:pPr>
+    </w:lvl>
+    <w:lvl w:ilvl="4">
+      <w:start w:val="1"/>
+      <w:numFmt w:val="decimal"/>
+      <w:lvlText w:val="%1.%2.%3.%4.%5."/>
+      <w:lvlJc w:val="left"/>
+      <w:pPr>
+        <w:ind w:left="2232" w:hanging="792"/>
+      </w:pPr>
+    </w:lvl>
+    <w:lvl w:ilvl="5">
+      <w:start w:val="1"/>
+      <w:numFmt w:val="decimal"/>
+      <w:lvlText w:val="%1.%2.%3.%4.%5.%6."/>
+      <w:lvlJc w:val="left"/>
+      <w:pPr>
+        <w:ind w:left="2736" w:hanging="936"/>
+      </w:pPr>
+    </w:lvl>
+    <w:lvl w:ilvl="6">
+      <w:start w:val="1"/>
+      <w:numFmt w:val="decimal"/>
+      <w:lvlText w:val="%1.%2.%3.%4.%5.%6.%7."/>
+      <w:lvlJc w:val="left"/>
+      <w:pPr>
+        <w:ind w:left="3240" w:hanging="1080"/>
+      </w:pPr>
+    </w:lvl>
+    <w:lvl w:ilvl="7">
+      <w:start w:val="1"/>
+      <w:numFmt w:val="decimal"/>
+      <w:lvlText w:val="%1.%2.%3.%4.%5.%6.%7.%8."/>
+      <w:lvlJc w:val="left"/>
+      <w:pPr>
+        <w:ind w:left="3744" w:hanging="1224"/>
+      </w:pPr>
+    </w:lvl>
+    <w:lvl w:ilvl="8">
+      <w:start w:val="1"/>
+      <w:numFmt w:val="decimal"/>
+      <w:lvlText w:val="%1.%2.%3.%4.%5.%6.%7.%8.%9."/>
+      <w:lvlJc w:val="left"/>
+      <w:pPr>
+        <w:ind w:left="4320" w:hanging="1440"/>
+      </w:pPr>
+    </w:lvl>
+  </w:abstractNum>
+  <w:abstractNum w:abstractNumId="2">
     <w:nsid w:val="159820BC"/>
     <w:multiLevelType w:val="multilevel"/>
     <w:tmpl w:val="02C0F430"/>
@@ -5244,7 +6330,7 @@
       </w:rPr>
     </w:lvl>
   </w:abstractNum>
-  <w:abstractNum w:abstractNumId="2">
+  <w:abstractNum w:abstractNumId="3">
     <w:nsid w:val="178D31E1"/>
     <w:multiLevelType w:val="multilevel"/>
     <w:tmpl w:val="0809001F"/>
@@ -5330,7 +6416,7 @@
       </w:pPr>
     </w:lvl>
   </w:abstractNum>
-  <w:abstractNum w:abstractNumId="3">
+  <w:abstractNum w:abstractNumId="4">
     <w:nsid w:val="1940610F"/>
     <w:multiLevelType w:val="multilevel"/>
     <w:tmpl w:val="0809001F"/>
@@ -5416,7 +6502,7 @@
       </w:pPr>
     </w:lvl>
   </w:abstractNum>
-  <w:abstractNum w:abstractNumId="4">
+  <w:abstractNum w:abstractNumId="5">
     <w:nsid w:val="1A584B7A"/>
     <w:multiLevelType w:val="multilevel"/>
     <w:tmpl w:val="0809001F"/>
@@ -5502,7 +6588,7 @@
       </w:pPr>
     </w:lvl>
   </w:abstractNum>
-  <w:abstractNum w:abstractNumId="5">
+  <w:abstractNum w:abstractNumId="6">
     <w:nsid w:val="1F2A577E"/>
     <w:multiLevelType w:val="multilevel"/>
     <w:tmpl w:val="0809001F"/>
@@ -5588,7 +6674,7 @@
       </w:pPr>
     </w:lvl>
   </w:abstractNum>
-  <w:abstractNum w:abstractNumId="6">
+  <w:abstractNum w:abstractNumId="7">
     <w:nsid w:val="25F3278A"/>
     <w:multiLevelType w:val="hybridMultilevel"/>
     <w:tmpl w:val="1E18C368"/>
@@ -5674,7 +6760,7 @@
       </w:pPr>
     </w:lvl>
   </w:abstractNum>
-  <w:abstractNum w:abstractNumId="7">
+  <w:abstractNum w:abstractNumId="8">
     <w:nsid w:val="2CD81AB8"/>
     <w:multiLevelType w:val="multilevel"/>
     <w:tmpl w:val="0809001F"/>
@@ -5805,7 +6891,7 @@
       </w:rPr>
     </w:lvl>
   </w:abstractNum>
-  <w:abstractNum w:abstractNumId="8">
+  <w:abstractNum w:abstractNumId="9">
     <w:nsid w:val="2E1805C5"/>
     <w:multiLevelType w:val="multilevel"/>
     <w:tmpl w:val="0809001F"/>
@@ -5891,7 +6977,7 @@
       </w:pPr>
     </w:lvl>
   </w:abstractNum>
-  <w:abstractNum w:abstractNumId="9">
+  <w:abstractNum w:abstractNumId="10">
     <w:nsid w:val="38012EFC"/>
     <w:multiLevelType w:val="multilevel"/>
     <w:tmpl w:val="0809001F"/>
@@ -5977,7 +7063,93 @@
       </w:pPr>
     </w:lvl>
   </w:abstractNum>
-  <w:abstractNum w:abstractNumId="10">
+  <w:abstractNum w:abstractNumId="11">
+    <w:nsid w:val="463E034F"/>
+    <w:multiLevelType w:val="multilevel"/>
+    <w:tmpl w:val="0809001F"/>
+    <w:lvl w:ilvl="0">
+      <w:start w:val="1"/>
+      <w:numFmt w:val="decimal"/>
+      <w:lvlText w:val="%1."/>
+      <w:lvlJc w:val="left"/>
+      <w:pPr>
+        <w:ind w:left="360" w:hanging="360"/>
+      </w:pPr>
+    </w:lvl>
+    <w:lvl w:ilvl="1">
+      <w:start w:val="1"/>
+      <w:numFmt w:val="decimal"/>
+      <w:lvlText w:val="%1.%2."/>
+      <w:lvlJc w:val="left"/>
+      <w:pPr>
+        <w:ind w:left="792" w:hanging="432"/>
+      </w:pPr>
+    </w:lvl>
+    <w:lvl w:ilvl="2">
+      <w:start w:val="1"/>
+      <w:numFmt w:val="decimal"/>
+      <w:lvlText w:val="%1.%2.%3."/>
+      <w:lvlJc w:val="left"/>
+      <w:pPr>
+        <w:ind w:left="1224" w:hanging="504"/>
+      </w:pPr>
+    </w:lvl>
+    <w:lvl w:ilvl="3">
+      <w:start w:val="1"/>
+      <w:numFmt w:val="decimal"/>
+      <w:lvlText w:val="%1.%2.%3.%4."/>
+      <w:lvlJc w:val="left"/>
+      <w:pPr>
+        <w:ind w:left="1728" w:hanging="648"/>
+      </w:pPr>
+    </w:lvl>
+    <w:lvl w:ilvl="4">
+      <w:start w:val="1"/>
+      <w:numFmt w:val="decimal"/>
+      <w:lvlText w:val="%1.%2.%3.%4.%5."/>
+      <w:lvlJc w:val="left"/>
+      <w:pPr>
+        <w:ind w:left="2232" w:hanging="792"/>
+      </w:pPr>
+    </w:lvl>
+    <w:lvl w:ilvl="5">
+      <w:start w:val="1"/>
+      <w:numFmt w:val="decimal"/>
+      <w:lvlText w:val="%1.%2.%3.%4.%5.%6."/>
+      <w:lvlJc w:val="left"/>
+      <w:pPr>
+        <w:ind w:left="2736" w:hanging="936"/>
+      </w:pPr>
+    </w:lvl>
+    <w:lvl w:ilvl="6">
+      <w:start w:val="1"/>
+      <w:numFmt w:val="decimal"/>
+      <w:lvlText w:val="%1.%2.%3.%4.%5.%6.%7."/>
+      <w:lvlJc w:val="left"/>
+      <w:pPr>
+        <w:ind w:left="3240" w:hanging="1080"/>
+      </w:pPr>
+    </w:lvl>
+    <w:lvl w:ilvl="7">
+      <w:start w:val="1"/>
+      <w:numFmt w:val="decimal"/>
+      <w:lvlText w:val="%1.%2.%3.%4.%5.%6.%7.%8."/>
+      <w:lvlJc w:val="left"/>
+      <w:pPr>
+        <w:ind w:left="3744" w:hanging="1224"/>
+      </w:pPr>
+    </w:lvl>
+    <w:lvl w:ilvl="8">
+      <w:start w:val="1"/>
+      <w:numFmt w:val="decimal"/>
+      <w:lvlText w:val="%1.%2.%3.%4.%5.%6.%7.%8.%9."/>
+      <w:lvlJc w:val="left"/>
+      <w:pPr>
+        <w:ind w:left="4320" w:hanging="1440"/>
+      </w:pPr>
+    </w:lvl>
+  </w:abstractNum>
+  <w:abstractNum w:abstractNumId="12">
     <w:nsid w:val="49B61B6B"/>
     <w:multiLevelType w:val="multilevel"/>
     <w:tmpl w:val="0809001F"/>
@@ -6063,13 +7235,13 @@
       </w:pPr>
     </w:lvl>
   </w:abstractNum>
-  <w:abstractNum w:abstractNumId="11">
+  <w:abstractNum w:abstractNumId="13">
     <w:nsid w:val="4D6E468F"/>
     <w:multiLevelType w:val="multilevel"/>
     <w:tmpl w:val="02C0F430"/>
     <w:numStyleLink w:val="Headings"/>
   </w:abstractNum>
-  <w:abstractNum w:abstractNumId="12">
+  <w:abstractNum w:abstractNumId="14">
     <w:nsid w:val="4FF3670E"/>
     <w:multiLevelType w:val="multilevel"/>
     <w:tmpl w:val="3A9E37D6"/>
@@ -6200,7 +7372,7 @@
       </w:rPr>
     </w:lvl>
   </w:abstractNum>
-  <w:abstractNum w:abstractNumId="13">
+  <w:abstractNum w:abstractNumId="15">
     <w:nsid w:val="53814871"/>
     <w:multiLevelType w:val="multilevel"/>
     <w:tmpl w:val="0809001F"/>
@@ -6286,7 +7458,7 @@
       </w:pPr>
     </w:lvl>
   </w:abstractNum>
-  <w:abstractNum w:abstractNumId="14">
+  <w:abstractNum w:abstractNumId="16">
     <w:nsid w:val="56344405"/>
     <w:multiLevelType w:val="multilevel"/>
     <w:tmpl w:val="0809001F"/>
@@ -6372,7 +7544,7 @@
       </w:pPr>
     </w:lvl>
   </w:abstractNum>
-  <w:abstractNum w:abstractNumId="15">
+  <w:abstractNum w:abstractNumId="17">
     <w:nsid w:val="5EA51F5C"/>
     <w:multiLevelType w:val="multilevel"/>
     <w:tmpl w:val="0809001F"/>
@@ -6458,7 +7630,7 @@
       </w:pPr>
     </w:lvl>
   </w:abstractNum>
-  <w:abstractNum w:abstractNumId="16">
+  <w:abstractNum w:abstractNumId="18">
     <w:nsid w:val="67B25EB1"/>
     <w:multiLevelType w:val="multilevel"/>
     <w:tmpl w:val="3A9E37D6"/>
@@ -6589,7 +7761,7 @@
       </w:rPr>
     </w:lvl>
   </w:abstractNum>
-  <w:abstractNum w:abstractNumId="17">
+  <w:abstractNum w:abstractNumId="19">
     <w:nsid w:val="6F655347"/>
     <w:multiLevelType w:val="multilevel"/>
     <w:tmpl w:val="EF2AD5D2"/>
@@ -6720,7 +7892,7 @@
       </w:rPr>
     </w:lvl>
   </w:abstractNum>
-  <w:abstractNum w:abstractNumId="18">
+  <w:abstractNum w:abstractNumId="20">
     <w:nsid w:val="74774D96"/>
     <w:multiLevelType w:val="multilevel"/>
     <w:tmpl w:val="0809001F"/>
@@ -6810,58 +7982,64 @@
     <w:abstractNumId w:val="0"/>
   </w:num>
   <w:num w:numId="2">
+    <w:abstractNumId w:val="4"/>
+  </w:num>
+  <w:num w:numId="3">
+    <w:abstractNumId w:val="10"/>
+  </w:num>
+  <w:num w:numId="4">
+    <w:abstractNumId w:val="9"/>
+  </w:num>
+  <w:num w:numId="5">
+    <w:abstractNumId w:val="15"/>
+  </w:num>
+  <w:num w:numId="6">
+    <w:abstractNumId w:val="2"/>
+  </w:num>
+  <w:num w:numId="7">
+    <w:abstractNumId w:val="13"/>
+  </w:num>
+  <w:num w:numId="8">
+    <w:abstractNumId w:val="17"/>
+  </w:num>
+  <w:num w:numId="9">
+    <w:abstractNumId w:val="7"/>
+  </w:num>
+  <w:num w:numId="10">
     <w:abstractNumId w:val="3"/>
   </w:num>
-  <w:num w:numId="3">
-    <w:abstractNumId w:val="9"/>
+  <w:num w:numId="11">
+    <w:abstractNumId w:val="12"/>
   </w:num>
-  <w:num w:numId="4">
+  <w:num w:numId="12">
+    <w:abstractNumId w:val="20"/>
+  </w:num>
+  <w:num w:numId="13">
+    <w:abstractNumId w:val="6"/>
+  </w:num>
+  <w:num w:numId="14">
+    <w:abstractNumId w:val="16"/>
+  </w:num>
+  <w:num w:numId="15">
+    <w:abstractNumId w:val="18"/>
+  </w:num>
+  <w:num w:numId="16">
+    <w:abstractNumId w:val="19"/>
+  </w:num>
+  <w:num w:numId="17">
+    <w:abstractNumId w:val="14"/>
+  </w:num>
+  <w:num w:numId="18">
     <w:abstractNumId w:val="8"/>
   </w:num>
-  <w:num w:numId="5">
-    <w:abstractNumId w:val="13"/>
+  <w:num w:numId="19">
+    <w:abstractNumId w:val="5"/>
   </w:num>
-  <w:num w:numId="6">
-    <w:abstractNumId w:val="1"/>
-  </w:num>
-  <w:num w:numId="7">
+  <w:num w:numId="20">
     <w:abstractNumId w:val="11"/>
   </w:num>
-  <w:num w:numId="8">
-    <w:abstractNumId w:val="15"/>
-  </w:num>
-  <w:num w:numId="9">
-    <w:abstractNumId w:val="6"/>
-  </w:num>
-  <w:num w:numId="10">
-    <w:abstractNumId w:val="2"/>
-  </w:num>
-  <w:num w:numId="11">
-    <w:abstractNumId w:val="10"/>
-  </w:num>
-  <w:num w:numId="12">
-    <w:abstractNumId w:val="18"/>
-  </w:num>
-  <w:num w:numId="13">
-    <w:abstractNumId w:val="5"/>
-  </w:num>
-  <w:num w:numId="14">
-    <w:abstractNumId w:val="14"/>
-  </w:num>
-  <w:num w:numId="15">
-    <w:abstractNumId w:val="16"/>
-  </w:num>
-  <w:num w:numId="16">
-    <w:abstractNumId w:val="17"/>
-  </w:num>
-  <w:num w:numId="17">
-    <w:abstractNumId w:val="12"/>
-  </w:num>
-  <w:num w:numId="18">
-    <w:abstractNumId w:val="7"/>
-  </w:num>
-  <w:num w:numId="19">
-    <w:abstractNumId w:val="4"/>
+  <w:num w:numId="21">
+    <w:abstractNumId w:val="1"/>
   </w:num>
 </w:numbering>
 </file>
@@ -8403,7 +9581,7 @@
         </b:NameList>
       </b:Author>
     </b:Author>
-    <b:RefOrder>11</b:RefOrder>
+    <b:RefOrder>14</b:RefOrder>
   </b:Source>
   <b:Source>
     <b:Tag>Leo15</b:Tag>
@@ -8432,7 +9610,7 @@
     <b:Title>Texture Synthesis Using Convolutional Neural Networks</b:Title>
     <b:Year>2015</b:Year>
     <b:Publisher>University of Tubingen</b:Publisher>
-    <b:RefOrder>10</b:RefOrder>
+    <b:RefOrder>13</b:RefOrder>
   </b:Source>
   <b:Source>
     <b:Tag>Uly16</b:Tag>
@@ -8463,7 +9641,7 @@
     <b:Title>Texture Networks: Feed-forward Synthesis of Textures and Stylized Images</b:Title>
     <b:Publisher>Skolkovo Institute of Science and Technology, Yandex, University of Oxford</b:Publisher>
     <b:Year>2016</b:Year>
-    <b:RefOrder>12</b:RefOrder>
+    <b:RefOrder>15</b:RefOrder>
   </b:Source>
   <b:Source>
     <b:Tag>Mau89</b:Tag>
@@ -8649,11 +9827,102 @@
     </b:Author>
     <b:RefOrder>8</b:RefOrder>
   </b:Source>
+  <b:Source>
+    <b:Tag>LeC17</b:Tag>
+    <b:SourceType>InternetSite</b:SourceType>
+    <b:Guid>{4BCBAE4C-4FE2-7B4E-82CB-9EDF2BA2143A}</b:Guid>
+    <b:Author>
+      <b:Author>
+        <b:NameList>
+          <b:Person>
+            <b:Last>LeCun</b:Last>
+            <b:First>Yann</b:First>
+          </b:Person>
+        </b:NameList>
+      </b:Author>
+    </b:Author>
+    <b:Title>Research and Projects</b:Title>
+    <b:URL>http://yann.lecun.com/ex/research/</b:URL>
+    <b:YearAccessed>2017</b:YearAccessed>
+    <b:MonthAccessed>Maijs</b:MonthAccessed>
+    <b:DayAccessed>18</b:DayAccessed>
+    <b:RefOrder>10</b:RefOrder>
+  </b:Source>
+  <b:Source>
+    <b:Tag>LeC90</b:Tag>
+    <b:SourceType>DocumentFromInternetSite</b:SourceType>
+    <b:Guid>{2C7832E1-423C-D74F-9AB7-6FEE1A439B62}</b:Guid>
+    <b:Title>Handwritten Digit Recognition with a Back-Propagation Network</b:Title>
+    <b:URL>http://yann.lecun.com/exdb/publis/pdf/lecun-90c.pdf</b:URL>
+    <b:ProductionCompany>AT&amp;T Bell Laboratories</b:ProductionCompany>
+    <b:Year>1990</b:Year>
+    <b:YearAccessed>2017</b:YearAccessed>
+    <b:MonthAccessed>Maijs</b:MonthAccessed>
+    <b:DayAccessed>18</b:DayAccessed>
+    <b:Author>
+      <b:Author>
+        <b:NameList>
+          <b:Person>
+            <b:Last>LeCun</b:Last>
+            <b:First>Yann</b:First>
+          </b:Person>
+          <b:Person>
+            <b:Last>Boser</b:Last>
+            <b:First>B.</b:First>
+          </b:Person>
+          <b:Person>
+            <b:Last>Denker</b:Last>
+            <b:First>J.</b:First>
+            <b:Middle>S.</b:Middle>
+          </b:Person>
+          <b:Person>
+            <b:Last>Henderson</b:Last>
+            <b:First>D.</b:First>
+          </b:Person>
+          <b:Person>
+            <b:Last>Howard</b:Last>
+            <b:First>R.E.</b:First>
+          </b:Person>
+          <b:Person>
+            <b:Last>Hubbard</b:Last>
+            <b:First>W.</b:First>
+          </b:Person>
+          <b:Person>
+            <b:Last>Jackel</b:Last>
+            <b:First>L.D.</b:First>
+          </b:Person>
+        </b:NameList>
+      </b:Author>
+    </b:Author>
+    <b:RefOrder>11</b:RefOrder>
+  </b:Source>
+  <b:Source>
+    <b:Tag>Adi17</b:Tag>
+    <b:SourceType>DocumentFromInternetSite</b:SourceType>
+    <b:Guid>{80D1C7A8-C763-E745-94F2-9363757D6AF6}</b:Guid>
+    <b:Author>
+      <b:Author>
+        <b:NameList>
+          <b:Person>
+            <b:Last>Deshpande</b:Last>
+            <b:First>Adit</b:First>
+          </b:Person>
+        </b:NameList>
+      </b:Author>
+    </b:Author>
+    <b:Title>A Beginner's Guide To Understanding Convolutional Neural Networks </b:Title>
+    <b:URL>https://adeshpande3.github.io/A-Beginner%27s-Guide-To-Understanding-Convolutional-Neural-Networks-Part-2/</b:URL>
+    <b:ProductionCompany>UCLA</b:ProductionCompany>
+    <b:YearAccessed>2017</b:YearAccessed>
+    <b:MonthAccessed>Maijs</b:MonthAccessed>
+    <b:DayAccessed>18</b:DayAccessed>
+    <b:RefOrder>12</b:RefOrder>
+  </b:Source>
 </b:Sources>
 </file>
 
 <file path=customXml/itemProps1.xml><?xml version="1.0" encoding="utf-8"?>
-<ds:datastoreItem xmlns:ds="http://schemas.openxmlformats.org/officeDocument/2006/customXml" ds:itemID="{9457F97A-180B-DF48-B802-9CAE8E6EECF5}">
+<ds:datastoreItem xmlns:ds="http://schemas.openxmlformats.org/officeDocument/2006/customXml" ds:itemID="{484813B8-BDC2-3C48-98B0-2E4253C192B9}">
   <ds:schemaRefs>
     <ds:schemaRef ds:uri="http://schemas.openxmlformats.org/officeDocument/2006/bibliography"/>
   </ds:schemaRefs>

</xml_diff>

<commit_message>
Testing with ReLU only on each conv block last layer, as in Ulyanov paper
</commit_message>
<xml_diff>
--- a/bakalaurs.docx
+++ b/bakalaurs.docx
@@ -3371,10 +3371,16 @@
         <w:t>, uz kuriem nocentrējot filtru sanāk aprēķinā iekļaut neesošas vērtības ārpus definētās attēla matricas, parasti tās</w:t>
       </w:r>
       <w:r>
+        <w:t xml:space="preserve"> tiek papildinātas,</w:t>
+      </w:r>
+      <w:r>
         <w:t xml:space="preserve"> vai nu</w:t>
       </w:r>
       <w:r>
-        <w:t xml:space="preserve"> tiek aizstātas</w:t>
+        <w:t xml:space="preserve"> </w:t>
+      </w:r>
+      <w:r>
+        <w:t>aizstājot</w:t>
       </w:r>
       <w:r>
         <w:t xml:space="preserve"> ar tuvākajām attēla pikseļu vērtībām</w:t>
@@ -3773,7 +3779,14 @@
         <w:rPr>
           <w:lang w:val="sv-SE"/>
         </w:rPr>
-        <w:t xml:space="preserve"> atgriezeniskas</w:t>
+        <w:t xml:space="preserve"> </w:t>
+      </w:r>
+      <w:r>
+        <w:rPr>
+          <w:lang w:val="sv-SE"/>
+        </w:rPr>
+        <w:lastRenderedPageBreak/>
+        <w:t>atgriezeniskas</w:t>
       </w:r>
       <w:r>
         <w:rPr>
@@ -3804,7 +3817,6 @@
         <w:rPr>
           <w:lang w:val="sv-SE"/>
         </w:rPr>
-        <w:lastRenderedPageBreak/>
         <w:t>paspārnē,</w:t>
       </w:r>
       <w:r>
@@ -3973,7 +3985,19 @@
         <w:rPr>
           <w:lang w:val="sv-SE"/>
         </w:rPr>
-        <w:t xml:space="preserve">vēlāk tika īstenots ar jau attīstītāku arhitektūru, pazīstamu kā </w:t>
+        <w:t>vēl</w:t>
+      </w:r>
+      <w:r>
+        <w:rPr>
+          <w:lang w:val="sv-SE"/>
+        </w:rPr>
+        <w:t>āk tika īstenota</w:t>
+      </w:r>
+      <w:r>
+        <w:rPr>
+          <w:lang w:val="sv-SE"/>
+        </w:rPr>
+        <w:t xml:space="preserve"> ar jau attīstītāku arhitektūru, pazīstamu kā </w:t>
       </w:r>
       <w:r>
         <w:rPr>
@@ -4190,7 +4214,19 @@
         <w:rPr>
           <w:lang w:val="sv-SE"/>
         </w:rPr>
-        <w:t xml:space="preserve">Arī rezultāti attēlu apstrādes problēmām ir labāki, jo konvolūciju filtri strādā kā iezīmju detektori (no angļu val. </w:t>
+        <w:t xml:space="preserve">Arī rezultāti attēlu apstrādes problēmām ir labāki, jo konvolūciju filtri strādā kā </w:t>
+      </w:r>
+      <w:r>
+        <w:rPr>
+          <w:lang w:val="sv-SE"/>
+        </w:rPr>
+        <w:t>pazīm</w:t>
+      </w:r>
+      <w:r>
+        <w:rPr>
+          <w:lang w:val="sv-SE"/>
+        </w:rPr>
+        <w:t xml:space="preserve">ju detektori (no angļu val. </w:t>
       </w:r>
       <w:r>
         <w:rPr>
@@ -4203,7 +4239,19 @@
         <w:rPr>
           <w:lang w:val="sv-SE"/>
         </w:rPr>
-        <w:t>) un spēj atrast nepieciešamās iezīmes, piemēram, kādas noteiktas formas, jebkurā attēlā, kur tās ir sastopamas.</w:t>
+        <w:t xml:space="preserve">) un spēj atrast nepieciešamās </w:t>
+      </w:r>
+      <w:r>
+        <w:rPr>
+          <w:lang w:val="sv-SE"/>
+        </w:rPr>
+        <w:t>pazīm</w:t>
+      </w:r>
+      <w:r>
+        <w:rPr>
+          <w:lang w:val="sv-SE"/>
+        </w:rPr>
+        <w:t>es, piemēram, kādas noteiktas formas, jebkurā attēlā, kur tās ir sastopamas.</w:t>
       </w:r>
     </w:p>
     <w:p>
@@ -4253,7 +4301,6 @@
         <w:rPr>
           <w:lang w:val="sv-SE"/>
         </w:rPr>
-        <w:lastRenderedPageBreak/>
         <w:t>Tīkla arhitektūras principi</w:t>
       </w:r>
     </w:p>
@@ -4288,7 +4335,19 @@
         <w:rPr>
           <w:lang w:val="sv-SE"/>
         </w:rPr>
-        <w:t xml:space="preserve">, līdzīgi kā ar attēlu matricām vairākiem krāsu kanāliem, varam uztvert kā vienu trīsdimensiju matricu, kuras dziļums ir slāņu skaits. Tādējādi katram ieejas attēla kanālam tiek atsevišķi rēķinātas konvolūcijas ar vairākiem filtriem, dodot vairākas rezultējošās matricas jeb iezīmju kartes (no angļu val. </w:t>
+        <w:t xml:space="preserve">, līdzīgi kā ar attēlu matricām vairākiem krāsu kanāliem, varam uztvert kā vienu trīsdimensiju matricu, kuras dziļums ir slāņu skaits. Tādējādi katram ieejas attēla kanālam tiek atsevišķi rēķinātas konvolūcijas ar vairākiem filtriem, dodot vairākas rezultējošās matricas jeb </w:t>
+      </w:r>
+      <w:r>
+        <w:rPr>
+          <w:lang w:val="sv-SE"/>
+        </w:rPr>
+        <w:t>pazīm</w:t>
+      </w:r>
+      <w:r>
+        <w:rPr>
+          <w:lang w:val="sv-SE"/>
+        </w:rPr>
+        <w:t xml:space="preserve">ju kartes (no angļu val. </w:t>
       </w:r>
       <w:r>
         <w:rPr>
@@ -4307,7 +4366,19 @@
         <w:rPr>
           <w:lang w:val="sv-SE"/>
         </w:rPr>
-        <w:t xml:space="preserve"> un, salīdzinot ar sākotnējiem 3 krāsu kanāliem, palielinot kanālu skaitu attēla apstrādes rezultātā. Šāda pieeja nav netipiska un visai bieži konvolūciju tīklu slēptajos slāņos, lai varētu ņemt plašāku spektru attēla detaļas, tiek iegūts liels skaits dažādas iezīmju kartes un strādāts ar lielāku kanālu skaitu, ko pakāpeniski samazina atpakaļ uz attēlojamiem 3 krāsu kanāliem.</w:t>
+        <w:t xml:space="preserve"> un, salīdzinot ar sākotnējiem 3 krāsu kanāliem, palielinot kanālu skaitu attēla apstrādes rezultātā. Šāda pieeja nav netipiska un visai bieži konvolūciju tīklu slēptajos slāņos, lai varētu ņemt plašāku spektru attēla detaļas, tiek iegūts liels skaits dažādas </w:t>
+      </w:r>
+      <w:r>
+        <w:rPr>
+          <w:lang w:val="sv-SE"/>
+        </w:rPr>
+        <w:t>pazīm</w:t>
+      </w:r>
+      <w:r>
+        <w:rPr>
+          <w:lang w:val="sv-SE"/>
+        </w:rPr>
+        <w:t>ju kartes un strādāts ar lielāku kanālu skaitu, ko pakāpeniski samazina atpakaļ uz attēlojamiem 3 krāsu kanāliem.</w:t>
       </w:r>
     </w:p>
     <w:p>
@@ -4334,7 +4405,31 @@
         <w:rPr>
           <w:lang w:val="sv-SE"/>
         </w:rPr>
-        <w:t xml:space="preserve"> saistāms ar meklējamo iezīmju detalizāciju. Jo filtrs ir lielāks, jo ar lielākiem attēla gabaliem un lielāka mēroga, vispārīgākām iezīmēm konvolūcija operēs. Praksē </w:t>
+        <w:t xml:space="preserve"> saistāms ar meklējamo </w:t>
+      </w:r>
+      <w:r>
+        <w:rPr>
+          <w:lang w:val="sv-SE"/>
+        </w:rPr>
+        <w:t>pazīm</w:t>
+      </w:r>
+      <w:r>
+        <w:rPr>
+          <w:lang w:val="sv-SE"/>
+        </w:rPr>
+        <w:t xml:space="preserve">ju detalizāciju. Jo filtrs ir lielāks, jo ar lielākiem attēla gabaliem un lielāka mēroga, vispārīgākām </w:t>
+      </w:r>
+      <w:r>
+        <w:rPr>
+          <w:lang w:val="sv-SE"/>
+        </w:rPr>
+        <w:t>pazīm</w:t>
+      </w:r>
+      <w:r>
+        <w:rPr>
+          <w:lang w:val="sv-SE"/>
+        </w:rPr>
+        <w:t xml:space="preserve">ēm konvolūcija operēs. Praksē </w:t>
       </w:r>
       <w:r>
         <w:rPr>
@@ -4534,7 +4629,38 @@
         <w:rPr>
           <w:lang w:val="sv-SE"/>
         </w:rPr>
-        <w:t xml:space="preserve">filtra pārbīdes attālumu, veicot konvolūciju. Ja filtru pārbīda pa vienam pikselim, soļa vērtība ir 1, un šādi, ja tiek izmantota attēla vērtību papildināšana malējiem pikseļiem, rezultējošā iezīmju karte ir tādā pašā izmērā kā ieejas attēls. Ja soļa vērtība ir lielāka, filtrs aprēķinu gaitā pārlec pa vairākiem pikseļiem, rezultātā iegūstot kontrastējošāku iezīmju karti, kuras pikseļiem ir mazāka sakarība vienam </w:t>
+        <w:t xml:space="preserve">filtra pārbīdes attālumu, veicot konvolūciju. Ja filtru pārbīda pa vienam pikselim, soļa vērtība ir 1, un šādi, ja tiek izmantota attēla vērtību papildināšana malējiem pikseļiem, rezultējošā </w:t>
+      </w:r>
+      <w:r>
+        <w:rPr>
+          <w:lang w:val="sv-SE"/>
+        </w:rPr>
+        <w:t>pazīm</w:t>
+      </w:r>
+      <w:r>
+        <w:rPr>
+          <w:lang w:val="sv-SE"/>
+        </w:rPr>
+        <w:t xml:space="preserve">ju karte ir tādā pašā izmērā kā ieejas attēls. Ja soļa vērtība ir lielāka, filtrs aprēķinu gaitā pārlec </w:t>
+      </w:r>
+      <w:r>
+        <w:rPr>
+          <w:lang w:val="sv-SE"/>
+        </w:rPr>
+        <w:lastRenderedPageBreak/>
+        <w:t xml:space="preserve">pa vairākiem pikseļiem, rezultātā iegūstot kontrastējošāku </w:t>
+      </w:r>
+      <w:r>
+        <w:rPr>
+          <w:lang w:val="sv-SE"/>
+        </w:rPr>
+        <w:t>pazīm</w:t>
+      </w:r>
+      <w:r>
+        <w:rPr>
+          <w:lang w:val="sv-SE"/>
+        </w:rPr>
+        <w:t xml:space="preserve">ju karti, kuras pikseļiem ir mazāka sakarība vienam </w:t>
       </w:r>
       <w:r>
         <w:rPr>
@@ -4546,24 +4672,127 @@
         <w:rPr>
           <w:lang w:val="sv-SE"/>
         </w:rPr>
-        <w:t xml:space="preserve">rī </w:t>
-      </w:r>
-      <w:r>
-        <w:rPr>
-          <w:lang w:val="sv-SE"/>
-        </w:rPr>
-        <w:lastRenderedPageBreak/>
-        <w:t>rezultējošās iezīmju kartes izmērs ir mazāks, nekā ieejas attēlam, jo tiek zaudēta daļa informācijas, tomēr arī šai tehnikai ir savi plusi un tā bieži tiek pielietota.</w:t>
+        <w:t xml:space="preserve">rī rezultējošās </w:t>
+      </w:r>
+      <w:r>
+        <w:rPr>
+          <w:lang w:val="sv-SE"/>
+        </w:rPr>
+        <w:t>pazīm</w:t>
+      </w:r>
+      <w:r>
+        <w:rPr>
+          <w:lang w:val="sv-SE"/>
+        </w:rPr>
+        <w:t>ju kartes izmērs ir mazāks, nekā ieejas attēlam, jo tiek zaudēta daļa informācijas, tomēr arī šai tehnikai ir savi plusi un tā bieži tiek pielietota.</w:t>
+      </w:r>
+    </w:p>
+    <w:p>
+      <w:pPr>
+        <w:rPr>
+          <w:lang w:val="sv-SE"/>
+        </w:rPr>
+      </w:pPr>
+      <w:r>
+        <w:rPr>
+          <w:lang w:val="sv-SE"/>
+        </w:rPr>
+        <w:t>Attēla</w:t>
+      </w:r>
+      <w:r>
+        <w:rPr>
+          <w:lang w:val="sv-SE"/>
+        </w:rPr>
+        <w:t xml:space="preserve"> malu</w:t>
+      </w:r>
+      <w:r>
+        <w:rPr>
+          <w:lang w:val="sv-SE"/>
+        </w:rPr>
+        <w:t xml:space="preserve"> </w:t>
+      </w:r>
+      <w:r>
+        <w:rPr>
+          <w:b/>
+          <w:lang w:val="sv-SE"/>
+        </w:rPr>
+        <w:t xml:space="preserve">papildināšana </w:t>
+      </w:r>
+      <w:r>
+        <w:rPr>
+          <w:lang w:val="sv-SE"/>
+        </w:rPr>
+        <w:t xml:space="preserve">(netieši, no angļu val. </w:t>
+      </w:r>
+      <w:r>
+        <w:rPr>
+          <w:i/>
+          <w:lang w:val="sv-SE"/>
+        </w:rPr>
+        <w:t>padding</w:t>
+      </w:r>
+      <w:r>
+        <w:rPr>
+          <w:lang w:val="sv-SE"/>
+        </w:rPr>
+        <w:t>)</w:t>
+      </w:r>
+      <w:r>
+        <w:rPr>
+          <w:lang w:val="sv-SE"/>
+        </w:rPr>
+        <w:t xml:space="preserve"> arī </w:t>
+      </w:r>
+      <w:r>
+        <w:rPr>
+          <w:lang w:val="sv-SE"/>
+        </w:rPr>
+        <w:t>ietekmē</w:t>
+      </w:r>
+      <w:r>
+        <w:rPr>
+          <w:lang w:val="sv-SE"/>
+        </w:rPr>
+        <w:t xml:space="preserve"> konvolūciju tīkla darbību. Ja papildināšana tiek veikta, parasti izvēlas nulles papildināšanu, kas neprasa papildus apstrādes resursus. </w:t>
+      </w:r>
+      <w:r>
+        <w:rPr>
+          <w:lang w:val="sv-SE"/>
+        </w:rPr>
+        <w:t>Atsevišķos gadījumosm</w:t>
+      </w:r>
+      <w:r>
+        <w:rPr>
+          <w:lang w:val="sv-SE"/>
+        </w:rPr>
+        <w:t xml:space="preserve">ēdz izvēlēties arī papildināšanu </w:t>
+      </w:r>
+      <w:r>
+        <w:rPr>
+          <w:lang w:val="sv-SE"/>
+        </w:rPr>
+        <w:t>neveikt, ignorējot malējos pikse</w:t>
       </w:r>
       <w:bookmarkStart w:id="0" w:name="_GoBack"/>
       <w:bookmarkEnd w:id="0"/>
-    </w:p>
-    <w:p>
-      <w:pPr>
-        <w:rPr>
-          <w:lang w:val="sv-SE"/>
-        </w:rPr>
-      </w:pPr>
+      <w:r>
+        <w:rPr>
+          <w:lang w:val="sv-SE"/>
+        </w:rPr>
+        <w:t xml:space="preserve">ļus, uz kuriem nav iespējams nocentrēt filtru. Šādā veidā tiek zaudēta informācija un </w:t>
+      </w:r>
+      <w:r>
+        <w:rPr>
+          <w:lang w:val="sv-SE"/>
+        </w:rPr>
+        <w:t xml:space="preserve">rezultējošā </w:t>
+      </w:r>
+      <w:r>
+        <w:rPr>
+          <w:lang w:val="sv-SE"/>
+        </w:rPr>
+        <w:t>pazīmju karte ir ar samazinātu izmēru, kas neļauj būvēt dziļas (ar lielu slāņu skaitu) konvolūciju arhitektūras, jo ar katru slāni notiek aizvien lielāks informācijas zudums un galarezultātā tīkls ir strādājis pamatā tikai uz attēla centrālo daļu.</w:t>
+      </w:r>
     </w:p>
     <w:p>
       <w:pPr>
@@ -4896,7 +5125,14 @@
         <w:rPr>
           <w:lang w:val="lv-LV"/>
         </w:rPr>
-        <w:t>ām apskatāmajām objektu klasēm. Šīs varbūtības pašas par sevi gan nav lietderīgs lielums attēlu aprakstīšanas nolūkiem. Piedevām, identificējamo objektu klašu skaits ir galī</w:t>
+        <w:t xml:space="preserve">ām apskatāmajām objektu klasēm. Šīs varbūtības pašas par sevi gan nav </w:t>
+      </w:r>
+      <w:r>
+        <w:rPr>
+          <w:lang w:val="lv-LV"/>
+        </w:rPr>
+        <w:lastRenderedPageBreak/>
+        <w:t>lietderīgs lielums attēlu aprakstīšanas nolūkiem. Piedevām, identificējamo objektu klašu skaits ir galī</w:t>
       </w:r>
       <w:r>
         <w:rPr>
@@ -5016,14 +5252,7 @@
         <w:rPr>
           <w:lang w:val="lv-LV"/>
         </w:rPr>
-        <w:t xml:space="preserve">šī </w:t>
-      </w:r>
-      <w:r>
-        <w:rPr>
-          <w:lang w:val="lv-LV"/>
-        </w:rPr>
-        <w:lastRenderedPageBreak/>
-        <w:t>attēla statistikas kopa ir atkarīga</w:t>
+        <w:t>šī attēla statistikas kopa ir atkarīga</w:t>
       </w:r>
       <w:r>
         <w:rPr>
@@ -5375,6 +5604,7 @@
                       <w:rPr>
                         <w:noProof/>
                       </w:rPr>
+                      <w:lastRenderedPageBreak/>
                       <w:t xml:space="preserve">[3] </w:t>
                     </w:r>
                   </w:p>
@@ -5513,7 +5743,6 @@
                       <w:rPr>
                         <w:noProof/>
                       </w:rPr>
-                      <w:lastRenderedPageBreak/>
                       <w:t xml:space="preserve">[6] </w:t>
                     </w:r>
                   </w:p>
@@ -5882,6 +6111,7 @@
                       <w:rPr>
                         <w:noProof/>
                       </w:rPr>
+                      <w:lastRenderedPageBreak/>
                       <w:t xml:space="preserve">[14] </w:t>
                     </w:r>
                   </w:p>
@@ -9922,7 +10152,7 @@
 </file>
 
 <file path=customXml/itemProps1.xml><?xml version="1.0" encoding="utf-8"?>
-<ds:datastoreItem xmlns:ds="http://schemas.openxmlformats.org/officeDocument/2006/customXml" ds:itemID="{484813B8-BDC2-3C48-98B0-2E4253C192B9}">
+<ds:datastoreItem xmlns:ds="http://schemas.openxmlformats.org/officeDocument/2006/customXml" ds:itemID="{BA10FC73-196D-5C4A-9A46-D683203A7565}">
   <ds:schemaRefs>
     <ds:schemaRef ds:uri="http://schemas.openxmlformats.org/officeDocument/2006/bibliography"/>
   </ds:schemaRefs>

</xml_diff>